<commit_message>
Changed some wording for experience and changed order of frameworks
</commit_message>
<xml_diff>
--- a/Resume.docx
+++ b/Resume.docx
@@ -483,16 +483,7 @@
           <w:rFonts w:ascii="Times New Roman" w:hAnsi="Times New Roman"/>
           <w:sz w:val="20"/>
         </w:rPr>
-        <w:t>Cisco CCNA Netw</w:t>
-      </w:r>
-      <w:bookmarkStart w:id="0" w:name="_GoBack"/>
-      <w:bookmarkEnd w:id="0"/>
-      <w:r>
-        <w:rPr>
-          <w:rFonts w:ascii="Times New Roman" w:hAnsi="Times New Roman"/>
-          <w:sz w:val="20"/>
-        </w:rPr>
-        <w:t xml:space="preserve">orking for Home and Small </w:t>
+        <w:t xml:space="preserve">Cisco CCNA Networking for Home and Small </w:t>
       </w:r>
       <w:r>
         <w:rPr>
@@ -615,7 +606,21 @@
           <w:rFonts w:ascii="Times New Roman" w:hAnsi="Times New Roman"/>
           <w:sz w:val="20"/>
         </w:rPr>
-        <w:t>Django, Ruby on Rails, Backbone</w:t>
+        <w:t>Ruby on Rails</w:t>
+      </w:r>
+      <w:r>
+        <w:rPr>
+          <w:rFonts w:ascii="Times New Roman" w:hAnsi="Times New Roman"/>
+          <w:sz w:val="20"/>
+        </w:rPr>
+        <w:t>, Django</w:t>
+      </w:r>
+      <w:r>
+        <w:rPr>
+          <w:rFonts w:ascii="Times New Roman" w:hAnsi="Times New Roman"/>
+          <w:sz w:val="20"/>
+        </w:rPr>
+        <w:t>, Backbone</w:t>
       </w:r>
       <w:r>
         <w:rPr>
@@ -852,47 +857,15 @@
           <w:b/>
           <w:sz w:val="20"/>
         </w:rPr>
-        <w:t>UPMC</w:t>
-      </w:r>
-      <w:r>
-        <w:rPr>
-          <w:rFonts w:ascii="Times New Roman" w:hAnsi="Times New Roman"/>
-          <w:b/>
-          <w:sz w:val="20"/>
-        </w:rPr>
-        <w:tab/>
-      </w:r>
-      <w:r>
-        <w:rPr>
-          <w:rFonts w:ascii="Times New Roman" w:hAnsi="Times New Roman"/>
-          <w:b/>
-          <w:sz w:val="20"/>
-        </w:rPr>
-        <w:tab/>
-      </w:r>
-      <w:r>
-        <w:rPr>
-          <w:rFonts w:ascii="Times New Roman" w:hAnsi="Times New Roman"/>
-          <w:b/>
-          <w:sz w:val="20"/>
-        </w:rPr>
-        <w:tab/>
-      </w:r>
-      <w:r>
-        <w:rPr>
-          <w:rFonts w:ascii="Times New Roman" w:hAnsi="Times New Roman"/>
-          <w:b/>
-          <w:sz w:val="20"/>
-        </w:rPr>
-        <w:tab/>
-      </w:r>
-      <w:r>
-        <w:rPr>
-          <w:rFonts w:ascii="Times New Roman" w:hAnsi="Times New Roman"/>
-          <w:b/>
-          <w:sz w:val="20"/>
-        </w:rPr>
-        <w:tab/>
+        <w:t>University of Pittsburgh Medical Center</w:t>
+      </w:r>
+      <w:r>
+        <w:rPr>
+          <w:rFonts w:ascii="Times New Roman" w:hAnsi="Times New Roman"/>
+          <w:b/>
+          <w:sz w:val="20"/>
+        </w:rPr>
+        <w:t xml:space="preserve"> (UPMC)</w:t>
       </w:r>
       <w:r>
         <w:rPr>
@@ -1037,12 +1010,6 @@
           <w:sz w:val="20"/>
         </w:rPr>
         <w:tab/>
-      </w:r>
-      <w:r>
-        <w:rPr>
-          <w:rFonts w:ascii="Times New Roman" w:hAnsi="Times New Roman"/>
-          <w:sz w:val="20"/>
-        </w:rPr>
         <w:t xml:space="preserve"> November 2015 </w:t>
       </w:r>
       <w:r>
@@ -1103,7 +1070,37 @@
           <w:rFonts w:ascii="Times New Roman" w:hAnsi="Times New Roman"/>
           <w:sz w:val="20"/>
         </w:rPr>
-        <w:t>Developed full stack web application to help UPMC better govern and manage all their information.</w:t>
+        <w:t xml:space="preserve">Developed full stack web application </w:t>
+      </w:r>
+      <w:r>
+        <w:rPr>
+          <w:rFonts w:ascii="Times New Roman" w:hAnsi="Times New Roman"/>
+          <w:sz w:val="20"/>
+        </w:rPr>
+        <w:t xml:space="preserve">using Ruby on Rails </w:t>
+      </w:r>
+      <w:r>
+        <w:rPr>
+          <w:rFonts w:ascii="Times New Roman" w:hAnsi="Times New Roman"/>
+          <w:sz w:val="20"/>
+        </w:rPr>
+        <w:t xml:space="preserve">to help govern and manage </w:t>
+      </w:r>
+      <w:r>
+        <w:rPr>
+          <w:rFonts w:ascii="Times New Roman" w:hAnsi="Times New Roman"/>
+          <w:sz w:val="20"/>
+        </w:rPr>
+        <w:t>medical data</w:t>
+      </w:r>
+      <w:bookmarkStart w:id="0" w:name="_GoBack"/>
+      <w:bookmarkEnd w:id="0"/>
+      <w:r>
+        <w:rPr>
+          <w:rFonts w:ascii="Times New Roman" w:hAnsi="Times New Roman"/>
+          <w:sz w:val="20"/>
+        </w:rPr>
+        <w:t>.</w:t>
       </w:r>
     </w:p>
     <w:p>
@@ -1126,7 +1123,21 @@
           <w:rFonts w:ascii="Times New Roman" w:hAnsi="Times New Roman"/>
           <w:sz w:val="20"/>
         </w:rPr>
-        <w:t>Built data analytics and visualization dashboards using D3 and Highcharts.</w:t>
+        <w:t>Built data analytics and visua</w:t>
+      </w:r>
+      <w:r>
+        <w:rPr>
+          <w:rFonts w:ascii="Times New Roman" w:hAnsi="Times New Roman"/>
+          <w:sz w:val="20"/>
+        </w:rPr>
+        <w:t>lization dashboards using D3 to find pain points and do impact analysis</w:t>
+      </w:r>
+      <w:r>
+        <w:rPr>
+          <w:rFonts w:ascii="Times New Roman" w:hAnsi="Times New Roman"/>
+          <w:sz w:val="20"/>
+        </w:rPr>
+        <w:t>.</w:t>
       </w:r>
     </w:p>
     <w:p>
@@ -1380,21 +1391,7 @@
           <w:rFonts w:ascii="Times New Roman" w:hAnsi="Times New Roman"/>
           <w:sz w:val="20"/>
         </w:rPr>
-        <w:t>patient doctor booking system with Backbone, Cofeescript, and Gu</w:t>
-      </w:r>
-      <w:r>
-        <w:rPr>
-          <w:rFonts w:ascii="Times New Roman" w:hAnsi="Times New Roman"/>
-          <w:sz w:val="20"/>
-        </w:rPr>
-        <w:t>`</w:t>
-      </w:r>
-      <w:r>
-        <w:rPr>
-          <w:rFonts w:ascii="Times New Roman" w:hAnsi="Times New Roman"/>
-          <w:sz w:val="20"/>
-        </w:rPr>
-        <w:t>lp</w:t>
+        <w:t>patient doctor booking system with Backbone, Cofeescript, and Gulp</w:t>
       </w:r>
       <w:r>
         <w:rPr>
@@ -6624,7 +6621,7 @@
 </file>
 
 <file path=customXml/itemProps1.xml><?xml version="1.0" encoding="utf-8"?>
-<ds:datastoreItem xmlns:ds="http://schemas.openxmlformats.org/officeDocument/2006/customXml" ds:itemID="{9A7D6DAF-5965-4225-BED4-BAE8387D780B}">
+<ds:datastoreItem xmlns:ds="http://schemas.openxmlformats.org/officeDocument/2006/customXml" ds:itemID="{8FCFEC69-61D1-4CBC-99D8-A562B3CDD553}">
   <ds:schemaRefs>
     <ds:schemaRef ds:uri="http://schemas.openxmlformats.org/officeDocument/2006/bibliography"/>
   </ds:schemaRefs>

</xml_diff>

<commit_message>
Changed some wording for some descriptions. Changed ordering of some Awards.
</commit_message>
<xml_diff>
--- a/Resume.docx
+++ b/Resume.docx
@@ -1093,8 +1093,6 @@
         </w:rPr>
         <w:t>medical data</w:t>
       </w:r>
-      <w:bookmarkStart w:id="0" w:name="_GoBack"/>
-      <w:bookmarkEnd w:id="0"/>
       <w:r>
         <w:rPr>
           <w:rFonts w:ascii="Times New Roman" w:hAnsi="Times New Roman"/>
@@ -2651,21 +2649,70 @@
           <w:rFonts w:ascii="Times New Roman" w:hAnsi="Times New Roman"/>
           <w:sz w:val="20"/>
         </w:rPr>
-        <w:t>Built data analysis and management web applications</w:t>
-      </w:r>
-      <w:r>
-        <w:rPr>
-          <w:rFonts w:ascii="Times New Roman" w:hAnsi="Times New Roman"/>
-          <w:sz w:val="20"/>
-        </w:rPr>
-        <w:t xml:space="preserve"> and database</w:t>
-      </w:r>
-      <w:r>
-        <w:rPr>
-          <w:rFonts w:ascii="Times New Roman" w:hAnsi="Times New Roman"/>
-          <w:sz w:val="20"/>
-        </w:rPr>
-        <w:t xml:space="preserve"> for this charity.</w:t>
+        <w:t xml:space="preserve">Built data </w:t>
+      </w:r>
+      <w:r>
+        <w:rPr>
+          <w:rFonts w:ascii="Times New Roman" w:hAnsi="Times New Roman"/>
+          <w:sz w:val="20"/>
+        </w:rPr>
+        <w:t>analytics</w:t>
+      </w:r>
+      <w:r>
+        <w:rPr>
+          <w:rFonts w:ascii="Times New Roman" w:hAnsi="Times New Roman"/>
+          <w:sz w:val="20"/>
+        </w:rPr>
+        <w:t xml:space="preserve"> and management </w:t>
+      </w:r>
+      <w:r>
+        <w:rPr>
+          <w:rFonts w:ascii="Times New Roman" w:hAnsi="Times New Roman"/>
+          <w:sz w:val="20"/>
+        </w:rPr>
+        <w:t>tools</w:t>
+      </w:r>
+      <w:r>
+        <w:rPr>
+          <w:rFonts w:ascii="Times New Roman" w:hAnsi="Times New Roman"/>
+          <w:sz w:val="20"/>
+        </w:rPr>
+        <w:t xml:space="preserve"> and </w:t>
+      </w:r>
+      <w:r>
+        <w:rPr>
+          <w:rFonts w:ascii="Times New Roman" w:hAnsi="Times New Roman"/>
+          <w:sz w:val="20"/>
+        </w:rPr>
+        <w:t xml:space="preserve">maintained the </w:t>
+      </w:r>
+      <w:r>
+        <w:rPr>
+          <w:rFonts w:ascii="Times New Roman" w:hAnsi="Times New Roman"/>
+          <w:sz w:val="20"/>
+        </w:rPr>
+        <w:t>database</w:t>
+      </w:r>
+      <w:r>
+        <w:rPr>
+          <w:rFonts w:ascii="Times New Roman" w:hAnsi="Times New Roman"/>
+          <w:sz w:val="20"/>
+        </w:rPr>
+        <w:t xml:space="preserve"> for this </w:t>
+      </w:r>
+      <w:r>
+        <w:rPr>
+          <w:rFonts w:ascii="Times New Roman" w:hAnsi="Times New Roman"/>
+          <w:sz w:val="20"/>
+        </w:rPr>
+        <w:t>charitable organization</w:t>
+      </w:r>
+      <w:r>
+        <w:rPr>
+          <w:rFonts w:ascii="Times New Roman" w:hAnsi="Times New Roman"/>
+          <w:sz w:val="20"/>
+        </w:rPr>
+        <w:t>.</w:t>
       </w:r>
     </w:p>
     <w:p>
@@ -2871,39 +2918,24 @@
           <w:b/>
           <w:sz w:val="20"/>
         </w:rPr>
-        <w:t>ENACTUS – Citizen’s Empowerment, Project Leader</w:t>
-      </w:r>
-      <w:r>
-        <w:rPr>
-          <w:rFonts w:ascii="Times New Roman" w:hAnsi="Times New Roman"/>
-          <w:b/>
-          <w:sz w:val="20"/>
-        </w:rPr>
-        <w:tab/>
-      </w:r>
-      <w:r>
-        <w:rPr>
-          <w:rFonts w:ascii="Times New Roman" w:hAnsi="Times New Roman"/>
-          <w:b/>
-          <w:sz w:val="20"/>
-        </w:rPr>
-        <w:tab/>
-      </w:r>
-      <w:r>
-        <w:rPr>
-          <w:rFonts w:ascii="Times New Roman" w:hAnsi="Times New Roman"/>
-          <w:b/>
-          <w:sz w:val="20"/>
-        </w:rPr>
-        <w:tab/>
-      </w:r>
-      <w:r>
-        <w:rPr>
-          <w:rFonts w:ascii="Times New Roman" w:hAnsi="Times New Roman"/>
-          <w:b/>
-          <w:sz w:val="20"/>
-        </w:rPr>
-        <w:tab/>
+        <w:t>American Computer Science League, Team Captain/President – 9</w:t>
+      </w:r>
+      <w:r>
+        <w:rPr>
+          <w:rFonts w:ascii="Times New Roman" w:hAnsi="Times New Roman"/>
+          <w:b/>
+          <w:sz w:val="20"/>
+          <w:vertAlign w:val="superscript"/>
+        </w:rPr>
+        <w:t>th</w:t>
+      </w:r>
+      <w:r>
+        <w:rPr>
+          <w:rFonts w:ascii="Times New Roman" w:hAnsi="Times New Roman"/>
+          <w:b/>
+          <w:sz w:val="20"/>
+        </w:rPr>
+        <w:t xml:space="preserve"> Place International</w:t>
       </w:r>
       <w:r>
         <w:rPr>
@@ -2925,38 +2957,9 @@
       <w:r>
         <w:rPr>
           <w:rFonts w:ascii="Times New Roman" w:hAnsi="Times New Roman"/>
-          <w:b/>
-          <w:sz w:val="20"/>
-        </w:rPr>
-        <w:t xml:space="preserve">     </w:t>
-      </w:r>
-      <w:r>
-        <w:rPr>
-          <w:rFonts w:ascii="Times New Roman" w:hAnsi="Times New Roman"/>
-          <w:sz w:val="20"/>
-        </w:rPr>
-        <w:t xml:space="preserve">Sept. </w:t>
-      </w:r>
-      <w:r>
-        <w:rPr>
-          <w:rFonts w:ascii="Times New Roman" w:hAnsi="Times New Roman"/>
-          <w:sz w:val="20"/>
-        </w:rPr>
-        <w:t xml:space="preserve">2015 </w:t>
-      </w:r>
-      <w:r>
-        <w:rPr>
-          <w:rFonts w:ascii="Times New Roman" w:hAnsi="Times New Roman"/>
-          <w:sz w:val="20"/>
-        </w:rPr>
-        <w:t>–</w:t>
-      </w:r>
-      <w:r>
-        <w:rPr>
-          <w:rFonts w:ascii="Times New Roman" w:hAnsi="Times New Roman"/>
-          <w:sz w:val="20"/>
-        </w:rPr>
-        <w:t xml:space="preserve"> Present </w:t>
+          <w:sz w:val="20"/>
+        </w:rPr>
+        <w:t>Sept. 2012 – June 2014</w:t>
       </w:r>
     </w:p>
     <w:p>
@@ -2978,7 +2981,109 @@
           <w:rFonts w:ascii="Times New Roman" w:hAnsi="Times New Roman"/>
           <w:sz w:val="20"/>
         </w:rPr>
-        <w:t>Organized and taught technical professional courses at Veterans Leadership Program.</w:t>
+        <w:t xml:space="preserve">Led and trained school team for the international ACSL computer algorithms competition. </w:t>
+      </w:r>
+    </w:p>
+    <w:p>
+      <w:pPr>
+        <w:spacing w:before="40" w:after="40" w:line="240" w:lineRule="auto"/>
+        <w:rPr>
+          <w:rFonts w:ascii="Times New Roman" w:hAnsi="Times New Roman"/>
+          <w:sz w:val="20"/>
+        </w:rPr>
+      </w:pPr>
+      <w:r>
+        <w:rPr>
+          <w:rFonts w:ascii="Times New Roman" w:hAnsi="Times New Roman"/>
+          <w:b/>
+          <w:sz w:val="20"/>
+        </w:rPr>
+        <w:t>ENACTUS – Citizen’s Empowerment, Project Leader</w:t>
+      </w:r>
+      <w:r>
+        <w:rPr>
+          <w:rFonts w:ascii="Times New Roman" w:hAnsi="Times New Roman"/>
+          <w:b/>
+          <w:sz w:val="20"/>
+        </w:rPr>
+        <w:tab/>
+      </w:r>
+      <w:r>
+        <w:rPr>
+          <w:rFonts w:ascii="Times New Roman" w:hAnsi="Times New Roman"/>
+          <w:b/>
+          <w:sz w:val="20"/>
+        </w:rPr>
+        <w:tab/>
+      </w:r>
+      <w:r>
+        <w:rPr>
+          <w:rFonts w:ascii="Times New Roman" w:hAnsi="Times New Roman"/>
+          <w:b/>
+          <w:sz w:val="20"/>
+        </w:rPr>
+        <w:tab/>
+      </w:r>
+      <w:r>
+        <w:rPr>
+          <w:rFonts w:ascii="Times New Roman" w:hAnsi="Times New Roman"/>
+          <w:b/>
+          <w:sz w:val="20"/>
+        </w:rPr>
+        <w:tab/>
+      </w:r>
+      <w:r>
+        <w:rPr>
+          <w:rFonts w:ascii="Times New Roman" w:hAnsi="Times New Roman"/>
+          <w:b/>
+          <w:sz w:val="20"/>
+        </w:rPr>
+        <w:tab/>
+      </w:r>
+      <w:r>
+        <w:rPr>
+          <w:rFonts w:ascii="Times New Roman" w:hAnsi="Times New Roman"/>
+          <w:b/>
+          <w:sz w:val="20"/>
+        </w:rPr>
+        <w:tab/>
+        <w:t xml:space="preserve">     </w:t>
+      </w:r>
+      <w:r>
+        <w:rPr>
+          <w:rFonts w:ascii="Times New Roman" w:hAnsi="Times New Roman"/>
+          <w:b/>
+          <w:sz w:val="20"/>
+        </w:rPr>
+        <w:t xml:space="preserve">     </w:t>
+      </w:r>
+      <w:r>
+        <w:rPr>
+          <w:rFonts w:ascii="Times New Roman" w:hAnsi="Times New Roman"/>
+          <w:sz w:val="20"/>
+        </w:rPr>
+        <w:t xml:space="preserve">Sept. </w:t>
+      </w:r>
+      <w:r>
+        <w:rPr>
+          <w:rFonts w:ascii="Times New Roman" w:hAnsi="Times New Roman"/>
+          <w:sz w:val="20"/>
+        </w:rPr>
+        <w:t xml:space="preserve">2015 </w:t>
+      </w:r>
+      <w:r>
+        <w:rPr>
+          <w:rFonts w:ascii="Times New Roman" w:hAnsi="Times New Roman"/>
+          <w:sz w:val="20"/>
+        </w:rPr>
+        <w:t>–</w:t>
+      </w:r>
+      <w:r>
+        <w:rPr>
+          <w:rFonts w:ascii="Times New Roman" w:hAnsi="Times New Roman"/>
+          <w:sz w:val="20"/>
+        </w:rPr>
+        <w:t xml:space="preserve"> Present </w:t>
       </w:r>
     </w:p>
     <w:p>
@@ -3000,24 +3105,68 @@
           <w:rFonts w:ascii="Times New Roman" w:hAnsi="Times New Roman"/>
           <w:sz w:val="20"/>
         </w:rPr>
-        <w:t>Developed the curriculum for the courses and ran weekly club meetings.</w:t>
+        <w:t xml:space="preserve">Organized and taught </w:t>
+      </w:r>
+      <w:r>
+        <w:rPr>
+          <w:rFonts w:ascii="Times New Roman" w:hAnsi="Times New Roman"/>
+          <w:sz w:val="20"/>
+        </w:rPr>
+        <w:t xml:space="preserve">professional </w:t>
+      </w:r>
+      <w:r>
+        <w:rPr>
+          <w:rFonts w:ascii="Times New Roman" w:hAnsi="Times New Roman"/>
+          <w:sz w:val="20"/>
+        </w:rPr>
+        <w:t>technical courses at Veterans Leadership Program.</w:t>
       </w:r>
     </w:p>
     <w:p>
       <w:pPr>
+        <w:pStyle w:val="ListParagraph"/>
+        <w:numPr>
+          <w:ilvl w:val="0"/>
+          <w:numId w:val="9"/>
+        </w:numPr>
         <w:spacing w:before="40" w:after="40" w:line="240" w:lineRule="auto"/>
-        <w:rPr>
-          <w:rFonts w:ascii="Times New Roman" w:hAnsi="Times New Roman"/>
-          <w:sz w:val="20"/>
-        </w:rPr>
-      </w:pPr>
-      <w:r>
-        <w:rPr>
-          <w:rFonts w:ascii="Times New Roman" w:hAnsi="Times New Roman"/>
-          <w:b/>
-          <w:sz w:val="20"/>
-        </w:rPr>
-        <w:t>Milk Line, Co-President</w:t>
+        <w:ind w:left="540" w:hanging="270"/>
+        <w:rPr>
+          <w:rFonts w:ascii="Times New Roman" w:hAnsi="Times New Roman"/>
+          <w:sz w:val="20"/>
+        </w:rPr>
+      </w:pPr>
+      <w:r>
+        <w:rPr>
+          <w:rFonts w:ascii="Times New Roman" w:hAnsi="Times New Roman"/>
+          <w:sz w:val="20"/>
+        </w:rPr>
+        <w:t>Developed the curriculum for the courses and ran weekly club meetings.</w:t>
+      </w:r>
+    </w:p>
+    <w:p>
+      <w:pPr>
+        <w:spacing w:before="40" w:after="40" w:line="240" w:lineRule="auto"/>
+        <w:rPr>
+          <w:rFonts w:ascii="Times New Roman" w:hAnsi="Times New Roman"/>
+          <w:sz w:val="20"/>
+        </w:rPr>
+      </w:pPr>
+      <w:r>
+        <w:rPr>
+          <w:rFonts w:ascii="Times New Roman" w:hAnsi="Times New Roman"/>
+          <w:b/>
+          <w:sz w:val="20"/>
+        </w:rPr>
+        <w:t xml:space="preserve">Milk Line, </w:t>
+      </w:r>
+      <w:r>
+        <w:rPr>
+          <w:rFonts w:ascii="Times New Roman" w:hAnsi="Times New Roman"/>
+          <w:b/>
+          <w:sz w:val="20"/>
+        </w:rPr>
+        <w:t>President</w:t>
       </w:r>
       <w:r>
         <w:rPr>
@@ -3171,48 +3320,78 @@
           <w:b/>
           <w:sz w:val="20"/>
         </w:rPr>
-        <w:t>American Computer Science League, Team Captain/President</w:t>
-      </w:r>
-      <w:r>
-        <w:rPr>
-          <w:rFonts w:ascii="Times New Roman" w:hAnsi="Times New Roman"/>
-          <w:b/>
-          <w:sz w:val="20"/>
-        </w:rPr>
-        <w:t xml:space="preserve"> – 9</w:t>
-      </w:r>
-      <w:r>
-        <w:rPr>
-          <w:rFonts w:ascii="Times New Roman" w:hAnsi="Times New Roman"/>
-          <w:b/>
-          <w:sz w:val="20"/>
-          <w:vertAlign w:val="superscript"/>
-        </w:rPr>
-        <w:t>th</w:t>
-      </w:r>
-      <w:r>
-        <w:rPr>
-          <w:rFonts w:ascii="Times New Roman" w:hAnsi="Times New Roman"/>
-          <w:b/>
-          <w:sz w:val="20"/>
-        </w:rPr>
-        <w:t xml:space="preserve"> Place International</w:t>
-      </w:r>
-      <w:r>
-        <w:rPr>
-          <w:rFonts w:ascii="Times New Roman" w:hAnsi="Times New Roman"/>
-          <w:b/>
-          <w:sz w:val="20"/>
-        </w:rPr>
-        <w:tab/>
-      </w:r>
-      <w:r>
-        <w:rPr>
-          <w:rFonts w:ascii="Times New Roman" w:hAnsi="Times New Roman"/>
-          <w:b/>
-          <w:sz w:val="20"/>
-        </w:rPr>
-        <w:tab/>
+        <w:t>Delta Tau Delta, Treasurer</w:t>
+      </w:r>
+      <w:r>
+        <w:rPr>
+          <w:rFonts w:ascii="Times New Roman" w:hAnsi="Times New Roman"/>
+          <w:b/>
+          <w:sz w:val="20"/>
+        </w:rPr>
+        <w:tab/>
+      </w:r>
+      <w:r>
+        <w:rPr>
+          <w:rFonts w:ascii="Times New Roman" w:hAnsi="Times New Roman"/>
+          <w:b/>
+          <w:sz w:val="20"/>
+        </w:rPr>
+        <w:tab/>
+      </w:r>
+      <w:r>
+        <w:rPr>
+          <w:rFonts w:ascii="Times New Roman" w:hAnsi="Times New Roman"/>
+          <w:b/>
+          <w:sz w:val="20"/>
+        </w:rPr>
+        <w:tab/>
+      </w:r>
+      <w:r>
+        <w:rPr>
+          <w:rFonts w:ascii="Times New Roman" w:hAnsi="Times New Roman"/>
+          <w:b/>
+          <w:sz w:val="20"/>
+        </w:rPr>
+        <w:tab/>
+      </w:r>
+      <w:r>
+        <w:rPr>
+          <w:rFonts w:ascii="Times New Roman" w:hAnsi="Times New Roman"/>
+          <w:b/>
+          <w:sz w:val="20"/>
+        </w:rPr>
+        <w:tab/>
+      </w:r>
+      <w:r>
+        <w:rPr>
+          <w:rFonts w:ascii="Times New Roman" w:hAnsi="Times New Roman"/>
+          <w:b/>
+          <w:sz w:val="20"/>
+        </w:rPr>
+        <w:tab/>
+      </w:r>
+      <w:r>
+        <w:rPr>
+          <w:rFonts w:ascii="Times New Roman" w:hAnsi="Times New Roman"/>
+          <w:b/>
+          <w:sz w:val="20"/>
+        </w:rPr>
+        <w:tab/>
+      </w:r>
+      <w:r>
+        <w:rPr>
+          <w:rFonts w:ascii="Times New Roman" w:hAnsi="Times New Roman"/>
+          <w:b/>
+          <w:sz w:val="20"/>
+        </w:rPr>
+        <w:tab/>
+        <w:t xml:space="preserve">      </w:t>
+      </w:r>
+      <w:r>
+        <w:rPr>
+          <w:rFonts w:ascii="Times New Roman" w:hAnsi="Times New Roman"/>
+          <w:sz w:val="20"/>
+        </w:rPr>
         <w:t xml:space="preserve">     </w:t>
       </w:r>
       <w:r>
@@ -3220,7 +3399,15 @@
           <w:rFonts w:ascii="Times New Roman" w:hAnsi="Times New Roman"/>
           <w:sz w:val="20"/>
         </w:rPr>
-        <w:t>Sept. 2012 – June 2014</w:t>
+        <w:tab/>
+        <w:t xml:space="preserve">           </w:t>
+      </w:r>
+      <w:r>
+        <w:rPr>
+          <w:rFonts w:ascii="Times New Roman" w:hAnsi="Times New Roman"/>
+          <w:sz w:val="20"/>
+        </w:rPr>
+        <w:t>Oct. 2014 – Present</w:t>
       </w:r>
     </w:p>
     <w:p>
@@ -3242,153 +3429,6 @@
           <w:rFonts w:ascii="Times New Roman" w:hAnsi="Times New Roman"/>
           <w:sz w:val="20"/>
         </w:rPr>
-        <w:t xml:space="preserve">Led </w:t>
-      </w:r>
-      <w:r>
-        <w:rPr>
-          <w:rFonts w:ascii="Times New Roman" w:hAnsi="Times New Roman"/>
-          <w:sz w:val="20"/>
-        </w:rPr>
-        <w:t>and trained school team for the international ACSL</w:t>
-      </w:r>
-      <w:r>
-        <w:rPr>
-          <w:rFonts w:ascii="Times New Roman" w:hAnsi="Times New Roman"/>
-          <w:sz w:val="20"/>
-        </w:rPr>
-        <w:t xml:space="preserve"> computer algorithms</w:t>
-      </w:r>
-      <w:r>
-        <w:rPr>
-          <w:rFonts w:ascii="Times New Roman" w:hAnsi="Times New Roman"/>
-          <w:sz w:val="20"/>
-        </w:rPr>
-        <w:t xml:space="preserve"> competition. </w:t>
-      </w:r>
-    </w:p>
-    <w:p>
-      <w:pPr>
-        <w:spacing w:before="40" w:after="40" w:line="240" w:lineRule="auto"/>
-        <w:rPr>
-          <w:rFonts w:ascii="Times New Roman" w:hAnsi="Times New Roman"/>
-          <w:sz w:val="20"/>
-        </w:rPr>
-      </w:pPr>
-      <w:r>
-        <w:rPr>
-          <w:rFonts w:ascii="Times New Roman" w:hAnsi="Times New Roman"/>
-          <w:b/>
-          <w:sz w:val="20"/>
-        </w:rPr>
-        <w:t>Delta Tau Delta, Treasurer</w:t>
-      </w:r>
-      <w:r>
-        <w:rPr>
-          <w:rFonts w:ascii="Times New Roman" w:hAnsi="Times New Roman"/>
-          <w:b/>
-          <w:sz w:val="20"/>
-        </w:rPr>
-        <w:tab/>
-      </w:r>
-      <w:r>
-        <w:rPr>
-          <w:rFonts w:ascii="Times New Roman" w:hAnsi="Times New Roman"/>
-          <w:b/>
-          <w:sz w:val="20"/>
-        </w:rPr>
-        <w:tab/>
-      </w:r>
-      <w:r>
-        <w:rPr>
-          <w:rFonts w:ascii="Times New Roman" w:hAnsi="Times New Roman"/>
-          <w:b/>
-          <w:sz w:val="20"/>
-        </w:rPr>
-        <w:tab/>
-      </w:r>
-      <w:r>
-        <w:rPr>
-          <w:rFonts w:ascii="Times New Roman" w:hAnsi="Times New Roman"/>
-          <w:b/>
-          <w:sz w:val="20"/>
-        </w:rPr>
-        <w:tab/>
-      </w:r>
-      <w:r>
-        <w:rPr>
-          <w:rFonts w:ascii="Times New Roman" w:hAnsi="Times New Roman"/>
-          <w:b/>
-          <w:sz w:val="20"/>
-        </w:rPr>
-        <w:tab/>
-      </w:r>
-      <w:r>
-        <w:rPr>
-          <w:rFonts w:ascii="Times New Roman" w:hAnsi="Times New Roman"/>
-          <w:b/>
-          <w:sz w:val="20"/>
-        </w:rPr>
-        <w:tab/>
-      </w:r>
-      <w:r>
-        <w:rPr>
-          <w:rFonts w:ascii="Times New Roman" w:hAnsi="Times New Roman"/>
-          <w:b/>
-          <w:sz w:val="20"/>
-        </w:rPr>
-        <w:tab/>
-      </w:r>
-      <w:r>
-        <w:rPr>
-          <w:rFonts w:ascii="Times New Roman" w:hAnsi="Times New Roman"/>
-          <w:b/>
-          <w:sz w:val="20"/>
-        </w:rPr>
-        <w:tab/>
-        <w:t xml:space="preserve">      </w:t>
-      </w:r>
-      <w:r>
-        <w:rPr>
-          <w:rFonts w:ascii="Times New Roman" w:hAnsi="Times New Roman"/>
-          <w:sz w:val="20"/>
-        </w:rPr>
-        <w:t xml:space="preserve">     </w:t>
-      </w:r>
-      <w:r>
-        <w:rPr>
-          <w:rFonts w:ascii="Times New Roman" w:hAnsi="Times New Roman"/>
-          <w:sz w:val="20"/>
-        </w:rPr>
-        <w:tab/>
-        <w:t xml:space="preserve">           </w:t>
-      </w:r>
-      <w:r>
-        <w:rPr>
-          <w:rFonts w:ascii="Times New Roman" w:hAnsi="Times New Roman"/>
-          <w:sz w:val="20"/>
-        </w:rPr>
-        <w:t>Oct. 2014 – Present</w:t>
-      </w:r>
-    </w:p>
-    <w:p>
-      <w:pPr>
-        <w:pStyle w:val="ListParagraph"/>
-        <w:numPr>
-          <w:ilvl w:val="0"/>
-          <w:numId w:val="9"/>
-        </w:numPr>
-        <w:spacing w:before="40" w:after="40" w:line="240" w:lineRule="auto"/>
-        <w:ind w:left="540" w:hanging="270"/>
-        <w:rPr>
-          <w:rFonts w:ascii="Times New Roman" w:hAnsi="Times New Roman"/>
-          <w:sz w:val="20"/>
-        </w:rPr>
-      </w:pPr>
-      <w:r>
-        <w:rPr>
-          <w:rFonts w:ascii="Times New Roman" w:hAnsi="Times New Roman"/>
-          <w:sz w:val="20"/>
-        </w:rPr>
         <w:t>M</w:t>
       </w:r>
       <w:r>
@@ -3514,69 +3554,127 @@
         <w:spacing w:before="40" w:after="80" w:line="240" w:lineRule="auto"/>
         <w:rPr>
           <w:rFonts w:ascii="Times New Roman" w:hAnsi="Times New Roman"/>
-          <w:b/>
-          <w:sz w:val="20"/>
-        </w:rPr>
-      </w:pPr>
-      <w:r>
-        <w:rPr>
-          <w:rFonts w:ascii="Times New Roman" w:hAnsi="Times New Roman"/>
-          <w:b/>
-          <w:sz w:val="20"/>
-        </w:rPr>
-        <w:t>BitCamp</w:t>
-      </w:r>
-      <w:r>
-        <w:rPr>
-          <w:rFonts w:ascii="Times New Roman" w:hAnsi="Times New Roman"/>
-          <w:b/>
-          <w:sz w:val="20"/>
-        </w:rPr>
-        <w:t xml:space="preserve"> Hackathon</w:t>
-      </w:r>
-      <w:r>
-        <w:rPr>
-          <w:rFonts w:ascii="Times New Roman" w:hAnsi="Times New Roman"/>
-          <w:b/>
-          <w:sz w:val="20"/>
-        </w:rPr>
-        <w:t xml:space="preserve"> 2015 </w:t>
-      </w:r>
-      <w:r>
-        <w:rPr>
-          <w:rFonts w:ascii="Times New Roman" w:hAnsi="Times New Roman"/>
-          <w:sz w:val="20"/>
-        </w:rPr>
-        <w:t>– Best Use of Capital One’s API and Best UI Design (Goldman Sachs)</w:t>
-      </w:r>
-      <w:r>
-        <w:rPr>
-          <w:rFonts w:ascii="Times New Roman" w:hAnsi="Times New Roman"/>
-          <w:sz w:val="20"/>
-        </w:rPr>
-        <w:t xml:space="preserve">    </w:t>
-      </w:r>
-      <w:r>
-        <w:rPr>
-          <w:rFonts w:ascii="Times New Roman" w:hAnsi="Times New Roman"/>
-          <w:sz w:val="20"/>
-        </w:rPr>
-        <w:tab/>
-        <w:t xml:space="preserve">              </w:t>
-      </w:r>
-      <w:r>
-        <w:rPr>
-          <w:rFonts w:ascii="Times New Roman" w:hAnsi="Times New Roman"/>
-          <w:sz w:val="20"/>
-        </w:rPr>
-        <w:t xml:space="preserve">           </w:t>
-      </w:r>
-      <w:r>
-        <w:rPr>
-          <w:rFonts w:ascii="Times New Roman" w:hAnsi="Times New Roman"/>
-          <w:sz w:val="20"/>
-        </w:rPr>
-        <w:t>April 2015</w:t>
+          <w:sz w:val="20"/>
+        </w:rPr>
+      </w:pPr>
+      <w:r>
+        <w:rPr>
+          <w:rFonts w:ascii="Times New Roman" w:hAnsi="Times New Roman"/>
+          <w:b/>
+          <w:sz w:val="20"/>
+        </w:rPr>
+        <w:t>IBM Master the Mainframe Competition</w:t>
+      </w:r>
+      <w:r>
+        <w:rPr>
+          <w:rFonts w:ascii="Times New Roman" w:hAnsi="Times New Roman"/>
+          <w:b/>
+          <w:sz w:val="20"/>
+        </w:rPr>
+        <w:t xml:space="preserve"> </w:t>
+      </w:r>
+      <w:r>
+        <w:rPr>
+          <w:rFonts w:ascii="Times New Roman" w:hAnsi="Times New Roman"/>
+          <w:sz w:val="20"/>
+        </w:rPr>
+        <w:t>– 1</w:t>
+      </w:r>
+      <w:r>
+        <w:rPr>
+          <w:rFonts w:ascii="Times New Roman" w:hAnsi="Times New Roman"/>
+          <w:sz w:val="20"/>
+          <w:vertAlign w:val="superscript"/>
+        </w:rPr>
+        <w:t>st</w:t>
+      </w:r>
+      <w:r>
+        <w:rPr>
+          <w:rFonts w:ascii="Times New Roman" w:hAnsi="Times New Roman"/>
+          <w:sz w:val="20"/>
+        </w:rPr>
+        <w:t xml:space="preserve"> Stage International Winner</w:t>
+      </w:r>
+      <w:r>
+        <w:rPr>
+          <w:rFonts w:ascii="Times New Roman" w:hAnsi="Times New Roman"/>
+          <w:b/>
+          <w:sz w:val="20"/>
+        </w:rPr>
+        <w:tab/>
+      </w:r>
+      <w:r>
+        <w:rPr>
+          <w:rFonts w:ascii="Times New Roman" w:hAnsi="Times New Roman"/>
+          <w:b/>
+          <w:sz w:val="20"/>
+        </w:rPr>
+        <w:tab/>
+      </w:r>
+      <w:r>
+        <w:rPr>
+          <w:rFonts w:ascii="Times New Roman" w:hAnsi="Times New Roman"/>
+          <w:b/>
+          <w:sz w:val="20"/>
+        </w:rPr>
+        <w:tab/>
+      </w:r>
+      <w:r>
+        <w:rPr>
+          <w:rFonts w:ascii="Times New Roman" w:hAnsi="Times New Roman"/>
+          <w:b/>
+          <w:sz w:val="20"/>
+        </w:rPr>
+        <w:tab/>
+      </w:r>
+      <w:r>
+        <w:rPr>
+          <w:rFonts w:ascii="Times New Roman" w:hAnsi="Times New Roman"/>
+          <w:sz w:val="20"/>
+        </w:rPr>
+        <w:t xml:space="preserve">     </w:t>
+      </w:r>
+      <w:r>
+        <w:rPr>
+          <w:rFonts w:ascii="Times New Roman" w:hAnsi="Times New Roman"/>
+          <w:sz w:val="20"/>
+        </w:rPr>
+        <w:t xml:space="preserve">Sept. </w:t>
+      </w:r>
+      <w:r>
+        <w:rPr>
+          <w:rFonts w:ascii="Times New Roman" w:hAnsi="Times New Roman"/>
+          <w:sz w:val="20"/>
+        </w:rPr>
+        <w:t xml:space="preserve">2010 </w:t>
+      </w:r>
+      <w:r>
+        <w:rPr>
+          <w:rFonts w:ascii="Times New Roman" w:hAnsi="Times New Roman"/>
+          <w:sz w:val="20"/>
+        </w:rPr>
+        <w:t>–</w:t>
+      </w:r>
+      <w:r>
+        <w:rPr>
+          <w:rFonts w:ascii="Times New Roman" w:hAnsi="Times New Roman"/>
+          <w:sz w:val="20"/>
+        </w:rPr>
+        <w:t xml:space="preserve"> </w:t>
+      </w:r>
+      <w:r>
+        <w:rPr>
+          <w:rFonts w:ascii="Times New Roman" w:hAnsi="Times New Roman"/>
+          <w:sz w:val="20"/>
+        </w:rPr>
+        <w:t xml:space="preserve">June </w:t>
+      </w:r>
+      <w:r>
+        <w:rPr>
+          <w:rFonts w:ascii="Times New Roman" w:hAnsi="Times New Roman"/>
+          <w:sz w:val="20"/>
+        </w:rPr>
+        <w:t>2014</w:t>
       </w:r>
     </w:p>
     <w:p>
@@ -3593,7 +3691,7 @@
           <w:b/>
           <w:sz w:val="20"/>
         </w:rPr>
-        <w:t>IBM Master the Mainframe Competition</w:t>
+        <w:t>Global Enterprise Challenge</w:t>
       </w:r>
       <w:r>
         <w:rPr>
@@ -3608,7 +3706,7 @@
           <w:rFonts w:ascii="Times New Roman" w:hAnsi="Times New Roman"/>
           <w:sz w:val="20"/>
         </w:rPr>
-        <w:t>– 1</w:t>
+        <w:t>– 5</w:t>
       </w:r>
       <w:r>
         <w:rPr>
@@ -3616,78 +3714,52 @@
           <w:sz w:val="20"/>
           <w:vertAlign w:val="superscript"/>
         </w:rPr>
-        <w:t>st</w:t>
-      </w:r>
-      <w:r>
-        <w:rPr>
-          <w:rFonts w:ascii="Times New Roman" w:hAnsi="Times New Roman"/>
-          <w:sz w:val="20"/>
-        </w:rPr>
-        <w:t xml:space="preserve"> Stage International Winner</w:t>
-      </w:r>
-      <w:r>
-        <w:rPr>
-          <w:rFonts w:ascii="Times New Roman" w:hAnsi="Times New Roman"/>
-          <w:b/>
-          <w:sz w:val="20"/>
-        </w:rPr>
-        <w:tab/>
-      </w:r>
-      <w:r>
-        <w:rPr>
-          <w:rFonts w:ascii="Times New Roman" w:hAnsi="Times New Roman"/>
-          <w:b/>
-          <w:sz w:val="20"/>
-        </w:rPr>
-        <w:tab/>
-      </w:r>
-      <w:r>
-        <w:rPr>
-          <w:rFonts w:ascii="Times New Roman" w:hAnsi="Times New Roman"/>
-          <w:b/>
-          <w:sz w:val="20"/>
-        </w:rPr>
-        <w:tab/>
-      </w:r>
-      <w:r>
-        <w:rPr>
-          <w:rFonts w:ascii="Times New Roman" w:hAnsi="Times New Roman"/>
-          <w:b/>
-          <w:sz w:val="20"/>
-        </w:rPr>
-        <w:tab/>
-      </w:r>
-      <w:r>
-        <w:rPr>
-          <w:rFonts w:ascii="Times New Roman" w:hAnsi="Times New Roman"/>
-          <w:sz w:val="20"/>
-        </w:rPr>
-        <w:t xml:space="preserve">     </w:t>
-      </w:r>
-      <w:r>
-        <w:rPr>
-          <w:rFonts w:ascii="Times New Roman" w:hAnsi="Times New Roman"/>
-          <w:sz w:val="20"/>
-        </w:rPr>
-        <w:t xml:space="preserve">Sept. </w:t>
-      </w:r>
-      <w:r>
-        <w:rPr>
-          <w:rFonts w:ascii="Times New Roman" w:hAnsi="Times New Roman"/>
-          <w:sz w:val="20"/>
-        </w:rPr>
-        <w:t xml:space="preserve">2010 </w:t>
-      </w:r>
-      <w:r>
-        <w:rPr>
-          <w:rFonts w:ascii="Times New Roman" w:hAnsi="Times New Roman"/>
-          <w:sz w:val="20"/>
-        </w:rPr>
-        <w:t>–</w:t>
-      </w:r>
-      <w:r>
-        <w:rPr>
-          <w:rFonts w:ascii="Times New Roman" w:hAnsi="Times New Roman"/>
+        <w:t>th</w:t>
+      </w:r>
+      <w:r>
+        <w:rPr>
+          <w:rFonts w:ascii="Times New Roman" w:hAnsi="Times New Roman"/>
+          <w:sz w:val="20"/>
+        </w:rPr>
+        <w:t xml:space="preserve"> Place Nationally</w:t>
+      </w:r>
+      <w:r>
+        <w:rPr>
+          <w:rFonts w:ascii="Times New Roman" w:hAnsi="Times New Roman"/>
+          <w:sz w:val="20"/>
+        </w:rPr>
+        <w:t xml:space="preserve"> for this Entrepreneurship Competition</w:t>
+      </w:r>
+      <w:r>
+        <w:rPr>
+          <w:rFonts w:ascii="Times New Roman" w:hAnsi="Times New Roman"/>
+          <w:b/>
+          <w:sz w:val="20"/>
+        </w:rPr>
+        <w:tab/>
+        <w:t xml:space="preserve">            </w:t>
+      </w:r>
+      <w:r>
+        <w:rPr>
+          <w:rFonts w:ascii="Times New Roman" w:hAnsi="Times New Roman"/>
+          <w:b/>
+          <w:sz w:val="20"/>
+        </w:rPr>
+        <w:tab/>
+      </w:r>
+      <w:r>
+        <w:rPr>
+          <w:rFonts w:ascii="Times New Roman" w:hAnsi="Times New Roman"/>
+          <w:b/>
+          <w:sz w:val="20"/>
+        </w:rPr>
+        <w:tab/>
+        <w:t xml:space="preserve">           </w:t>
+      </w:r>
+      <w:r>
+        <w:rPr>
+          <w:rFonts w:ascii="Times New Roman" w:hAnsi="Times New Roman"/>
+          <w:b/>
           <w:sz w:val="20"/>
         </w:rPr>
         <w:t xml:space="preserve"> </w:t>
@@ -3704,7 +3776,7 @@
           <w:rFonts w:ascii="Times New Roman" w:hAnsi="Times New Roman"/>
           <w:sz w:val="20"/>
         </w:rPr>
-        <w:t>2014</w:t>
+        <w:t>2013</w:t>
       </w:r>
     </w:p>
     <w:p>
@@ -3712,101 +3784,53 @@
         <w:spacing w:before="40" w:after="80" w:line="240" w:lineRule="auto"/>
         <w:rPr>
           <w:rFonts w:ascii="Times New Roman" w:hAnsi="Times New Roman"/>
-          <w:sz w:val="20"/>
-        </w:rPr>
-      </w:pPr>
-      <w:r>
-        <w:rPr>
-          <w:rFonts w:ascii="Times New Roman" w:hAnsi="Times New Roman"/>
-          <w:b/>
-          <w:sz w:val="20"/>
-        </w:rPr>
-        <w:t>Global Enterprise Challenge</w:t>
-      </w:r>
-      <w:r>
-        <w:rPr>
-          <w:rFonts w:ascii="Times New Roman" w:hAnsi="Times New Roman"/>
-          <w:b/>
-          <w:sz w:val="20"/>
-        </w:rPr>
-        <w:t xml:space="preserve"> </w:t>
-      </w:r>
-      <w:r>
-        <w:rPr>
-          <w:rFonts w:ascii="Times New Roman" w:hAnsi="Times New Roman"/>
-          <w:sz w:val="20"/>
-        </w:rPr>
-        <w:t>– 5</w:t>
-      </w:r>
-      <w:r>
-        <w:rPr>
-          <w:rFonts w:ascii="Times New Roman" w:hAnsi="Times New Roman"/>
-          <w:sz w:val="20"/>
-          <w:vertAlign w:val="superscript"/>
-        </w:rPr>
-        <w:t>th</w:t>
-      </w:r>
-      <w:r>
-        <w:rPr>
-          <w:rFonts w:ascii="Times New Roman" w:hAnsi="Times New Roman"/>
-          <w:sz w:val="20"/>
-        </w:rPr>
-        <w:t xml:space="preserve"> Place Nationally</w:t>
-      </w:r>
-      <w:r>
-        <w:rPr>
-          <w:rFonts w:ascii="Times New Roman" w:hAnsi="Times New Roman"/>
-          <w:sz w:val="20"/>
-        </w:rPr>
-        <w:t xml:space="preserve"> for this Entrepreneurship Competition</w:t>
-      </w:r>
-      <w:r>
-        <w:rPr>
-          <w:rFonts w:ascii="Times New Roman" w:hAnsi="Times New Roman"/>
-          <w:b/>
-          <w:sz w:val="20"/>
-        </w:rPr>
-        <w:tab/>
-        <w:t xml:space="preserve">            </w:t>
-      </w:r>
-      <w:r>
-        <w:rPr>
-          <w:rFonts w:ascii="Times New Roman" w:hAnsi="Times New Roman"/>
-          <w:b/>
-          <w:sz w:val="20"/>
-        </w:rPr>
-        <w:tab/>
-      </w:r>
-      <w:r>
-        <w:rPr>
-          <w:rFonts w:ascii="Times New Roman" w:hAnsi="Times New Roman"/>
-          <w:b/>
-          <w:sz w:val="20"/>
-        </w:rPr>
-        <w:tab/>
+          <w:b/>
+          <w:sz w:val="20"/>
+        </w:rPr>
+      </w:pPr>
+      <w:r>
+        <w:rPr>
+          <w:rFonts w:ascii="Times New Roman" w:hAnsi="Times New Roman"/>
+          <w:b/>
+          <w:sz w:val="20"/>
+        </w:rPr>
+        <w:t xml:space="preserve">BitCamp Hackathon 2015 </w:t>
+      </w:r>
+      <w:r>
+        <w:rPr>
+          <w:rFonts w:ascii="Times New Roman" w:hAnsi="Times New Roman"/>
+          <w:sz w:val="20"/>
+        </w:rPr>
+        <w:t>– Best Use of Capital One’s API and Best UI Design (Goldman Sachs)</w:t>
+      </w:r>
+      <w:r>
+        <w:rPr>
+          <w:rFonts w:ascii="Times New Roman" w:hAnsi="Times New Roman"/>
+          <w:sz w:val="20"/>
+        </w:rPr>
+        <w:t xml:space="preserve">    </w:t>
+      </w:r>
+      <w:r>
+        <w:rPr>
+          <w:rFonts w:ascii="Times New Roman" w:hAnsi="Times New Roman"/>
+          <w:sz w:val="20"/>
+        </w:rPr>
+        <w:tab/>
+        <w:t xml:space="preserve">              </w:t>
+      </w:r>
+      <w:r>
+        <w:rPr>
+          <w:rFonts w:ascii="Times New Roman" w:hAnsi="Times New Roman"/>
+          <w:sz w:val="20"/>
+        </w:rPr>
         <w:t xml:space="preserve">           </w:t>
       </w:r>
       <w:r>
         <w:rPr>
           <w:rFonts w:ascii="Times New Roman" w:hAnsi="Times New Roman"/>
-          <w:b/>
-          <w:sz w:val="20"/>
-        </w:rPr>
-        <w:t xml:space="preserve"> </w:t>
-      </w:r>
-      <w:r>
-        <w:rPr>
-          <w:rFonts w:ascii="Times New Roman" w:hAnsi="Times New Roman"/>
-          <w:sz w:val="20"/>
-        </w:rPr>
-        <w:t xml:space="preserve">June </w:t>
-      </w:r>
-      <w:r>
-        <w:rPr>
-          <w:rFonts w:ascii="Times New Roman" w:hAnsi="Times New Roman"/>
-          <w:sz w:val="20"/>
-        </w:rPr>
-        <w:t>2013</w:t>
+          <w:sz w:val="20"/>
+        </w:rPr>
+        <w:t>April 2015</w:t>
       </w:r>
     </w:p>
     <w:p>
@@ -3817,6 +3841,8 @@
           <w:sz w:val="20"/>
         </w:rPr>
       </w:pPr>
+      <w:bookmarkStart w:id="0" w:name="_GoBack"/>
+      <w:bookmarkEnd w:id="0"/>
       <w:r>
         <w:rPr>
           <w:rFonts w:ascii="Times New Roman" w:hAnsi="Times New Roman"/>
@@ -6621,7 +6647,7 @@
 </file>
 
 <file path=customXml/itemProps1.xml><?xml version="1.0" encoding="utf-8"?>
-<ds:datastoreItem xmlns:ds="http://schemas.openxmlformats.org/officeDocument/2006/customXml" ds:itemID="{8FCFEC69-61D1-4CBC-99D8-A562B3CDD553}">
+<ds:datastoreItem xmlns:ds="http://schemas.openxmlformats.org/officeDocument/2006/customXml" ds:itemID="{ABDCF776-A6A8-4E2F-90D4-6B3D82520946}">
   <ds:schemaRefs>
     <ds:schemaRef ds:uri="http://schemas.openxmlformats.org/officeDocument/2006/bibliography"/>
   </ds:schemaRefs>

</xml_diff>

<commit_message>
Changed order of awards.
</commit_message>
<xml_diff>
--- a/Resume.docx
+++ b/Resume.docx
@@ -3784,39 +3784,38 @@
         <w:spacing w:before="40" w:after="80" w:line="240" w:lineRule="auto"/>
         <w:rPr>
           <w:rFonts w:ascii="Times New Roman" w:hAnsi="Times New Roman"/>
-          <w:b/>
-          <w:sz w:val="20"/>
-        </w:rPr>
-      </w:pPr>
-      <w:r>
-        <w:rPr>
-          <w:rFonts w:ascii="Times New Roman" w:hAnsi="Times New Roman"/>
-          <w:b/>
-          <w:sz w:val="20"/>
-        </w:rPr>
-        <w:t xml:space="preserve">BitCamp Hackathon 2015 </w:t>
-      </w:r>
-      <w:r>
-        <w:rPr>
-          <w:rFonts w:ascii="Times New Roman" w:hAnsi="Times New Roman"/>
-          <w:sz w:val="20"/>
-        </w:rPr>
-        <w:t>– Best Use of Capital One’s API and Best UI Design (Goldman Sachs)</w:t>
-      </w:r>
-      <w:r>
-        <w:rPr>
-          <w:rFonts w:ascii="Times New Roman" w:hAnsi="Times New Roman"/>
-          <w:sz w:val="20"/>
-        </w:rPr>
-        <w:t xml:space="preserve">    </w:t>
-      </w:r>
-      <w:r>
-        <w:rPr>
-          <w:rFonts w:ascii="Times New Roman" w:hAnsi="Times New Roman"/>
-          <w:sz w:val="20"/>
-        </w:rPr>
-        <w:tab/>
-        <w:t xml:space="preserve">              </w:t>
+          <w:sz w:val="20"/>
+        </w:rPr>
+      </w:pPr>
+      <w:r>
+        <w:rPr>
+          <w:rFonts w:ascii="Times New Roman" w:hAnsi="Times New Roman"/>
+          <w:b/>
+          <w:sz w:val="20"/>
+        </w:rPr>
+        <w:t xml:space="preserve">United States of America Computing Olympiad </w:t>
+      </w:r>
+      <w:r>
+        <w:rPr>
+          <w:rFonts w:ascii="Times New Roman" w:hAnsi="Times New Roman"/>
+          <w:sz w:val="20"/>
+        </w:rPr>
+        <w:t>– Silver League for this Algorithms Competition</w:t>
+      </w:r>
+      <w:r>
+        <w:rPr>
+          <w:rFonts w:ascii="Times New Roman" w:hAnsi="Times New Roman"/>
+          <w:b/>
+          <w:sz w:val="20"/>
+        </w:rPr>
+        <w:t xml:space="preserve"> </w:t>
+      </w:r>
+      <w:r>
+        <w:rPr>
+          <w:rFonts w:ascii="Times New Roman" w:hAnsi="Times New Roman"/>
+          <w:sz w:val="20"/>
+        </w:rPr>
+        <w:t xml:space="preserve">      </w:t>
       </w:r>
       <w:r>
         <w:rPr>
@@ -3830,7 +3829,7 @@
           <w:rFonts w:ascii="Times New Roman" w:hAnsi="Times New Roman"/>
           <w:sz w:val="20"/>
         </w:rPr>
-        <w:t>April 2015</w:t>
+        <w:t>Sept. 2012 – June 2014</w:t>
       </w:r>
     </w:p>
     <w:p>
@@ -3838,6 +3837,7 @@
         <w:spacing w:before="40" w:after="80" w:line="240" w:lineRule="auto"/>
         <w:rPr>
           <w:rFonts w:ascii="Times New Roman" w:hAnsi="Times New Roman"/>
+          <w:b/>
           <w:sz w:val="20"/>
         </w:rPr>
       </w:pPr>
@@ -3849,37 +3849,29 @@
           <w:b/>
           <w:sz w:val="20"/>
         </w:rPr>
-        <w:t>United States of America Computing Olympiad</w:t>
-      </w:r>
-      <w:r>
-        <w:rPr>
-          <w:rFonts w:ascii="Times New Roman" w:hAnsi="Times New Roman"/>
-          <w:b/>
-          <w:sz w:val="20"/>
-        </w:rPr>
-        <w:t xml:space="preserve"> </w:t>
-      </w:r>
-      <w:r>
-        <w:rPr>
-          <w:rFonts w:ascii="Times New Roman" w:hAnsi="Times New Roman"/>
-          <w:sz w:val="20"/>
-        </w:rPr>
-        <w:t>– Silver League for this Algorithms Competition</w:t>
-      </w:r>
-      <w:r>
-        <w:rPr>
-          <w:rFonts w:ascii="Times New Roman" w:hAnsi="Times New Roman"/>
-          <w:b/>
-          <w:sz w:val="20"/>
-        </w:rPr>
-        <w:t xml:space="preserve"> </w:t>
-      </w:r>
-      <w:r>
-        <w:rPr>
-          <w:rFonts w:ascii="Times New Roman" w:hAnsi="Times New Roman"/>
-          <w:sz w:val="20"/>
-        </w:rPr>
-        <w:t xml:space="preserve">      </w:t>
+        <w:t xml:space="preserve">BitCamp Hackathon 2015 </w:t>
+      </w:r>
+      <w:r>
+        <w:rPr>
+          <w:rFonts w:ascii="Times New Roman" w:hAnsi="Times New Roman"/>
+          <w:sz w:val="20"/>
+        </w:rPr>
+        <w:t>– Best Use of Capital One’s API and Best UI Design (Goldman Sachs)</w:t>
+      </w:r>
+      <w:r>
+        <w:rPr>
+          <w:rFonts w:ascii="Times New Roman" w:hAnsi="Times New Roman"/>
+          <w:sz w:val="20"/>
+        </w:rPr>
+        <w:t xml:space="preserve">    </w:t>
+      </w:r>
+      <w:r>
+        <w:rPr>
+          <w:rFonts w:ascii="Times New Roman" w:hAnsi="Times New Roman"/>
+          <w:sz w:val="20"/>
+        </w:rPr>
+        <w:tab/>
+        <w:t xml:space="preserve">              </w:t>
       </w:r>
       <w:r>
         <w:rPr>
@@ -3893,14 +3885,7 @@
           <w:rFonts w:ascii="Times New Roman" w:hAnsi="Times New Roman"/>
           <w:sz w:val="20"/>
         </w:rPr>
-        <w:t xml:space="preserve">Sept. 2012 – June </w:t>
-      </w:r>
-      <w:r>
-        <w:rPr>
-          <w:rFonts w:ascii="Times New Roman" w:hAnsi="Times New Roman"/>
-          <w:sz w:val="20"/>
-        </w:rPr>
-        <w:t>2014</w:t>
+        <w:t>April 2015</w:t>
       </w:r>
     </w:p>
     <w:sectPr>
@@ -6647,7 +6632,7 @@
 </file>
 
 <file path=customXml/itemProps1.xml><?xml version="1.0" encoding="utf-8"?>
-<ds:datastoreItem xmlns:ds="http://schemas.openxmlformats.org/officeDocument/2006/customXml" ds:itemID="{ABDCF776-A6A8-4E2F-90D4-6B3D82520946}">
+<ds:datastoreItem xmlns:ds="http://schemas.openxmlformats.org/officeDocument/2006/customXml" ds:itemID="{0010D5EA-FEBD-4BE9-BF11-B25513099641}">
   <ds:schemaRefs>
     <ds:schemaRef ds:uri="http://schemas.openxmlformats.org/officeDocument/2006/bibliography"/>
   </ds:schemaRefs>

</xml_diff>

<commit_message>
Changed order of extracurricular activities
</commit_message>
<xml_diff>
--- a/Resume.docx
+++ b/Resume.docx
@@ -2793,79 +2793,84 @@
           <w:b/>
           <w:sz w:val="20"/>
         </w:rPr>
-        <w:t>ArduSat</w:t>
-      </w:r>
-      <w:r>
-        <w:rPr>
-          <w:rFonts w:ascii="Times New Roman" w:hAnsi="Times New Roman"/>
-          <w:b/>
-          <w:sz w:val="20"/>
-        </w:rPr>
-        <w:t xml:space="preserve"> Satellite</w:t>
-      </w:r>
-      <w:r>
-        <w:rPr>
-          <w:rFonts w:ascii="Times New Roman" w:hAnsi="Times New Roman"/>
-          <w:b/>
-          <w:sz w:val="20"/>
-        </w:rPr>
-        <w:t xml:space="preserve"> and High-Altitud</w:t>
-      </w:r>
-      <w:r>
-        <w:rPr>
-          <w:rFonts w:ascii="Times New Roman" w:hAnsi="Times New Roman"/>
-          <w:b/>
-          <w:sz w:val="20"/>
-        </w:rPr>
-        <w:t>e Balloon, Lead Programmer</w:t>
-      </w:r>
-      <w:r>
-        <w:rPr>
-          <w:rFonts w:ascii="Times New Roman" w:hAnsi="Times New Roman"/>
-          <w:b/>
-          <w:sz w:val="20"/>
-        </w:rPr>
-        <w:tab/>
-      </w:r>
-      <w:r>
-        <w:rPr>
-          <w:rFonts w:ascii="Times New Roman" w:hAnsi="Times New Roman"/>
-          <w:b/>
-          <w:sz w:val="20"/>
-        </w:rPr>
-        <w:tab/>
-      </w:r>
-      <w:r>
-        <w:rPr>
-          <w:rFonts w:ascii="Times New Roman" w:hAnsi="Times New Roman"/>
-          <w:b/>
-          <w:sz w:val="20"/>
-        </w:rPr>
-        <w:tab/>
-      </w:r>
-      <w:r>
-        <w:rPr>
-          <w:rFonts w:ascii="Times New Roman" w:hAnsi="Times New Roman"/>
-          <w:b/>
-          <w:sz w:val="20"/>
-        </w:rPr>
-        <w:tab/>
-      </w:r>
-      <w:r>
-        <w:rPr>
-          <w:rFonts w:ascii="Times New Roman" w:hAnsi="Times New Roman"/>
-          <w:b/>
-          <w:sz w:val="20"/>
-        </w:rPr>
-        <w:tab/>
-        <w:t xml:space="preserve">     </w:t>
-      </w:r>
-      <w:r>
-        <w:rPr>
-          <w:rFonts w:ascii="Times New Roman" w:hAnsi="Times New Roman"/>
-          <w:sz w:val="20"/>
-        </w:rPr>
-        <w:t>Sept. 2013 – June 2014</w:t>
+        <w:t>ENACTUS – Citizen’s Empowerment, Project Leader</w:t>
+      </w:r>
+      <w:r>
+        <w:rPr>
+          <w:rFonts w:ascii="Times New Roman" w:hAnsi="Times New Roman"/>
+          <w:b/>
+          <w:sz w:val="20"/>
+        </w:rPr>
+        <w:tab/>
+      </w:r>
+      <w:r>
+        <w:rPr>
+          <w:rFonts w:ascii="Times New Roman" w:hAnsi="Times New Roman"/>
+          <w:b/>
+          <w:sz w:val="20"/>
+        </w:rPr>
+        <w:tab/>
+      </w:r>
+      <w:r>
+        <w:rPr>
+          <w:rFonts w:ascii="Times New Roman" w:hAnsi="Times New Roman"/>
+          <w:b/>
+          <w:sz w:val="20"/>
+        </w:rPr>
+        <w:tab/>
+      </w:r>
+      <w:r>
+        <w:rPr>
+          <w:rFonts w:ascii="Times New Roman" w:hAnsi="Times New Roman"/>
+          <w:b/>
+          <w:sz w:val="20"/>
+        </w:rPr>
+        <w:tab/>
+      </w:r>
+      <w:r>
+        <w:rPr>
+          <w:rFonts w:ascii="Times New Roman" w:hAnsi="Times New Roman"/>
+          <w:b/>
+          <w:sz w:val="20"/>
+        </w:rPr>
+        <w:tab/>
+      </w:r>
+      <w:r>
+        <w:rPr>
+          <w:rFonts w:ascii="Times New Roman" w:hAnsi="Times New Roman"/>
+          <w:b/>
+          <w:sz w:val="20"/>
+        </w:rPr>
+        <w:tab/>
+        <w:t xml:space="preserve">          </w:t>
+      </w:r>
+      <w:r>
+        <w:rPr>
+          <w:rFonts w:ascii="Times New Roman" w:hAnsi="Times New Roman"/>
+          <w:sz w:val="20"/>
+        </w:rPr>
+        <w:t xml:space="preserve">Sept. </w:t>
+      </w:r>
+      <w:r>
+        <w:rPr>
+          <w:rFonts w:ascii="Times New Roman" w:hAnsi="Times New Roman"/>
+          <w:sz w:val="20"/>
+        </w:rPr>
+        <w:t xml:space="preserve">2015 </w:t>
+      </w:r>
+      <w:r>
+        <w:rPr>
+          <w:rFonts w:ascii="Times New Roman" w:hAnsi="Times New Roman"/>
+          <w:sz w:val="20"/>
+        </w:rPr>
+        <w:t>–</w:t>
+      </w:r>
+      <w:r>
+        <w:rPr>
+          <w:rFonts w:ascii="Times New Roman" w:hAnsi="Times New Roman"/>
+          <w:sz w:val="20"/>
+        </w:rPr>
+        <w:t xml:space="preserve"> Present </w:t>
       </w:r>
     </w:p>
     <w:p>
@@ -2887,79 +2892,7 @@
           <w:rFonts w:ascii="Times New Roman" w:hAnsi="Times New Roman"/>
           <w:sz w:val="20"/>
         </w:rPr>
-        <w:t>Managed</w:t>
-      </w:r>
-      <w:r>
-        <w:rPr>
-          <w:rFonts w:ascii="Times New Roman" w:hAnsi="Times New Roman"/>
-          <w:sz w:val="20"/>
-        </w:rPr>
-        <w:t xml:space="preserve"> </w:t>
-      </w:r>
-      <w:r>
-        <w:rPr>
-          <w:rFonts w:ascii="Times New Roman" w:hAnsi="Times New Roman"/>
-          <w:sz w:val="20"/>
-        </w:rPr>
-        <w:t>the programming aspect of this Arduino based satellite project that have been launched on November 2013.</w:t>
-      </w:r>
-    </w:p>
-    <w:p>
-      <w:pPr>
-        <w:spacing w:before="40" w:after="40" w:line="240" w:lineRule="auto"/>
-        <w:rPr>
-          <w:rFonts w:ascii="Times New Roman" w:hAnsi="Times New Roman"/>
-          <w:sz w:val="20"/>
-        </w:rPr>
-      </w:pPr>
-      <w:r>
-        <w:rPr>
-          <w:rFonts w:ascii="Times New Roman" w:hAnsi="Times New Roman"/>
-          <w:b/>
-          <w:sz w:val="20"/>
-        </w:rPr>
-        <w:t>American Computer Science League, Team Captain/President – 9</w:t>
-      </w:r>
-      <w:r>
-        <w:rPr>
-          <w:rFonts w:ascii="Times New Roman" w:hAnsi="Times New Roman"/>
-          <w:b/>
-          <w:sz w:val="20"/>
-          <w:vertAlign w:val="superscript"/>
-        </w:rPr>
-        <w:t>th</w:t>
-      </w:r>
-      <w:r>
-        <w:rPr>
-          <w:rFonts w:ascii="Times New Roman" w:hAnsi="Times New Roman"/>
-          <w:b/>
-          <w:sz w:val="20"/>
-        </w:rPr>
-        <w:t xml:space="preserve"> Place International</w:t>
-      </w:r>
-      <w:r>
-        <w:rPr>
-          <w:rFonts w:ascii="Times New Roman" w:hAnsi="Times New Roman"/>
-          <w:b/>
-          <w:sz w:val="20"/>
-        </w:rPr>
-        <w:tab/>
-      </w:r>
-      <w:r>
-        <w:rPr>
-          <w:rFonts w:ascii="Times New Roman" w:hAnsi="Times New Roman"/>
-          <w:b/>
-          <w:sz w:val="20"/>
-        </w:rPr>
-        <w:tab/>
-        <w:t xml:space="preserve">     </w:t>
-      </w:r>
-      <w:r>
-        <w:rPr>
-          <w:rFonts w:ascii="Times New Roman" w:hAnsi="Times New Roman"/>
-          <w:sz w:val="20"/>
-        </w:rPr>
-        <w:t>Sept. 2012 – June 2014</w:t>
+        <w:t>Organized and taught professional technical courses at Veterans Leadership Program.</w:t>
       </w:r>
     </w:p>
     <w:p>
@@ -2981,8 +2914,10 @@
           <w:rFonts w:ascii="Times New Roman" w:hAnsi="Times New Roman"/>
           <w:sz w:val="20"/>
         </w:rPr>
-        <w:t xml:space="preserve">Led and trained school team for the international ACSL computer algorithms competition. </w:t>
-      </w:r>
+        <w:t>Developed the curriculum for the courses and ran weekly club meetings.</w:t>
+      </w:r>
+      <w:bookmarkStart w:id="0" w:name="_GoBack"/>
+      <w:bookmarkEnd w:id="0"/>
     </w:p>
     <w:p>
       <w:pPr>
@@ -2998,15 +2933,31 @@
           <w:b/>
           <w:sz w:val="20"/>
         </w:rPr>
-        <w:t>ENACTUS – Citizen’s Empowerment, Project Leader</w:t>
-      </w:r>
-      <w:r>
-        <w:rPr>
-          <w:rFonts w:ascii="Times New Roman" w:hAnsi="Times New Roman"/>
-          <w:b/>
-          <w:sz w:val="20"/>
-        </w:rPr>
-        <w:tab/>
+        <w:t>ArduSat</w:t>
+      </w:r>
+      <w:r>
+        <w:rPr>
+          <w:rFonts w:ascii="Times New Roman" w:hAnsi="Times New Roman"/>
+          <w:b/>
+          <w:sz w:val="20"/>
+        </w:rPr>
+        <w:t xml:space="preserve"> Satellite</w:t>
+      </w:r>
+      <w:r>
+        <w:rPr>
+          <w:rFonts w:ascii="Times New Roman" w:hAnsi="Times New Roman"/>
+          <w:b/>
+          <w:sz w:val="20"/>
+        </w:rPr>
+        <w:t xml:space="preserve"> and High-Altitud</w:t>
+      </w:r>
+      <w:r>
+        <w:rPr>
+          <w:rFonts w:ascii="Times New Roman" w:hAnsi="Times New Roman"/>
+          <w:b/>
+          <w:sz w:val="20"/>
+        </w:rPr>
+        <w:t>e Balloon, Lead Programmer</w:t>
       </w:r>
       <w:r>
         <w:rPr>
@@ -3052,38 +3003,9 @@
       <w:r>
         <w:rPr>
           <w:rFonts w:ascii="Times New Roman" w:hAnsi="Times New Roman"/>
-          <w:b/>
-          <w:sz w:val="20"/>
-        </w:rPr>
-        <w:t xml:space="preserve">     </w:t>
-      </w:r>
-      <w:r>
-        <w:rPr>
-          <w:rFonts w:ascii="Times New Roman" w:hAnsi="Times New Roman"/>
-          <w:sz w:val="20"/>
-        </w:rPr>
-        <w:t xml:space="preserve">Sept. </w:t>
-      </w:r>
-      <w:r>
-        <w:rPr>
-          <w:rFonts w:ascii="Times New Roman" w:hAnsi="Times New Roman"/>
-          <w:sz w:val="20"/>
-        </w:rPr>
-        <w:t xml:space="preserve">2015 </w:t>
-      </w:r>
-      <w:r>
-        <w:rPr>
-          <w:rFonts w:ascii="Times New Roman" w:hAnsi="Times New Roman"/>
-          <w:sz w:val="20"/>
-        </w:rPr>
-        <w:t>–</w:t>
-      </w:r>
-      <w:r>
-        <w:rPr>
-          <w:rFonts w:ascii="Times New Roman" w:hAnsi="Times New Roman"/>
-          <w:sz w:val="20"/>
-        </w:rPr>
-        <w:t xml:space="preserve"> Present </w:t>
+          <w:sz w:val="20"/>
+        </w:rPr>
+        <w:t>Sept. 2013 – June 2014</w:t>
       </w:r>
     </w:p>
     <w:p>
@@ -3105,21 +3027,79 @@
           <w:rFonts w:ascii="Times New Roman" w:hAnsi="Times New Roman"/>
           <w:sz w:val="20"/>
         </w:rPr>
-        <w:t xml:space="preserve">Organized and taught </w:t>
-      </w:r>
-      <w:r>
-        <w:rPr>
-          <w:rFonts w:ascii="Times New Roman" w:hAnsi="Times New Roman"/>
-          <w:sz w:val="20"/>
-        </w:rPr>
-        <w:t xml:space="preserve">professional </w:t>
-      </w:r>
-      <w:r>
-        <w:rPr>
-          <w:rFonts w:ascii="Times New Roman" w:hAnsi="Times New Roman"/>
-          <w:sz w:val="20"/>
-        </w:rPr>
-        <w:t>technical courses at Veterans Leadership Program.</w:t>
+        <w:t>Managed</w:t>
+      </w:r>
+      <w:r>
+        <w:rPr>
+          <w:rFonts w:ascii="Times New Roman" w:hAnsi="Times New Roman"/>
+          <w:sz w:val="20"/>
+        </w:rPr>
+        <w:t xml:space="preserve"> </w:t>
+      </w:r>
+      <w:r>
+        <w:rPr>
+          <w:rFonts w:ascii="Times New Roman" w:hAnsi="Times New Roman"/>
+          <w:sz w:val="20"/>
+        </w:rPr>
+        <w:t>the programming aspect of this Arduino based satellite project that have been launched on November 2013.</w:t>
+      </w:r>
+    </w:p>
+    <w:p>
+      <w:pPr>
+        <w:spacing w:before="40" w:after="40" w:line="240" w:lineRule="auto"/>
+        <w:rPr>
+          <w:rFonts w:ascii="Times New Roman" w:hAnsi="Times New Roman"/>
+          <w:sz w:val="20"/>
+        </w:rPr>
+      </w:pPr>
+      <w:r>
+        <w:rPr>
+          <w:rFonts w:ascii="Times New Roman" w:hAnsi="Times New Roman"/>
+          <w:b/>
+          <w:sz w:val="20"/>
+        </w:rPr>
+        <w:t>American Computer Science League, Team Captain/President – 9</w:t>
+      </w:r>
+      <w:r>
+        <w:rPr>
+          <w:rFonts w:ascii="Times New Roman" w:hAnsi="Times New Roman"/>
+          <w:b/>
+          <w:sz w:val="20"/>
+          <w:vertAlign w:val="superscript"/>
+        </w:rPr>
+        <w:t>th</w:t>
+      </w:r>
+      <w:r>
+        <w:rPr>
+          <w:rFonts w:ascii="Times New Roman" w:hAnsi="Times New Roman"/>
+          <w:b/>
+          <w:sz w:val="20"/>
+        </w:rPr>
+        <w:t xml:space="preserve"> Place International</w:t>
+      </w:r>
+      <w:r>
+        <w:rPr>
+          <w:rFonts w:ascii="Times New Roman" w:hAnsi="Times New Roman"/>
+          <w:b/>
+          <w:sz w:val="20"/>
+        </w:rPr>
+        <w:tab/>
+      </w:r>
+      <w:r>
+        <w:rPr>
+          <w:rFonts w:ascii="Times New Roman" w:hAnsi="Times New Roman"/>
+          <w:b/>
+          <w:sz w:val="20"/>
+        </w:rPr>
+        <w:tab/>
+        <w:t xml:space="preserve">     </w:t>
+      </w:r>
+      <w:r>
+        <w:rPr>
+          <w:rFonts w:ascii="Times New Roman" w:hAnsi="Times New Roman"/>
+          <w:sz w:val="20"/>
+        </w:rPr>
+        <w:t>Sept. 2012 – June 2014</w:t>
       </w:r>
     </w:p>
     <w:p>
@@ -3141,7 +3121,7 @@
           <w:rFonts w:ascii="Times New Roman" w:hAnsi="Times New Roman"/>
           <w:sz w:val="20"/>
         </w:rPr>
-        <w:t>Developed the curriculum for the courses and ran weekly club meetings.</w:t>
+        <w:t xml:space="preserve">Led and trained school team for the international ACSL computer algorithms competition. </w:t>
       </w:r>
     </w:p>
     <w:p>
@@ -3841,8 +3821,6 @@
           <w:sz w:val="20"/>
         </w:rPr>
       </w:pPr>
-      <w:bookmarkStart w:id="0" w:name="_GoBack"/>
-      <w:bookmarkEnd w:id="0"/>
       <w:r>
         <w:rPr>
           <w:rFonts w:ascii="Times New Roman" w:hAnsi="Times New Roman"/>
@@ -6632,7 +6610,7 @@
 </file>
 
 <file path=customXml/itemProps1.xml><?xml version="1.0" encoding="utf-8"?>
-<ds:datastoreItem xmlns:ds="http://schemas.openxmlformats.org/officeDocument/2006/customXml" ds:itemID="{0010D5EA-FEBD-4BE9-BF11-B25513099641}">
+<ds:datastoreItem xmlns:ds="http://schemas.openxmlformats.org/officeDocument/2006/customXml" ds:itemID="{F7FAEF0A-7C98-40E6-AE6A-8CDF6C248179}">
   <ds:schemaRefs>
     <ds:schemaRef ds:uri="http://schemas.openxmlformats.org/officeDocument/2006/bibliography"/>
   </ds:schemaRefs>

</xml_diff>

<commit_message>
Added 1500 users for songdrop.
</commit_message>
<xml_diff>
--- a/Resume.docx
+++ b/Resume.docx
@@ -2384,6 +2384,16 @@
           <w:sz w:val="20"/>
           <w:szCs w:val="20"/>
         </w:rPr>
+        <w:t xml:space="preserve"> that has around 1500 users</w:t>
+      </w:r>
+      <w:bookmarkStart w:id="0" w:name="_GoBack"/>
+      <w:bookmarkEnd w:id="0"/>
+      <w:r>
+        <w:rPr>
+          <w:rFonts w:ascii="Times New Roman" w:hAnsi="Times New Roman"/>
+          <w:sz w:val="20"/>
+          <w:szCs w:val="20"/>
+        </w:rPr>
         <w:t>.</w:t>
       </w:r>
     </w:p>
@@ -2916,8 +2926,6 @@
         </w:rPr>
         <w:t>Developed the curriculum for the courses and ran weekly club meetings.</w:t>
       </w:r>
-      <w:bookmarkStart w:id="0" w:name="_GoBack"/>
-      <w:bookmarkEnd w:id="0"/>
     </w:p>
     <w:p>
       <w:pPr>
@@ -6610,7 +6618,7 @@
 </file>
 
 <file path=customXml/itemProps1.xml><?xml version="1.0" encoding="utf-8"?>
-<ds:datastoreItem xmlns:ds="http://schemas.openxmlformats.org/officeDocument/2006/customXml" ds:itemID="{F7FAEF0A-7C98-40E6-AE6A-8CDF6C248179}">
+<ds:datastoreItem xmlns:ds="http://schemas.openxmlformats.org/officeDocument/2006/customXml" ds:itemID="{57746FDE-DDA6-4658-B4D7-238964046E4B}">
   <ds:schemaRefs>
     <ds:schemaRef ds:uri="http://schemas.openxmlformats.org/officeDocument/2006/bibliography"/>
   </ds:schemaRefs>

</xml_diff>

<commit_message>
Added current intern at Two Sigma.
</commit_message>
<xml_diff>
--- a/Resume.docx
+++ b/Resume.docx
@@ -847,6 +847,272 @@
         <w:spacing w:before="40" w:after="40" w:line="240" w:lineRule="auto"/>
         <w:rPr>
           <w:rFonts w:ascii="Times New Roman" w:hAnsi="Times New Roman"/>
+          <w:sz w:val="20"/>
+        </w:rPr>
+      </w:pPr>
+      <w:r>
+        <w:rPr>
+          <w:rFonts w:ascii="Times New Roman" w:hAnsi="Times New Roman"/>
+          <w:b/>
+          <w:sz w:val="20"/>
+        </w:rPr>
+        <w:t>Two Sigma Investments</w:t>
+      </w:r>
+      <w:r>
+        <w:rPr>
+          <w:rFonts w:ascii="Times New Roman" w:hAnsi="Times New Roman"/>
+          <w:b/>
+          <w:sz w:val="20"/>
+        </w:rPr>
+        <w:tab/>
+      </w:r>
+      <w:r>
+        <w:rPr>
+          <w:rFonts w:ascii="Times New Roman" w:hAnsi="Times New Roman"/>
+          <w:b/>
+          <w:sz w:val="20"/>
+        </w:rPr>
+        <w:tab/>
+      </w:r>
+      <w:r>
+        <w:rPr>
+          <w:rFonts w:ascii="Times New Roman" w:hAnsi="Times New Roman"/>
+          <w:b/>
+          <w:sz w:val="20"/>
+        </w:rPr>
+        <w:tab/>
+      </w:r>
+      <w:r>
+        <w:rPr>
+          <w:rFonts w:ascii="Times New Roman" w:hAnsi="Times New Roman"/>
+          <w:b/>
+          <w:sz w:val="20"/>
+        </w:rPr>
+        <w:tab/>
+      </w:r>
+      <w:r>
+        <w:rPr>
+          <w:rFonts w:ascii="Times New Roman" w:hAnsi="Times New Roman"/>
+          <w:b/>
+          <w:sz w:val="20"/>
+        </w:rPr>
+        <w:tab/>
+      </w:r>
+      <w:r>
+        <w:rPr>
+          <w:rFonts w:ascii="Times New Roman" w:hAnsi="Times New Roman"/>
+          <w:b/>
+          <w:sz w:val="20"/>
+        </w:rPr>
+        <w:tab/>
+      </w:r>
+      <w:r>
+        <w:rPr>
+          <w:rFonts w:ascii="Times New Roman" w:hAnsi="Times New Roman"/>
+          <w:b/>
+          <w:sz w:val="20"/>
+        </w:rPr>
+        <w:tab/>
+      </w:r>
+      <w:r>
+        <w:rPr>
+          <w:rFonts w:ascii="Times New Roman" w:hAnsi="Times New Roman"/>
+          <w:b/>
+          <w:sz w:val="20"/>
+        </w:rPr>
+        <w:tab/>
+      </w:r>
+      <w:r>
+        <w:rPr>
+          <w:rFonts w:ascii="Times New Roman" w:hAnsi="Times New Roman"/>
+          <w:b/>
+          <w:sz w:val="20"/>
+        </w:rPr>
+        <w:tab/>
+      </w:r>
+      <w:r>
+        <w:rPr>
+          <w:rFonts w:ascii="Times New Roman" w:hAnsi="Times New Roman"/>
+          <w:sz w:val="20"/>
+        </w:rPr>
+        <w:t xml:space="preserve">                     </w:t>
+      </w:r>
+      <w:r>
+        <w:rPr>
+          <w:rFonts w:ascii="Times New Roman" w:hAnsi="Times New Roman"/>
+          <w:b/>
+          <w:sz w:val="20"/>
+        </w:rPr>
+        <w:t xml:space="preserve">          </w:t>
+      </w:r>
+      <w:r>
+        <w:rPr>
+          <w:rFonts w:ascii="Times New Roman" w:hAnsi="Times New Roman"/>
+          <w:b/>
+          <w:sz w:val="20"/>
+        </w:rPr>
+        <w:t xml:space="preserve">  </w:t>
+      </w:r>
+      <w:r>
+        <w:rPr>
+          <w:rFonts w:ascii="Times New Roman" w:hAnsi="Times New Roman"/>
+          <w:sz w:val="20"/>
+        </w:rPr>
+        <w:t>New York</w:t>
+      </w:r>
+      <w:r>
+        <w:rPr>
+          <w:rFonts w:ascii="Times New Roman" w:hAnsi="Times New Roman"/>
+          <w:sz w:val="20"/>
+        </w:rPr>
+        <w:t xml:space="preserve">, </w:t>
+      </w:r>
+      <w:r>
+        <w:rPr>
+          <w:rFonts w:ascii="Times New Roman" w:hAnsi="Times New Roman"/>
+          <w:sz w:val="20"/>
+        </w:rPr>
+        <w:t>NY</w:t>
+      </w:r>
+    </w:p>
+    <w:p>
+      <w:pPr>
+        <w:spacing w:before="40" w:after="40" w:line="240" w:lineRule="auto"/>
+        <w:rPr>
+          <w:rFonts w:ascii="Times New Roman" w:hAnsi="Times New Roman"/>
+          <w:sz w:val="20"/>
+        </w:rPr>
+      </w:pPr>
+      <w:r>
+        <w:rPr>
+          <w:rFonts w:ascii="Times New Roman" w:hAnsi="Times New Roman"/>
+          <w:sz w:val="20"/>
+        </w:rPr>
+        <w:t>Software Engineering/Product Managing Intern</w:t>
+      </w:r>
+      <w:r>
+        <w:rPr>
+          <w:rFonts w:ascii="Times New Roman" w:hAnsi="Times New Roman"/>
+          <w:sz w:val="20"/>
+        </w:rPr>
+        <w:tab/>
+      </w:r>
+      <w:r>
+        <w:rPr>
+          <w:rFonts w:ascii="Times New Roman" w:hAnsi="Times New Roman"/>
+          <w:sz w:val="20"/>
+        </w:rPr>
+        <w:tab/>
+      </w:r>
+      <w:r>
+        <w:rPr>
+          <w:rFonts w:ascii="Times New Roman" w:hAnsi="Times New Roman"/>
+          <w:sz w:val="20"/>
+        </w:rPr>
+        <w:tab/>
+      </w:r>
+      <w:r>
+        <w:rPr>
+          <w:rFonts w:ascii="Times New Roman" w:hAnsi="Times New Roman"/>
+          <w:sz w:val="20"/>
+        </w:rPr>
+        <w:tab/>
+      </w:r>
+      <w:r>
+        <w:rPr>
+          <w:rFonts w:ascii="Times New Roman" w:hAnsi="Times New Roman"/>
+          <w:sz w:val="20"/>
+        </w:rPr>
+        <w:tab/>
+      </w:r>
+      <w:r>
+        <w:rPr>
+          <w:rFonts w:ascii="Times New Roman" w:hAnsi="Times New Roman"/>
+          <w:sz w:val="20"/>
+        </w:rPr>
+        <w:tab/>
+        <w:t xml:space="preserve">      </w:t>
+      </w:r>
+      <w:r>
+        <w:rPr>
+          <w:rFonts w:ascii="Times New Roman" w:hAnsi="Times New Roman"/>
+          <w:sz w:val="20"/>
+        </w:rPr>
+        <w:tab/>
+        <w:t xml:space="preserve">           May</w:t>
+      </w:r>
+      <w:r>
+        <w:rPr>
+          <w:rFonts w:ascii="Times New Roman" w:hAnsi="Times New Roman"/>
+          <w:sz w:val="20"/>
+        </w:rPr>
+        <w:t xml:space="preserve"> 2015 </w:t>
+      </w:r>
+      <w:r>
+        <w:rPr>
+          <w:rFonts w:ascii="Times New Roman" w:hAnsi="Times New Roman"/>
+          <w:sz w:val="20"/>
+        </w:rPr>
+        <w:t>–</w:t>
+      </w:r>
+      <w:r>
+        <w:rPr>
+          <w:rFonts w:ascii="Times New Roman" w:hAnsi="Times New Roman"/>
+          <w:sz w:val="20"/>
+        </w:rPr>
+        <w:t xml:space="preserve"> Present</w:t>
+      </w:r>
+    </w:p>
+    <w:p>
+      <w:pPr>
+        <w:pStyle w:val="ListParagraph"/>
+        <w:numPr>
+          <w:ilvl w:val="0"/>
+          <w:numId w:val="14"/>
+        </w:numPr>
+        <w:spacing w:before="40" w:after="40" w:line="240" w:lineRule="auto"/>
+        <w:ind w:left="540" w:hanging="270"/>
+        <w:rPr>
+          <w:rFonts w:ascii="Times New Roman" w:hAnsi="Times New Roman"/>
+          <w:sz w:val="20"/>
+        </w:rPr>
+      </w:pPr>
+      <w:r>
+        <w:rPr>
+          <w:rFonts w:ascii="Times New Roman" w:hAnsi="Times New Roman"/>
+          <w:sz w:val="20"/>
+        </w:rPr>
+        <w:t>Worked</w:t>
+      </w:r>
+      <w:bookmarkStart w:id="0" w:name="_GoBack"/>
+      <w:bookmarkEnd w:id="0"/>
+      <w:r>
+        <w:rPr>
+          <w:rFonts w:ascii="Times New Roman" w:hAnsi="Times New Roman"/>
+          <w:sz w:val="20"/>
+        </w:rPr>
+        <w:t xml:space="preserve"> on the Collaboration, Usability, and Engineering team building</w:t>
+      </w:r>
+      <w:r>
+        <w:rPr>
+          <w:rFonts w:ascii="Times New Roman" w:hAnsi="Times New Roman"/>
+          <w:sz w:val="20"/>
+        </w:rPr>
+        <w:t xml:space="preserve"> workflow</w:t>
+      </w:r>
+      <w:r>
+        <w:rPr>
+          <w:rFonts w:ascii="Times New Roman" w:hAnsi="Times New Roman"/>
+          <w:sz w:val="20"/>
+        </w:rPr>
+        <w:t xml:space="preserve"> optimization tools.</w:t>
+      </w:r>
+    </w:p>
+    <w:p>
+      <w:pPr>
+        <w:spacing w:before="40" w:after="40" w:line="240" w:lineRule="auto"/>
+        <w:rPr>
+          <w:rFonts w:ascii="Times New Roman" w:hAnsi="Times New Roman"/>
           <w:b/>
           <w:sz w:val="20"/>
         </w:rPr>
@@ -2386,341 +2652,11 @@
         </w:rPr>
         <w:t xml:space="preserve"> that has around 1500 users</w:t>
       </w:r>
-      <w:bookmarkStart w:id="0" w:name="_GoBack"/>
-      <w:bookmarkEnd w:id="0"/>
       <w:r>
         <w:rPr>
           <w:rFonts w:ascii="Times New Roman" w:hAnsi="Times New Roman"/>
           <w:sz w:val="20"/>
           <w:szCs w:val="20"/>
-        </w:rPr>
-        <w:t>.</w:t>
-      </w:r>
-    </w:p>
-    <w:p>
-      <w:pPr>
-        <w:spacing w:before="40" w:after="40" w:line="240" w:lineRule="auto"/>
-        <w:rPr>
-          <w:rFonts w:ascii="Times New Roman" w:hAnsi="Times New Roman"/>
-          <w:sz w:val="20"/>
-        </w:rPr>
-      </w:pPr>
-      <w:r>
-        <w:rPr>
-          <w:rFonts w:ascii="Times New Roman" w:hAnsi="Times New Roman"/>
-          <w:b/>
-          <w:sz w:val="20"/>
-        </w:rPr>
-        <w:t>Ward Home</w:t>
-      </w:r>
-      <w:r>
-        <w:rPr>
-          <w:rFonts w:ascii="Times New Roman" w:hAnsi="Times New Roman"/>
-          <w:b/>
-          <w:sz w:val="20"/>
-        </w:rPr>
-        <w:tab/>
-      </w:r>
-      <w:r>
-        <w:rPr>
-          <w:rFonts w:ascii="Times New Roman" w:hAnsi="Times New Roman"/>
-          <w:b/>
-          <w:sz w:val="20"/>
-        </w:rPr>
-        <w:tab/>
-      </w:r>
-      <w:r>
-        <w:rPr>
-          <w:rFonts w:ascii="Times New Roman" w:hAnsi="Times New Roman"/>
-          <w:b/>
-          <w:sz w:val="20"/>
-        </w:rPr>
-        <w:tab/>
-      </w:r>
-      <w:r>
-        <w:rPr>
-          <w:rFonts w:ascii="Times New Roman" w:hAnsi="Times New Roman"/>
-          <w:b/>
-          <w:sz w:val="20"/>
-        </w:rPr>
-        <w:tab/>
-      </w:r>
-      <w:r>
-        <w:rPr>
-          <w:rFonts w:ascii="Times New Roman" w:hAnsi="Times New Roman"/>
-          <w:b/>
-          <w:sz w:val="20"/>
-        </w:rPr>
-        <w:tab/>
-      </w:r>
-      <w:r>
-        <w:rPr>
-          <w:rFonts w:ascii="Times New Roman" w:hAnsi="Times New Roman"/>
-          <w:b/>
-          <w:sz w:val="20"/>
-        </w:rPr>
-        <w:tab/>
-      </w:r>
-      <w:r>
-        <w:rPr>
-          <w:rFonts w:ascii="Times New Roman" w:hAnsi="Times New Roman"/>
-          <w:b/>
-          <w:sz w:val="20"/>
-        </w:rPr>
-        <w:tab/>
-      </w:r>
-      <w:r>
-        <w:rPr>
-          <w:rFonts w:ascii="Times New Roman" w:hAnsi="Times New Roman"/>
-          <w:b/>
-          <w:sz w:val="20"/>
-        </w:rPr>
-        <w:tab/>
-      </w:r>
-      <w:r>
-        <w:rPr>
-          <w:rFonts w:ascii="Times New Roman" w:hAnsi="Times New Roman"/>
-          <w:b/>
-          <w:sz w:val="20"/>
-        </w:rPr>
-        <w:tab/>
-      </w:r>
-      <w:r>
-        <w:rPr>
-          <w:rFonts w:ascii="Times New Roman" w:hAnsi="Times New Roman"/>
-          <w:b/>
-          <w:sz w:val="20"/>
-        </w:rPr>
-        <w:tab/>
-      </w:r>
-      <w:r>
-        <w:rPr>
-          <w:rFonts w:ascii="Times New Roman" w:hAnsi="Times New Roman"/>
-          <w:sz w:val="20"/>
-        </w:rPr>
-        <w:t xml:space="preserve">                     </w:t>
-      </w:r>
-      <w:r>
-        <w:rPr>
-          <w:rFonts w:ascii="Times New Roman" w:hAnsi="Times New Roman"/>
-          <w:b/>
-          <w:sz w:val="20"/>
-        </w:rPr>
-        <w:t xml:space="preserve">          </w:t>
-      </w:r>
-      <w:r>
-        <w:rPr>
-          <w:rFonts w:ascii="Times New Roman" w:hAnsi="Times New Roman"/>
-          <w:b/>
-          <w:sz w:val="20"/>
-        </w:rPr>
-        <w:t xml:space="preserve">   </w:t>
-      </w:r>
-      <w:r>
-        <w:rPr>
-          <w:rFonts w:ascii="Times New Roman" w:hAnsi="Times New Roman"/>
-          <w:sz w:val="20"/>
-        </w:rPr>
-        <w:t>Pittsburgh, PA</w:t>
-      </w:r>
-    </w:p>
-    <w:p>
-      <w:pPr>
-        <w:spacing w:before="40" w:after="40" w:line="240" w:lineRule="auto"/>
-        <w:rPr>
-          <w:rFonts w:ascii="Times New Roman" w:hAnsi="Times New Roman"/>
-          <w:sz w:val="20"/>
-        </w:rPr>
-      </w:pPr>
-      <w:r>
-        <w:rPr>
-          <w:rFonts w:ascii="Times New Roman" w:hAnsi="Times New Roman"/>
-          <w:sz w:val="20"/>
-        </w:rPr>
-        <w:t>Data Analyst</w:t>
-      </w:r>
-      <w:r>
-        <w:rPr>
-          <w:rFonts w:ascii="Times New Roman" w:hAnsi="Times New Roman"/>
-          <w:sz w:val="20"/>
-        </w:rPr>
-        <w:t xml:space="preserve"> (Volunteer)</w:t>
-      </w:r>
-      <w:r>
-        <w:rPr>
-          <w:rFonts w:ascii="Times New Roman" w:hAnsi="Times New Roman"/>
-          <w:sz w:val="20"/>
-        </w:rPr>
-        <w:tab/>
-      </w:r>
-      <w:r>
-        <w:rPr>
-          <w:rFonts w:ascii="Times New Roman" w:hAnsi="Times New Roman"/>
-          <w:sz w:val="20"/>
-        </w:rPr>
-        <w:tab/>
-      </w:r>
-      <w:r>
-        <w:rPr>
-          <w:rFonts w:ascii="Times New Roman" w:hAnsi="Times New Roman"/>
-          <w:sz w:val="20"/>
-        </w:rPr>
-        <w:tab/>
-      </w:r>
-      <w:r>
-        <w:rPr>
-          <w:rFonts w:ascii="Times New Roman" w:hAnsi="Times New Roman"/>
-          <w:sz w:val="20"/>
-        </w:rPr>
-        <w:tab/>
-      </w:r>
-      <w:r>
-        <w:rPr>
-          <w:rFonts w:ascii="Times New Roman" w:hAnsi="Times New Roman"/>
-          <w:sz w:val="20"/>
-        </w:rPr>
-        <w:tab/>
-      </w:r>
-      <w:r>
-        <w:rPr>
-          <w:rFonts w:ascii="Times New Roman" w:hAnsi="Times New Roman"/>
-          <w:sz w:val="20"/>
-        </w:rPr>
-        <w:tab/>
-      </w:r>
-      <w:r>
-        <w:rPr>
-          <w:rFonts w:ascii="Times New Roman" w:hAnsi="Times New Roman"/>
-          <w:sz w:val="20"/>
-        </w:rPr>
-        <w:tab/>
-      </w:r>
-      <w:r>
-        <w:rPr>
-          <w:rFonts w:ascii="Times New Roman" w:hAnsi="Times New Roman"/>
-          <w:sz w:val="20"/>
-        </w:rPr>
-        <w:tab/>
-      </w:r>
-      <w:r>
-        <w:rPr>
-          <w:rFonts w:ascii="Times New Roman" w:hAnsi="Times New Roman"/>
-          <w:sz w:val="20"/>
-        </w:rPr>
-        <w:tab/>
-        <w:t xml:space="preserve">      </w:t>
-      </w:r>
-      <w:r>
-        <w:rPr>
-          <w:rFonts w:ascii="Times New Roman" w:hAnsi="Times New Roman"/>
-          <w:sz w:val="20"/>
-        </w:rPr>
-        <w:tab/>
-        <w:t xml:space="preserve">      </w:t>
-      </w:r>
-      <w:r>
-        <w:rPr>
-          <w:rFonts w:ascii="Times New Roman" w:hAnsi="Times New Roman"/>
-          <w:sz w:val="20"/>
-        </w:rPr>
-        <w:t xml:space="preserve"> </w:t>
-      </w:r>
-      <w:r>
-        <w:rPr>
-          <w:rFonts w:ascii="Times New Roman" w:hAnsi="Times New Roman"/>
-          <w:sz w:val="20"/>
-        </w:rPr>
-        <w:t xml:space="preserve">Oct. 2014 – </w:t>
-      </w:r>
-      <w:r>
-        <w:rPr>
-          <w:rFonts w:ascii="Times New Roman" w:hAnsi="Times New Roman"/>
-          <w:sz w:val="20"/>
-        </w:rPr>
-        <w:t>May 2015</w:t>
-      </w:r>
-    </w:p>
-    <w:p>
-      <w:pPr>
-        <w:pStyle w:val="ListParagraph"/>
-        <w:numPr>
-          <w:ilvl w:val="0"/>
-          <w:numId w:val="14"/>
-        </w:numPr>
-        <w:spacing w:before="40" w:after="40" w:line="240" w:lineRule="auto"/>
-        <w:ind w:left="540" w:hanging="270"/>
-        <w:rPr>
-          <w:rFonts w:ascii="Times New Roman" w:hAnsi="Times New Roman"/>
-          <w:sz w:val="20"/>
-        </w:rPr>
-      </w:pPr>
-      <w:r>
-        <w:rPr>
-          <w:rFonts w:ascii="Times New Roman" w:hAnsi="Times New Roman"/>
-          <w:sz w:val="20"/>
-        </w:rPr>
-        <w:t xml:space="preserve">Built data </w:t>
-      </w:r>
-      <w:r>
-        <w:rPr>
-          <w:rFonts w:ascii="Times New Roman" w:hAnsi="Times New Roman"/>
-          <w:sz w:val="20"/>
-        </w:rPr>
-        <w:t>analytics</w:t>
-      </w:r>
-      <w:r>
-        <w:rPr>
-          <w:rFonts w:ascii="Times New Roman" w:hAnsi="Times New Roman"/>
-          <w:sz w:val="20"/>
-        </w:rPr>
-        <w:t xml:space="preserve"> and management </w:t>
-      </w:r>
-      <w:r>
-        <w:rPr>
-          <w:rFonts w:ascii="Times New Roman" w:hAnsi="Times New Roman"/>
-          <w:sz w:val="20"/>
-        </w:rPr>
-        <w:t>tools</w:t>
-      </w:r>
-      <w:r>
-        <w:rPr>
-          <w:rFonts w:ascii="Times New Roman" w:hAnsi="Times New Roman"/>
-          <w:sz w:val="20"/>
-        </w:rPr>
-        <w:t xml:space="preserve"> and </w:t>
-      </w:r>
-      <w:r>
-        <w:rPr>
-          <w:rFonts w:ascii="Times New Roman" w:hAnsi="Times New Roman"/>
-          <w:sz w:val="20"/>
-        </w:rPr>
-        <w:t xml:space="preserve">maintained the </w:t>
-      </w:r>
-      <w:r>
-        <w:rPr>
-          <w:rFonts w:ascii="Times New Roman" w:hAnsi="Times New Roman"/>
-          <w:sz w:val="20"/>
-        </w:rPr>
-        <w:t>database</w:t>
-      </w:r>
-      <w:r>
-        <w:rPr>
-          <w:rFonts w:ascii="Times New Roman" w:hAnsi="Times New Roman"/>
-          <w:sz w:val="20"/>
-        </w:rPr>
-        <w:t xml:space="preserve"> for this </w:t>
-      </w:r>
-      <w:r>
-        <w:rPr>
-          <w:rFonts w:ascii="Times New Roman" w:hAnsi="Times New Roman"/>
-          <w:sz w:val="20"/>
-        </w:rPr>
-        <w:t>charitable organization</w:t>
-      </w:r>
-      <w:r>
-        <w:rPr>
-          <w:rFonts w:ascii="Times New Roman" w:hAnsi="Times New Roman"/>
-          <w:sz w:val="20"/>
         </w:rPr>
         <w:t>.</w:t>
       </w:r>
@@ -6618,7 +6554,7 @@
 </file>
 
 <file path=customXml/itemProps1.xml><?xml version="1.0" encoding="utf-8"?>
-<ds:datastoreItem xmlns:ds="http://schemas.openxmlformats.org/officeDocument/2006/customXml" ds:itemID="{57746FDE-DDA6-4658-B4D7-238964046E4B}">
+<ds:datastoreItem xmlns:ds="http://schemas.openxmlformats.org/officeDocument/2006/customXml" ds:itemID="{2689911D-C5AE-41B1-8E97-7C645427B274}">
   <ds:schemaRefs>
     <ds:schemaRef ds:uri="http://schemas.openxmlformats.org/officeDocument/2006/bibliography"/>
   </ds:schemaRefs>

</xml_diff>

<commit_message>
Added content about Two Sigma. Updated skills and decriptions.
</commit_message>
<xml_diff>
--- a/Resume.docx
+++ b/Resume.docx
@@ -620,7 +620,28 @@
           <w:rFonts w:ascii="Times New Roman" w:hAnsi="Times New Roman"/>
           <w:sz w:val="20"/>
         </w:rPr>
-        <w:t>, Backbone</w:t>
+        <w:t xml:space="preserve">, </w:t>
+      </w:r>
+      <w:r>
+        <w:rPr>
+          <w:rFonts w:ascii="Times New Roman" w:hAnsi="Times New Roman"/>
+          <w:sz w:val="20"/>
+        </w:rPr>
+        <w:t xml:space="preserve">Jersey, </w:t>
+      </w:r>
+      <w:r>
+        <w:rPr>
+          <w:rFonts w:ascii="Times New Roman" w:hAnsi="Times New Roman"/>
+          <w:sz w:val="20"/>
+        </w:rPr>
+        <w:t xml:space="preserve">Angular, </w:t>
+      </w:r>
+      <w:r>
+        <w:rPr>
+          <w:rFonts w:ascii="Times New Roman" w:hAnsi="Times New Roman"/>
+          <w:sz w:val="20"/>
+        </w:rPr>
+        <w:t>Backbone</w:t>
       </w:r>
       <w:r>
         <w:rPr>
@@ -700,6 +721,7 @@
           <w:sz w:val="20"/>
         </w:rPr>
       </w:pPr>
+      <w:bookmarkStart w:id="0" w:name="_GoBack"/>
       <w:r>
         <w:rPr>
           <w:rFonts w:ascii="Times New Roman" w:hAnsi="Times New Roman"/>
@@ -800,6 +822,7 @@
         <w:t>PERL</w:t>
       </w:r>
     </w:p>
+    <w:bookmarkEnd w:id="0"/>
     <w:p>
       <w:pPr>
         <w:spacing w:before="40" w:after="0" w:line="240" w:lineRule="auto"/>
@@ -1039,14 +1062,7 @@
           <w:sz w:val="20"/>
         </w:rPr>
         <w:tab/>
-        <w:t xml:space="preserve">           May</w:t>
-      </w:r>
-      <w:r>
-        <w:rPr>
-          <w:rFonts w:ascii="Times New Roman" w:hAnsi="Times New Roman"/>
-          <w:sz w:val="20"/>
-        </w:rPr>
-        <w:t xml:space="preserve"> 2015 </w:t>
+        <w:t xml:space="preserve">           May 2015 </w:t>
       </w:r>
       <w:r>
         <w:rPr>
@@ -1084,28 +1100,104 @@
         </w:rPr>
         <w:t>Worked</w:t>
       </w:r>
-      <w:bookmarkStart w:id="0" w:name="_GoBack"/>
-      <w:bookmarkEnd w:id="0"/>
-      <w:r>
-        <w:rPr>
-          <w:rFonts w:ascii="Times New Roman" w:hAnsi="Times New Roman"/>
-          <w:sz w:val="20"/>
-        </w:rPr>
-        <w:t xml:space="preserve"> on the Collaboration, Usability, and Engineering team building</w:t>
-      </w:r>
-      <w:r>
-        <w:rPr>
-          <w:rFonts w:ascii="Times New Roman" w:hAnsi="Times New Roman"/>
-          <w:sz w:val="20"/>
-        </w:rPr>
-        <w:t xml:space="preserve"> workflow</w:t>
-      </w:r>
-      <w:r>
-        <w:rPr>
-          <w:rFonts w:ascii="Times New Roman" w:hAnsi="Times New Roman"/>
-          <w:sz w:val="20"/>
-        </w:rPr>
-        <w:t xml:space="preserve"> optimization tools.</w:t>
+      <w:r>
+        <w:rPr>
+          <w:rFonts w:ascii="Times New Roman" w:hAnsi="Times New Roman"/>
+          <w:sz w:val="20"/>
+        </w:rPr>
+        <w:t xml:space="preserve"> on the Collaboration, </w:t>
+      </w:r>
+      <w:r>
+        <w:rPr>
+          <w:rFonts w:ascii="Times New Roman" w:hAnsi="Times New Roman"/>
+          <w:sz w:val="20"/>
+        </w:rPr>
+        <w:t xml:space="preserve">Usability, and Engineering team building </w:t>
+      </w:r>
+      <w:r>
+        <w:rPr>
+          <w:rFonts w:ascii="Times New Roman" w:hAnsi="Times New Roman"/>
+          <w:sz w:val="20"/>
+        </w:rPr>
+        <w:t xml:space="preserve">the </w:t>
+      </w:r>
+      <w:r>
+        <w:rPr>
+          <w:rFonts w:ascii="Times New Roman" w:hAnsi="Times New Roman"/>
+          <w:sz w:val="20"/>
+        </w:rPr>
+        <w:t xml:space="preserve">interview scheduling </w:t>
+      </w:r>
+      <w:r>
+        <w:rPr>
+          <w:rFonts w:ascii="Times New Roman" w:hAnsi="Times New Roman"/>
+          <w:sz w:val="20"/>
+        </w:rPr>
+        <w:t>optimizer tool</w:t>
+      </w:r>
+      <w:r>
+        <w:rPr>
+          <w:rFonts w:ascii="Times New Roman" w:hAnsi="Times New Roman"/>
+          <w:sz w:val="20"/>
+        </w:rPr>
+        <w:t>.</w:t>
+      </w:r>
+    </w:p>
+    <w:p>
+      <w:pPr>
+        <w:pStyle w:val="ListParagraph"/>
+        <w:numPr>
+          <w:ilvl w:val="0"/>
+          <w:numId w:val="14"/>
+        </w:numPr>
+        <w:spacing w:before="40" w:after="40" w:line="240" w:lineRule="auto"/>
+        <w:ind w:left="540" w:hanging="270"/>
+        <w:rPr>
+          <w:rFonts w:ascii="Times New Roman" w:hAnsi="Times New Roman"/>
+          <w:sz w:val="20"/>
+        </w:rPr>
+      </w:pPr>
+      <w:r>
+        <w:rPr>
+          <w:rFonts w:ascii="Times New Roman" w:hAnsi="Times New Roman"/>
+          <w:sz w:val="20"/>
+        </w:rPr>
+        <w:t xml:space="preserve">Developed end to end solution for recruiting </w:t>
+      </w:r>
+      <w:r>
+        <w:rPr>
+          <w:rFonts w:ascii="Times New Roman" w:hAnsi="Times New Roman"/>
+          <w:sz w:val="20"/>
+        </w:rPr>
+        <w:t xml:space="preserve">by </w:t>
+      </w:r>
+      <w:r>
+        <w:rPr>
+          <w:rFonts w:ascii="Times New Roman" w:hAnsi="Times New Roman"/>
+          <w:sz w:val="20"/>
+        </w:rPr>
+        <w:t>tackling problems with automation, interview distribution</w:t>
+      </w:r>
+      <w:r>
+        <w:rPr>
+          <w:rFonts w:ascii="Times New Roman" w:hAnsi="Times New Roman"/>
+          <w:sz w:val="20"/>
+        </w:rPr>
+        <w:t>,</w:t>
+      </w:r>
+      <w:r>
+        <w:rPr>
+          <w:rFonts w:ascii="Times New Roman" w:hAnsi="Times New Roman"/>
+          <w:sz w:val="20"/>
+        </w:rPr>
+        <w:t xml:space="preserve"> and </w:t>
+      </w:r>
+      <w:r>
+        <w:rPr>
+          <w:rFonts w:ascii="Times New Roman" w:hAnsi="Times New Roman"/>
+          <w:sz w:val="20"/>
+        </w:rPr>
+        <w:t>feedback.</w:t>
       </w:r>
     </w:p>
     <w:p>
@@ -2608,55 +2700,6 @@
         <w:rPr>
           <w:rFonts w:ascii="Times New Roman" w:hAnsi="Times New Roman"/>
           <w:sz w:val="20"/>
-        </w:rPr>
-        <w:t>.</w:t>
-      </w:r>
-    </w:p>
-    <w:p>
-      <w:pPr>
-        <w:pStyle w:val="ListParagraph"/>
-        <w:numPr>
-          <w:ilvl w:val="0"/>
-          <w:numId w:val="15"/>
-        </w:numPr>
-        <w:spacing w:before="40" w:after="40" w:line="240" w:lineRule="auto"/>
-        <w:ind w:left="540" w:hanging="270"/>
-        <w:rPr>
-          <w:rFonts w:ascii="Times New Roman" w:hAnsi="Times New Roman"/>
-          <w:b/>
-          <w:sz w:val="20"/>
-          <w:szCs w:val="20"/>
-        </w:rPr>
-      </w:pPr>
-      <w:r>
-        <w:rPr>
-          <w:rFonts w:ascii="Times New Roman" w:hAnsi="Times New Roman"/>
-          <w:sz w:val="20"/>
-          <w:szCs w:val="20"/>
-        </w:rPr>
-        <w:t xml:space="preserve">Developed the frontend website and backend database </w:t>
-      </w:r>
-      <w:r>
-        <w:rPr>
-          <w:rFonts w:ascii="Times New Roman" w:hAnsi="Times New Roman"/>
-          <w:sz w:val="20"/>
-          <w:szCs w:val="20"/>
-        </w:rPr>
-        <w:t>for main product</w:t>
-      </w:r>
-      <w:r>
-        <w:rPr>
-          <w:rFonts w:ascii="Times New Roman" w:hAnsi="Times New Roman"/>
-          <w:sz w:val="20"/>
-          <w:szCs w:val="20"/>
-        </w:rPr>
-        <w:t xml:space="preserve"> that has around 1500 users</w:t>
-      </w:r>
-      <w:r>
-        <w:rPr>
-          <w:rFonts w:ascii="Times New Roman" w:hAnsi="Times New Roman"/>
-          <w:sz w:val="20"/>
-          <w:szCs w:val="20"/>
         </w:rPr>
         <w:t>.</w:t>
       </w:r>
@@ -6554,7 +6597,7 @@
 </file>
 
 <file path=customXml/itemProps1.xml><?xml version="1.0" encoding="utf-8"?>
-<ds:datastoreItem xmlns:ds="http://schemas.openxmlformats.org/officeDocument/2006/customXml" ds:itemID="{2689911D-C5AE-41B1-8E97-7C645427B274}">
+<ds:datastoreItem xmlns:ds="http://schemas.openxmlformats.org/officeDocument/2006/customXml" ds:itemID="{3F924801-3094-49B3-8F03-819B6B8779D9}">
   <ds:schemaRefs>
     <ds:schemaRef ds:uri="http://schemas.openxmlformats.org/officeDocument/2006/bibliography"/>
   </ds:schemaRefs>

</xml_diff>

<commit_message>
Changed order of rewards.
</commit_message>
<xml_diff>
--- a/Resume.docx
+++ b/Resume.docx
@@ -721,7 +721,6 @@
           <w:sz w:val="20"/>
         </w:rPr>
       </w:pPr>
-      <w:bookmarkStart w:id="0" w:name="_GoBack"/>
       <w:r>
         <w:rPr>
           <w:rFonts w:ascii="Times New Roman" w:hAnsi="Times New Roman"/>
@@ -822,7 +821,6 @@
         <w:t>PERL</w:t>
       </w:r>
     </w:p>
-    <w:bookmarkEnd w:id="0"/>
     <w:p>
       <w:pPr>
         <w:spacing w:before="40" w:after="0" w:line="240" w:lineRule="auto"/>
@@ -3521,127 +3519,53 @@
         <w:spacing w:before="40" w:after="80" w:line="240" w:lineRule="auto"/>
         <w:rPr>
           <w:rFonts w:ascii="Times New Roman" w:hAnsi="Times New Roman"/>
-          <w:sz w:val="20"/>
-        </w:rPr>
-      </w:pPr>
-      <w:r>
-        <w:rPr>
-          <w:rFonts w:ascii="Times New Roman" w:hAnsi="Times New Roman"/>
-          <w:b/>
-          <w:sz w:val="20"/>
-        </w:rPr>
-        <w:t>IBM Master the Mainframe Competition</w:t>
-      </w:r>
-      <w:r>
-        <w:rPr>
-          <w:rFonts w:ascii="Times New Roman" w:hAnsi="Times New Roman"/>
-          <w:b/>
-          <w:sz w:val="20"/>
-        </w:rPr>
-        <w:t xml:space="preserve"> </w:t>
-      </w:r>
-      <w:r>
-        <w:rPr>
-          <w:rFonts w:ascii="Times New Roman" w:hAnsi="Times New Roman"/>
-          <w:sz w:val="20"/>
-        </w:rPr>
-        <w:t>– 1</w:t>
-      </w:r>
-      <w:r>
-        <w:rPr>
-          <w:rFonts w:ascii="Times New Roman" w:hAnsi="Times New Roman"/>
-          <w:sz w:val="20"/>
-          <w:vertAlign w:val="superscript"/>
-        </w:rPr>
-        <w:t>st</w:t>
-      </w:r>
-      <w:r>
-        <w:rPr>
-          <w:rFonts w:ascii="Times New Roman" w:hAnsi="Times New Roman"/>
-          <w:sz w:val="20"/>
-        </w:rPr>
-        <w:t xml:space="preserve"> Stage International Winner</w:t>
-      </w:r>
-      <w:r>
-        <w:rPr>
-          <w:rFonts w:ascii="Times New Roman" w:hAnsi="Times New Roman"/>
-          <w:b/>
-          <w:sz w:val="20"/>
-        </w:rPr>
-        <w:tab/>
-      </w:r>
-      <w:r>
-        <w:rPr>
-          <w:rFonts w:ascii="Times New Roman" w:hAnsi="Times New Roman"/>
-          <w:b/>
-          <w:sz w:val="20"/>
-        </w:rPr>
-        <w:tab/>
-      </w:r>
-      <w:r>
-        <w:rPr>
-          <w:rFonts w:ascii="Times New Roman" w:hAnsi="Times New Roman"/>
-          <w:b/>
-          <w:sz w:val="20"/>
-        </w:rPr>
-        <w:tab/>
-      </w:r>
-      <w:r>
-        <w:rPr>
-          <w:rFonts w:ascii="Times New Roman" w:hAnsi="Times New Roman"/>
-          <w:b/>
-          <w:sz w:val="20"/>
-        </w:rPr>
-        <w:tab/>
-      </w:r>
-      <w:r>
-        <w:rPr>
-          <w:rFonts w:ascii="Times New Roman" w:hAnsi="Times New Roman"/>
-          <w:sz w:val="20"/>
-        </w:rPr>
-        <w:t xml:space="preserve">     </w:t>
-      </w:r>
-      <w:r>
-        <w:rPr>
-          <w:rFonts w:ascii="Times New Roman" w:hAnsi="Times New Roman"/>
-          <w:sz w:val="20"/>
-        </w:rPr>
-        <w:t xml:space="preserve">Sept. </w:t>
-      </w:r>
-      <w:r>
-        <w:rPr>
-          <w:rFonts w:ascii="Times New Roman" w:hAnsi="Times New Roman"/>
-          <w:sz w:val="20"/>
-        </w:rPr>
-        <w:t xml:space="preserve">2010 </w:t>
-      </w:r>
-      <w:r>
-        <w:rPr>
-          <w:rFonts w:ascii="Times New Roman" w:hAnsi="Times New Roman"/>
-          <w:sz w:val="20"/>
-        </w:rPr>
-        <w:t>–</w:t>
-      </w:r>
-      <w:r>
-        <w:rPr>
-          <w:rFonts w:ascii="Times New Roman" w:hAnsi="Times New Roman"/>
-          <w:sz w:val="20"/>
-        </w:rPr>
-        <w:t xml:space="preserve"> </w:t>
-      </w:r>
-      <w:r>
-        <w:rPr>
-          <w:rFonts w:ascii="Times New Roman" w:hAnsi="Times New Roman"/>
-          <w:sz w:val="20"/>
-        </w:rPr>
-        <w:t xml:space="preserve">June </w:t>
-      </w:r>
-      <w:r>
-        <w:rPr>
-          <w:rFonts w:ascii="Times New Roman" w:hAnsi="Times New Roman"/>
-          <w:sz w:val="20"/>
-        </w:rPr>
-        <w:t>2014</w:t>
+          <w:b/>
+          <w:sz w:val="20"/>
+        </w:rPr>
+      </w:pPr>
+      <w:r>
+        <w:rPr>
+          <w:rFonts w:ascii="Times New Roman" w:hAnsi="Times New Roman"/>
+          <w:b/>
+          <w:sz w:val="20"/>
+        </w:rPr>
+        <w:t xml:space="preserve">BitCamp Hackathon 2015 </w:t>
+      </w:r>
+      <w:r>
+        <w:rPr>
+          <w:rFonts w:ascii="Times New Roman" w:hAnsi="Times New Roman"/>
+          <w:sz w:val="20"/>
+        </w:rPr>
+        <w:t>– Best Use of Capital One’s API and Best UI Design (Goldman Sachs)</w:t>
+      </w:r>
+      <w:r>
+        <w:rPr>
+          <w:rFonts w:ascii="Times New Roman" w:hAnsi="Times New Roman"/>
+          <w:sz w:val="20"/>
+        </w:rPr>
+        <w:t xml:space="preserve">    </w:t>
+      </w:r>
+      <w:r>
+        <w:rPr>
+          <w:rFonts w:ascii="Times New Roman" w:hAnsi="Times New Roman"/>
+          <w:sz w:val="20"/>
+        </w:rPr>
+        <w:tab/>
+        <w:t xml:space="preserve">              </w:t>
+      </w:r>
+      <w:r>
+        <w:rPr>
+          <w:rFonts w:ascii="Times New Roman" w:hAnsi="Times New Roman"/>
+          <w:sz w:val="20"/>
+        </w:rPr>
+        <w:t xml:space="preserve">           </w:t>
+      </w:r>
+      <w:r>
+        <w:rPr>
+          <w:rFonts w:ascii="Times New Roman" w:hAnsi="Times New Roman"/>
+          <w:sz w:val="20"/>
+        </w:rPr>
+        <w:t>April 2015</w:t>
       </w:r>
     </w:p>
     <w:p>
@@ -3658,7 +3582,7 @@
           <w:b/>
           <w:sz w:val="20"/>
         </w:rPr>
-        <w:t>Global Enterprise Challenge</w:t>
+        <w:t>IBM Master the Mainframe Competition</w:t>
       </w:r>
       <w:r>
         <w:rPr>
@@ -3673,7 +3597,7 @@
           <w:rFonts w:ascii="Times New Roman" w:hAnsi="Times New Roman"/>
           <w:sz w:val="20"/>
         </w:rPr>
-        <w:t>– 5</w:t>
+        <w:t>– 1</w:t>
       </w:r>
       <w:r>
         <w:rPr>
@@ -3681,52 +3605,78 @@
           <w:sz w:val="20"/>
           <w:vertAlign w:val="superscript"/>
         </w:rPr>
-        <w:t>th</w:t>
-      </w:r>
-      <w:r>
-        <w:rPr>
-          <w:rFonts w:ascii="Times New Roman" w:hAnsi="Times New Roman"/>
-          <w:sz w:val="20"/>
-        </w:rPr>
-        <w:t xml:space="preserve"> Place Nationally</w:t>
-      </w:r>
-      <w:r>
-        <w:rPr>
-          <w:rFonts w:ascii="Times New Roman" w:hAnsi="Times New Roman"/>
-          <w:sz w:val="20"/>
-        </w:rPr>
-        <w:t xml:space="preserve"> for this Entrepreneurship Competition</w:t>
-      </w:r>
-      <w:r>
-        <w:rPr>
-          <w:rFonts w:ascii="Times New Roman" w:hAnsi="Times New Roman"/>
-          <w:b/>
-          <w:sz w:val="20"/>
-        </w:rPr>
-        <w:tab/>
-        <w:t xml:space="preserve">            </w:t>
-      </w:r>
-      <w:r>
-        <w:rPr>
-          <w:rFonts w:ascii="Times New Roman" w:hAnsi="Times New Roman"/>
-          <w:b/>
-          <w:sz w:val="20"/>
-        </w:rPr>
-        <w:tab/>
-      </w:r>
-      <w:r>
-        <w:rPr>
-          <w:rFonts w:ascii="Times New Roman" w:hAnsi="Times New Roman"/>
-          <w:b/>
-          <w:sz w:val="20"/>
-        </w:rPr>
-        <w:tab/>
-        <w:t xml:space="preserve">           </w:t>
-      </w:r>
-      <w:r>
-        <w:rPr>
-          <w:rFonts w:ascii="Times New Roman" w:hAnsi="Times New Roman"/>
-          <w:b/>
+        <w:t>st</w:t>
+      </w:r>
+      <w:r>
+        <w:rPr>
+          <w:rFonts w:ascii="Times New Roman" w:hAnsi="Times New Roman"/>
+          <w:sz w:val="20"/>
+        </w:rPr>
+        <w:t xml:space="preserve"> Stage International Winner</w:t>
+      </w:r>
+      <w:r>
+        <w:rPr>
+          <w:rFonts w:ascii="Times New Roman" w:hAnsi="Times New Roman"/>
+          <w:b/>
+          <w:sz w:val="20"/>
+        </w:rPr>
+        <w:tab/>
+      </w:r>
+      <w:r>
+        <w:rPr>
+          <w:rFonts w:ascii="Times New Roman" w:hAnsi="Times New Roman"/>
+          <w:b/>
+          <w:sz w:val="20"/>
+        </w:rPr>
+        <w:tab/>
+      </w:r>
+      <w:r>
+        <w:rPr>
+          <w:rFonts w:ascii="Times New Roman" w:hAnsi="Times New Roman"/>
+          <w:b/>
+          <w:sz w:val="20"/>
+        </w:rPr>
+        <w:tab/>
+      </w:r>
+      <w:r>
+        <w:rPr>
+          <w:rFonts w:ascii="Times New Roman" w:hAnsi="Times New Roman"/>
+          <w:b/>
+          <w:sz w:val="20"/>
+        </w:rPr>
+        <w:tab/>
+      </w:r>
+      <w:r>
+        <w:rPr>
+          <w:rFonts w:ascii="Times New Roman" w:hAnsi="Times New Roman"/>
+          <w:sz w:val="20"/>
+        </w:rPr>
+        <w:t xml:space="preserve">     </w:t>
+      </w:r>
+      <w:r>
+        <w:rPr>
+          <w:rFonts w:ascii="Times New Roman" w:hAnsi="Times New Roman"/>
+          <w:sz w:val="20"/>
+        </w:rPr>
+        <w:t xml:space="preserve">Sept. </w:t>
+      </w:r>
+      <w:r>
+        <w:rPr>
+          <w:rFonts w:ascii="Times New Roman" w:hAnsi="Times New Roman"/>
+          <w:sz w:val="20"/>
+        </w:rPr>
+        <w:t xml:space="preserve">2010 </w:t>
+      </w:r>
+      <w:r>
+        <w:rPr>
+          <w:rFonts w:ascii="Times New Roman" w:hAnsi="Times New Roman"/>
+          <w:sz w:val="20"/>
+        </w:rPr>
+        <w:t>–</w:t>
+      </w:r>
+      <w:r>
+        <w:rPr>
+          <w:rFonts w:ascii="Times New Roman" w:hAnsi="Times New Roman"/>
           <w:sz w:val="20"/>
         </w:rPr>
         <w:t xml:space="preserve"> </w:t>
@@ -3743,7 +3693,7 @@
           <w:rFonts w:ascii="Times New Roman" w:hAnsi="Times New Roman"/>
           <w:sz w:val="20"/>
         </w:rPr>
-        <w:t>2013</w:t>
+        <w:t>2014</w:t>
       </w:r>
     </w:p>
     <w:p>
@@ -3760,14 +3710,7 @@
           <w:b/>
           <w:sz w:val="20"/>
         </w:rPr>
-        <w:t xml:space="preserve">United States of America Computing Olympiad </w:t>
-      </w:r>
-      <w:r>
-        <w:rPr>
-          <w:rFonts w:ascii="Times New Roman" w:hAnsi="Times New Roman"/>
-          <w:sz w:val="20"/>
-        </w:rPr>
-        <w:t>– Silver League for this Algorithms Competition</w:t>
+        <w:t>Global Enterprise Challenge</w:t>
       </w:r>
       <w:r>
         <w:rPr>
@@ -3782,21 +3725,86 @@
           <w:rFonts w:ascii="Times New Roman" w:hAnsi="Times New Roman"/>
           <w:sz w:val="20"/>
         </w:rPr>
-        <w:t xml:space="preserve">      </w:t>
-      </w:r>
-      <w:r>
-        <w:rPr>
-          <w:rFonts w:ascii="Times New Roman" w:hAnsi="Times New Roman"/>
-          <w:sz w:val="20"/>
-        </w:rPr>
+        <w:t>– 5</w:t>
+      </w:r>
+      <w:r>
+        <w:rPr>
+          <w:rFonts w:ascii="Times New Roman" w:hAnsi="Times New Roman"/>
+          <w:sz w:val="20"/>
+          <w:vertAlign w:val="superscript"/>
+        </w:rPr>
+        <w:t>th</w:t>
+      </w:r>
+      <w:r>
+        <w:rPr>
+          <w:rFonts w:ascii="Times New Roman" w:hAnsi="Times New Roman"/>
+          <w:sz w:val="20"/>
+        </w:rPr>
+        <w:t xml:space="preserve"> Place Nati</w:t>
+      </w:r>
+      <w:bookmarkStart w:id="0" w:name="_GoBack"/>
+      <w:bookmarkEnd w:id="0"/>
+      <w:r>
+        <w:rPr>
+          <w:rFonts w:ascii="Times New Roman" w:hAnsi="Times New Roman"/>
+          <w:sz w:val="20"/>
+        </w:rPr>
+        <w:t>onally</w:t>
+      </w:r>
+      <w:r>
+        <w:rPr>
+          <w:rFonts w:ascii="Times New Roman" w:hAnsi="Times New Roman"/>
+          <w:sz w:val="20"/>
+        </w:rPr>
+        <w:t xml:space="preserve"> for this Entrepreneurship Competition</w:t>
+      </w:r>
+      <w:r>
+        <w:rPr>
+          <w:rFonts w:ascii="Times New Roman" w:hAnsi="Times New Roman"/>
+          <w:b/>
+          <w:sz w:val="20"/>
+        </w:rPr>
+        <w:tab/>
+        <w:t xml:space="preserve">            </w:t>
+      </w:r>
+      <w:r>
+        <w:rPr>
+          <w:rFonts w:ascii="Times New Roman" w:hAnsi="Times New Roman"/>
+          <w:b/>
+          <w:sz w:val="20"/>
+        </w:rPr>
+        <w:tab/>
+      </w:r>
+      <w:r>
+        <w:rPr>
+          <w:rFonts w:ascii="Times New Roman" w:hAnsi="Times New Roman"/>
+          <w:b/>
+          <w:sz w:val="20"/>
+        </w:rPr>
+        <w:tab/>
         <w:t xml:space="preserve">           </w:t>
       </w:r>
       <w:r>
         <w:rPr>
           <w:rFonts w:ascii="Times New Roman" w:hAnsi="Times New Roman"/>
-          <w:sz w:val="20"/>
-        </w:rPr>
-        <w:t>Sept. 2012 – June 2014</w:t>
+          <w:b/>
+          <w:sz w:val="20"/>
+        </w:rPr>
+        <w:t xml:space="preserve"> </w:t>
+      </w:r>
+      <w:r>
+        <w:rPr>
+          <w:rFonts w:ascii="Times New Roman" w:hAnsi="Times New Roman"/>
+          <w:sz w:val="20"/>
+        </w:rPr>
+        <w:t xml:space="preserve">June </w:t>
+      </w:r>
+      <w:r>
+        <w:rPr>
+          <w:rFonts w:ascii="Times New Roman" w:hAnsi="Times New Roman"/>
+          <w:sz w:val="20"/>
+        </w:rPr>
+        <w:t>2013</w:t>
       </w:r>
     </w:p>
     <w:p>
@@ -3804,39 +3812,38 @@
         <w:spacing w:before="40" w:after="80" w:line="240" w:lineRule="auto"/>
         <w:rPr>
           <w:rFonts w:ascii="Times New Roman" w:hAnsi="Times New Roman"/>
-          <w:b/>
-          <w:sz w:val="20"/>
-        </w:rPr>
-      </w:pPr>
-      <w:r>
-        <w:rPr>
-          <w:rFonts w:ascii="Times New Roman" w:hAnsi="Times New Roman"/>
-          <w:b/>
-          <w:sz w:val="20"/>
-        </w:rPr>
-        <w:t xml:space="preserve">BitCamp Hackathon 2015 </w:t>
-      </w:r>
-      <w:r>
-        <w:rPr>
-          <w:rFonts w:ascii="Times New Roman" w:hAnsi="Times New Roman"/>
-          <w:sz w:val="20"/>
-        </w:rPr>
-        <w:t>– Best Use of Capital One’s API and Best UI Design (Goldman Sachs)</w:t>
-      </w:r>
-      <w:r>
-        <w:rPr>
-          <w:rFonts w:ascii="Times New Roman" w:hAnsi="Times New Roman"/>
-          <w:sz w:val="20"/>
-        </w:rPr>
-        <w:t xml:space="preserve">    </w:t>
-      </w:r>
-      <w:r>
-        <w:rPr>
-          <w:rFonts w:ascii="Times New Roman" w:hAnsi="Times New Roman"/>
-          <w:sz w:val="20"/>
-        </w:rPr>
-        <w:tab/>
-        <w:t xml:space="preserve">              </w:t>
+          <w:sz w:val="20"/>
+        </w:rPr>
+      </w:pPr>
+      <w:r>
+        <w:rPr>
+          <w:rFonts w:ascii="Times New Roman" w:hAnsi="Times New Roman"/>
+          <w:b/>
+          <w:sz w:val="20"/>
+        </w:rPr>
+        <w:t xml:space="preserve">United States of America Computing Olympiad </w:t>
+      </w:r>
+      <w:r>
+        <w:rPr>
+          <w:rFonts w:ascii="Times New Roman" w:hAnsi="Times New Roman"/>
+          <w:sz w:val="20"/>
+        </w:rPr>
+        <w:t>– Silver League for this Algorithms Competition</w:t>
+      </w:r>
+      <w:r>
+        <w:rPr>
+          <w:rFonts w:ascii="Times New Roman" w:hAnsi="Times New Roman"/>
+          <w:b/>
+          <w:sz w:val="20"/>
+        </w:rPr>
+        <w:t xml:space="preserve"> </w:t>
+      </w:r>
+      <w:r>
+        <w:rPr>
+          <w:rFonts w:ascii="Times New Roman" w:hAnsi="Times New Roman"/>
+          <w:sz w:val="20"/>
+        </w:rPr>
+        <w:t xml:space="preserve">      </w:t>
       </w:r>
       <w:r>
         <w:rPr>
@@ -3850,7 +3857,7 @@
           <w:rFonts w:ascii="Times New Roman" w:hAnsi="Times New Roman"/>
           <w:sz w:val="20"/>
         </w:rPr>
-        <w:t>April 2015</w:t>
+        <w:t>Sept. 2012 – June 2014</w:t>
       </w:r>
     </w:p>
     <w:sectPr>
@@ -6597,7 +6604,7 @@
 </file>
 
 <file path=customXml/itemProps1.xml><?xml version="1.0" encoding="utf-8"?>
-<ds:datastoreItem xmlns:ds="http://schemas.openxmlformats.org/officeDocument/2006/customXml" ds:itemID="{3F924801-3094-49B3-8F03-819B6B8779D9}">
+<ds:datastoreItem xmlns:ds="http://schemas.openxmlformats.org/officeDocument/2006/customXml" ds:itemID="{1EAFA9F2-FF55-42AD-BD9F-ED5EAA448F46}">
   <ds:schemaRefs>
     <ds:schemaRef ds:uri="http://schemas.openxmlformats.org/officeDocument/2006/bibliography"/>
   </ds:schemaRefs>

</xml_diff>

<commit_message>
Fixed two sigma date
</commit_message>
<xml_diff>
--- a/Resume.docx
+++ b/Resume.docx
@@ -1060,7 +1060,16 @@
           <w:sz w:val="20"/>
         </w:rPr>
         <w:tab/>
-        <w:t xml:space="preserve">           May 2015 </w:t>
+        <w:t xml:space="preserve">           May 2016</w:t>
+      </w:r>
+      <w:bookmarkStart w:id="0" w:name="_GoBack"/>
+      <w:bookmarkEnd w:id="0"/>
+      <w:r>
+        <w:rPr>
+          <w:rFonts w:ascii="Times New Roman" w:hAnsi="Times New Roman"/>
+          <w:sz w:val="20"/>
+        </w:rPr>
+        <w:t xml:space="preserve"> </w:t>
       </w:r>
       <w:r>
         <w:rPr>
@@ -3740,16 +3749,7 @@
           <w:rFonts w:ascii="Times New Roman" w:hAnsi="Times New Roman"/>
           <w:sz w:val="20"/>
         </w:rPr>
-        <w:t xml:space="preserve"> Place Nati</w:t>
-      </w:r>
-      <w:bookmarkStart w:id="0" w:name="_GoBack"/>
-      <w:bookmarkEnd w:id="0"/>
-      <w:r>
-        <w:rPr>
-          <w:rFonts w:ascii="Times New Roman" w:hAnsi="Times New Roman"/>
-          <w:sz w:val="20"/>
-        </w:rPr>
-        <w:t>onally</w:t>
+        <w:t xml:space="preserve"> Place Nationally</w:t>
       </w:r>
       <w:r>
         <w:rPr>
@@ -6604,7 +6604,7 @@
 </file>
 
 <file path=customXml/itemProps1.xml><?xml version="1.0" encoding="utf-8"?>
-<ds:datastoreItem xmlns:ds="http://schemas.openxmlformats.org/officeDocument/2006/customXml" ds:itemID="{1EAFA9F2-FF55-42AD-BD9F-ED5EAA448F46}">
+<ds:datastoreItem xmlns:ds="http://schemas.openxmlformats.org/officeDocument/2006/customXml" ds:itemID="{40D5EADA-4668-4A1D-94FF-CA961CBEB7E3}">
   <ds:schemaRefs>
     <ds:schemaRef ds:uri="http://schemas.openxmlformats.org/officeDocument/2006/bibliography"/>
   </ds:schemaRefs>

</xml_diff>

<commit_message>
Added personal website and linkedin links.
</commit_message>
<xml_diff>
--- a/Resume.docx
+++ b/Resume.docx
@@ -48,16 +48,13 @@
         </w:rPr>
         <w:t>, SMC 3792</w:t>
       </w:r>
-    </w:p>
-    <w:p>
-      <w:pPr>
-        <w:spacing w:after="0" w:line="240" w:lineRule="auto"/>
-        <w:jc w:val="center"/>
-        <w:rPr>
-          <w:rFonts w:ascii="Times New Roman" w:hAnsi="Times New Roman"/>
-          <w:sz w:val="20"/>
-        </w:rPr>
-      </w:pPr>
+      <w:r>
+        <w:rPr>
+          <w:rFonts w:ascii="Times New Roman" w:hAnsi="Times New Roman"/>
+          <w:sz w:val="20"/>
+        </w:rPr>
+        <w:t xml:space="preserve"> </w:t>
+      </w:r>
       <w:r>
         <w:rPr>
           <w:rFonts w:ascii="Times New Roman" w:hAnsi="Times New Roman"/>
@@ -166,6 +163,167 @@
         <w:t xml:space="preserve"> </w:t>
       </w:r>
     </w:p>
+    <w:bookmarkStart w:id="0" w:name="_GoBack"/>
+    <w:p>
+      <w:pPr>
+        <w:spacing w:after="0" w:line="240" w:lineRule="auto"/>
+        <w:jc w:val="center"/>
+        <w:rPr>
+          <w:rFonts w:ascii="Times New Roman" w:hAnsi="Times New Roman"/>
+          <w:noProof/>
+          <w:sz w:val="18"/>
+        </w:rPr>
+      </w:pPr>
+      <w:r>
+        <w:rPr>
+          <w:rFonts w:ascii="Times New Roman" w:hAnsi="Times New Roman"/>
+          <w:noProof/>
+          <w:sz w:val="18"/>
+        </w:rPr>
+        <w:fldChar w:fldCharType="begin"/>
+      </w:r>
+      <w:r>
+        <w:rPr>
+          <w:rFonts w:ascii="Times New Roman" w:hAnsi="Times New Roman"/>
+          <w:noProof/>
+          <w:sz w:val="18"/>
+        </w:rPr>
+        <w:instrText xml:space="preserve"> HYPERLINK "http://</w:instrText>
+      </w:r>
+      <w:r>
+        <w:rPr>
+          <w:rFonts w:ascii="Times New Roman" w:hAnsi="Times New Roman"/>
+          <w:noProof/>
+          <w:sz w:val="18"/>
+        </w:rPr>
+        <w:instrText>rick-huang.com</w:instrText>
+      </w:r>
+      <w:r>
+        <w:rPr>
+          <w:rFonts w:ascii="Times New Roman" w:hAnsi="Times New Roman"/>
+          <w:noProof/>
+          <w:sz w:val="18"/>
+        </w:rPr>
+        <w:instrText xml:space="preserve">" </w:instrText>
+      </w:r>
+      <w:r>
+        <w:rPr>
+          <w:rFonts w:ascii="Times New Roman" w:hAnsi="Times New Roman"/>
+          <w:noProof/>
+          <w:sz w:val="18"/>
+        </w:rPr>
+        <w:fldChar w:fldCharType="separate"/>
+      </w:r>
+      <w:r>
+        <w:rPr>
+          <w:rStyle w:val="Hyperlink"/>
+          <w:rFonts w:ascii="Times New Roman" w:hAnsi="Times New Roman"/>
+          <w:noProof/>
+          <w:sz w:val="18"/>
+        </w:rPr>
+        <w:t>rick-huang.com</w:t>
+      </w:r>
+      <w:r>
+        <w:rPr>
+          <w:rFonts w:ascii="Times New Roman" w:hAnsi="Times New Roman"/>
+          <w:noProof/>
+          <w:sz w:val="18"/>
+        </w:rPr>
+        <w:fldChar w:fldCharType="end"/>
+      </w:r>
+      <w:bookmarkEnd w:id="0"/>
+      <w:r>
+        <w:rPr>
+          <w:rFonts w:ascii="Times New Roman" w:hAnsi="Times New Roman"/>
+          <w:noProof/>
+          <w:sz w:val="18"/>
+        </w:rPr>
+        <w:t xml:space="preserve"> </w:t>
+      </w:r>
+      <w:r>
+        <w:rPr>
+          <w:rFonts w:ascii="Times New Roman" w:hAnsi="Times New Roman"/>
+          <w:noProof/>
+          <w:sz w:val="20"/>
+          <w:lang w:eastAsia="en-US"/>
+        </w:rPr>
+        <w:drawing>
+          <wp:inline distT="0" distB="0" distL="0" distR="0" wp14:anchorId="35B0E0B2" wp14:editId="5DA8DE7C">
+            <wp:extent cx="104775" cy="104775"/>
+            <wp:effectExtent l="0" t="0" r="0" b="0"/>
+            <wp:docPr id="3" name="Picture 1"/>
+            <wp:cNvGraphicFramePr>
+              <a:graphicFrameLocks xmlns:a="http://schemas.openxmlformats.org/drawingml/2006/main" noChangeAspect="1"/>
+            </wp:cNvGraphicFramePr>
+            <a:graphic xmlns:a="http://schemas.openxmlformats.org/drawingml/2006/main">
+              <a:graphicData uri="http://schemas.openxmlformats.org/drawingml/2006/picture">
+                <pic:pic xmlns:pic="http://schemas.openxmlformats.org/drawingml/2006/picture">
+                  <pic:nvPicPr>
+                    <pic:cNvPr id="0" name="Picture 1"/>
+                    <pic:cNvPicPr>
+                      <a:picLocks noChangeAspect="1" noChangeArrowheads="1"/>
+                    </pic:cNvPicPr>
+                  </pic:nvPicPr>
+                  <pic:blipFill>
+                    <a:blip r:embed="rId8" cstate="print">
+                      <a:extLst>
+                        <a:ext uri="{28A0092B-C50C-407E-A947-70E740481C1C}">
+                          <a14:useLocalDpi xmlns:a14="http://schemas.microsoft.com/office/drawing/2010/main" val="0"/>
+                        </a:ext>
+                      </a:extLst>
+                    </a:blip>
+                    <a:srcRect/>
+                    <a:stretch>
+                      <a:fillRect/>
+                    </a:stretch>
+                  </pic:blipFill>
+                  <pic:spPr bwMode="auto">
+                    <a:xfrm>
+                      <a:off x="0" y="0"/>
+                      <a:ext cx="104775" cy="104775"/>
+                    </a:xfrm>
+                    <a:prstGeom prst="rect">
+                      <a:avLst/>
+                    </a:prstGeom>
+                    <a:noFill/>
+                    <a:ln>
+                      <a:noFill/>
+                    </a:ln>
+                  </pic:spPr>
+                </pic:pic>
+              </a:graphicData>
+            </a:graphic>
+          </wp:inline>
+        </w:drawing>
+      </w:r>
+      <w:r>
+        <w:rPr>
+          <w:rFonts w:ascii="Times New Roman" w:hAnsi="Times New Roman"/>
+          <w:noProof/>
+          <w:sz w:val="18"/>
+        </w:rPr>
+        <w:t xml:space="preserve">  </w:t>
+      </w:r>
+      <w:hyperlink r:id="rId10" w:history="1">
+        <w:r>
+          <w:rPr>
+            <w:rStyle w:val="Hyperlink"/>
+            <w:rFonts w:ascii="Times New Roman" w:hAnsi="Times New Roman"/>
+            <w:noProof/>
+            <w:sz w:val="18"/>
+          </w:rPr>
+          <w:t>linkedin.com/in/richardrickhuang</w:t>
+        </w:r>
+      </w:hyperlink>
+      <w:r>
+        <w:rPr>
+          <w:rFonts w:ascii="Times New Roman" w:hAnsi="Times New Roman"/>
+          <w:noProof/>
+          <w:sz w:val="18"/>
+        </w:rPr>
+        <w:t xml:space="preserve"> </w:t>
+      </w:r>
+    </w:p>
     <w:p>
       <w:pPr>
         <w:pBdr>
@@ -1062,8 +1220,6 @@
         <w:tab/>
         <w:t xml:space="preserve">           May 2016</w:t>
       </w:r>
-      <w:bookmarkStart w:id="0" w:name="_GoBack"/>
-      <w:bookmarkEnd w:id="0"/>
       <w:r>
         <w:rPr>
           <w:rFonts w:ascii="Times New Roman" w:hAnsi="Times New Roman"/>
@@ -6113,7 +6269,6 @@
   <w:style w:type="character" w:default="1" w:styleId="DefaultParagraphFont">
     <w:name w:val="Default Paragraph Font"/>
     <w:uiPriority w:val="1"/>
-    <w:semiHidden/>
     <w:unhideWhenUsed/>
   </w:style>
   <w:style w:type="table" w:default="1" w:styleId="TableNormal">
@@ -6604,7 +6759,7 @@
 </file>
 
 <file path=customXml/itemProps1.xml><?xml version="1.0" encoding="utf-8"?>
-<ds:datastoreItem xmlns:ds="http://schemas.openxmlformats.org/officeDocument/2006/customXml" ds:itemID="{40D5EADA-4668-4A1D-94FF-CA961CBEB7E3}">
+<ds:datastoreItem xmlns:ds="http://schemas.openxmlformats.org/officeDocument/2006/customXml" ds:itemID="{8C499526-35E1-4F59-888B-DD9671CDE4B0}">
   <ds:schemaRefs>
     <ds:schemaRef ds:uri="http://schemas.openxmlformats.org/officeDocument/2006/bibliography"/>
   </ds:schemaRefs>

</xml_diff>

<commit_message>
Changed the skills section and took out tools
</commit_message>
<xml_diff>
--- a/Resume.docx
+++ b/Resume.docx
@@ -1,6 +1,6 @@
 
 <file path=word/document.xml><?xml version="1.0" encoding="utf-8"?>
-<w:document xmlns:wpc="http://schemas.microsoft.com/office/word/2010/wordprocessingCanvas" xmlns:mc="http://schemas.openxmlformats.org/markup-compatibility/2006" xmlns:o="urn:schemas-microsoft-com:office:office" xmlns:r="http://schemas.openxmlformats.org/officeDocument/2006/relationships" xmlns:m="http://schemas.openxmlformats.org/officeDocument/2006/math" xmlns:v="urn:schemas-microsoft-com:vml" xmlns:wp14="http://schemas.microsoft.com/office/word/2010/wordprocessingDrawing" xmlns:wp="http://schemas.openxmlformats.org/drawingml/2006/wordprocessingDrawing" xmlns:w10="urn:schemas-microsoft-com:office:word" xmlns:w="http://schemas.openxmlformats.org/wordprocessingml/2006/main" xmlns:w14="http://schemas.microsoft.com/office/word/2010/wordml" xmlns:w15="http://schemas.microsoft.com/office/word/2012/wordml" xmlns:wpg="http://schemas.microsoft.com/office/word/2010/wordprocessingGroup" xmlns:wpi="http://schemas.microsoft.com/office/word/2010/wordprocessingInk" xmlns:wne="http://schemas.microsoft.com/office/word/2006/wordml" xmlns:wps="http://schemas.microsoft.com/office/word/2010/wordprocessingShape" mc:Ignorable="w14 w15 wp14">
+<w:document xmlns:wpc="http://schemas.microsoft.com/office/word/2010/wordprocessingCanvas" xmlns:cx="http://schemas.microsoft.com/office/drawing/2014/chartex" xmlns:cx1="http://schemas.microsoft.com/office/drawing/2015/9/8/chartex" xmlns:cx2="http://schemas.microsoft.com/office/drawing/2015/10/21/chartex" xmlns:cx3="http://schemas.microsoft.com/office/drawing/2016/5/9/chartex" xmlns:cx4="http://schemas.microsoft.com/office/drawing/2016/5/10/chartex" xmlns:cx5="http://schemas.microsoft.com/office/drawing/2016/5/11/chartex" xmlns:cx6="http://schemas.microsoft.com/office/drawing/2016/5/12/chartex" xmlns:cx7="http://schemas.microsoft.com/office/drawing/2016/5/13/chartex" xmlns:cx8="http://schemas.microsoft.com/office/drawing/2016/5/14/chartex" xmlns:mc="http://schemas.openxmlformats.org/markup-compatibility/2006" xmlns:aink="http://schemas.microsoft.com/office/drawing/2016/ink" xmlns:o="urn:schemas-microsoft-com:office:office" xmlns:r="http://schemas.openxmlformats.org/officeDocument/2006/relationships" xmlns:m="http://schemas.openxmlformats.org/officeDocument/2006/math" xmlns:v="urn:schemas-microsoft-com:vml" xmlns:wp14="http://schemas.microsoft.com/office/word/2010/wordprocessingDrawing" xmlns:wp="http://schemas.openxmlformats.org/drawingml/2006/wordprocessingDrawing" xmlns:w10="urn:schemas-microsoft-com:office:word" xmlns:w="http://schemas.openxmlformats.org/wordprocessingml/2006/main" xmlns:w14="http://schemas.microsoft.com/office/word/2010/wordml" xmlns:w15="http://schemas.microsoft.com/office/word/2012/wordml" xmlns:w16se="http://schemas.microsoft.com/office/word/2015/wordml/symex" xmlns:wpg="http://schemas.microsoft.com/office/word/2010/wordprocessingGroup" xmlns:wpi="http://schemas.microsoft.com/office/word/2010/wordprocessingInk" xmlns:wne="http://schemas.microsoft.com/office/word/2006/wordml" xmlns:wps="http://schemas.microsoft.com/office/word/2010/wordprocessingShape" mc:Ignorable="w14 w15 w16se wp14">
   <w:body>
     <w:p>
       <w:pPr>
@@ -163,7 +163,6 @@
         <w:t xml:space="preserve"> </w:t>
       </w:r>
     </w:p>
-    <w:bookmarkStart w:id="0" w:name="_GoBack"/>
     <w:p>
       <w:pPr>
         <w:spacing w:after="0" w:line="240" w:lineRule="auto"/>
@@ -174,64 +173,17 @@
           <w:sz w:val="18"/>
         </w:rPr>
       </w:pPr>
-      <w:r>
-        <w:rPr>
-          <w:rFonts w:ascii="Times New Roman" w:hAnsi="Times New Roman"/>
-          <w:noProof/>
-          <w:sz w:val="18"/>
-        </w:rPr>
-        <w:fldChar w:fldCharType="begin"/>
-      </w:r>
-      <w:r>
-        <w:rPr>
-          <w:rFonts w:ascii="Times New Roman" w:hAnsi="Times New Roman"/>
-          <w:noProof/>
-          <w:sz w:val="18"/>
-        </w:rPr>
-        <w:instrText xml:space="preserve"> HYPERLINK "http://</w:instrText>
-      </w:r>
-      <w:r>
-        <w:rPr>
-          <w:rFonts w:ascii="Times New Roman" w:hAnsi="Times New Roman"/>
-          <w:noProof/>
-          <w:sz w:val="18"/>
-        </w:rPr>
-        <w:instrText>rick-huang.com</w:instrText>
-      </w:r>
-      <w:r>
-        <w:rPr>
-          <w:rFonts w:ascii="Times New Roman" w:hAnsi="Times New Roman"/>
-          <w:noProof/>
-          <w:sz w:val="18"/>
-        </w:rPr>
-        <w:instrText xml:space="preserve">" </w:instrText>
-      </w:r>
-      <w:r>
-        <w:rPr>
-          <w:rFonts w:ascii="Times New Roman" w:hAnsi="Times New Roman"/>
-          <w:noProof/>
-          <w:sz w:val="18"/>
-        </w:rPr>
-        <w:fldChar w:fldCharType="separate"/>
-      </w:r>
-      <w:r>
-        <w:rPr>
-          <w:rStyle w:val="Hyperlink"/>
-          <w:rFonts w:ascii="Times New Roman" w:hAnsi="Times New Roman"/>
-          <w:noProof/>
-          <w:sz w:val="18"/>
-        </w:rPr>
-        <w:t>rick-huang.com</w:t>
-      </w:r>
-      <w:r>
-        <w:rPr>
-          <w:rFonts w:ascii="Times New Roman" w:hAnsi="Times New Roman"/>
-          <w:noProof/>
-          <w:sz w:val="18"/>
-        </w:rPr>
-        <w:fldChar w:fldCharType="end"/>
-      </w:r>
-      <w:bookmarkEnd w:id="0"/>
+      <w:hyperlink r:id="rId10" w:history="1">
+        <w:r>
+          <w:rPr>
+            <w:rStyle w:val="Hyperlink"/>
+            <w:rFonts w:ascii="Times New Roman" w:hAnsi="Times New Roman"/>
+            <w:noProof/>
+            <w:sz w:val="18"/>
+          </w:rPr>
+          <w:t>rick-huang.com</w:t>
+        </w:r>
+      </w:hyperlink>
       <w:r>
         <w:rPr>
           <w:rFonts w:ascii="Times New Roman" w:hAnsi="Times New Roman"/>
@@ -304,7 +256,7 @@
         </w:rPr>
         <w:t xml:space="preserve">  </w:t>
       </w:r>
-      <w:hyperlink r:id="rId10" w:history="1">
+      <w:hyperlink r:id="rId11" w:history="1">
         <w:r>
           <w:rPr>
             <w:rStyle w:val="Hyperlink"/>
@@ -618,51 +570,144 @@
         <w:pStyle w:val="ListParagraph"/>
         <w:numPr>
           <w:ilvl w:val="0"/>
-          <w:numId w:val="1"/>
+          <w:numId w:val="9"/>
         </w:numPr>
         <w:spacing w:before="40" w:after="100" w:line="240" w:lineRule="auto"/>
         <w:ind w:left="533" w:hanging="274"/>
         <w:rPr>
           <w:rFonts w:ascii="Times New Roman" w:hAnsi="Times New Roman"/>
-          <w:b/>
-          <w:sz w:val="20"/>
-        </w:rPr>
-      </w:pPr>
-      <w:r>
-        <w:rPr>
-          <w:rFonts w:ascii="Times New Roman" w:hAnsi="Times New Roman"/>
-          <w:b/>
-          <w:sz w:val="20"/>
-        </w:rPr>
-        <w:t xml:space="preserve">Certifications: </w:t>
-      </w:r>
-      <w:r>
-        <w:rPr>
-          <w:rFonts w:ascii="Times New Roman" w:hAnsi="Times New Roman"/>
-          <w:sz w:val="20"/>
-        </w:rPr>
-        <w:t xml:space="preserve">Cisco CCNA Networking for Home and Small </w:t>
-      </w:r>
-      <w:r>
-        <w:rPr>
-          <w:rFonts w:ascii="Times New Roman" w:hAnsi="Times New Roman"/>
-          <w:sz w:val="20"/>
-        </w:rPr>
-        <w:t xml:space="preserve">Business 4.0, </w:t>
-      </w:r>
-      <w:r>
-        <w:rPr>
-          <w:rFonts w:ascii="Times New Roman" w:hAnsi="Times New Roman"/>
-          <w:sz w:val="20"/>
-        </w:rPr>
-        <w:t>Cisco IT Essentials-P</w:t>
-      </w:r>
-      <w:r>
-        <w:rPr>
-          <w:rFonts w:ascii="Times New Roman" w:hAnsi="Times New Roman"/>
-          <w:sz w:val="20"/>
-        </w:rPr>
-        <w:t>C Hardware and Software</w:t>
+          <w:sz w:val="20"/>
+          <w:szCs w:val="20"/>
+        </w:rPr>
+      </w:pPr>
+      <w:r>
+        <w:rPr>
+          <w:rFonts w:ascii="Times New Roman" w:hAnsi="Times New Roman"/>
+          <w:b/>
+          <w:sz w:val="20"/>
+          <w:szCs w:val="20"/>
+        </w:rPr>
+        <w:t>Frameworks:</w:t>
+      </w:r>
+      <w:r>
+        <w:rPr>
+          <w:rFonts w:ascii="Times New Roman" w:hAnsi="Times New Roman"/>
+          <w:sz w:val="20"/>
+          <w:szCs w:val="20"/>
+        </w:rPr>
+        <w:t xml:space="preserve"> </w:t>
+      </w:r>
+      <w:r>
+        <w:rPr>
+          <w:rFonts w:ascii="Times New Roman" w:hAnsi="Times New Roman"/>
+          <w:sz w:val="20"/>
+          <w:szCs w:val="20"/>
+        </w:rPr>
+        <w:t>Ruby on Rails, Django</w:t>
+      </w:r>
+      <w:r>
+        <w:rPr>
+          <w:rFonts w:ascii="Times New Roman" w:hAnsi="Times New Roman"/>
+          <w:sz w:val="20"/>
+          <w:szCs w:val="20"/>
+        </w:rPr>
+        <w:t xml:space="preserve">, </w:t>
+      </w:r>
+      <w:r>
+        <w:rPr>
+          <w:rFonts w:ascii="Times New Roman" w:hAnsi="Times New Roman"/>
+          <w:sz w:val="20"/>
+          <w:szCs w:val="20"/>
+        </w:rPr>
+        <w:t xml:space="preserve">Jersey, </w:t>
+      </w:r>
+      <w:r>
+        <w:rPr>
+          <w:rFonts w:ascii="Times New Roman" w:hAnsi="Times New Roman"/>
+          <w:sz w:val="20"/>
+          <w:szCs w:val="20"/>
+        </w:rPr>
+        <w:t xml:space="preserve">Angular, </w:t>
+      </w:r>
+      <w:r>
+        <w:rPr>
+          <w:rFonts w:ascii="Times New Roman" w:hAnsi="Times New Roman"/>
+          <w:sz w:val="20"/>
+          <w:szCs w:val="20"/>
+        </w:rPr>
+        <w:t>Backbone</w:t>
+      </w:r>
+      <w:r>
+        <w:rPr>
+          <w:rFonts w:ascii="Times New Roman" w:hAnsi="Times New Roman"/>
+          <w:sz w:val="20"/>
+          <w:szCs w:val="20"/>
+        </w:rPr>
+        <w:t>, Selenium</w:t>
+      </w:r>
+      <w:r>
+        <w:rPr>
+          <w:rFonts w:ascii="Times New Roman" w:hAnsi="Times New Roman"/>
+          <w:sz w:val="20"/>
+          <w:szCs w:val="20"/>
+        </w:rPr>
+        <w:t>,</w:t>
+      </w:r>
+      <w:r>
+        <w:rPr>
+          <w:rFonts w:ascii="Times New Roman" w:hAnsi="Times New Roman"/>
+          <w:sz w:val="20"/>
+          <w:szCs w:val="20"/>
+        </w:rPr>
+        <w:t xml:space="preserve"> </w:t>
+      </w:r>
+      <w:r>
+        <w:rPr>
+          <w:rFonts w:ascii="Times New Roman" w:hAnsi="Times New Roman"/>
+          <w:sz w:val="20"/>
+          <w:szCs w:val="20"/>
+        </w:rPr>
+        <w:t>Mocha</w:t>
+      </w:r>
+      <w:r>
+        <w:rPr>
+          <w:rFonts w:ascii="Times New Roman" w:hAnsi="Times New Roman"/>
+          <w:sz w:val="20"/>
+          <w:szCs w:val="20"/>
+        </w:rPr>
+        <w:t>/</w:t>
+      </w:r>
+      <w:r>
+        <w:rPr>
+          <w:rFonts w:ascii="Times New Roman" w:hAnsi="Times New Roman"/>
+          <w:sz w:val="20"/>
+          <w:szCs w:val="20"/>
+        </w:rPr>
+        <w:t>Jasmine,</w:t>
+      </w:r>
+      <w:r>
+        <w:rPr>
+          <w:rFonts w:ascii="Times New Roman" w:hAnsi="Times New Roman"/>
+          <w:sz w:val="20"/>
+          <w:szCs w:val="20"/>
+        </w:rPr>
+        <w:t xml:space="preserve"> Pytest, RSpec</w:t>
+      </w:r>
+      <w:r>
+        <w:rPr>
+          <w:rFonts w:ascii="Times New Roman" w:hAnsi="Times New Roman"/>
+          <w:sz w:val="20"/>
+          <w:szCs w:val="20"/>
+        </w:rPr>
+        <w:t>,</w:t>
+      </w:r>
+      <w:r>
+        <w:rPr>
+          <w:rFonts w:ascii="Times New Roman" w:hAnsi="Times New Roman"/>
+          <w:sz w:val="20"/>
+          <w:szCs w:val="20"/>
+        </w:rPr>
+        <w:t xml:space="preserve"> QlikView</w:t>
       </w:r>
     </w:p>
     <w:p>
@@ -677,20 +722,23 @@
         <w:rPr>
           <w:rFonts w:ascii="Times New Roman" w:hAnsi="Times New Roman"/>
           <w:sz w:val="20"/>
-        </w:rPr>
-      </w:pPr>
-      <w:r>
-        <w:rPr>
-          <w:rFonts w:ascii="Times New Roman" w:hAnsi="Times New Roman"/>
-          <w:b/>
-          <w:sz w:val="20"/>
-        </w:rPr>
-        <w:t>Tools:</w:t>
-      </w:r>
-      <w:r>
-        <w:rPr>
-          <w:rFonts w:ascii="Times New Roman" w:hAnsi="Times New Roman"/>
-          <w:sz w:val="20"/>
+          <w:szCs w:val="20"/>
+        </w:rPr>
+      </w:pPr>
+      <w:r>
+        <w:rPr>
+          <w:rFonts w:ascii="Times New Roman" w:hAnsi="Times New Roman"/>
+          <w:b/>
+          <w:sz w:val="20"/>
+          <w:szCs w:val="20"/>
+        </w:rPr>
+        <w:t>Languages:</w:t>
+      </w:r>
+      <w:r>
+        <w:rPr>
+          <w:rFonts w:ascii="Times New Roman" w:hAnsi="Times New Roman"/>
+          <w:sz w:val="20"/>
+          <w:szCs w:val="20"/>
         </w:rPr>
         <w:t xml:space="preserve"> </w:t>
       </w:r>
@@ -698,36 +746,91 @@
         <w:rPr>
           <w:rFonts w:ascii="Times New Roman" w:hAnsi="Times New Roman"/>
           <w:sz w:val="20"/>
-        </w:rPr>
-        <w:t xml:space="preserve">Eclipse, Oracle, Access, </w:t>
-      </w:r>
-      <w:r>
-        <w:rPr>
-          <w:rFonts w:ascii="Times New Roman" w:hAnsi="Times New Roman"/>
-          <w:sz w:val="20"/>
-        </w:rPr>
-        <w:t xml:space="preserve">Heroku, AWS S3/EC2, Jenkins, </w:t>
-      </w:r>
-      <w:r>
-        <w:rPr>
-          <w:rFonts w:ascii="Times New Roman" w:hAnsi="Times New Roman"/>
-          <w:sz w:val="20"/>
-        </w:rPr>
-        <w:t>Tomcat, Linux</w:t>
-      </w:r>
-      <w:r>
-        <w:rPr>
-          <w:rFonts w:ascii="Times New Roman" w:hAnsi="Times New Roman"/>
-          <w:sz w:val="20"/>
-        </w:rPr>
-        <w:t>, S</w:t>
-      </w:r>
-      <w:r>
-        <w:rPr>
-          <w:rFonts w:ascii="Times New Roman" w:hAnsi="Times New Roman"/>
-          <w:sz w:val="20"/>
-        </w:rPr>
-        <w:t>harepoint, Visio, VirtualBox</w:t>
+          <w:szCs w:val="20"/>
+        </w:rPr>
+        <w:t xml:space="preserve">Java, </w:t>
+      </w:r>
+      <w:r>
+        <w:rPr>
+          <w:rFonts w:ascii="Times New Roman" w:hAnsi="Times New Roman"/>
+          <w:sz w:val="20"/>
+          <w:szCs w:val="20"/>
+        </w:rPr>
+        <w:t xml:space="preserve">Python, </w:t>
+      </w:r>
+      <w:r>
+        <w:rPr>
+          <w:rFonts w:ascii="Times New Roman" w:hAnsi="Times New Roman"/>
+          <w:sz w:val="20"/>
+          <w:szCs w:val="20"/>
+        </w:rPr>
+        <w:t>Ruby</w:t>
+      </w:r>
+      <w:r>
+        <w:rPr>
+          <w:rFonts w:ascii="Times New Roman" w:hAnsi="Times New Roman"/>
+          <w:sz w:val="20"/>
+          <w:szCs w:val="20"/>
+        </w:rPr>
+        <w:t>, SQL(MySQL, PostgreSQL)</w:t>
+      </w:r>
+      <w:r>
+        <w:rPr>
+          <w:rFonts w:ascii="Times New Roman" w:hAnsi="Times New Roman"/>
+          <w:sz w:val="20"/>
+          <w:szCs w:val="20"/>
+        </w:rPr>
+        <w:t>, JavaScript</w:t>
+      </w:r>
+      <w:r>
+        <w:rPr>
+          <w:rFonts w:ascii="Times New Roman" w:hAnsi="Times New Roman"/>
+          <w:sz w:val="20"/>
+          <w:szCs w:val="20"/>
+        </w:rPr>
+        <w:t>/CoffeeScript</w:t>
+      </w:r>
+      <w:r>
+        <w:rPr>
+          <w:rFonts w:ascii="Times New Roman" w:hAnsi="Times New Roman"/>
+          <w:sz w:val="20"/>
+          <w:szCs w:val="20"/>
+        </w:rPr>
+        <w:t>, CSS, HTML</w:t>
+      </w:r>
+      <w:r>
+        <w:rPr>
+          <w:rFonts w:ascii="Times New Roman" w:hAnsi="Times New Roman"/>
+          <w:sz w:val="20"/>
+          <w:szCs w:val="20"/>
+        </w:rPr>
+        <w:t xml:space="preserve">, </w:t>
+      </w:r>
+      <w:r>
+        <w:rPr>
+          <w:rFonts w:ascii="Times New Roman" w:hAnsi="Times New Roman"/>
+          <w:sz w:val="20"/>
+          <w:szCs w:val="20"/>
+        </w:rPr>
+        <w:t>C</w:t>
+      </w:r>
+      <w:r>
+        <w:rPr>
+          <w:rFonts w:ascii="Times New Roman" w:hAnsi="Times New Roman"/>
+          <w:sz w:val="20"/>
+          <w:szCs w:val="20"/>
+        </w:rPr>
+        <w:t>, PER</w:t>
+      </w:r>
+      <w:bookmarkStart w:id="0" w:name="_GoBack"/>
+      <w:bookmarkEnd w:id="0"/>
+      <w:r>
+        <w:rPr>
+          <w:rFonts w:ascii="Times New Roman" w:hAnsi="Times New Roman"/>
+          <w:sz w:val="20"/>
+          <w:szCs w:val="20"/>
+        </w:rPr>
+        <w:t>L</w:t>
       </w:r>
     </w:p>
     <w:p>
@@ -742,241 +845,25 @@
         <w:rPr>
           <w:rFonts w:ascii="Times New Roman" w:hAnsi="Times New Roman"/>
           <w:sz w:val="20"/>
-        </w:rPr>
-      </w:pPr>
-      <w:r>
-        <w:rPr>
-          <w:rFonts w:ascii="Times New Roman" w:hAnsi="Times New Roman"/>
-          <w:b/>
-          <w:sz w:val="20"/>
-        </w:rPr>
-        <w:t>Frameworks:</w:t>
-      </w:r>
-      <w:r>
-        <w:rPr>
-          <w:rFonts w:ascii="Times New Roman" w:hAnsi="Times New Roman"/>
-          <w:sz w:val="20"/>
-        </w:rPr>
-        <w:t xml:space="preserve"> </w:t>
-      </w:r>
-      <w:r>
-        <w:rPr>
-          <w:rFonts w:ascii="Times New Roman" w:hAnsi="Times New Roman"/>
-          <w:sz w:val="20"/>
-        </w:rPr>
-        <w:t>Ruby on Rails</w:t>
-      </w:r>
-      <w:r>
-        <w:rPr>
-          <w:rFonts w:ascii="Times New Roman" w:hAnsi="Times New Roman"/>
-          <w:sz w:val="20"/>
-        </w:rPr>
-        <w:t>, Django</w:t>
-      </w:r>
-      <w:r>
-        <w:rPr>
-          <w:rFonts w:ascii="Times New Roman" w:hAnsi="Times New Roman"/>
-          <w:sz w:val="20"/>
-        </w:rPr>
-        <w:t xml:space="preserve">, </w:t>
-      </w:r>
-      <w:r>
-        <w:rPr>
-          <w:rFonts w:ascii="Times New Roman" w:hAnsi="Times New Roman"/>
-          <w:sz w:val="20"/>
-        </w:rPr>
-        <w:t xml:space="preserve">Jersey, </w:t>
-      </w:r>
-      <w:r>
-        <w:rPr>
-          <w:rFonts w:ascii="Times New Roman" w:hAnsi="Times New Roman"/>
-          <w:sz w:val="20"/>
-        </w:rPr>
-        <w:t xml:space="preserve">Angular, </w:t>
-      </w:r>
-      <w:r>
-        <w:rPr>
-          <w:rFonts w:ascii="Times New Roman" w:hAnsi="Times New Roman"/>
-          <w:sz w:val="20"/>
-        </w:rPr>
-        <w:t>Backbone</w:t>
-      </w:r>
-      <w:r>
-        <w:rPr>
-          <w:rFonts w:ascii="Times New Roman" w:hAnsi="Times New Roman"/>
-          <w:sz w:val="20"/>
-        </w:rPr>
-        <w:t>, Selenium</w:t>
-      </w:r>
-      <w:r>
-        <w:rPr>
-          <w:rFonts w:ascii="Times New Roman" w:hAnsi="Times New Roman"/>
-          <w:sz w:val="20"/>
-        </w:rPr>
-        <w:t>,</w:t>
-      </w:r>
-      <w:r>
-        <w:rPr>
-          <w:rFonts w:ascii="Times New Roman" w:hAnsi="Times New Roman"/>
-          <w:sz w:val="20"/>
-        </w:rPr>
-        <w:t xml:space="preserve"> </w:t>
-      </w:r>
-      <w:r>
-        <w:rPr>
-          <w:rFonts w:ascii="Times New Roman" w:hAnsi="Times New Roman"/>
-          <w:sz w:val="20"/>
-        </w:rPr>
-        <w:t>Mocha</w:t>
-      </w:r>
-      <w:r>
-        <w:rPr>
-          <w:rFonts w:ascii="Times New Roman" w:hAnsi="Times New Roman"/>
-          <w:sz w:val="20"/>
-        </w:rPr>
-        <w:t>/</w:t>
-      </w:r>
-      <w:r>
-        <w:rPr>
-          <w:rFonts w:ascii="Times New Roman" w:hAnsi="Times New Roman"/>
-          <w:sz w:val="20"/>
-        </w:rPr>
-        <w:t>Jasmine,</w:t>
-      </w:r>
-      <w:r>
-        <w:rPr>
-          <w:rFonts w:ascii="Times New Roman" w:hAnsi="Times New Roman"/>
-          <w:sz w:val="20"/>
-        </w:rPr>
-        <w:t xml:space="preserve"> Pytest, RSpec</w:t>
-      </w:r>
-      <w:r>
-        <w:rPr>
-          <w:rFonts w:ascii="Times New Roman" w:hAnsi="Times New Roman"/>
-          <w:sz w:val="20"/>
-        </w:rPr>
-        <w:t>,</w:t>
-      </w:r>
-      <w:r>
-        <w:rPr>
-          <w:rFonts w:ascii="Times New Roman" w:hAnsi="Times New Roman"/>
-          <w:sz w:val="20"/>
-        </w:rPr>
-        <w:t xml:space="preserve"> QlikView</w:t>
-      </w:r>
-    </w:p>
-    <w:p>
-      <w:pPr>
-        <w:pStyle w:val="ListParagraph"/>
-        <w:numPr>
-          <w:ilvl w:val="0"/>
-          <w:numId w:val="9"/>
-        </w:numPr>
-        <w:spacing w:before="40" w:after="100" w:line="240" w:lineRule="auto"/>
-        <w:ind w:left="533" w:hanging="274"/>
-        <w:rPr>
-          <w:rFonts w:ascii="Times New Roman" w:hAnsi="Times New Roman"/>
-          <w:sz w:val="20"/>
-        </w:rPr>
-      </w:pPr>
-      <w:r>
-        <w:rPr>
-          <w:rFonts w:ascii="Times New Roman" w:hAnsi="Times New Roman"/>
-          <w:b/>
-          <w:sz w:val="20"/>
-        </w:rPr>
-        <w:t>Languages:</w:t>
-      </w:r>
-      <w:r>
-        <w:rPr>
-          <w:rFonts w:ascii="Times New Roman" w:hAnsi="Times New Roman"/>
-          <w:sz w:val="20"/>
-        </w:rPr>
-        <w:t xml:space="preserve"> </w:t>
-      </w:r>
-      <w:r>
-        <w:rPr>
-          <w:rFonts w:ascii="Times New Roman" w:hAnsi="Times New Roman"/>
-          <w:sz w:val="20"/>
-        </w:rPr>
-        <w:t xml:space="preserve">Java, </w:t>
-      </w:r>
-      <w:r>
-        <w:rPr>
-          <w:rFonts w:ascii="Times New Roman" w:hAnsi="Times New Roman"/>
-          <w:sz w:val="20"/>
-        </w:rPr>
-        <w:t xml:space="preserve">Python, </w:t>
-      </w:r>
-      <w:r>
-        <w:rPr>
-          <w:rFonts w:ascii="Times New Roman" w:hAnsi="Times New Roman"/>
-          <w:sz w:val="20"/>
-        </w:rPr>
-        <w:t>Ruby</w:t>
-      </w:r>
-      <w:r>
-        <w:rPr>
-          <w:rFonts w:ascii="Times New Roman" w:hAnsi="Times New Roman"/>
-          <w:sz w:val="20"/>
-        </w:rPr>
-        <w:t>, SQL(MySQL, PostgreSQL)</w:t>
-      </w:r>
-      <w:r>
-        <w:rPr>
-          <w:rFonts w:ascii="Times New Roman" w:hAnsi="Times New Roman"/>
-          <w:sz w:val="20"/>
-        </w:rPr>
-        <w:t>, JavaScript</w:t>
-      </w:r>
-      <w:r>
-        <w:rPr>
-          <w:rFonts w:ascii="Times New Roman" w:hAnsi="Times New Roman"/>
-          <w:sz w:val="20"/>
-        </w:rPr>
-        <w:t>/CoffeeScript</w:t>
-      </w:r>
-      <w:r>
-        <w:rPr>
-          <w:rFonts w:ascii="Times New Roman" w:hAnsi="Times New Roman"/>
-          <w:sz w:val="20"/>
-        </w:rPr>
-        <w:t>, CSS, HTML</w:t>
-      </w:r>
-      <w:r>
-        <w:rPr>
-          <w:rFonts w:ascii="Times New Roman" w:hAnsi="Times New Roman"/>
-          <w:sz w:val="20"/>
-        </w:rPr>
-        <w:t>,</w:t>
-      </w:r>
-      <w:r>
-        <w:rPr>
-          <w:rFonts w:ascii="Times New Roman" w:hAnsi="Times New Roman"/>
-          <w:sz w:val="18"/>
-        </w:rPr>
-        <w:t xml:space="preserve"> </w:t>
-      </w:r>
-      <w:r>
-        <w:rPr>
-          <w:rFonts w:ascii="Times New Roman" w:hAnsi="Times New Roman"/>
-          <w:sz w:val="18"/>
-        </w:rPr>
-        <w:t>C</w:t>
-      </w:r>
-      <w:r>
-        <w:rPr>
-          <w:rFonts w:ascii="Times New Roman" w:hAnsi="Times New Roman"/>
-          <w:sz w:val="18"/>
-        </w:rPr>
-        <w:t xml:space="preserve">, </w:t>
-      </w:r>
-      <w:r>
-        <w:rPr>
-          <w:rFonts w:ascii="Times New Roman" w:hAnsi="Times New Roman"/>
-          <w:sz w:val="18"/>
-        </w:rPr>
-        <w:t>PERL</w:t>
+          <w:szCs w:val="20"/>
+        </w:rPr>
+      </w:pPr>
+      <w:r>
+        <w:rPr>
+          <w:rFonts w:ascii="Times New Roman" w:hAnsi="Times New Roman"/>
+          <w:b/>
+          <w:sz w:val="20"/>
+          <w:szCs w:val="20"/>
+        </w:rPr>
+        <w:t>Certifications</w:t>
+      </w:r>
+      <w:r>
+        <w:rPr>
+          <w:rFonts w:ascii="Times New Roman" w:hAnsi="Times New Roman"/>
+          <w:sz w:val="20"/>
+          <w:szCs w:val="20"/>
+        </w:rPr>
+        <w:t>: Cisco CCNA Networking for Home and Small Business 4.0, Cisco IT Essentials-PC Hardware and Software</w:t>
       </w:r>
     </w:p>
     <w:p>
@@ -2504,14 +2391,35 @@
           <w:rFonts w:ascii="Times New Roman" w:hAnsi="Times New Roman"/>
           <w:sz w:val="20"/>
         </w:rPr>
-        <w:t>Javascript,</w:t>
-      </w:r>
-      <w:r>
-        <w:rPr>
-          <w:rFonts w:ascii="Times New Roman" w:hAnsi="Times New Roman"/>
-          <w:sz w:val="20"/>
-        </w:rPr>
-        <w:t xml:space="preserve"> Jquery, D3,</w:t>
+        <w:t>JavaScript</w:t>
+      </w:r>
+      <w:r>
+        <w:rPr>
+          <w:rFonts w:ascii="Times New Roman" w:hAnsi="Times New Roman"/>
+          <w:sz w:val="20"/>
+        </w:rPr>
+        <w:t>,</w:t>
+      </w:r>
+      <w:r>
+        <w:rPr>
+          <w:rFonts w:ascii="Times New Roman" w:hAnsi="Times New Roman"/>
+          <w:sz w:val="20"/>
+        </w:rPr>
+        <w:t xml:space="preserve"> </w:t>
+      </w:r>
+      <w:r>
+        <w:rPr>
+          <w:rFonts w:ascii="Times New Roman" w:hAnsi="Times New Roman"/>
+          <w:sz w:val="20"/>
+        </w:rPr>
+        <w:t>jQuery</w:t>
+      </w:r>
+      <w:r>
+        <w:rPr>
+          <w:rFonts w:ascii="Times New Roman" w:hAnsi="Times New Roman"/>
+          <w:sz w:val="20"/>
+        </w:rPr>
+        <w:t>, D3,</w:t>
       </w:r>
       <w:r>
         <w:rPr>
@@ -2575,7 +2483,21 @@
           <w:rFonts w:ascii="Times New Roman" w:hAnsi="Times New Roman"/>
           <w:sz w:val="20"/>
         </w:rPr>
-        <w:t xml:space="preserve"> and cgi pages</w:t>
+        <w:t xml:space="preserve"> and </w:t>
+      </w:r>
+      <w:r>
+        <w:rPr>
+          <w:rFonts w:ascii="Times New Roman" w:hAnsi="Times New Roman"/>
+          <w:sz w:val="20"/>
+        </w:rPr>
+        <w:t>CGI</w:t>
+      </w:r>
+      <w:r>
+        <w:rPr>
+          <w:rFonts w:ascii="Times New Roman" w:hAnsi="Times New Roman"/>
+          <w:sz w:val="20"/>
+        </w:rPr>
+        <w:t xml:space="preserve"> pages</w:t>
       </w:r>
       <w:r>
         <w:rPr>
@@ -4027,7 +3949,7 @@
 </file>
 
 <file path=word/endnotes.xml><?xml version="1.0" encoding="utf-8"?>
-<w:endnotes xmlns:wpc="http://schemas.microsoft.com/office/word/2010/wordprocessingCanvas" xmlns:mc="http://schemas.openxmlformats.org/markup-compatibility/2006" xmlns:o="urn:schemas-microsoft-com:office:office" xmlns:r="http://schemas.openxmlformats.org/officeDocument/2006/relationships" xmlns:m="http://schemas.openxmlformats.org/officeDocument/2006/math" xmlns:v="urn:schemas-microsoft-com:vml" xmlns:wp14="http://schemas.microsoft.com/office/word/2010/wordprocessingDrawing" xmlns:wp="http://schemas.openxmlformats.org/drawingml/2006/wordprocessingDrawing" xmlns:w10="urn:schemas-microsoft-com:office:word" xmlns:w="http://schemas.openxmlformats.org/wordprocessingml/2006/main" xmlns:w14="http://schemas.microsoft.com/office/word/2010/wordml" xmlns:w15="http://schemas.microsoft.com/office/word/2012/wordml" xmlns:wpg="http://schemas.microsoft.com/office/word/2010/wordprocessingGroup" xmlns:wpi="http://schemas.microsoft.com/office/word/2010/wordprocessingInk" xmlns:wne="http://schemas.microsoft.com/office/word/2006/wordml" xmlns:wps="http://schemas.microsoft.com/office/word/2010/wordprocessingShape" mc:Ignorable="w14 w15 wp14">
+<w:endnotes xmlns:wpc="http://schemas.microsoft.com/office/word/2010/wordprocessingCanvas" xmlns:cx="http://schemas.microsoft.com/office/drawing/2014/chartex" xmlns:cx1="http://schemas.microsoft.com/office/drawing/2015/9/8/chartex" xmlns:cx2="http://schemas.microsoft.com/office/drawing/2015/10/21/chartex" xmlns:cx3="http://schemas.microsoft.com/office/drawing/2016/5/9/chartex" xmlns:cx4="http://schemas.microsoft.com/office/drawing/2016/5/10/chartex" xmlns:cx5="http://schemas.microsoft.com/office/drawing/2016/5/11/chartex" xmlns:cx6="http://schemas.microsoft.com/office/drawing/2016/5/12/chartex" xmlns:cx7="http://schemas.microsoft.com/office/drawing/2016/5/13/chartex" xmlns:cx8="http://schemas.microsoft.com/office/drawing/2016/5/14/chartex" xmlns:mc="http://schemas.openxmlformats.org/markup-compatibility/2006" xmlns:aink="http://schemas.microsoft.com/office/drawing/2016/ink" xmlns:o="urn:schemas-microsoft-com:office:office" xmlns:r="http://schemas.openxmlformats.org/officeDocument/2006/relationships" xmlns:m="http://schemas.openxmlformats.org/officeDocument/2006/math" xmlns:v="urn:schemas-microsoft-com:vml" xmlns:wp14="http://schemas.microsoft.com/office/word/2010/wordprocessingDrawing" xmlns:wp="http://schemas.openxmlformats.org/drawingml/2006/wordprocessingDrawing" xmlns:w10="urn:schemas-microsoft-com:office:word" xmlns:w="http://schemas.openxmlformats.org/wordprocessingml/2006/main" xmlns:w14="http://schemas.microsoft.com/office/word/2010/wordml" xmlns:w15="http://schemas.microsoft.com/office/word/2012/wordml" xmlns:w16se="http://schemas.microsoft.com/office/word/2015/wordml/symex" xmlns:wpg="http://schemas.microsoft.com/office/word/2010/wordprocessingGroup" xmlns:wpi="http://schemas.microsoft.com/office/word/2010/wordprocessingInk" xmlns:wne="http://schemas.microsoft.com/office/word/2006/wordml" xmlns:wps="http://schemas.microsoft.com/office/word/2010/wordprocessingShape" mc:Ignorable="w14 w15 w16se wp14">
   <w:endnote w:type="separator" w:id="-1">
     <w:p>
       <w:pPr>
@@ -4052,7 +3974,7 @@
 </file>
 
 <file path=word/footnotes.xml><?xml version="1.0" encoding="utf-8"?>
-<w:footnotes xmlns:wpc="http://schemas.microsoft.com/office/word/2010/wordprocessingCanvas" xmlns:mc="http://schemas.openxmlformats.org/markup-compatibility/2006" xmlns:o="urn:schemas-microsoft-com:office:office" xmlns:r="http://schemas.openxmlformats.org/officeDocument/2006/relationships" xmlns:m="http://schemas.openxmlformats.org/officeDocument/2006/math" xmlns:v="urn:schemas-microsoft-com:vml" xmlns:wp14="http://schemas.microsoft.com/office/word/2010/wordprocessingDrawing" xmlns:wp="http://schemas.openxmlformats.org/drawingml/2006/wordprocessingDrawing" xmlns:w10="urn:schemas-microsoft-com:office:word" xmlns:w="http://schemas.openxmlformats.org/wordprocessingml/2006/main" xmlns:w14="http://schemas.microsoft.com/office/word/2010/wordml" xmlns:w15="http://schemas.microsoft.com/office/word/2012/wordml" xmlns:wpg="http://schemas.microsoft.com/office/word/2010/wordprocessingGroup" xmlns:wpi="http://schemas.microsoft.com/office/word/2010/wordprocessingInk" xmlns:wne="http://schemas.microsoft.com/office/word/2006/wordml" xmlns:wps="http://schemas.microsoft.com/office/word/2010/wordprocessingShape" mc:Ignorable="w14 w15 wp14">
+<w:footnotes xmlns:wpc="http://schemas.microsoft.com/office/word/2010/wordprocessingCanvas" xmlns:cx="http://schemas.microsoft.com/office/drawing/2014/chartex" xmlns:cx1="http://schemas.microsoft.com/office/drawing/2015/9/8/chartex" xmlns:cx2="http://schemas.microsoft.com/office/drawing/2015/10/21/chartex" xmlns:cx3="http://schemas.microsoft.com/office/drawing/2016/5/9/chartex" xmlns:cx4="http://schemas.microsoft.com/office/drawing/2016/5/10/chartex" xmlns:cx5="http://schemas.microsoft.com/office/drawing/2016/5/11/chartex" xmlns:cx6="http://schemas.microsoft.com/office/drawing/2016/5/12/chartex" xmlns:cx7="http://schemas.microsoft.com/office/drawing/2016/5/13/chartex" xmlns:cx8="http://schemas.microsoft.com/office/drawing/2016/5/14/chartex" xmlns:mc="http://schemas.openxmlformats.org/markup-compatibility/2006" xmlns:aink="http://schemas.microsoft.com/office/drawing/2016/ink" xmlns:o="urn:schemas-microsoft-com:office:office" xmlns:r="http://schemas.openxmlformats.org/officeDocument/2006/relationships" xmlns:m="http://schemas.openxmlformats.org/officeDocument/2006/math" xmlns:v="urn:schemas-microsoft-com:vml" xmlns:wp14="http://schemas.microsoft.com/office/word/2010/wordprocessingDrawing" xmlns:wp="http://schemas.openxmlformats.org/drawingml/2006/wordprocessingDrawing" xmlns:w10="urn:schemas-microsoft-com:office:word" xmlns:w="http://schemas.openxmlformats.org/wordprocessingml/2006/main" xmlns:w14="http://schemas.microsoft.com/office/word/2010/wordml" xmlns:w15="http://schemas.microsoft.com/office/word/2012/wordml" xmlns:w16se="http://schemas.microsoft.com/office/word/2015/wordml/symex" xmlns:wpg="http://schemas.microsoft.com/office/word/2010/wordprocessingGroup" xmlns:wpi="http://schemas.microsoft.com/office/word/2010/wordprocessingInk" xmlns:wne="http://schemas.microsoft.com/office/word/2006/wordml" xmlns:wps="http://schemas.microsoft.com/office/word/2010/wordprocessingShape" mc:Ignorable="w14 w15 w16se wp14">
   <w:footnote w:type="separator" w:id="-1">
     <w:p>
       <w:pPr>
@@ -4077,8 +3999,8 @@
 </file>
 
 <file path=word/numbering.xml><?xml version="1.0" encoding="utf-8"?>
-<w:numbering xmlns:wpc="http://schemas.microsoft.com/office/word/2010/wordprocessingCanvas" xmlns:mc="http://schemas.openxmlformats.org/markup-compatibility/2006" xmlns:o="urn:schemas-microsoft-com:office:office" xmlns:r="http://schemas.openxmlformats.org/officeDocument/2006/relationships" xmlns:m="http://schemas.openxmlformats.org/officeDocument/2006/math" xmlns:v="urn:schemas-microsoft-com:vml" xmlns:wp14="http://schemas.microsoft.com/office/word/2010/wordprocessingDrawing" xmlns:wp="http://schemas.openxmlformats.org/drawingml/2006/wordprocessingDrawing" xmlns:w10="urn:schemas-microsoft-com:office:word" xmlns:w="http://schemas.openxmlformats.org/wordprocessingml/2006/main" xmlns:w14="http://schemas.microsoft.com/office/word/2010/wordml" xmlns:w15="http://schemas.microsoft.com/office/word/2012/wordml" xmlns:wpg="http://schemas.microsoft.com/office/word/2010/wordprocessingGroup" xmlns:wpi="http://schemas.microsoft.com/office/word/2010/wordprocessingInk" xmlns:wne="http://schemas.microsoft.com/office/word/2006/wordml" xmlns:wps="http://schemas.microsoft.com/office/word/2010/wordprocessingShape" mc:Ignorable="w14 w15 wp14">
-  <w:abstractNum w:abstractNumId="0">
+<w:numbering xmlns:wpc="http://schemas.microsoft.com/office/word/2010/wordprocessingCanvas" xmlns:cx="http://schemas.microsoft.com/office/drawing/2014/chartex" xmlns:cx1="http://schemas.microsoft.com/office/drawing/2015/9/8/chartex" xmlns:cx2="http://schemas.microsoft.com/office/drawing/2015/10/21/chartex" xmlns:cx3="http://schemas.microsoft.com/office/drawing/2016/5/9/chartex" xmlns:cx4="http://schemas.microsoft.com/office/drawing/2016/5/10/chartex" xmlns:cx5="http://schemas.microsoft.com/office/drawing/2016/5/11/chartex" xmlns:cx6="http://schemas.microsoft.com/office/drawing/2016/5/12/chartex" xmlns:cx7="http://schemas.microsoft.com/office/drawing/2016/5/13/chartex" xmlns:cx8="http://schemas.microsoft.com/office/drawing/2016/5/14/chartex" xmlns:mc="http://schemas.openxmlformats.org/markup-compatibility/2006" xmlns:aink="http://schemas.microsoft.com/office/drawing/2016/ink" xmlns:o="urn:schemas-microsoft-com:office:office" xmlns:r="http://schemas.openxmlformats.org/officeDocument/2006/relationships" xmlns:m="http://schemas.openxmlformats.org/officeDocument/2006/math" xmlns:v="urn:schemas-microsoft-com:vml" xmlns:wp14="http://schemas.microsoft.com/office/word/2010/wordprocessingDrawing" xmlns:wp="http://schemas.openxmlformats.org/drawingml/2006/wordprocessingDrawing" xmlns:w10="urn:schemas-microsoft-com:office:word" xmlns:w="http://schemas.openxmlformats.org/wordprocessingml/2006/main" xmlns:w14="http://schemas.microsoft.com/office/word/2010/wordml" xmlns:w15="http://schemas.microsoft.com/office/word/2012/wordml" xmlns:w16se="http://schemas.microsoft.com/office/word/2015/wordml/symex" xmlns:wpg="http://schemas.microsoft.com/office/word/2010/wordprocessingGroup" xmlns:wpi="http://schemas.microsoft.com/office/word/2010/wordprocessingInk" xmlns:wne="http://schemas.microsoft.com/office/word/2006/wordml" xmlns:wps="http://schemas.microsoft.com/office/word/2010/wordprocessingShape" mc:Ignorable="w14 w15 w16se wp14">
+  <w:abstractNum w:abstractNumId="0" w15:restartNumberingAfterBreak="0">
     <w:nsid w:val="05D27CE1"/>
     <w:multiLevelType w:val="hybridMultilevel"/>
     <w:tmpl w:val="1FF69F1E"/>
@@ -4191,7 +4113,7 @@
       </w:rPr>
     </w:lvl>
   </w:abstractNum>
-  <w:abstractNum w:abstractNumId="1">
+  <w:abstractNum w:abstractNumId="1" w15:restartNumberingAfterBreak="0">
     <w:nsid w:val="0A0336EC"/>
     <w:multiLevelType w:val="hybridMultilevel"/>
     <w:tmpl w:val="557AC040"/>
@@ -4304,7 +4226,7 @@
       </w:rPr>
     </w:lvl>
   </w:abstractNum>
-  <w:abstractNum w:abstractNumId="2">
+  <w:abstractNum w:abstractNumId="2" w15:restartNumberingAfterBreak="0">
     <w:nsid w:val="1D9338C0"/>
     <w:multiLevelType w:val="hybridMultilevel"/>
     <w:tmpl w:val="A6BAC3EC"/>
@@ -4417,7 +4339,7 @@
       </w:rPr>
     </w:lvl>
   </w:abstractNum>
-  <w:abstractNum w:abstractNumId="3">
+  <w:abstractNum w:abstractNumId="3" w15:restartNumberingAfterBreak="0">
     <w:nsid w:val="1DA5722E"/>
     <w:multiLevelType w:val="hybridMultilevel"/>
     <w:tmpl w:val="E2C4105C"/>
@@ -4530,7 +4452,7 @@
       </w:rPr>
     </w:lvl>
   </w:abstractNum>
-  <w:abstractNum w:abstractNumId="4">
+  <w:abstractNum w:abstractNumId="4" w15:restartNumberingAfterBreak="0">
     <w:nsid w:val="1DF876B8"/>
     <w:multiLevelType w:val="hybridMultilevel"/>
     <w:tmpl w:val="88DE582E"/>
@@ -4643,7 +4565,7 @@
       </w:rPr>
     </w:lvl>
   </w:abstractNum>
-  <w:abstractNum w:abstractNumId="5">
+  <w:abstractNum w:abstractNumId="5" w15:restartNumberingAfterBreak="0">
     <w:nsid w:val="2B55058B"/>
     <w:multiLevelType w:val="hybridMultilevel"/>
     <w:tmpl w:val="8BA83C68"/>
@@ -4756,7 +4678,7 @@
       </w:rPr>
     </w:lvl>
   </w:abstractNum>
-  <w:abstractNum w:abstractNumId="6">
+  <w:abstractNum w:abstractNumId="6" w15:restartNumberingAfterBreak="0">
     <w:nsid w:val="3C930E9F"/>
     <w:multiLevelType w:val="hybridMultilevel"/>
     <w:tmpl w:val="5CD02120"/>
@@ -4869,7 +4791,7 @@
       </w:rPr>
     </w:lvl>
   </w:abstractNum>
-  <w:abstractNum w:abstractNumId="7">
+  <w:abstractNum w:abstractNumId="7" w15:restartNumberingAfterBreak="0">
     <w:nsid w:val="41B452F7"/>
     <w:multiLevelType w:val="hybridMultilevel"/>
     <w:tmpl w:val="A8682A0A"/>
@@ -4982,7 +4904,7 @@
       </w:rPr>
     </w:lvl>
   </w:abstractNum>
-  <w:abstractNum w:abstractNumId="8">
+  <w:abstractNum w:abstractNumId="8" w15:restartNumberingAfterBreak="0">
     <w:nsid w:val="490168ED"/>
     <w:multiLevelType w:val="hybridMultilevel"/>
     <w:tmpl w:val="5470D376"/>
@@ -5095,7 +5017,7 @@
       </w:rPr>
     </w:lvl>
   </w:abstractNum>
-  <w:abstractNum w:abstractNumId="9">
+  <w:abstractNum w:abstractNumId="9" w15:restartNumberingAfterBreak="0">
     <w:nsid w:val="4B1C422E"/>
     <w:multiLevelType w:val="hybridMultilevel"/>
     <w:tmpl w:val="43BCFD4C"/>
@@ -5208,7 +5130,7 @@
       </w:rPr>
     </w:lvl>
   </w:abstractNum>
-  <w:abstractNum w:abstractNumId="10">
+  <w:abstractNum w:abstractNumId="10" w15:restartNumberingAfterBreak="0">
     <w:nsid w:val="4CD54927"/>
     <w:multiLevelType w:val="hybridMultilevel"/>
     <w:tmpl w:val="4A4A7F88"/>
@@ -5321,7 +5243,7 @@
       </w:rPr>
     </w:lvl>
   </w:abstractNum>
-  <w:abstractNum w:abstractNumId="11">
+  <w:abstractNum w:abstractNumId="11" w15:restartNumberingAfterBreak="0">
     <w:nsid w:val="4ECD52C4"/>
     <w:multiLevelType w:val="hybridMultilevel"/>
     <w:tmpl w:val="D9EE2688"/>
@@ -5434,7 +5356,7 @@
       </w:rPr>
     </w:lvl>
   </w:abstractNum>
-  <w:abstractNum w:abstractNumId="12">
+  <w:abstractNum w:abstractNumId="12" w15:restartNumberingAfterBreak="0">
     <w:nsid w:val="5C3657E0"/>
     <w:multiLevelType w:val="hybridMultilevel"/>
     <w:tmpl w:val="771ABD8A"/>
@@ -5547,7 +5469,7 @@
       </w:rPr>
     </w:lvl>
   </w:abstractNum>
-  <w:abstractNum w:abstractNumId="13">
+  <w:abstractNum w:abstractNumId="13" w15:restartNumberingAfterBreak="0">
     <w:nsid w:val="67114F5A"/>
     <w:multiLevelType w:val="hybridMultilevel"/>
     <w:tmpl w:val="0054DCB4"/>
@@ -5660,7 +5582,7 @@
       </w:rPr>
     </w:lvl>
   </w:abstractNum>
-  <w:abstractNum w:abstractNumId="14">
+  <w:abstractNum w:abstractNumId="14" w15:restartNumberingAfterBreak="0">
     <w:nsid w:val="77A42049"/>
     <w:multiLevelType w:val="hybridMultilevel"/>
     <w:tmpl w:val="6324F3EA"/>
@@ -5868,7 +5790,7 @@
 </file>
 
 <file path=word/styles.xml><?xml version="1.0" encoding="utf-8"?>
-<w:styles xmlns:mc="http://schemas.openxmlformats.org/markup-compatibility/2006" xmlns:r="http://schemas.openxmlformats.org/officeDocument/2006/relationships" xmlns:w="http://schemas.openxmlformats.org/wordprocessingml/2006/main" xmlns:w14="http://schemas.microsoft.com/office/word/2010/wordml" xmlns:w15="http://schemas.microsoft.com/office/word/2012/wordml" mc:Ignorable="w14 w15">
+<w:styles xmlns:mc="http://schemas.openxmlformats.org/markup-compatibility/2006" xmlns:r="http://schemas.openxmlformats.org/officeDocument/2006/relationships" xmlns:w="http://schemas.openxmlformats.org/wordprocessingml/2006/main" xmlns:w14="http://schemas.microsoft.com/office/word/2010/wordml" xmlns:w15="http://schemas.microsoft.com/office/word/2012/wordml" xmlns:w16se="http://schemas.microsoft.com/office/word/2015/wordml/symex" mc:Ignorable="w14 w15 w16se">
   <w:docDefaults>
     <w:rPrDefault>
       <w:rPr>
@@ -5884,7 +5806,7 @@
       </w:pPr>
     </w:pPrDefault>
   </w:docDefaults>
-  <w:latentStyles w:defLockedState="0" w:defUIPriority="99" w:defSemiHidden="0" w:defUnhideWhenUsed="0" w:defQFormat="0" w:count="371">
+  <w:latentStyles w:defLockedState="0" w:defUIPriority="99" w:defSemiHidden="0" w:defUnhideWhenUsed="0" w:defQFormat="0" w:count="374">
     <w:lsdException w:name="Normal" w:uiPriority="0" w:qFormat="1"/>
     <w:lsdException w:name="heading 1" w:uiPriority="9" w:qFormat="1"/>
     <w:lsdException w:name="heading 2" w:semiHidden="1" w:uiPriority="9" w:unhideWhenUsed="1" w:qFormat="1"/>
@@ -6256,6 +6178,9 @@
     <w:lsdException w:name="List Table 5 Dark Accent 6" w:uiPriority="50"/>
     <w:lsdException w:name="List Table 6 Colorful Accent 6" w:uiPriority="51"/>
     <w:lsdException w:name="List Table 7 Colorful Accent 6" w:uiPriority="52"/>
+    <w:lsdException w:name="Mention" w:semiHidden="1" w:unhideWhenUsed="1"/>
+    <w:lsdException w:name="Smart Hyperlink" w:semiHidden="1" w:unhideWhenUsed="1"/>
+    <w:lsdException w:name="Hashtag" w:semiHidden="1" w:unhideWhenUsed="1"/>
   </w:latentStyles>
   <w:style w:type="paragraph" w:default="1" w:styleId="Normal">
     <w:name w:val="Normal"/>
@@ -6269,6 +6194,7 @@
   <w:style w:type="character" w:default="1" w:styleId="DefaultParagraphFont">
     <w:name w:val="Default Paragraph Font"/>
     <w:uiPriority w:val="1"/>
+    <w:semiHidden/>
     <w:unhideWhenUsed/>
   </w:style>
   <w:style w:type="table" w:default="1" w:styleId="TableNormal">
@@ -6759,7 +6685,7 @@
 </file>
 
 <file path=customXml/itemProps1.xml><?xml version="1.0" encoding="utf-8"?>
-<ds:datastoreItem xmlns:ds="http://schemas.openxmlformats.org/officeDocument/2006/customXml" ds:itemID="{8C499526-35E1-4F59-888B-DD9671CDE4B0}">
+<ds:datastoreItem xmlns:ds="http://schemas.openxmlformats.org/officeDocument/2006/customXml" ds:itemID="{0FC70221-019B-47DA-874F-1532B0DFB710}">
   <ds:schemaRefs>
     <ds:schemaRef ds:uri="http://schemas.openxmlformats.org/officeDocument/2006/bibliography"/>
   </ds:schemaRefs>

</xml_diff>

<commit_message>
Added info regarding capital one summit and head ta
</commit_message>
<xml_diff>
--- a/Resume.docx
+++ b/Resume.docx
@@ -619,7 +619,23 @@
           <w:sz w:val="20"/>
           <w:szCs w:val="20"/>
         </w:rPr>
-        <w:t xml:space="preserve">Jersey, </w:t>
+        <w:t>Jersey</w:t>
+      </w:r>
+      <w:r>
+        <w:rPr>
+          <w:rFonts w:ascii="Times New Roman" w:hAnsi="Times New Roman"/>
+          <w:sz w:val="20"/>
+          <w:szCs w:val="20"/>
+        </w:rPr>
+        <w:t>/Guice</w:t>
+      </w:r>
+      <w:r>
+        <w:rPr>
+          <w:rFonts w:ascii="Times New Roman" w:hAnsi="Times New Roman"/>
+          <w:sz w:val="20"/>
+          <w:szCs w:val="20"/>
+        </w:rPr>
+        <w:t xml:space="preserve">, </w:t>
       </w:r>
       <w:r>
         <w:rPr>
@@ -820,17 +836,7 @@
           <w:sz w:val="20"/>
           <w:szCs w:val="20"/>
         </w:rPr>
-        <w:t>, PER</w:t>
-      </w:r>
-      <w:bookmarkStart w:id="0" w:name="_GoBack"/>
-      <w:bookmarkEnd w:id="0"/>
-      <w:r>
-        <w:rPr>
-          <w:rFonts w:ascii="Times New Roman" w:hAnsi="Times New Roman"/>
-          <w:sz w:val="20"/>
-          <w:szCs w:val="20"/>
-        </w:rPr>
-        <w:t>L</w:t>
+        <w:t>, PERL</w:t>
       </w:r>
     </w:p>
     <w:p>
@@ -868,16 +874,6 @@
     </w:p>
     <w:p>
       <w:pPr>
-        <w:spacing w:before="40" w:after="0" w:line="240" w:lineRule="auto"/>
-        <w:rPr>
-          <w:rFonts w:ascii="Times New Roman" w:hAnsi="Times New Roman"/>
-          <w:sz w:val="8"/>
-          <w:szCs w:val="8"/>
-        </w:rPr>
-      </w:pPr>
-    </w:p>
-    <w:p>
-      <w:pPr>
         <w:pBdr>
           <w:bottom w:val="single" w:sz="6" w:space="1" w:color="auto"/>
         </w:pBdr>
@@ -1418,7 +1414,14 @@
           <w:sz w:val="20"/>
         </w:rPr>
         <w:tab/>
-        <w:t xml:space="preserve"> November 2015 </w:t>
+        <w:t xml:space="preserve">      Nov.</w:t>
+      </w:r>
+      <w:r>
+        <w:rPr>
+          <w:rFonts w:ascii="Times New Roman" w:hAnsi="Times New Roman"/>
+          <w:sz w:val="20"/>
+        </w:rPr>
+        <w:t xml:space="preserve"> 2015 </w:t>
       </w:r>
       <w:r>
         <w:rPr>
@@ -1432,7 +1435,21 @@
           <w:rFonts w:ascii="Times New Roman" w:hAnsi="Times New Roman"/>
           <w:sz w:val="20"/>
         </w:rPr>
-        <w:t xml:space="preserve"> Present</w:t>
+        <w:t xml:space="preserve"> </w:t>
+      </w:r>
+      <w:r>
+        <w:rPr>
+          <w:rFonts w:ascii="Times New Roman" w:hAnsi="Times New Roman"/>
+          <w:sz w:val="20"/>
+        </w:rPr>
+        <w:t>Jan.</w:t>
+      </w:r>
+      <w:r>
+        <w:rPr>
+          <w:rFonts w:ascii="Times New Roman" w:hAnsi="Times New Roman"/>
+          <w:sz w:val="20"/>
+        </w:rPr>
+        <w:t xml:space="preserve"> 2017</w:t>
       </w:r>
     </w:p>
     <w:p>
@@ -1760,6 +1777,13 @@
           <w:rFonts w:ascii="Times New Roman" w:hAnsi="Times New Roman"/>
           <w:sz w:val="20"/>
         </w:rPr>
+        <w:t xml:space="preserve">    </w:t>
+      </w:r>
+      <w:r>
+        <w:rPr>
+          <w:rFonts w:ascii="Times New Roman" w:hAnsi="Times New Roman"/>
+          <w:sz w:val="20"/>
+        </w:rPr>
         <w:t xml:space="preserve">May 2015 – </w:t>
       </w:r>
       <w:r>
@@ -1767,7 +1791,14 @@
           <w:rFonts w:ascii="Times New Roman" w:hAnsi="Times New Roman"/>
           <w:sz w:val="20"/>
         </w:rPr>
-        <w:t>August 2015</w:t>
+        <w:t>Aug.</w:t>
+      </w:r>
+      <w:r>
+        <w:rPr>
+          <w:rFonts w:ascii="Times New Roman" w:hAnsi="Times New Roman"/>
+          <w:sz w:val="20"/>
+        </w:rPr>
+        <w:t xml:space="preserve"> 2015</w:t>
       </w:r>
     </w:p>
     <w:p>
@@ -2438,73 +2469,117 @@
     </w:p>
     <w:p>
       <w:pPr>
-        <w:pStyle w:val="ListParagraph"/>
-        <w:numPr>
-          <w:ilvl w:val="0"/>
-          <w:numId w:val="2"/>
-        </w:numPr>
         <w:spacing w:before="40" w:after="40" w:line="240" w:lineRule="auto"/>
-        <w:ind w:left="540" w:hanging="270"/>
-        <w:rPr>
-          <w:rFonts w:ascii="Times New Roman" w:hAnsi="Times New Roman"/>
-          <w:sz w:val="20"/>
-        </w:rPr>
-      </w:pPr>
-      <w:r>
-        <w:rPr>
-          <w:rFonts w:ascii="Times New Roman" w:hAnsi="Times New Roman"/>
-          <w:sz w:val="20"/>
-        </w:rPr>
-        <w:t>Implemented</w:t>
-      </w:r>
-      <w:r>
-        <w:rPr>
-          <w:rFonts w:ascii="Times New Roman" w:hAnsi="Times New Roman"/>
-          <w:sz w:val="20"/>
-        </w:rPr>
-        <w:t xml:space="preserve"> multiple </w:t>
-      </w:r>
-      <w:r>
-        <w:rPr>
-          <w:rFonts w:ascii="Times New Roman" w:hAnsi="Times New Roman"/>
-          <w:sz w:val="20"/>
-        </w:rPr>
-        <w:t xml:space="preserve">data validation and analytics </w:t>
-      </w:r>
-      <w:r>
-        <w:rPr>
-          <w:rFonts w:ascii="Times New Roman" w:hAnsi="Times New Roman"/>
-          <w:sz w:val="20"/>
-        </w:rPr>
-        <w:t>web applications</w:t>
-      </w:r>
-      <w:r>
-        <w:rPr>
-          <w:rFonts w:ascii="Times New Roman" w:hAnsi="Times New Roman"/>
-          <w:sz w:val="20"/>
-        </w:rPr>
-        <w:t xml:space="preserve"> and </w:t>
-      </w:r>
-      <w:r>
-        <w:rPr>
-          <w:rFonts w:ascii="Times New Roman" w:hAnsi="Times New Roman"/>
-          <w:sz w:val="20"/>
-        </w:rPr>
-        <w:t>CGI</w:t>
-      </w:r>
-      <w:r>
-        <w:rPr>
-          <w:rFonts w:ascii="Times New Roman" w:hAnsi="Times New Roman"/>
-          <w:sz w:val="20"/>
-        </w:rPr>
-        <w:t xml:space="preserve"> pages</w:t>
-      </w:r>
-      <w:r>
-        <w:rPr>
-          <w:rFonts w:ascii="Times New Roman" w:hAnsi="Times New Roman"/>
-          <w:sz w:val="20"/>
-        </w:rPr>
-        <w:t>.</w:t>
+        <w:rPr>
+          <w:rFonts w:ascii="Times New Roman" w:hAnsi="Times New Roman"/>
+          <w:b/>
+          <w:sz w:val="20"/>
+        </w:rPr>
+      </w:pPr>
+      <w:r>
+        <w:rPr>
+          <w:rFonts w:ascii="Times New Roman" w:hAnsi="Times New Roman"/>
+          <w:b/>
+          <w:sz w:val="20"/>
+        </w:rPr>
+        <w:t>SongDrop.me</w:t>
+      </w:r>
+      <w:r>
+        <w:rPr>
+          <w:rFonts w:ascii="Times New Roman" w:hAnsi="Times New Roman"/>
+          <w:b/>
+          <w:sz w:val="20"/>
+        </w:rPr>
+        <w:tab/>
+      </w:r>
+      <w:r>
+        <w:rPr>
+          <w:rFonts w:ascii="Times New Roman" w:hAnsi="Times New Roman"/>
+          <w:b/>
+          <w:sz w:val="20"/>
+        </w:rPr>
+        <w:tab/>
+      </w:r>
+      <w:r>
+        <w:rPr>
+          <w:rFonts w:ascii="Times New Roman" w:hAnsi="Times New Roman"/>
+          <w:b/>
+          <w:sz w:val="20"/>
+        </w:rPr>
+        <w:tab/>
+      </w:r>
+      <w:r>
+        <w:rPr>
+          <w:rFonts w:ascii="Times New Roman" w:hAnsi="Times New Roman"/>
+          <w:b/>
+          <w:sz w:val="20"/>
+        </w:rPr>
+        <w:tab/>
+      </w:r>
+      <w:r>
+        <w:rPr>
+          <w:rFonts w:ascii="Times New Roman" w:hAnsi="Times New Roman"/>
+          <w:b/>
+          <w:sz w:val="20"/>
+        </w:rPr>
+        <w:tab/>
+      </w:r>
+      <w:r>
+        <w:rPr>
+          <w:rFonts w:ascii="Times New Roman" w:hAnsi="Times New Roman"/>
+          <w:b/>
+          <w:sz w:val="20"/>
+        </w:rPr>
+        <w:tab/>
+      </w:r>
+      <w:r>
+        <w:rPr>
+          <w:rFonts w:ascii="Times New Roman" w:hAnsi="Times New Roman"/>
+          <w:b/>
+          <w:sz w:val="20"/>
+        </w:rPr>
+        <w:tab/>
+        <w:t xml:space="preserve">  </w:t>
+      </w:r>
+      <w:r>
+        <w:rPr>
+          <w:rFonts w:ascii="Times New Roman" w:hAnsi="Times New Roman"/>
+          <w:b/>
+          <w:sz w:val="20"/>
+        </w:rPr>
+        <w:tab/>
+      </w:r>
+      <w:r>
+        <w:rPr>
+          <w:rFonts w:ascii="Times New Roman" w:hAnsi="Times New Roman"/>
+          <w:b/>
+          <w:sz w:val="20"/>
+        </w:rPr>
+        <w:tab/>
+      </w:r>
+      <w:r>
+        <w:rPr>
+          <w:rFonts w:ascii="Times New Roman" w:hAnsi="Times New Roman"/>
+          <w:b/>
+          <w:sz w:val="20"/>
+        </w:rPr>
+        <w:tab/>
+        <w:t xml:space="preserve">        </w:t>
+      </w:r>
+      <w:r>
+        <w:rPr>
+          <w:rFonts w:ascii="Times New Roman" w:hAnsi="Times New Roman"/>
+          <w:b/>
+          <w:sz w:val="20"/>
+        </w:rPr>
+        <w:t xml:space="preserve">                          </w:t>
+      </w:r>
+      <w:r>
+        <w:rPr>
+          <w:rFonts w:ascii="Times New Roman" w:hAnsi="Times New Roman"/>
+          <w:sz w:val="20"/>
+        </w:rPr>
+        <w:t>Pittsburgh, PA</w:t>
       </w:r>
     </w:p>
     <w:p>
@@ -2512,205 +2587,90 @@
         <w:spacing w:before="40" w:after="40" w:line="240" w:lineRule="auto"/>
         <w:rPr>
           <w:rFonts w:ascii="Times New Roman" w:hAnsi="Times New Roman"/>
-          <w:b/>
-          <w:sz w:val="20"/>
-        </w:rPr>
-      </w:pPr>
-      <w:r>
-        <w:rPr>
-          <w:rFonts w:ascii="Times New Roman" w:hAnsi="Times New Roman"/>
-          <w:b/>
-          <w:sz w:val="20"/>
-        </w:rPr>
-        <w:t>SongDrop.me</w:t>
-      </w:r>
-      <w:r>
-        <w:rPr>
-          <w:rFonts w:ascii="Times New Roman" w:hAnsi="Times New Roman"/>
-          <w:b/>
-          <w:sz w:val="20"/>
-        </w:rPr>
-        <w:tab/>
-      </w:r>
-      <w:r>
-        <w:rPr>
-          <w:rFonts w:ascii="Times New Roman" w:hAnsi="Times New Roman"/>
-          <w:b/>
-          <w:sz w:val="20"/>
-        </w:rPr>
-        <w:tab/>
-      </w:r>
-      <w:r>
-        <w:rPr>
-          <w:rFonts w:ascii="Times New Roman" w:hAnsi="Times New Roman"/>
-          <w:b/>
-          <w:sz w:val="20"/>
-        </w:rPr>
-        <w:tab/>
-      </w:r>
-      <w:r>
-        <w:rPr>
-          <w:rFonts w:ascii="Times New Roman" w:hAnsi="Times New Roman"/>
-          <w:b/>
-          <w:sz w:val="20"/>
-        </w:rPr>
-        <w:tab/>
-      </w:r>
-      <w:r>
-        <w:rPr>
-          <w:rFonts w:ascii="Times New Roman" w:hAnsi="Times New Roman"/>
-          <w:b/>
-          <w:sz w:val="20"/>
-        </w:rPr>
-        <w:tab/>
-      </w:r>
-      <w:r>
-        <w:rPr>
-          <w:rFonts w:ascii="Times New Roman" w:hAnsi="Times New Roman"/>
-          <w:b/>
-          <w:sz w:val="20"/>
-        </w:rPr>
-        <w:tab/>
-      </w:r>
-      <w:r>
-        <w:rPr>
-          <w:rFonts w:ascii="Times New Roman" w:hAnsi="Times New Roman"/>
-          <w:b/>
-          <w:sz w:val="20"/>
-        </w:rPr>
-        <w:tab/>
+          <w:sz w:val="20"/>
+        </w:rPr>
+      </w:pPr>
+      <w:r>
+        <w:rPr>
+          <w:rFonts w:ascii="Times New Roman" w:hAnsi="Times New Roman"/>
+          <w:sz w:val="20"/>
+        </w:rPr>
+        <w:t>Chief Technology Officer</w:t>
+      </w:r>
+      <w:r>
+        <w:rPr>
+          <w:rFonts w:ascii="Times New Roman" w:hAnsi="Times New Roman"/>
+          <w:sz w:val="20"/>
+        </w:rPr>
+        <w:tab/>
+      </w:r>
+      <w:r>
+        <w:rPr>
+          <w:rFonts w:ascii="Times New Roman" w:hAnsi="Times New Roman"/>
+          <w:sz w:val="20"/>
+        </w:rPr>
+        <w:tab/>
+      </w:r>
+      <w:r>
+        <w:rPr>
+          <w:rFonts w:ascii="Times New Roman" w:hAnsi="Times New Roman"/>
+          <w:sz w:val="20"/>
+        </w:rPr>
+        <w:tab/>
+      </w:r>
+      <w:r>
+        <w:rPr>
+          <w:rFonts w:ascii="Times New Roman" w:hAnsi="Times New Roman"/>
+          <w:sz w:val="20"/>
+        </w:rPr>
+        <w:tab/>
+      </w:r>
+      <w:r>
+        <w:rPr>
+          <w:rFonts w:ascii="Times New Roman" w:hAnsi="Times New Roman"/>
+          <w:sz w:val="20"/>
+        </w:rPr>
+        <w:tab/>
+      </w:r>
+      <w:r>
+        <w:rPr>
+          <w:rFonts w:ascii="Times New Roman" w:hAnsi="Times New Roman"/>
+          <w:sz w:val="20"/>
+        </w:rPr>
+        <w:tab/>
+        <w:t xml:space="preserve">              </w:t>
+      </w:r>
+      <w:r>
+        <w:rPr>
+          <w:rFonts w:ascii="Times New Roman" w:hAnsi="Times New Roman"/>
+          <w:sz w:val="20"/>
+        </w:rPr>
+        <w:tab/>
+      </w:r>
+      <w:r>
+        <w:rPr>
+          <w:rFonts w:ascii="Times New Roman" w:hAnsi="Times New Roman"/>
+          <w:sz w:val="20"/>
+        </w:rPr>
+        <w:tab/>
+      </w:r>
+      <w:r>
+        <w:rPr>
+          <w:rFonts w:ascii="Times New Roman" w:hAnsi="Times New Roman"/>
+          <w:sz w:val="20"/>
+        </w:rPr>
+        <w:tab/>
+      </w:r>
+      <w:r>
+        <w:rPr>
+          <w:rFonts w:ascii="Times New Roman" w:hAnsi="Times New Roman"/>
+          <w:sz w:val="20"/>
+        </w:rPr>
         <w:t xml:space="preserve">  </w:t>
       </w:r>
       <w:r>
         <w:rPr>
           <w:rFonts w:ascii="Times New Roman" w:hAnsi="Times New Roman"/>
-          <w:b/>
-          <w:sz w:val="20"/>
-        </w:rPr>
-        <w:tab/>
-      </w:r>
-      <w:r>
-        <w:rPr>
-          <w:rFonts w:ascii="Times New Roman" w:hAnsi="Times New Roman"/>
-          <w:b/>
-          <w:sz w:val="20"/>
-        </w:rPr>
-        <w:tab/>
-      </w:r>
-      <w:r>
-        <w:rPr>
-          <w:rFonts w:ascii="Times New Roman" w:hAnsi="Times New Roman"/>
-          <w:b/>
-          <w:sz w:val="20"/>
-        </w:rPr>
-        <w:tab/>
-        <w:t xml:space="preserve">        </w:t>
-      </w:r>
-      <w:r>
-        <w:rPr>
-          <w:rFonts w:ascii="Times New Roman" w:hAnsi="Times New Roman"/>
-          <w:b/>
-          <w:sz w:val="20"/>
-        </w:rPr>
-        <w:t xml:space="preserve">                          </w:t>
-      </w:r>
-      <w:r>
-        <w:rPr>
-          <w:rFonts w:ascii="Times New Roman" w:hAnsi="Times New Roman"/>
-          <w:sz w:val="20"/>
-        </w:rPr>
-        <w:t>Pittsburgh, PA</w:t>
-      </w:r>
-    </w:p>
-    <w:p>
-      <w:pPr>
-        <w:spacing w:before="40" w:after="40" w:line="240" w:lineRule="auto"/>
-        <w:rPr>
-          <w:rFonts w:ascii="Times New Roman" w:hAnsi="Times New Roman"/>
-          <w:sz w:val="20"/>
-        </w:rPr>
-      </w:pPr>
-      <w:r>
-        <w:rPr>
-          <w:rFonts w:ascii="Times New Roman" w:hAnsi="Times New Roman"/>
-          <w:sz w:val="20"/>
-        </w:rPr>
-        <w:t>Chief Technology Officer</w:t>
-      </w:r>
-      <w:r>
-        <w:rPr>
-          <w:rFonts w:ascii="Times New Roman" w:hAnsi="Times New Roman"/>
-          <w:sz w:val="20"/>
-        </w:rPr>
-        <w:tab/>
-      </w:r>
-      <w:r>
-        <w:rPr>
-          <w:rFonts w:ascii="Times New Roman" w:hAnsi="Times New Roman"/>
-          <w:sz w:val="20"/>
-        </w:rPr>
-        <w:tab/>
-      </w:r>
-      <w:r>
-        <w:rPr>
-          <w:rFonts w:ascii="Times New Roman" w:hAnsi="Times New Roman"/>
-          <w:sz w:val="20"/>
-        </w:rPr>
-        <w:tab/>
-      </w:r>
-      <w:r>
-        <w:rPr>
-          <w:rFonts w:ascii="Times New Roman" w:hAnsi="Times New Roman"/>
-          <w:sz w:val="20"/>
-        </w:rPr>
-        <w:tab/>
-      </w:r>
-      <w:r>
-        <w:rPr>
-          <w:rFonts w:ascii="Times New Roman" w:hAnsi="Times New Roman"/>
-          <w:sz w:val="20"/>
-        </w:rPr>
-        <w:tab/>
-      </w:r>
-      <w:r>
-        <w:rPr>
-          <w:rFonts w:ascii="Times New Roman" w:hAnsi="Times New Roman"/>
-          <w:sz w:val="20"/>
-        </w:rPr>
-        <w:tab/>
-        <w:t xml:space="preserve">              </w:t>
-      </w:r>
-      <w:r>
-        <w:rPr>
-          <w:rFonts w:ascii="Times New Roman" w:hAnsi="Times New Roman"/>
-          <w:sz w:val="20"/>
-        </w:rPr>
-        <w:tab/>
-      </w:r>
-      <w:r>
-        <w:rPr>
-          <w:rFonts w:ascii="Times New Roman" w:hAnsi="Times New Roman"/>
-          <w:sz w:val="20"/>
-        </w:rPr>
-        <w:tab/>
-      </w:r>
-      <w:r>
-        <w:rPr>
-          <w:rFonts w:ascii="Times New Roman" w:hAnsi="Times New Roman"/>
-          <w:sz w:val="20"/>
-        </w:rPr>
-        <w:tab/>
-      </w:r>
-      <w:r>
-        <w:rPr>
-          <w:rFonts w:ascii="Times New Roman" w:hAnsi="Times New Roman"/>
-          <w:sz w:val="20"/>
-        </w:rPr>
-        <w:t xml:space="preserve">  </w:t>
-      </w:r>
-      <w:r>
-        <w:rPr>
-          <w:rFonts w:ascii="Times New Roman" w:hAnsi="Times New Roman"/>
           <w:sz w:val="20"/>
         </w:rPr>
         <w:tab/>
@@ -2721,6 +2681,13 @@
           <w:rFonts w:ascii="Times New Roman" w:hAnsi="Times New Roman"/>
           <w:sz w:val="20"/>
         </w:rPr>
+        <w:t xml:space="preserve">      </w:t>
+      </w:r>
+      <w:r>
+        <w:rPr>
+          <w:rFonts w:ascii="Times New Roman" w:hAnsi="Times New Roman"/>
+          <w:sz w:val="20"/>
+        </w:rPr>
         <w:t xml:space="preserve">Feb. 2015 – </w:t>
       </w:r>
       <w:r>
@@ -2728,7 +2695,21 @@
           <w:rFonts w:ascii="Times New Roman" w:hAnsi="Times New Roman"/>
           <w:sz w:val="20"/>
         </w:rPr>
-        <w:t>January 2016</w:t>
+        <w:t>Jan</w:t>
+      </w:r>
+      <w:r>
+        <w:rPr>
+          <w:rFonts w:ascii="Times New Roman" w:hAnsi="Times New Roman"/>
+          <w:sz w:val="20"/>
+        </w:rPr>
+        <w:t>.</w:t>
+      </w:r>
+      <w:r>
+        <w:rPr>
+          <w:rFonts w:ascii="Times New Roman" w:hAnsi="Times New Roman"/>
+          <w:sz w:val="20"/>
+        </w:rPr>
+        <w:t xml:space="preserve"> 2016</w:t>
       </w:r>
     </w:p>
     <w:p>
@@ -2867,70 +2848,97 @@
           <w:b/>
           <w:sz w:val="20"/>
         </w:rPr>
-        <w:t>ENACTUS – Citizen’s Empowerment, Project Leader</w:t>
-      </w:r>
-      <w:r>
-        <w:rPr>
-          <w:rFonts w:ascii="Times New Roman" w:hAnsi="Times New Roman"/>
-          <w:b/>
-          <w:sz w:val="20"/>
-        </w:rPr>
-        <w:tab/>
-      </w:r>
-      <w:r>
-        <w:rPr>
-          <w:rFonts w:ascii="Times New Roman" w:hAnsi="Times New Roman"/>
-          <w:b/>
-          <w:sz w:val="20"/>
-        </w:rPr>
-        <w:tab/>
-      </w:r>
-      <w:r>
-        <w:rPr>
-          <w:rFonts w:ascii="Times New Roman" w:hAnsi="Times New Roman"/>
-          <w:b/>
-          <w:sz w:val="20"/>
-        </w:rPr>
-        <w:tab/>
-      </w:r>
-      <w:r>
-        <w:rPr>
-          <w:rFonts w:ascii="Times New Roman" w:hAnsi="Times New Roman"/>
-          <w:b/>
-          <w:sz w:val="20"/>
-        </w:rPr>
-        <w:tab/>
-      </w:r>
-      <w:r>
-        <w:rPr>
-          <w:rFonts w:ascii="Times New Roman" w:hAnsi="Times New Roman"/>
-          <w:b/>
-          <w:sz w:val="20"/>
-        </w:rPr>
-        <w:tab/>
-      </w:r>
-      <w:r>
-        <w:rPr>
-          <w:rFonts w:ascii="Times New Roman" w:hAnsi="Times New Roman"/>
-          <w:b/>
-          <w:sz w:val="20"/>
-        </w:rPr>
-        <w:tab/>
-        <w:t xml:space="preserve">          </w:t>
-      </w:r>
-      <w:r>
-        <w:rPr>
-          <w:rFonts w:ascii="Times New Roman" w:hAnsi="Times New Roman"/>
-          <w:sz w:val="20"/>
-        </w:rPr>
-        <w:t xml:space="preserve">Sept. </w:t>
-      </w:r>
-      <w:r>
-        <w:rPr>
-          <w:rFonts w:ascii="Times New Roman" w:hAnsi="Times New Roman"/>
-          <w:sz w:val="20"/>
-        </w:rPr>
-        <w:t xml:space="preserve">2015 </w:t>
+        <w:t xml:space="preserve">Carnegie Mellon University </w:t>
+      </w:r>
+      <w:r>
+        <w:rPr>
+          <w:rFonts w:ascii="Times New Roman" w:hAnsi="Times New Roman"/>
+          <w:b/>
+          <w:sz w:val="20"/>
+        </w:rPr>
+        <w:t xml:space="preserve">– Head </w:t>
+      </w:r>
+      <w:r>
+        <w:rPr>
+          <w:rFonts w:ascii="Times New Roman" w:hAnsi="Times New Roman"/>
+          <w:b/>
+          <w:sz w:val="20"/>
+        </w:rPr>
+        <w:t>TA</w:t>
+      </w:r>
+      <w:r>
+        <w:rPr>
+          <w:rFonts w:ascii="Times New Roman" w:hAnsi="Times New Roman"/>
+          <w:b/>
+          <w:sz w:val="20"/>
+        </w:rPr>
+        <w:tab/>
+      </w:r>
+      <w:bookmarkStart w:id="0" w:name="_GoBack"/>
+      <w:bookmarkEnd w:id="0"/>
+      <w:r>
+        <w:rPr>
+          <w:rFonts w:ascii="Times New Roman" w:hAnsi="Times New Roman"/>
+          <w:b/>
+          <w:sz w:val="20"/>
+        </w:rPr>
+        <w:tab/>
+      </w:r>
+      <w:r>
+        <w:rPr>
+          <w:rFonts w:ascii="Times New Roman" w:hAnsi="Times New Roman"/>
+          <w:b/>
+          <w:sz w:val="20"/>
+        </w:rPr>
+        <w:tab/>
+      </w:r>
+      <w:r>
+        <w:rPr>
+          <w:rFonts w:ascii="Times New Roman" w:hAnsi="Times New Roman"/>
+          <w:b/>
+          <w:sz w:val="20"/>
+        </w:rPr>
+        <w:tab/>
+      </w:r>
+      <w:r>
+        <w:rPr>
+          <w:rFonts w:ascii="Times New Roman" w:hAnsi="Times New Roman"/>
+          <w:b/>
+          <w:sz w:val="20"/>
+        </w:rPr>
+        <w:tab/>
+      </w:r>
+      <w:r>
+        <w:rPr>
+          <w:rFonts w:ascii="Times New Roman" w:hAnsi="Times New Roman"/>
+          <w:b/>
+          <w:sz w:val="20"/>
+        </w:rPr>
+        <w:tab/>
+      </w:r>
+      <w:r>
+        <w:rPr>
+          <w:rFonts w:ascii="Times New Roman" w:hAnsi="Times New Roman"/>
+          <w:b/>
+          <w:sz w:val="20"/>
+        </w:rPr>
+        <w:tab/>
+      </w:r>
+      <w:r>
+        <w:rPr>
+          <w:rFonts w:ascii="Times New Roman" w:hAnsi="Times New Roman"/>
+          <w:b/>
+          <w:sz w:val="20"/>
+        </w:rPr>
+        <w:tab/>
+        <w:t xml:space="preserve">            </w:t>
+      </w:r>
+      <w:r>
+        <w:rPr>
+          <w:rFonts w:ascii="Times New Roman" w:hAnsi="Times New Roman"/>
+          <w:sz w:val="20"/>
+        </w:rPr>
+        <w:t xml:space="preserve">Jan. 2016 </w:t>
       </w:r>
       <w:r>
         <w:rPr>
@@ -2944,7 +2952,7 @@
           <w:rFonts w:ascii="Times New Roman" w:hAnsi="Times New Roman"/>
           <w:sz w:val="20"/>
         </w:rPr>
-        <w:t xml:space="preserve"> Present </w:t>
+        <w:t xml:space="preserve"> Present</w:t>
       </w:r>
     </w:p>
     <w:p>
@@ -2966,7 +2974,115 @@
           <w:rFonts w:ascii="Times New Roman" w:hAnsi="Times New Roman"/>
           <w:sz w:val="20"/>
         </w:rPr>
-        <w:t>Organized and taught professional technical courses at Veterans Leadership Program.</w:t>
+        <w:t xml:space="preserve">Developed the curriculum for two of </w:t>
+      </w:r>
+    </w:p>
+    <w:p>
+      <w:pPr>
+        <w:spacing w:before="40" w:after="40" w:line="240" w:lineRule="auto"/>
+        <w:rPr>
+          <w:rFonts w:ascii="Times New Roman" w:hAnsi="Times New Roman"/>
+          <w:sz w:val="20"/>
+        </w:rPr>
+      </w:pPr>
+      <w:r>
+        <w:rPr>
+          <w:rFonts w:ascii="Times New Roman" w:hAnsi="Times New Roman"/>
+          <w:b/>
+          <w:sz w:val="20"/>
+        </w:rPr>
+        <w:t>ENACTUS – Citizen’s Empowerment, Project Leader</w:t>
+      </w:r>
+      <w:r>
+        <w:rPr>
+          <w:rFonts w:ascii="Times New Roman" w:hAnsi="Times New Roman"/>
+          <w:b/>
+          <w:sz w:val="20"/>
+        </w:rPr>
+        <w:tab/>
+      </w:r>
+      <w:r>
+        <w:rPr>
+          <w:rFonts w:ascii="Times New Roman" w:hAnsi="Times New Roman"/>
+          <w:b/>
+          <w:sz w:val="20"/>
+        </w:rPr>
+        <w:tab/>
+      </w:r>
+      <w:r>
+        <w:rPr>
+          <w:rFonts w:ascii="Times New Roman" w:hAnsi="Times New Roman"/>
+          <w:b/>
+          <w:sz w:val="20"/>
+        </w:rPr>
+        <w:tab/>
+      </w:r>
+      <w:r>
+        <w:rPr>
+          <w:rFonts w:ascii="Times New Roman" w:hAnsi="Times New Roman"/>
+          <w:b/>
+          <w:sz w:val="20"/>
+        </w:rPr>
+        <w:tab/>
+      </w:r>
+      <w:r>
+        <w:rPr>
+          <w:rFonts w:ascii="Times New Roman" w:hAnsi="Times New Roman"/>
+          <w:b/>
+          <w:sz w:val="20"/>
+        </w:rPr>
+        <w:tab/>
+      </w:r>
+      <w:r>
+        <w:rPr>
+          <w:rFonts w:ascii="Times New Roman" w:hAnsi="Times New Roman"/>
+          <w:b/>
+          <w:sz w:val="20"/>
+        </w:rPr>
+        <w:tab/>
+        <w:t xml:space="preserve">    </w:t>
+      </w:r>
+      <w:r>
+        <w:rPr>
+          <w:rFonts w:ascii="Times New Roman" w:hAnsi="Times New Roman"/>
+          <w:sz w:val="20"/>
+        </w:rPr>
+        <w:t xml:space="preserve">Sept. </w:t>
+      </w:r>
+      <w:r>
+        <w:rPr>
+          <w:rFonts w:ascii="Times New Roman" w:hAnsi="Times New Roman"/>
+          <w:sz w:val="20"/>
+        </w:rPr>
+        <w:t xml:space="preserve">2015 </w:t>
+      </w:r>
+      <w:r>
+        <w:rPr>
+          <w:rFonts w:ascii="Times New Roman" w:hAnsi="Times New Roman"/>
+          <w:sz w:val="20"/>
+        </w:rPr>
+        <w:t>–</w:t>
+      </w:r>
+      <w:r>
+        <w:rPr>
+          <w:rFonts w:ascii="Times New Roman" w:hAnsi="Times New Roman"/>
+          <w:sz w:val="20"/>
+        </w:rPr>
+        <w:t xml:space="preserve"> </w:t>
+      </w:r>
+      <w:r>
+        <w:rPr>
+          <w:rFonts w:ascii="Times New Roman" w:hAnsi="Times New Roman"/>
+          <w:sz w:val="20"/>
+        </w:rPr>
+        <w:t>Sept. 2016</w:t>
+      </w:r>
+      <w:r>
+        <w:rPr>
+          <w:rFonts w:ascii="Times New Roman" w:hAnsi="Times New Roman"/>
+          <w:sz w:val="20"/>
+        </w:rPr>
+        <w:t xml:space="preserve"> </w:t>
       </w:r>
     </w:p>
     <w:p>
@@ -2988,7 +3104,7 @@
           <w:rFonts w:ascii="Times New Roman" w:hAnsi="Times New Roman"/>
           <w:sz w:val="20"/>
         </w:rPr>
-        <w:t>Developed the curriculum for the courses and ran weekly club meetings.</w:t>
+        <w:t>Organized and taught professional technical courses at Veterans Leadership Program.</w:t>
       </w:r>
     </w:p>
     <w:p>
@@ -3305,7 +3421,7 @@
           <w:rFonts w:ascii="Times New Roman" w:hAnsi="Times New Roman"/>
           <w:sz w:val="20"/>
         </w:rPr>
-        <w:t xml:space="preserve">          </w:t>
+        <w:t xml:space="preserve">    </w:t>
       </w:r>
       <w:r>
         <w:rPr>
@@ -3326,7 +3442,14 @@
           <w:rFonts w:ascii="Times New Roman" w:hAnsi="Times New Roman"/>
           <w:sz w:val="20"/>
         </w:rPr>
-        <w:t xml:space="preserve"> Present</w:t>
+        <w:t xml:space="preserve"> </w:t>
+      </w:r>
+      <w:r>
+        <w:rPr>
+          <w:rFonts w:ascii="Times New Roman" w:hAnsi="Times New Roman"/>
+          <w:sz w:val="20"/>
+        </w:rPr>
+        <w:t>Sept. 2016</w:t>
       </w:r>
     </w:p>
     <w:p>
@@ -3452,14 +3575,21 @@
           <w:sz w:val="20"/>
         </w:rPr>
         <w:tab/>
-        <w:t xml:space="preserve">           </w:t>
-      </w:r>
-      <w:r>
-        <w:rPr>
-          <w:rFonts w:ascii="Times New Roman" w:hAnsi="Times New Roman"/>
-          <w:sz w:val="20"/>
-        </w:rPr>
-        <w:t>Oct. 2014 – Present</w:t>
+        <w:t xml:space="preserve">        </w:t>
+      </w:r>
+      <w:r>
+        <w:rPr>
+          <w:rFonts w:ascii="Times New Roman" w:hAnsi="Times New Roman"/>
+          <w:sz w:val="20"/>
+        </w:rPr>
+        <w:t xml:space="preserve">Oct. 2014 – </w:t>
+      </w:r>
+      <w:r>
+        <w:rPr>
+          <w:rFonts w:ascii="Times New Roman" w:hAnsi="Times New Roman"/>
+          <w:sz w:val="20"/>
+        </w:rPr>
+        <w:t>Jan. 2016</w:t>
       </w:r>
     </w:p>
     <w:p>
@@ -3606,7 +3736,6 @@
         <w:spacing w:before="40" w:after="80" w:line="240" w:lineRule="auto"/>
         <w:rPr>
           <w:rFonts w:ascii="Times New Roman" w:hAnsi="Times New Roman"/>
-          <w:b/>
           <w:sz w:val="20"/>
         </w:rPr>
       </w:pPr>
@@ -3653,6 +3782,73 @@
           <w:sz w:val="20"/>
         </w:rPr>
         <w:t>April 2015</w:t>
+      </w:r>
+    </w:p>
+    <w:p>
+      <w:pPr>
+        <w:spacing w:before="40" w:after="80" w:line="240" w:lineRule="auto"/>
+        <w:rPr>
+          <w:rFonts w:ascii="Times New Roman" w:hAnsi="Times New Roman"/>
+          <w:sz w:val="20"/>
+        </w:rPr>
+      </w:pPr>
+      <w:r>
+        <w:rPr>
+          <w:rFonts w:ascii="Times New Roman" w:hAnsi="Times New Roman"/>
+          <w:b/>
+          <w:sz w:val="20"/>
+        </w:rPr>
+        <w:t xml:space="preserve">Capital One Summit Winner </w:t>
+      </w:r>
+      <w:r>
+        <w:rPr>
+          <w:rFonts w:ascii="Times New Roman" w:hAnsi="Times New Roman"/>
+          <w:sz w:val="20"/>
+        </w:rPr>
+        <w:t>–</w:t>
+      </w:r>
+      <w:r>
+        <w:rPr>
+          <w:rFonts w:ascii="Times New Roman" w:hAnsi="Times New Roman"/>
+          <w:sz w:val="20"/>
+        </w:rPr>
+        <w:t xml:space="preserve"> Won </w:t>
+      </w:r>
+      <w:r>
+        <w:rPr>
+          <w:rFonts w:ascii="Times New Roman" w:hAnsi="Times New Roman"/>
+          <w:sz w:val="20"/>
+        </w:rPr>
+        <w:t>Capital One’s Engineering Summit</w:t>
+      </w:r>
+      <w:r>
+        <w:rPr>
+          <w:rFonts w:ascii="Times New Roman" w:hAnsi="Times New Roman"/>
+          <w:sz w:val="20"/>
+        </w:rPr>
+        <w:t xml:space="preserve"> coding challenge </w:t>
+      </w:r>
+      <w:r>
+        <w:rPr>
+          <w:rFonts w:ascii="Times New Roman" w:hAnsi="Times New Roman"/>
+          <w:sz w:val="20"/>
+        </w:rPr>
+        <w:tab/>
+      </w:r>
+      <w:r>
+        <w:rPr>
+          <w:rFonts w:ascii="Times New Roman" w:hAnsi="Times New Roman"/>
+          <w:sz w:val="20"/>
+        </w:rPr>
+        <w:tab/>
+      </w:r>
+      <w:r>
+        <w:rPr>
+          <w:rFonts w:ascii="Times New Roman" w:hAnsi="Times New Roman"/>
+          <w:sz w:val="20"/>
+        </w:rPr>
+        <w:tab/>
+        <w:t xml:space="preserve">             Jan. 2016</w:t>
       </w:r>
     </w:p>
     <w:p>
@@ -6685,7 +6881,7 @@
 </file>
 
 <file path=customXml/itemProps1.xml><?xml version="1.0" encoding="utf-8"?>
-<ds:datastoreItem xmlns:ds="http://schemas.openxmlformats.org/officeDocument/2006/customXml" ds:itemID="{0FC70221-019B-47DA-874F-1532B0DFB710}">
+<ds:datastoreItem xmlns:ds="http://schemas.openxmlformats.org/officeDocument/2006/customXml" ds:itemID="{EDFBE74A-5DB8-4F49-B78A-12A750F1FE05}">
   <ds:schemaRefs>
     <ds:schemaRef ds:uri="http://schemas.openxmlformats.org/officeDocument/2006/bibliography"/>
   </ds:schemaRefs>

</xml_diff>

<commit_message>
Fixed description for head ta
</commit_message>
<xml_diff>
--- a/Resume.docx
+++ b/Resume.docx
@@ -2874,8 +2874,6 @@
         </w:rPr>
         <w:tab/>
       </w:r>
-      <w:bookmarkStart w:id="0" w:name="_GoBack"/>
-      <w:bookmarkEnd w:id="0"/>
       <w:r>
         <w:rPr>
           <w:rFonts w:ascii="Times New Roman" w:hAnsi="Times New Roman"/>
@@ -2974,7 +2972,79 @@
           <w:rFonts w:ascii="Times New Roman" w:hAnsi="Times New Roman"/>
           <w:sz w:val="20"/>
         </w:rPr>
-        <w:t xml:space="preserve">Developed the curriculum for two of </w:t>
+        <w:t>Deve</w:t>
+      </w:r>
+      <w:r>
+        <w:rPr>
+          <w:rFonts w:ascii="Times New Roman" w:hAnsi="Times New Roman"/>
+          <w:sz w:val="20"/>
+        </w:rPr>
+        <w:t>loped curriculum for two core Information System course</w:t>
+      </w:r>
+      <w:r>
+        <w:rPr>
+          <w:rFonts w:ascii="Times New Roman" w:hAnsi="Times New Roman"/>
+          <w:sz w:val="20"/>
+        </w:rPr>
+        <w:t>s</w:t>
+      </w:r>
+      <w:r>
+        <w:rPr>
+          <w:rFonts w:ascii="Times New Roman" w:hAnsi="Times New Roman"/>
+          <w:sz w:val="20"/>
+        </w:rPr>
+        <w:t xml:space="preserve"> </w:t>
+      </w:r>
+      <w:r>
+        <w:rPr>
+          <w:rFonts w:ascii="Times New Roman" w:hAnsi="Times New Roman"/>
+          <w:sz w:val="20"/>
+        </w:rPr>
+        <w:t>teaching</w:t>
+      </w:r>
+      <w:r>
+        <w:rPr>
+          <w:rFonts w:ascii="Times New Roman" w:hAnsi="Times New Roman"/>
+          <w:sz w:val="20"/>
+        </w:rPr>
+        <w:t xml:space="preserve"> Django, React, ERD</w:t>
+      </w:r>
+      <w:r>
+        <w:rPr>
+          <w:rFonts w:ascii="Times New Roman" w:hAnsi="Times New Roman"/>
+          <w:sz w:val="20"/>
+        </w:rPr>
+        <w:t>’s</w:t>
+      </w:r>
+      <w:r>
+        <w:rPr>
+          <w:rFonts w:ascii="Times New Roman" w:hAnsi="Times New Roman"/>
+          <w:sz w:val="20"/>
+        </w:rPr>
+        <w:t>,</w:t>
+      </w:r>
+      <w:r>
+        <w:rPr>
+          <w:rFonts w:ascii="Times New Roman" w:hAnsi="Times New Roman"/>
+          <w:sz w:val="20"/>
+        </w:rPr>
+        <w:t xml:space="preserve"> and case </w:t>
+      </w:r>
+      <w:r>
+        <w:rPr>
+          <w:rFonts w:ascii="Times New Roman" w:hAnsi="Times New Roman"/>
+          <w:sz w:val="20"/>
+        </w:rPr>
+        <w:t>studies</w:t>
+      </w:r>
+      <w:bookmarkStart w:id="0" w:name="_GoBack"/>
+      <w:bookmarkEnd w:id="0"/>
+      <w:r>
+        <w:rPr>
+          <w:rFonts w:ascii="Times New Roman" w:hAnsi="Times New Roman"/>
+          <w:sz w:val="20"/>
+        </w:rPr>
+        <w:t>.</w:t>
       </w:r>
     </w:p>
     <w:p>
@@ -6881,7 +6951,7 @@
 </file>
 
 <file path=customXml/itemProps1.xml><?xml version="1.0" encoding="utf-8"?>
-<ds:datastoreItem xmlns:ds="http://schemas.openxmlformats.org/officeDocument/2006/customXml" ds:itemID="{EDFBE74A-5DB8-4F49-B78A-12A750F1FE05}">
+<ds:datastoreItem xmlns:ds="http://schemas.openxmlformats.org/officeDocument/2006/customXml" ds:itemID="{099859D6-C7EB-444B-9015-8D6704A53538}">
   <ds:schemaRefs>
     <ds:schemaRef ds:uri="http://schemas.openxmlformats.org/officeDocument/2006/bibliography"/>
   </ds:schemaRefs>

</xml_diff>

<commit_message>
Took out tools and added in head TA for 272 info
</commit_message>
<xml_diff>
--- a/Resume.docx
+++ b/Resume.docx
@@ -1,6 +1,6 @@
 
 <file path=word/document.xml><?xml version="1.0" encoding="utf-8"?>
-<w:document xmlns:wpc="http://schemas.microsoft.com/office/word/2010/wordprocessingCanvas" xmlns:mc="http://schemas.openxmlformats.org/markup-compatibility/2006" xmlns:o="urn:schemas-microsoft-com:office:office" xmlns:r="http://schemas.openxmlformats.org/officeDocument/2006/relationships" xmlns:m="http://schemas.openxmlformats.org/officeDocument/2006/math" xmlns:v="urn:schemas-microsoft-com:vml" xmlns:wp14="http://schemas.microsoft.com/office/word/2010/wordprocessingDrawing" xmlns:wp="http://schemas.openxmlformats.org/drawingml/2006/wordprocessingDrawing" xmlns:w10="urn:schemas-microsoft-com:office:word" xmlns:w="http://schemas.openxmlformats.org/wordprocessingml/2006/main" xmlns:w14="http://schemas.microsoft.com/office/word/2010/wordml" xmlns:w15="http://schemas.microsoft.com/office/word/2012/wordml" xmlns:wpg="http://schemas.microsoft.com/office/word/2010/wordprocessingGroup" xmlns:wpi="http://schemas.microsoft.com/office/word/2010/wordprocessingInk" xmlns:wne="http://schemas.microsoft.com/office/word/2006/wordml" xmlns:wps="http://schemas.microsoft.com/office/word/2010/wordprocessingShape" mc:Ignorable="w14 w15 wp14">
+<w:document xmlns:wpc="http://schemas.microsoft.com/office/word/2010/wordprocessingCanvas" xmlns:cx="http://schemas.microsoft.com/office/drawing/2014/chartex" xmlns:cx1="http://schemas.microsoft.com/office/drawing/2015/9/8/chartex" xmlns:cx2="http://schemas.microsoft.com/office/drawing/2015/10/21/chartex" xmlns:cx3="http://schemas.microsoft.com/office/drawing/2016/5/9/chartex" xmlns:cx4="http://schemas.microsoft.com/office/drawing/2016/5/10/chartex" xmlns:cx5="http://schemas.microsoft.com/office/drawing/2016/5/11/chartex" xmlns:cx6="http://schemas.microsoft.com/office/drawing/2016/5/12/chartex" xmlns:cx7="http://schemas.microsoft.com/office/drawing/2016/5/13/chartex" xmlns:cx8="http://schemas.microsoft.com/office/drawing/2016/5/14/chartex" xmlns:mc="http://schemas.openxmlformats.org/markup-compatibility/2006" xmlns:aink="http://schemas.microsoft.com/office/drawing/2016/ink" xmlns:o="urn:schemas-microsoft-com:office:office" xmlns:r="http://schemas.openxmlformats.org/officeDocument/2006/relationships" xmlns:m="http://schemas.openxmlformats.org/officeDocument/2006/math" xmlns:v="urn:schemas-microsoft-com:vml" xmlns:wp14="http://schemas.microsoft.com/office/word/2010/wordprocessingDrawing" xmlns:wp="http://schemas.openxmlformats.org/drawingml/2006/wordprocessingDrawing" xmlns:w10="urn:schemas-microsoft-com:office:word" xmlns:w="http://schemas.openxmlformats.org/wordprocessingml/2006/main" xmlns:w14="http://schemas.microsoft.com/office/word/2010/wordml" xmlns:w15="http://schemas.microsoft.com/office/word/2012/wordml" xmlns:w16se="http://schemas.microsoft.com/office/word/2015/wordml/symex" xmlns:wpg="http://schemas.microsoft.com/office/word/2010/wordprocessingGroup" xmlns:wpi="http://schemas.microsoft.com/office/word/2010/wordprocessingInk" xmlns:wne="http://schemas.microsoft.com/office/word/2006/wordml" xmlns:wps="http://schemas.microsoft.com/office/word/2010/wordprocessingShape" mc:Ignorable="w14 w15 w16se wp14">
   <w:body>
     <w:p>
       <w:pPr>
@@ -163,7 +163,6 @@
         <w:t xml:space="preserve"> </w:t>
       </w:r>
     </w:p>
-    <w:bookmarkStart w:id="0" w:name="_GoBack"/>
     <w:p>
       <w:pPr>
         <w:spacing w:after="0" w:line="240" w:lineRule="auto"/>
@@ -174,64 +173,17 @@
           <w:sz w:val="18"/>
         </w:rPr>
       </w:pPr>
-      <w:r>
-        <w:rPr>
-          <w:rFonts w:ascii="Times New Roman" w:hAnsi="Times New Roman"/>
-          <w:noProof/>
-          <w:sz w:val="18"/>
-        </w:rPr>
-        <w:fldChar w:fldCharType="begin"/>
-      </w:r>
-      <w:r>
-        <w:rPr>
-          <w:rFonts w:ascii="Times New Roman" w:hAnsi="Times New Roman"/>
-          <w:noProof/>
-          <w:sz w:val="18"/>
-        </w:rPr>
-        <w:instrText xml:space="preserve"> HYPERLINK "http://</w:instrText>
-      </w:r>
-      <w:r>
-        <w:rPr>
-          <w:rFonts w:ascii="Times New Roman" w:hAnsi="Times New Roman"/>
-          <w:noProof/>
-          <w:sz w:val="18"/>
-        </w:rPr>
-        <w:instrText>rick-huang.com</w:instrText>
-      </w:r>
-      <w:r>
-        <w:rPr>
-          <w:rFonts w:ascii="Times New Roman" w:hAnsi="Times New Roman"/>
-          <w:noProof/>
-          <w:sz w:val="18"/>
-        </w:rPr>
-        <w:instrText xml:space="preserve">" </w:instrText>
-      </w:r>
-      <w:r>
-        <w:rPr>
-          <w:rFonts w:ascii="Times New Roman" w:hAnsi="Times New Roman"/>
-          <w:noProof/>
-          <w:sz w:val="18"/>
-        </w:rPr>
-        <w:fldChar w:fldCharType="separate"/>
-      </w:r>
-      <w:r>
-        <w:rPr>
-          <w:rStyle w:val="Hyperlink"/>
-          <w:rFonts w:ascii="Times New Roman" w:hAnsi="Times New Roman"/>
-          <w:noProof/>
-          <w:sz w:val="18"/>
-        </w:rPr>
-        <w:t>rick-huang.com</w:t>
-      </w:r>
-      <w:r>
-        <w:rPr>
-          <w:rFonts w:ascii="Times New Roman" w:hAnsi="Times New Roman"/>
-          <w:noProof/>
-          <w:sz w:val="18"/>
-        </w:rPr>
-        <w:fldChar w:fldCharType="end"/>
-      </w:r>
-      <w:bookmarkEnd w:id="0"/>
+      <w:hyperlink r:id="rId10" w:history="1">
+        <w:r>
+          <w:rPr>
+            <w:rStyle w:val="Hyperlink"/>
+            <w:rFonts w:ascii="Times New Roman" w:hAnsi="Times New Roman"/>
+            <w:noProof/>
+            <w:sz w:val="18"/>
+          </w:rPr>
+          <w:t>rick-huang.com</w:t>
+        </w:r>
+      </w:hyperlink>
       <w:r>
         <w:rPr>
           <w:rFonts w:ascii="Times New Roman" w:hAnsi="Times New Roman"/>
@@ -304,7 +256,7 @@
         </w:rPr>
         <w:t xml:space="preserve">  </w:t>
       </w:r>
-      <w:hyperlink r:id="rId10" w:history="1">
+      <w:hyperlink r:id="rId11" w:history="1">
         <w:r>
           <w:rPr>
             <w:rStyle w:val="Hyperlink"/>
@@ -618,51 +570,160 @@
         <w:pStyle w:val="ListParagraph"/>
         <w:numPr>
           <w:ilvl w:val="0"/>
-          <w:numId w:val="1"/>
+          <w:numId w:val="9"/>
         </w:numPr>
         <w:spacing w:before="40" w:after="100" w:line="240" w:lineRule="auto"/>
         <w:ind w:left="533" w:hanging="274"/>
         <w:rPr>
           <w:rFonts w:ascii="Times New Roman" w:hAnsi="Times New Roman"/>
-          <w:b/>
-          <w:sz w:val="20"/>
-        </w:rPr>
-      </w:pPr>
-      <w:r>
-        <w:rPr>
-          <w:rFonts w:ascii="Times New Roman" w:hAnsi="Times New Roman"/>
-          <w:b/>
-          <w:sz w:val="20"/>
-        </w:rPr>
-        <w:t xml:space="preserve">Certifications: </w:t>
-      </w:r>
-      <w:r>
-        <w:rPr>
-          <w:rFonts w:ascii="Times New Roman" w:hAnsi="Times New Roman"/>
-          <w:sz w:val="20"/>
-        </w:rPr>
-        <w:t xml:space="preserve">Cisco CCNA Networking for Home and Small </w:t>
-      </w:r>
-      <w:r>
-        <w:rPr>
-          <w:rFonts w:ascii="Times New Roman" w:hAnsi="Times New Roman"/>
-          <w:sz w:val="20"/>
-        </w:rPr>
-        <w:t xml:space="preserve">Business 4.0, </w:t>
-      </w:r>
-      <w:r>
-        <w:rPr>
-          <w:rFonts w:ascii="Times New Roman" w:hAnsi="Times New Roman"/>
-          <w:sz w:val="20"/>
-        </w:rPr>
-        <w:t>Cisco IT Essentials-P</w:t>
-      </w:r>
-      <w:r>
-        <w:rPr>
-          <w:rFonts w:ascii="Times New Roman" w:hAnsi="Times New Roman"/>
-          <w:sz w:val="20"/>
-        </w:rPr>
-        <w:t>C Hardware and Software</w:t>
+          <w:sz w:val="20"/>
+          <w:szCs w:val="20"/>
+        </w:rPr>
+      </w:pPr>
+      <w:r>
+        <w:rPr>
+          <w:rFonts w:ascii="Times New Roman" w:hAnsi="Times New Roman"/>
+          <w:b/>
+          <w:sz w:val="20"/>
+          <w:szCs w:val="20"/>
+        </w:rPr>
+        <w:t>Frameworks:</w:t>
+      </w:r>
+      <w:r>
+        <w:rPr>
+          <w:rFonts w:ascii="Times New Roman" w:hAnsi="Times New Roman"/>
+          <w:sz w:val="20"/>
+          <w:szCs w:val="20"/>
+        </w:rPr>
+        <w:t xml:space="preserve"> </w:t>
+      </w:r>
+      <w:r>
+        <w:rPr>
+          <w:rFonts w:ascii="Times New Roman" w:hAnsi="Times New Roman"/>
+          <w:sz w:val="20"/>
+          <w:szCs w:val="20"/>
+        </w:rPr>
+        <w:t>Ruby on Rails, Django</w:t>
+      </w:r>
+      <w:r>
+        <w:rPr>
+          <w:rFonts w:ascii="Times New Roman" w:hAnsi="Times New Roman"/>
+          <w:sz w:val="20"/>
+          <w:szCs w:val="20"/>
+        </w:rPr>
+        <w:t xml:space="preserve">, </w:t>
+      </w:r>
+      <w:r>
+        <w:rPr>
+          <w:rFonts w:ascii="Times New Roman" w:hAnsi="Times New Roman"/>
+          <w:sz w:val="20"/>
+          <w:szCs w:val="20"/>
+        </w:rPr>
+        <w:t>Jersey</w:t>
+      </w:r>
+      <w:r>
+        <w:rPr>
+          <w:rFonts w:ascii="Times New Roman" w:hAnsi="Times New Roman"/>
+          <w:sz w:val="20"/>
+          <w:szCs w:val="20"/>
+        </w:rPr>
+        <w:t>/Guice</w:t>
+      </w:r>
+      <w:r>
+        <w:rPr>
+          <w:rFonts w:ascii="Times New Roman" w:hAnsi="Times New Roman"/>
+          <w:sz w:val="20"/>
+          <w:szCs w:val="20"/>
+        </w:rPr>
+        <w:t xml:space="preserve">, </w:t>
+      </w:r>
+      <w:r>
+        <w:rPr>
+          <w:rFonts w:ascii="Times New Roman" w:hAnsi="Times New Roman"/>
+          <w:sz w:val="20"/>
+          <w:szCs w:val="20"/>
+        </w:rPr>
+        <w:t xml:space="preserve">Angular, </w:t>
+      </w:r>
+      <w:r>
+        <w:rPr>
+          <w:rFonts w:ascii="Times New Roman" w:hAnsi="Times New Roman"/>
+          <w:sz w:val="20"/>
+          <w:szCs w:val="20"/>
+        </w:rPr>
+        <w:t>Backbone</w:t>
+      </w:r>
+      <w:r>
+        <w:rPr>
+          <w:rFonts w:ascii="Times New Roman" w:hAnsi="Times New Roman"/>
+          <w:sz w:val="20"/>
+          <w:szCs w:val="20"/>
+        </w:rPr>
+        <w:t>, Selenium</w:t>
+      </w:r>
+      <w:r>
+        <w:rPr>
+          <w:rFonts w:ascii="Times New Roman" w:hAnsi="Times New Roman"/>
+          <w:sz w:val="20"/>
+          <w:szCs w:val="20"/>
+        </w:rPr>
+        <w:t>,</w:t>
+      </w:r>
+      <w:r>
+        <w:rPr>
+          <w:rFonts w:ascii="Times New Roman" w:hAnsi="Times New Roman"/>
+          <w:sz w:val="20"/>
+          <w:szCs w:val="20"/>
+        </w:rPr>
+        <w:t xml:space="preserve"> </w:t>
+      </w:r>
+      <w:r>
+        <w:rPr>
+          <w:rFonts w:ascii="Times New Roman" w:hAnsi="Times New Roman"/>
+          <w:sz w:val="20"/>
+          <w:szCs w:val="20"/>
+        </w:rPr>
+        <w:t>Mocha</w:t>
+      </w:r>
+      <w:r>
+        <w:rPr>
+          <w:rFonts w:ascii="Times New Roman" w:hAnsi="Times New Roman"/>
+          <w:sz w:val="20"/>
+          <w:szCs w:val="20"/>
+        </w:rPr>
+        <w:t>/</w:t>
+      </w:r>
+      <w:r>
+        <w:rPr>
+          <w:rFonts w:ascii="Times New Roman" w:hAnsi="Times New Roman"/>
+          <w:sz w:val="20"/>
+          <w:szCs w:val="20"/>
+        </w:rPr>
+        <w:t>Jasmine,</w:t>
+      </w:r>
+      <w:r>
+        <w:rPr>
+          <w:rFonts w:ascii="Times New Roman" w:hAnsi="Times New Roman"/>
+          <w:sz w:val="20"/>
+          <w:szCs w:val="20"/>
+        </w:rPr>
+        <w:t xml:space="preserve"> Pytest, RSpec</w:t>
+      </w:r>
+      <w:r>
+        <w:rPr>
+          <w:rFonts w:ascii="Times New Roman" w:hAnsi="Times New Roman"/>
+          <w:sz w:val="20"/>
+          <w:szCs w:val="20"/>
+        </w:rPr>
+        <w:t>,</w:t>
+      </w:r>
+      <w:r>
+        <w:rPr>
+          <w:rFonts w:ascii="Times New Roman" w:hAnsi="Times New Roman"/>
+          <w:sz w:val="20"/>
+          <w:szCs w:val="20"/>
+        </w:rPr>
+        <w:t xml:space="preserve"> QlikView</w:t>
       </w:r>
     </w:p>
     <w:p>
@@ -677,20 +738,23 @@
         <w:rPr>
           <w:rFonts w:ascii="Times New Roman" w:hAnsi="Times New Roman"/>
           <w:sz w:val="20"/>
-        </w:rPr>
-      </w:pPr>
-      <w:r>
-        <w:rPr>
-          <w:rFonts w:ascii="Times New Roman" w:hAnsi="Times New Roman"/>
-          <w:b/>
-          <w:sz w:val="20"/>
-        </w:rPr>
-        <w:t>Tools:</w:t>
-      </w:r>
-      <w:r>
-        <w:rPr>
-          <w:rFonts w:ascii="Times New Roman" w:hAnsi="Times New Roman"/>
-          <w:sz w:val="20"/>
+          <w:szCs w:val="20"/>
+        </w:rPr>
+      </w:pPr>
+      <w:r>
+        <w:rPr>
+          <w:rFonts w:ascii="Times New Roman" w:hAnsi="Times New Roman"/>
+          <w:b/>
+          <w:sz w:val="20"/>
+          <w:szCs w:val="20"/>
+        </w:rPr>
+        <w:t>Languages:</w:t>
+      </w:r>
+      <w:r>
+        <w:rPr>
+          <w:rFonts w:ascii="Times New Roman" w:hAnsi="Times New Roman"/>
+          <w:sz w:val="20"/>
+          <w:szCs w:val="20"/>
         </w:rPr>
         <w:t xml:space="preserve"> </w:t>
       </w:r>
@@ -698,36 +762,81 @@
         <w:rPr>
           <w:rFonts w:ascii="Times New Roman" w:hAnsi="Times New Roman"/>
           <w:sz w:val="20"/>
-        </w:rPr>
-        <w:t xml:space="preserve">Eclipse, Oracle, Access, </w:t>
-      </w:r>
-      <w:r>
-        <w:rPr>
-          <w:rFonts w:ascii="Times New Roman" w:hAnsi="Times New Roman"/>
-          <w:sz w:val="20"/>
-        </w:rPr>
-        <w:t xml:space="preserve">Heroku, AWS S3/EC2, Jenkins, </w:t>
-      </w:r>
-      <w:r>
-        <w:rPr>
-          <w:rFonts w:ascii="Times New Roman" w:hAnsi="Times New Roman"/>
-          <w:sz w:val="20"/>
-        </w:rPr>
-        <w:t>Tomcat, Linux</w:t>
-      </w:r>
-      <w:r>
-        <w:rPr>
-          <w:rFonts w:ascii="Times New Roman" w:hAnsi="Times New Roman"/>
-          <w:sz w:val="20"/>
-        </w:rPr>
-        <w:t>, S</w:t>
-      </w:r>
-      <w:r>
-        <w:rPr>
-          <w:rFonts w:ascii="Times New Roman" w:hAnsi="Times New Roman"/>
-          <w:sz w:val="20"/>
-        </w:rPr>
-        <w:t>harepoint, Visio, VirtualBox</w:t>
+          <w:szCs w:val="20"/>
+        </w:rPr>
+        <w:t xml:space="preserve">Java, </w:t>
+      </w:r>
+      <w:r>
+        <w:rPr>
+          <w:rFonts w:ascii="Times New Roman" w:hAnsi="Times New Roman"/>
+          <w:sz w:val="20"/>
+          <w:szCs w:val="20"/>
+        </w:rPr>
+        <w:t xml:space="preserve">Python, </w:t>
+      </w:r>
+      <w:r>
+        <w:rPr>
+          <w:rFonts w:ascii="Times New Roman" w:hAnsi="Times New Roman"/>
+          <w:sz w:val="20"/>
+          <w:szCs w:val="20"/>
+        </w:rPr>
+        <w:t>Ruby</w:t>
+      </w:r>
+      <w:r>
+        <w:rPr>
+          <w:rFonts w:ascii="Times New Roman" w:hAnsi="Times New Roman"/>
+          <w:sz w:val="20"/>
+          <w:szCs w:val="20"/>
+        </w:rPr>
+        <w:t>, SQL(MySQL, PostgreSQL)</w:t>
+      </w:r>
+      <w:r>
+        <w:rPr>
+          <w:rFonts w:ascii="Times New Roman" w:hAnsi="Times New Roman"/>
+          <w:sz w:val="20"/>
+          <w:szCs w:val="20"/>
+        </w:rPr>
+        <w:t>, JavaScript</w:t>
+      </w:r>
+      <w:r>
+        <w:rPr>
+          <w:rFonts w:ascii="Times New Roman" w:hAnsi="Times New Roman"/>
+          <w:sz w:val="20"/>
+          <w:szCs w:val="20"/>
+        </w:rPr>
+        <w:t>/CoffeeScript</w:t>
+      </w:r>
+      <w:r>
+        <w:rPr>
+          <w:rFonts w:ascii="Times New Roman" w:hAnsi="Times New Roman"/>
+          <w:sz w:val="20"/>
+          <w:szCs w:val="20"/>
+        </w:rPr>
+        <w:t>, CSS, HTML</w:t>
+      </w:r>
+      <w:r>
+        <w:rPr>
+          <w:rFonts w:ascii="Times New Roman" w:hAnsi="Times New Roman"/>
+          <w:sz w:val="20"/>
+          <w:szCs w:val="20"/>
+        </w:rPr>
+        <w:t xml:space="preserve">, </w:t>
+      </w:r>
+      <w:r>
+        <w:rPr>
+          <w:rFonts w:ascii="Times New Roman" w:hAnsi="Times New Roman"/>
+          <w:sz w:val="20"/>
+          <w:szCs w:val="20"/>
+        </w:rPr>
+        <w:t>C</w:t>
+      </w:r>
+      <w:r>
+        <w:rPr>
+          <w:rFonts w:ascii="Times New Roman" w:hAnsi="Times New Roman"/>
+          <w:sz w:val="20"/>
+          <w:szCs w:val="20"/>
+        </w:rPr>
+        <w:t>, PERL</w:t>
       </w:r>
     </w:p>
     <w:p>
@@ -742,252 +851,26 @@
         <w:rPr>
           <w:rFonts w:ascii="Times New Roman" w:hAnsi="Times New Roman"/>
           <w:sz w:val="20"/>
-        </w:rPr>
-      </w:pPr>
-      <w:r>
-        <w:rPr>
-          <w:rFonts w:ascii="Times New Roman" w:hAnsi="Times New Roman"/>
-          <w:b/>
-          <w:sz w:val="20"/>
-        </w:rPr>
-        <w:t>Frameworks:</w:t>
-      </w:r>
-      <w:r>
-        <w:rPr>
-          <w:rFonts w:ascii="Times New Roman" w:hAnsi="Times New Roman"/>
-          <w:sz w:val="20"/>
-        </w:rPr>
-        <w:t xml:space="preserve"> </w:t>
-      </w:r>
-      <w:r>
-        <w:rPr>
-          <w:rFonts w:ascii="Times New Roman" w:hAnsi="Times New Roman"/>
-          <w:sz w:val="20"/>
-        </w:rPr>
-        <w:t>Ruby on Rails</w:t>
-      </w:r>
-      <w:r>
-        <w:rPr>
-          <w:rFonts w:ascii="Times New Roman" w:hAnsi="Times New Roman"/>
-          <w:sz w:val="20"/>
-        </w:rPr>
-        <w:t>, Django</w:t>
-      </w:r>
-      <w:r>
-        <w:rPr>
-          <w:rFonts w:ascii="Times New Roman" w:hAnsi="Times New Roman"/>
-          <w:sz w:val="20"/>
-        </w:rPr>
-        <w:t xml:space="preserve">, </w:t>
-      </w:r>
-      <w:r>
-        <w:rPr>
-          <w:rFonts w:ascii="Times New Roman" w:hAnsi="Times New Roman"/>
-          <w:sz w:val="20"/>
-        </w:rPr>
-        <w:t xml:space="preserve">Jersey, </w:t>
-      </w:r>
-      <w:r>
-        <w:rPr>
-          <w:rFonts w:ascii="Times New Roman" w:hAnsi="Times New Roman"/>
-          <w:sz w:val="20"/>
-        </w:rPr>
-        <w:t xml:space="preserve">Angular, </w:t>
-      </w:r>
-      <w:r>
-        <w:rPr>
-          <w:rFonts w:ascii="Times New Roman" w:hAnsi="Times New Roman"/>
-          <w:sz w:val="20"/>
-        </w:rPr>
-        <w:t>Backbone</w:t>
-      </w:r>
-      <w:r>
-        <w:rPr>
-          <w:rFonts w:ascii="Times New Roman" w:hAnsi="Times New Roman"/>
-          <w:sz w:val="20"/>
-        </w:rPr>
-        <w:t>, Selenium</w:t>
-      </w:r>
-      <w:r>
-        <w:rPr>
-          <w:rFonts w:ascii="Times New Roman" w:hAnsi="Times New Roman"/>
-          <w:sz w:val="20"/>
-        </w:rPr>
-        <w:t>,</w:t>
-      </w:r>
-      <w:r>
-        <w:rPr>
-          <w:rFonts w:ascii="Times New Roman" w:hAnsi="Times New Roman"/>
-          <w:sz w:val="20"/>
-        </w:rPr>
-        <w:t xml:space="preserve"> </w:t>
-      </w:r>
-      <w:r>
-        <w:rPr>
-          <w:rFonts w:ascii="Times New Roman" w:hAnsi="Times New Roman"/>
-          <w:sz w:val="20"/>
-        </w:rPr>
-        <w:t>Mocha</w:t>
-      </w:r>
-      <w:r>
-        <w:rPr>
-          <w:rFonts w:ascii="Times New Roman" w:hAnsi="Times New Roman"/>
-          <w:sz w:val="20"/>
-        </w:rPr>
-        <w:t>/</w:t>
-      </w:r>
-      <w:r>
-        <w:rPr>
-          <w:rFonts w:ascii="Times New Roman" w:hAnsi="Times New Roman"/>
-          <w:sz w:val="20"/>
-        </w:rPr>
-        <w:t>Jasmine,</w:t>
-      </w:r>
-      <w:r>
-        <w:rPr>
-          <w:rFonts w:ascii="Times New Roman" w:hAnsi="Times New Roman"/>
-          <w:sz w:val="20"/>
-        </w:rPr>
-        <w:t xml:space="preserve"> Pytest, RSpec</w:t>
-      </w:r>
-      <w:r>
-        <w:rPr>
-          <w:rFonts w:ascii="Times New Roman" w:hAnsi="Times New Roman"/>
-          <w:sz w:val="20"/>
-        </w:rPr>
-        <w:t>,</w:t>
-      </w:r>
-      <w:r>
-        <w:rPr>
-          <w:rFonts w:ascii="Times New Roman" w:hAnsi="Times New Roman"/>
-          <w:sz w:val="20"/>
-        </w:rPr>
-        <w:t xml:space="preserve"> QlikView</w:t>
-      </w:r>
-    </w:p>
-    <w:p>
-      <w:pPr>
-        <w:pStyle w:val="ListParagraph"/>
-        <w:numPr>
-          <w:ilvl w:val="0"/>
-          <w:numId w:val="9"/>
-        </w:numPr>
-        <w:spacing w:before="40" w:after="100" w:line="240" w:lineRule="auto"/>
-        <w:ind w:left="533" w:hanging="274"/>
-        <w:rPr>
-          <w:rFonts w:ascii="Times New Roman" w:hAnsi="Times New Roman"/>
-          <w:sz w:val="20"/>
-        </w:rPr>
-      </w:pPr>
-      <w:r>
-        <w:rPr>
-          <w:rFonts w:ascii="Times New Roman" w:hAnsi="Times New Roman"/>
-          <w:b/>
-          <w:sz w:val="20"/>
-        </w:rPr>
-        <w:t>Languages:</w:t>
-      </w:r>
-      <w:r>
-        <w:rPr>
-          <w:rFonts w:ascii="Times New Roman" w:hAnsi="Times New Roman"/>
-          <w:sz w:val="20"/>
-        </w:rPr>
-        <w:t xml:space="preserve"> </w:t>
-      </w:r>
-      <w:r>
-        <w:rPr>
-          <w:rFonts w:ascii="Times New Roman" w:hAnsi="Times New Roman"/>
-          <w:sz w:val="20"/>
-        </w:rPr>
-        <w:t xml:space="preserve">Java, </w:t>
-      </w:r>
-      <w:r>
-        <w:rPr>
-          <w:rFonts w:ascii="Times New Roman" w:hAnsi="Times New Roman"/>
-          <w:sz w:val="20"/>
-        </w:rPr>
-        <w:t xml:space="preserve">Python, </w:t>
-      </w:r>
-      <w:r>
-        <w:rPr>
-          <w:rFonts w:ascii="Times New Roman" w:hAnsi="Times New Roman"/>
-          <w:sz w:val="20"/>
-        </w:rPr>
-        <w:t>Ruby</w:t>
-      </w:r>
-      <w:r>
-        <w:rPr>
-          <w:rFonts w:ascii="Times New Roman" w:hAnsi="Times New Roman"/>
-          <w:sz w:val="20"/>
-        </w:rPr>
-        <w:t>, SQL(MySQL, PostgreSQL)</w:t>
-      </w:r>
-      <w:r>
-        <w:rPr>
-          <w:rFonts w:ascii="Times New Roman" w:hAnsi="Times New Roman"/>
-          <w:sz w:val="20"/>
-        </w:rPr>
-        <w:t>, JavaScript</w:t>
-      </w:r>
-      <w:r>
-        <w:rPr>
-          <w:rFonts w:ascii="Times New Roman" w:hAnsi="Times New Roman"/>
-          <w:sz w:val="20"/>
-        </w:rPr>
-        <w:t>/CoffeeScript</w:t>
-      </w:r>
-      <w:r>
-        <w:rPr>
-          <w:rFonts w:ascii="Times New Roman" w:hAnsi="Times New Roman"/>
-          <w:sz w:val="20"/>
-        </w:rPr>
-        <w:t>, CSS, HTML</w:t>
-      </w:r>
-      <w:r>
-        <w:rPr>
-          <w:rFonts w:ascii="Times New Roman" w:hAnsi="Times New Roman"/>
-          <w:sz w:val="20"/>
-        </w:rPr>
-        <w:t>,</w:t>
-      </w:r>
-      <w:r>
-        <w:rPr>
-          <w:rFonts w:ascii="Times New Roman" w:hAnsi="Times New Roman"/>
-          <w:sz w:val="18"/>
-        </w:rPr>
-        <w:t xml:space="preserve"> </w:t>
-      </w:r>
-      <w:r>
-        <w:rPr>
-          <w:rFonts w:ascii="Times New Roman" w:hAnsi="Times New Roman"/>
-          <w:sz w:val="18"/>
-        </w:rPr>
-        <w:t>C</w:t>
-      </w:r>
-      <w:r>
-        <w:rPr>
-          <w:rFonts w:ascii="Times New Roman" w:hAnsi="Times New Roman"/>
-          <w:sz w:val="18"/>
-        </w:rPr>
-        <w:t xml:space="preserve">, </w:t>
-      </w:r>
-      <w:r>
-        <w:rPr>
-          <w:rFonts w:ascii="Times New Roman" w:hAnsi="Times New Roman"/>
-          <w:sz w:val="18"/>
-        </w:rPr>
-        <w:t>PERL</w:t>
-      </w:r>
-    </w:p>
-    <w:p>
-      <w:pPr>
-        <w:spacing w:before="40" w:after="0" w:line="240" w:lineRule="auto"/>
-        <w:rPr>
-          <w:rFonts w:ascii="Times New Roman" w:hAnsi="Times New Roman"/>
-          <w:sz w:val="8"/>
-          <w:szCs w:val="8"/>
-        </w:rPr>
-      </w:pPr>
+          <w:szCs w:val="20"/>
+        </w:rPr>
+      </w:pPr>
+      <w:r>
+        <w:rPr>
+          <w:rFonts w:ascii="Times New Roman" w:hAnsi="Times New Roman"/>
+          <w:b/>
+          <w:sz w:val="20"/>
+          <w:szCs w:val="20"/>
+        </w:rPr>
+        <w:t>Certifications</w:t>
+      </w:r>
+      <w:r>
+        <w:rPr>
+          <w:rFonts w:ascii="Times New Roman" w:hAnsi="Times New Roman"/>
+          <w:sz w:val="20"/>
+          <w:szCs w:val="20"/>
+        </w:rPr>
+        <w:t>: Cisco CCNA Networking for Home and Small Business 4.0, Cisco IT Essentials-PC Hardware and Software</w:t>
+      </w:r>
     </w:p>
     <w:p>
       <w:pPr>
@@ -1531,7 +1414,14 @@
           <w:sz w:val="20"/>
         </w:rPr>
         <w:tab/>
-        <w:t xml:space="preserve"> November 2015 </w:t>
+        <w:t xml:space="preserve">      Nov.</w:t>
+      </w:r>
+      <w:r>
+        <w:rPr>
+          <w:rFonts w:ascii="Times New Roman" w:hAnsi="Times New Roman"/>
+          <w:sz w:val="20"/>
+        </w:rPr>
+        <w:t xml:space="preserve"> 2015 </w:t>
       </w:r>
       <w:r>
         <w:rPr>
@@ -1545,7 +1435,21 @@
           <w:rFonts w:ascii="Times New Roman" w:hAnsi="Times New Roman"/>
           <w:sz w:val="20"/>
         </w:rPr>
-        <w:t xml:space="preserve"> Present</w:t>
+        <w:t xml:space="preserve"> </w:t>
+      </w:r>
+      <w:r>
+        <w:rPr>
+          <w:rFonts w:ascii="Times New Roman" w:hAnsi="Times New Roman"/>
+          <w:sz w:val="20"/>
+        </w:rPr>
+        <w:t>Jan.</w:t>
+      </w:r>
+      <w:r>
+        <w:rPr>
+          <w:rFonts w:ascii="Times New Roman" w:hAnsi="Times New Roman"/>
+          <w:sz w:val="20"/>
+        </w:rPr>
+        <w:t xml:space="preserve"> 2017</w:t>
       </w:r>
     </w:p>
     <w:p>
@@ -1873,6 +1777,13 @@
           <w:rFonts w:ascii="Times New Roman" w:hAnsi="Times New Roman"/>
           <w:sz w:val="20"/>
         </w:rPr>
+        <w:t xml:space="preserve">    </w:t>
+      </w:r>
+      <w:r>
+        <w:rPr>
+          <w:rFonts w:ascii="Times New Roman" w:hAnsi="Times New Roman"/>
+          <w:sz w:val="20"/>
+        </w:rPr>
         <w:t xml:space="preserve">May 2015 – </w:t>
       </w:r>
       <w:r>
@@ -1880,7 +1791,14 @@
           <w:rFonts w:ascii="Times New Roman" w:hAnsi="Times New Roman"/>
           <w:sz w:val="20"/>
         </w:rPr>
-        <w:t>August 2015</w:t>
+        <w:t>Aug.</w:t>
+      </w:r>
+      <w:r>
+        <w:rPr>
+          <w:rFonts w:ascii="Times New Roman" w:hAnsi="Times New Roman"/>
+          <w:sz w:val="20"/>
+        </w:rPr>
+        <w:t xml:space="preserve"> 2015</w:t>
       </w:r>
     </w:p>
     <w:p>
@@ -2504,14 +2422,35 @@
           <w:rFonts w:ascii="Times New Roman" w:hAnsi="Times New Roman"/>
           <w:sz w:val="20"/>
         </w:rPr>
-        <w:t>Javascript,</w:t>
-      </w:r>
-      <w:r>
-        <w:rPr>
-          <w:rFonts w:ascii="Times New Roman" w:hAnsi="Times New Roman"/>
-          <w:sz w:val="20"/>
-        </w:rPr>
-        <w:t xml:space="preserve"> Jquery, D3,</w:t>
+        <w:t>JavaScript</w:t>
+      </w:r>
+      <w:r>
+        <w:rPr>
+          <w:rFonts w:ascii="Times New Roman" w:hAnsi="Times New Roman"/>
+          <w:sz w:val="20"/>
+        </w:rPr>
+        <w:t>,</w:t>
+      </w:r>
+      <w:r>
+        <w:rPr>
+          <w:rFonts w:ascii="Times New Roman" w:hAnsi="Times New Roman"/>
+          <w:sz w:val="20"/>
+        </w:rPr>
+        <w:t xml:space="preserve"> </w:t>
+      </w:r>
+      <w:r>
+        <w:rPr>
+          <w:rFonts w:ascii="Times New Roman" w:hAnsi="Times New Roman"/>
+          <w:sz w:val="20"/>
+        </w:rPr>
+        <w:t>jQuery</w:t>
+      </w:r>
+      <w:r>
+        <w:rPr>
+          <w:rFonts w:ascii="Times New Roman" w:hAnsi="Times New Roman"/>
+          <w:sz w:val="20"/>
+        </w:rPr>
+        <w:t>, D3,</w:t>
       </w:r>
       <w:r>
         <w:rPr>
@@ -2530,59 +2469,117 @@
     </w:p>
     <w:p>
       <w:pPr>
-        <w:pStyle w:val="ListParagraph"/>
-        <w:numPr>
-          <w:ilvl w:val="0"/>
-          <w:numId w:val="2"/>
-        </w:numPr>
         <w:spacing w:before="40" w:after="40" w:line="240" w:lineRule="auto"/>
-        <w:ind w:left="540" w:hanging="270"/>
-        <w:rPr>
-          <w:rFonts w:ascii="Times New Roman" w:hAnsi="Times New Roman"/>
-          <w:sz w:val="20"/>
-        </w:rPr>
-      </w:pPr>
-      <w:r>
-        <w:rPr>
-          <w:rFonts w:ascii="Times New Roman" w:hAnsi="Times New Roman"/>
-          <w:sz w:val="20"/>
-        </w:rPr>
-        <w:t>Implemented</w:t>
-      </w:r>
-      <w:r>
-        <w:rPr>
-          <w:rFonts w:ascii="Times New Roman" w:hAnsi="Times New Roman"/>
-          <w:sz w:val="20"/>
-        </w:rPr>
-        <w:t xml:space="preserve"> multiple </w:t>
-      </w:r>
-      <w:r>
-        <w:rPr>
-          <w:rFonts w:ascii="Times New Roman" w:hAnsi="Times New Roman"/>
-          <w:sz w:val="20"/>
-        </w:rPr>
-        <w:t xml:space="preserve">data validation and analytics </w:t>
-      </w:r>
-      <w:r>
-        <w:rPr>
-          <w:rFonts w:ascii="Times New Roman" w:hAnsi="Times New Roman"/>
-          <w:sz w:val="20"/>
-        </w:rPr>
-        <w:t>web applications</w:t>
-      </w:r>
-      <w:r>
-        <w:rPr>
-          <w:rFonts w:ascii="Times New Roman" w:hAnsi="Times New Roman"/>
-          <w:sz w:val="20"/>
-        </w:rPr>
-        <w:t xml:space="preserve"> and cgi pages</w:t>
-      </w:r>
-      <w:r>
-        <w:rPr>
-          <w:rFonts w:ascii="Times New Roman" w:hAnsi="Times New Roman"/>
-          <w:sz w:val="20"/>
-        </w:rPr>
-        <w:t>.</w:t>
+        <w:rPr>
+          <w:rFonts w:ascii="Times New Roman" w:hAnsi="Times New Roman"/>
+          <w:b/>
+          <w:sz w:val="20"/>
+        </w:rPr>
+      </w:pPr>
+      <w:r>
+        <w:rPr>
+          <w:rFonts w:ascii="Times New Roman" w:hAnsi="Times New Roman"/>
+          <w:b/>
+          <w:sz w:val="20"/>
+        </w:rPr>
+        <w:t>SongDrop.me</w:t>
+      </w:r>
+      <w:r>
+        <w:rPr>
+          <w:rFonts w:ascii="Times New Roman" w:hAnsi="Times New Roman"/>
+          <w:b/>
+          <w:sz w:val="20"/>
+        </w:rPr>
+        <w:tab/>
+      </w:r>
+      <w:r>
+        <w:rPr>
+          <w:rFonts w:ascii="Times New Roman" w:hAnsi="Times New Roman"/>
+          <w:b/>
+          <w:sz w:val="20"/>
+        </w:rPr>
+        <w:tab/>
+      </w:r>
+      <w:r>
+        <w:rPr>
+          <w:rFonts w:ascii="Times New Roman" w:hAnsi="Times New Roman"/>
+          <w:b/>
+          <w:sz w:val="20"/>
+        </w:rPr>
+        <w:tab/>
+      </w:r>
+      <w:r>
+        <w:rPr>
+          <w:rFonts w:ascii="Times New Roman" w:hAnsi="Times New Roman"/>
+          <w:b/>
+          <w:sz w:val="20"/>
+        </w:rPr>
+        <w:tab/>
+      </w:r>
+      <w:r>
+        <w:rPr>
+          <w:rFonts w:ascii="Times New Roman" w:hAnsi="Times New Roman"/>
+          <w:b/>
+          <w:sz w:val="20"/>
+        </w:rPr>
+        <w:tab/>
+      </w:r>
+      <w:r>
+        <w:rPr>
+          <w:rFonts w:ascii="Times New Roman" w:hAnsi="Times New Roman"/>
+          <w:b/>
+          <w:sz w:val="20"/>
+        </w:rPr>
+        <w:tab/>
+      </w:r>
+      <w:r>
+        <w:rPr>
+          <w:rFonts w:ascii="Times New Roman" w:hAnsi="Times New Roman"/>
+          <w:b/>
+          <w:sz w:val="20"/>
+        </w:rPr>
+        <w:tab/>
+        <w:t xml:space="preserve">  </w:t>
+      </w:r>
+      <w:r>
+        <w:rPr>
+          <w:rFonts w:ascii="Times New Roman" w:hAnsi="Times New Roman"/>
+          <w:b/>
+          <w:sz w:val="20"/>
+        </w:rPr>
+        <w:tab/>
+      </w:r>
+      <w:r>
+        <w:rPr>
+          <w:rFonts w:ascii="Times New Roman" w:hAnsi="Times New Roman"/>
+          <w:b/>
+          <w:sz w:val="20"/>
+        </w:rPr>
+        <w:tab/>
+      </w:r>
+      <w:r>
+        <w:rPr>
+          <w:rFonts w:ascii="Times New Roman" w:hAnsi="Times New Roman"/>
+          <w:b/>
+          <w:sz w:val="20"/>
+        </w:rPr>
+        <w:tab/>
+        <w:t xml:space="preserve">        </w:t>
+      </w:r>
+      <w:r>
+        <w:rPr>
+          <w:rFonts w:ascii="Times New Roman" w:hAnsi="Times New Roman"/>
+          <w:b/>
+          <w:sz w:val="20"/>
+        </w:rPr>
+        <w:t xml:space="preserve">                          </w:t>
+      </w:r>
+      <w:r>
+        <w:rPr>
+          <w:rFonts w:ascii="Times New Roman" w:hAnsi="Times New Roman"/>
+          <w:sz w:val="20"/>
+        </w:rPr>
+        <w:t>Pittsburgh, PA</w:t>
       </w:r>
     </w:p>
     <w:p>
@@ -2590,205 +2587,90 @@
         <w:spacing w:before="40" w:after="40" w:line="240" w:lineRule="auto"/>
         <w:rPr>
           <w:rFonts w:ascii="Times New Roman" w:hAnsi="Times New Roman"/>
-          <w:b/>
-          <w:sz w:val="20"/>
-        </w:rPr>
-      </w:pPr>
-      <w:r>
-        <w:rPr>
-          <w:rFonts w:ascii="Times New Roman" w:hAnsi="Times New Roman"/>
-          <w:b/>
-          <w:sz w:val="20"/>
-        </w:rPr>
-        <w:t>SongDrop.me</w:t>
-      </w:r>
-      <w:r>
-        <w:rPr>
-          <w:rFonts w:ascii="Times New Roman" w:hAnsi="Times New Roman"/>
-          <w:b/>
-          <w:sz w:val="20"/>
-        </w:rPr>
-        <w:tab/>
-      </w:r>
-      <w:r>
-        <w:rPr>
-          <w:rFonts w:ascii="Times New Roman" w:hAnsi="Times New Roman"/>
-          <w:b/>
-          <w:sz w:val="20"/>
-        </w:rPr>
-        <w:tab/>
-      </w:r>
-      <w:r>
-        <w:rPr>
-          <w:rFonts w:ascii="Times New Roman" w:hAnsi="Times New Roman"/>
-          <w:b/>
-          <w:sz w:val="20"/>
-        </w:rPr>
-        <w:tab/>
-      </w:r>
-      <w:r>
-        <w:rPr>
-          <w:rFonts w:ascii="Times New Roman" w:hAnsi="Times New Roman"/>
-          <w:b/>
-          <w:sz w:val="20"/>
-        </w:rPr>
-        <w:tab/>
-      </w:r>
-      <w:r>
-        <w:rPr>
-          <w:rFonts w:ascii="Times New Roman" w:hAnsi="Times New Roman"/>
-          <w:b/>
-          <w:sz w:val="20"/>
-        </w:rPr>
-        <w:tab/>
-      </w:r>
-      <w:r>
-        <w:rPr>
-          <w:rFonts w:ascii="Times New Roman" w:hAnsi="Times New Roman"/>
-          <w:b/>
-          <w:sz w:val="20"/>
-        </w:rPr>
-        <w:tab/>
-      </w:r>
-      <w:r>
-        <w:rPr>
-          <w:rFonts w:ascii="Times New Roman" w:hAnsi="Times New Roman"/>
-          <w:b/>
-          <w:sz w:val="20"/>
-        </w:rPr>
-        <w:tab/>
+          <w:sz w:val="20"/>
+        </w:rPr>
+      </w:pPr>
+      <w:r>
+        <w:rPr>
+          <w:rFonts w:ascii="Times New Roman" w:hAnsi="Times New Roman"/>
+          <w:sz w:val="20"/>
+        </w:rPr>
+        <w:t>Chief Technology Officer</w:t>
+      </w:r>
+      <w:r>
+        <w:rPr>
+          <w:rFonts w:ascii="Times New Roman" w:hAnsi="Times New Roman"/>
+          <w:sz w:val="20"/>
+        </w:rPr>
+        <w:tab/>
+      </w:r>
+      <w:r>
+        <w:rPr>
+          <w:rFonts w:ascii="Times New Roman" w:hAnsi="Times New Roman"/>
+          <w:sz w:val="20"/>
+        </w:rPr>
+        <w:tab/>
+      </w:r>
+      <w:r>
+        <w:rPr>
+          <w:rFonts w:ascii="Times New Roman" w:hAnsi="Times New Roman"/>
+          <w:sz w:val="20"/>
+        </w:rPr>
+        <w:tab/>
+      </w:r>
+      <w:r>
+        <w:rPr>
+          <w:rFonts w:ascii="Times New Roman" w:hAnsi="Times New Roman"/>
+          <w:sz w:val="20"/>
+        </w:rPr>
+        <w:tab/>
+      </w:r>
+      <w:r>
+        <w:rPr>
+          <w:rFonts w:ascii="Times New Roman" w:hAnsi="Times New Roman"/>
+          <w:sz w:val="20"/>
+        </w:rPr>
+        <w:tab/>
+      </w:r>
+      <w:r>
+        <w:rPr>
+          <w:rFonts w:ascii="Times New Roman" w:hAnsi="Times New Roman"/>
+          <w:sz w:val="20"/>
+        </w:rPr>
+        <w:tab/>
+        <w:t xml:space="preserve">              </w:t>
+      </w:r>
+      <w:r>
+        <w:rPr>
+          <w:rFonts w:ascii="Times New Roman" w:hAnsi="Times New Roman"/>
+          <w:sz w:val="20"/>
+        </w:rPr>
+        <w:tab/>
+      </w:r>
+      <w:r>
+        <w:rPr>
+          <w:rFonts w:ascii="Times New Roman" w:hAnsi="Times New Roman"/>
+          <w:sz w:val="20"/>
+        </w:rPr>
+        <w:tab/>
+      </w:r>
+      <w:r>
+        <w:rPr>
+          <w:rFonts w:ascii="Times New Roman" w:hAnsi="Times New Roman"/>
+          <w:sz w:val="20"/>
+        </w:rPr>
+        <w:tab/>
+      </w:r>
+      <w:r>
+        <w:rPr>
+          <w:rFonts w:ascii="Times New Roman" w:hAnsi="Times New Roman"/>
+          <w:sz w:val="20"/>
+        </w:rPr>
         <w:t xml:space="preserve">  </w:t>
       </w:r>
       <w:r>
         <w:rPr>
           <w:rFonts w:ascii="Times New Roman" w:hAnsi="Times New Roman"/>
-          <w:b/>
-          <w:sz w:val="20"/>
-        </w:rPr>
-        <w:tab/>
-      </w:r>
-      <w:r>
-        <w:rPr>
-          <w:rFonts w:ascii="Times New Roman" w:hAnsi="Times New Roman"/>
-          <w:b/>
-          <w:sz w:val="20"/>
-        </w:rPr>
-        <w:tab/>
-      </w:r>
-      <w:r>
-        <w:rPr>
-          <w:rFonts w:ascii="Times New Roman" w:hAnsi="Times New Roman"/>
-          <w:b/>
-          <w:sz w:val="20"/>
-        </w:rPr>
-        <w:tab/>
-        <w:t xml:space="preserve">        </w:t>
-      </w:r>
-      <w:r>
-        <w:rPr>
-          <w:rFonts w:ascii="Times New Roman" w:hAnsi="Times New Roman"/>
-          <w:b/>
-          <w:sz w:val="20"/>
-        </w:rPr>
-        <w:t xml:space="preserve">                          </w:t>
-      </w:r>
-      <w:r>
-        <w:rPr>
-          <w:rFonts w:ascii="Times New Roman" w:hAnsi="Times New Roman"/>
-          <w:sz w:val="20"/>
-        </w:rPr>
-        <w:t>Pittsburgh, PA</w:t>
-      </w:r>
-    </w:p>
-    <w:p>
-      <w:pPr>
-        <w:spacing w:before="40" w:after="40" w:line="240" w:lineRule="auto"/>
-        <w:rPr>
-          <w:rFonts w:ascii="Times New Roman" w:hAnsi="Times New Roman"/>
-          <w:sz w:val="20"/>
-        </w:rPr>
-      </w:pPr>
-      <w:r>
-        <w:rPr>
-          <w:rFonts w:ascii="Times New Roman" w:hAnsi="Times New Roman"/>
-          <w:sz w:val="20"/>
-        </w:rPr>
-        <w:t>Chief Technology Officer</w:t>
-      </w:r>
-      <w:r>
-        <w:rPr>
-          <w:rFonts w:ascii="Times New Roman" w:hAnsi="Times New Roman"/>
-          <w:sz w:val="20"/>
-        </w:rPr>
-        <w:tab/>
-      </w:r>
-      <w:r>
-        <w:rPr>
-          <w:rFonts w:ascii="Times New Roman" w:hAnsi="Times New Roman"/>
-          <w:sz w:val="20"/>
-        </w:rPr>
-        <w:tab/>
-      </w:r>
-      <w:r>
-        <w:rPr>
-          <w:rFonts w:ascii="Times New Roman" w:hAnsi="Times New Roman"/>
-          <w:sz w:val="20"/>
-        </w:rPr>
-        <w:tab/>
-      </w:r>
-      <w:r>
-        <w:rPr>
-          <w:rFonts w:ascii="Times New Roman" w:hAnsi="Times New Roman"/>
-          <w:sz w:val="20"/>
-        </w:rPr>
-        <w:tab/>
-      </w:r>
-      <w:r>
-        <w:rPr>
-          <w:rFonts w:ascii="Times New Roman" w:hAnsi="Times New Roman"/>
-          <w:sz w:val="20"/>
-        </w:rPr>
-        <w:tab/>
-      </w:r>
-      <w:r>
-        <w:rPr>
-          <w:rFonts w:ascii="Times New Roman" w:hAnsi="Times New Roman"/>
-          <w:sz w:val="20"/>
-        </w:rPr>
-        <w:tab/>
-        <w:t xml:space="preserve">              </w:t>
-      </w:r>
-      <w:r>
-        <w:rPr>
-          <w:rFonts w:ascii="Times New Roman" w:hAnsi="Times New Roman"/>
-          <w:sz w:val="20"/>
-        </w:rPr>
-        <w:tab/>
-      </w:r>
-      <w:r>
-        <w:rPr>
-          <w:rFonts w:ascii="Times New Roman" w:hAnsi="Times New Roman"/>
-          <w:sz w:val="20"/>
-        </w:rPr>
-        <w:tab/>
-      </w:r>
-      <w:r>
-        <w:rPr>
-          <w:rFonts w:ascii="Times New Roman" w:hAnsi="Times New Roman"/>
-          <w:sz w:val="20"/>
-        </w:rPr>
-        <w:tab/>
-      </w:r>
-      <w:r>
-        <w:rPr>
-          <w:rFonts w:ascii="Times New Roman" w:hAnsi="Times New Roman"/>
-          <w:sz w:val="20"/>
-        </w:rPr>
-        <w:t xml:space="preserve">  </w:t>
-      </w:r>
-      <w:r>
-        <w:rPr>
-          <w:rFonts w:ascii="Times New Roman" w:hAnsi="Times New Roman"/>
           <w:sz w:val="20"/>
         </w:rPr>
         <w:tab/>
@@ -2799,6 +2681,13 @@
           <w:rFonts w:ascii="Times New Roman" w:hAnsi="Times New Roman"/>
           <w:sz w:val="20"/>
         </w:rPr>
+        <w:t xml:space="preserve">      </w:t>
+      </w:r>
+      <w:r>
+        <w:rPr>
+          <w:rFonts w:ascii="Times New Roman" w:hAnsi="Times New Roman"/>
+          <w:sz w:val="20"/>
+        </w:rPr>
         <w:t xml:space="preserve">Feb. 2015 – </w:t>
       </w:r>
       <w:r>
@@ -2806,7 +2695,21 @@
           <w:rFonts w:ascii="Times New Roman" w:hAnsi="Times New Roman"/>
           <w:sz w:val="20"/>
         </w:rPr>
-        <w:t>January 2016</w:t>
+        <w:t>Jan</w:t>
+      </w:r>
+      <w:r>
+        <w:rPr>
+          <w:rFonts w:ascii="Times New Roman" w:hAnsi="Times New Roman"/>
+          <w:sz w:val="20"/>
+        </w:rPr>
+        <w:t>.</w:t>
+      </w:r>
+      <w:r>
+        <w:rPr>
+          <w:rFonts w:ascii="Times New Roman" w:hAnsi="Times New Roman"/>
+          <w:sz w:val="20"/>
+        </w:rPr>
+        <w:t xml:space="preserve"> 2016</w:t>
       </w:r>
     </w:p>
     <w:p>
@@ -2945,70 +2848,95 @@
           <w:b/>
           <w:sz w:val="20"/>
         </w:rPr>
-        <w:t>ENACTUS – Citizen’s Empowerment, Project Leader</w:t>
-      </w:r>
-      <w:r>
-        <w:rPr>
-          <w:rFonts w:ascii="Times New Roman" w:hAnsi="Times New Roman"/>
-          <w:b/>
-          <w:sz w:val="20"/>
-        </w:rPr>
-        <w:tab/>
-      </w:r>
-      <w:r>
-        <w:rPr>
-          <w:rFonts w:ascii="Times New Roman" w:hAnsi="Times New Roman"/>
-          <w:b/>
-          <w:sz w:val="20"/>
-        </w:rPr>
-        <w:tab/>
-      </w:r>
-      <w:r>
-        <w:rPr>
-          <w:rFonts w:ascii="Times New Roman" w:hAnsi="Times New Roman"/>
-          <w:b/>
-          <w:sz w:val="20"/>
-        </w:rPr>
-        <w:tab/>
-      </w:r>
-      <w:r>
-        <w:rPr>
-          <w:rFonts w:ascii="Times New Roman" w:hAnsi="Times New Roman"/>
-          <w:b/>
-          <w:sz w:val="20"/>
-        </w:rPr>
-        <w:tab/>
-      </w:r>
-      <w:r>
-        <w:rPr>
-          <w:rFonts w:ascii="Times New Roman" w:hAnsi="Times New Roman"/>
-          <w:b/>
-          <w:sz w:val="20"/>
-        </w:rPr>
-        <w:tab/>
-      </w:r>
-      <w:r>
-        <w:rPr>
-          <w:rFonts w:ascii="Times New Roman" w:hAnsi="Times New Roman"/>
-          <w:b/>
-          <w:sz w:val="20"/>
-        </w:rPr>
-        <w:tab/>
-        <w:t xml:space="preserve">          </w:t>
-      </w:r>
-      <w:r>
-        <w:rPr>
-          <w:rFonts w:ascii="Times New Roman" w:hAnsi="Times New Roman"/>
-          <w:sz w:val="20"/>
-        </w:rPr>
-        <w:t xml:space="preserve">Sept. </w:t>
-      </w:r>
-      <w:r>
-        <w:rPr>
-          <w:rFonts w:ascii="Times New Roman" w:hAnsi="Times New Roman"/>
-          <w:sz w:val="20"/>
-        </w:rPr>
-        <w:t xml:space="preserve">2015 </w:t>
+        <w:t xml:space="preserve">Carnegie Mellon University </w:t>
+      </w:r>
+      <w:r>
+        <w:rPr>
+          <w:rFonts w:ascii="Times New Roman" w:hAnsi="Times New Roman"/>
+          <w:b/>
+          <w:sz w:val="20"/>
+        </w:rPr>
+        <w:t xml:space="preserve">– Head </w:t>
+      </w:r>
+      <w:r>
+        <w:rPr>
+          <w:rFonts w:ascii="Times New Roman" w:hAnsi="Times New Roman"/>
+          <w:b/>
+          <w:sz w:val="20"/>
+        </w:rPr>
+        <w:t>TA</w:t>
+      </w:r>
+      <w:r>
+        <w:rPr>
+          <w:rFonts w:ascii="Times New Roman" w:hAnsi="Times New Roman"/>
+          <w:b/>
+          <w:sz w:val="20"/>
+        </w:rPr>
+        <w:tab/>
+      </w:r>
+      <w:r>
+        <w:rPr>
+          <w:rFonts w:ascii="Times New Roman" w:hAnsi="Times New Roman"/>
+          <w:b/>
+          <w:sz w:val="20"/>
+        </w:rPr>
+        <w:tab/>
+      </w:r>
+      <w:r>
+        <w:rPr>
+          <w:rFonts w:ascii="Times New Roman" w:hAnsi="Times New Roman"/>
+          <w:b/>
+          <w:sz w:val="20"/>
+        </w:rPr>
+        <w:tab/>
+      </w:r>
+      <w:r>
+        <w:rPr>
+          <w:rFonts w:ascii="Times New Roman" w:hAnsi="Times New Roman"/>
+          <w:b/>
+          <w:sz w:val="20"/>
+        </w:rPr>
+        <w:tab/>
+      </w:r>
+      <w:r>
+        <w:rPr>
+          <w:rFonts w:ascii="Times New Roman" w:hAnsi="Times New Roman"/>
+          <w:b/>
+          <w:sz w:val="20"/>
+        </w:rPr>
+        <w:tab/>
+      </w:r>
+      <w:r>
+        <w:rPr>
+          <w:rFonts w:ascii="Times New Roman" w:hAnsi="Times New Roman"/>
+          <w:b/>
+          <w:sz w:val="20"/>
+        </w:rPr>
+        <w:tab/>
+      </w:r>
+      <w:r>
+        <w:rPr>
+          <w:rFonts w:ascii="Times New Roman" w:hAnsi="Times New Roman"/>
+          <w:b/>
+          <w:sz w:val="20"/>
+        </w:rPr>
+        <w:tab/>
+      </w:r>
+      <w:r>
+        <w:rPr>
+          <w:rFonts w:ascii="Times New Roman" w:hAnsi="Times New Roman"/>
+          <w:b/>
+          <w:sz w:val="20"/>
+        </w:rPr>
+        <w:tab/>
+        <w:t xml:space="preserve">            </w:t>
+      </w:r>
+      <w:r>
+        <w:rPr>
+          <w:rFonts w:ascii="Times New Roman" w:hAnsi="Times New Roman"/>
+          <w:sz w:val="20"/>
+        </w:rPr>
+        <w:t xml:space="preserve">Jan. 2016 </w:t>
       </w:r>
       <w:r>
         <w:rPr>
@@ -3022,7 +2950,7 @@
           <w:rFonts w:ascii="Times New Roman" w:hAnsi="Times New Roman"/>
           <w:sz w:val="20"/>
         </w:rPr>
-        <w:t xml:space="preserve"> Present </w:t>
+        <w:t xml:space="preserve"> Present</w:t>
       </w:r>
     </w:p>
     <w:p>
@@ -3044,7 +2972,187 @@
           <w:rFonts w:ascii="Times New Roman" w:hAnsi="Times New Roman"/>
           <w:sz w:val="20"/>
         </w:rPr>
-        <w:t>Organized and taught professional technical courses at Veterans Leadership Program.</w:t>
+        <w:t>Deve</w:t>
+      </w:r>
+      <w:r>
+        <w:rPr>
+          <w:rFonts w:ascii="Times New Roman" w:hAnsi="Times New Roman"/>
+          <w:sz w:val="20"/>
+        </w:rPr>
+        <w:t>loped curriculum for two core Information System course</w:t>
+      </w:r>
+      <w:r>
+        <w:rPr>
+          <w:rFonts w:ascii="Times New Roman" w:hAnsi="Times New Roman"/>
+          <w:sz w:val="20"/>
+        </w:rPr>
+        <w:t>s</w:t>
+      </w:r>
+      <w:r>
+        <w:rPr>
+          <w:rFonts w:ascii="Times New Roman" w:hAnsi="Times New Roman"/>
+          <w:sz w:val="20"/>
+        </w:rPr>
+        <w:t xml:space="preserve"> </w:t>
+      </w:r>
+      <w:r>
+        <w:rPr>
+          <w:rFonts w:ascii="Times New Roman" w:hAnsi="Times New Roman"/>
+          <w:sz w:val="20"/>
+        </w:rPr>
+        <w:t>teaching</w:t>
+      </w:r>
+      <w:r>
+        <w:rPr>
+          <w:rFonts w:ascii="Times New Roman" w:hAnsi="Times New Roman"/>
+          <w:sz w:val="20"/>
+        </w:rPr>
+        <w:t xml:space="preserve"> Django, React, ERD</w:t>
+      </w:r>
+      <w:r>
+        <w:rPr>
+          <w:rFonts w:ascii="Times New Roman" w:hAnsi="Times New Roman"/>
+          <w:sz w:val="20"/>
+        </w:rPr>
+        <w:t>’s</w:t>
+      </w:r>
+      <w:r>
+        <w:rPr>
+          <w:rFonts w:ascii="Times New Roman" w:hAnsi="Times New Roman"/>
+          <w:sz w:val="20"/>
+        </w:rPr>
+        <w:t>,</w:t>
+      </w:r>
+      <w:r>
+        <w:rPr>
+          <w:rFonts w:ascii="Times New Roman" w:hAnsi="Times New Roman"/>
+          <w:sz w:val="20"/>
+        </w:rPr>
+        <w:t xml:space="preserve"> and case </w:t>
+      </w:r>
+      <w:r>
+        <w:rPr>
+          <w:rFonts w:ascii="Times New Roman" w:hAnsi="Times New Roman"/>
+          <w:sz w:val="20"/>
+        </w:rPr>
+        <w:t>studies</w:t>
+      </w:r>
+      <w:bookmarkStart w:id="0" w:name="_GoBack"/>
+      <w:bookmarkEnd w:id="0"/>
+      <w:r>
+        <w:rPr>
+          <w:rFonts w:ascii="Times New Roman" w:hAnsi="Times New Roman"/>
+          <w:sz w:val="20"/>
+        </w:rPr>
+        <w:t>.</w:t>
+      </w:r>
+    </w:p>
+    <w:p>
+      <w:pPr>
+        <w:spacing w:before="40" w:after="40" w:line="240" w:lineRule="auto"/>
+        <w:rPr>
+          <w:rFonts w:ascii="Times New Roman" w:hAnsi="Times New Roman"/>
+          <w:sz w:val="20"/>
+        </w:rPr>
+      </w:pPr>
+      <w:r>
+        <w:rPr>
+          <w:rFonts w:ascii="Times New Roman" w:hAnsi="Times New Roman"/>
+          <w:b/>
+          <w:sz w:val="20"/>
+        </w:rPr>
+        <w:t>ENACTUS – Citizen’s Empowerment, Project Leader</w:t>
+      </w:r>
+      <w:r>
+        <w:rPr>
+          <w:rFonts w:ascii="Times New Roman" w:hAnsi="Times New Roman"/>
+          <w:b/>
+          <w:sz w:val="20"/>
+        </w:rPr>
+        <w:tab/>
+      </w:r>
+      <w:r>
+        <w:rPr>
+          <w:rFonts w:ascii="Times New Roman" w:hAnsi="Times New Roman"/>
+          <w:b/>
+          <w:sz w:val="20"/>
+        </w:rPr>
+        <w:tab/>
+      </w:r>
+      <w:r>
+        <w:rPr>
+          <w:rFonts w:ascii="Times New Roman" w:hAnsi="Times New Roman"/>
+          <w:b/>
+          <w:sz w:val="20"/>
+        </w:rPr>
+        <w:tab/>
+      </w:r>
+      <w:r>
+        <w:rPr>
+          <w:rFonts w:ascii="Times New Roman" w:hAnsi="Times New Roman"/>
+          <w:b/>
+          <w:sz w:val="20"/>
+        </w:rPr>
+        <w:tab/>
+      </w:r>
+      <w:r>
+        <w:rPr>
+          <w:rFonts w:ascii="Times New Roman" w:hAnsi="Times New Roman"/>
+          <w:b/>
+          <w:sz w:val="20"/>
+        </w:rPr>
+        <w:tab/>
+      </w:r>
+      <w:r>
+        <w:rPr>
+          <w:rFonts w:ascii="Times New Roman" w:hAnsi="Times New Roman"/>
+          <w:b/>
+          <w:sz w:val="20"/>
+        </w:rPr>
+        <w:tab/>
+        <w:t xml:space="preserve">    </w:t>
+      </w:r>
+      <w:r>
+        <w:rPr>
+          <w:rFonts w:ascii="Times New Roman" w:hAnsi="Times New Roman"/>
+          <w:sz w:val="20"/>
+        </w:rPr>
+        <w:t xml:space="preserve">Sept. </w:t>
+      </w:r>
+      <w:r>
+        <w:rPr>
+          <w:rFonts w:ascii="Times New Roman" w:hAnsi="Times New Roman"/>
+          <w:sz w:val="20"/>
+        </w:rPr>
+        <w:t xml:space="preserve">2015 </w:t>
+      </w:r>
+      <w:r>
+        <w:rPr>
+          <w:rFonts w:ascii="Times New Roman" w:hAnsi="Times New Roman"/>
+          <w:sz w:val="20"/>
+        </w:rPr>
+        <w:t>–</w:t>
+      </w:r>
+      <w:r>
+        <w:rPr>
+          <w:rFonts w:ascii="Times New Roman" w:hAnsi="Times New Roman"/>
+          <w:sz w:val="20"/>
+        </w:rPr>
+        <w:t xml:space="preserve"> </w:t>
+      </w:r>
+      <w:r>
+        <w:rPr>
+          <w:rFonts w:ascii="Times New Roman" w:hAnsi="Times New Roman"/>
+          <w:sz w:val="20"/>
+        </w:rPr>
+        <w:t>Sept. 2016</w:t>
+      </w:r>
+      <w:r>
+        <w:rPr>
+          <w:rFonts w:ascii="Times New Roman" w:hAnsi="Times New Roman"/>
+          <w:sz w:val="20"/>
+        </w:rPr>
+        <w:t xml:space="preserve"> </w:t>
       </w:r>
     </w:p>
     <w:p>
@@ -3066,7 +3174,7 @@
           <w:rFonts w:ascii="Times New Roman" w:hAnsi="Times New Roman"/>
           <w:sz w:val="20"/>
         </w:rPr>
-        <w:t>Developed the curriculum for the courses and ran weekly club meetings.</w:t>
+        <w:t>Organized and taught professional technical courses at Veterans Leadership Program.</w:t>
       </w:r>
     </w:p>
     <w:p>
@@ -3383,7 +3491,7 @@
           <w:rFonts w:ascii="Times New Roman" w:hAnsi="Times New Roman"/>
           <w:sz w:val="20"/>
         </w:rPr>
-        <w:t xml:space="preserve">          </w:t>
+        <w:t xml:space="preserve">    </w:t>
       </w:r>
       <w:r>
         <w:rPr>
@@ -3404,7 +3512,14 @@
           <w:rFonts w:ascii="Times New Roman" w:hAnsi="Times New Roman"/>
           <w:sz w:val="20"/>
         </w:rPr>
-        <w:t xml:space="preserve"> Present</w:t>
+        <w:t xml:space="preserve"> </w:t>
+      </w:r>
+      <w:r>
+        <w:rPr>
+          <w:rFonts w:ascii="Times New Roman" w:hAnsi="Times New Roman"/>
+          <w:sz w:val="20"/>
+        </w:rPr>
+        <w:t>Sept. 2016</w:t>
       </w:r>
     </w:p>
     <w:p>
@@ -3530,14 +3645,21 @@
           <w:sz w:val="20"/>
         </w:rPr>
         <w:tab/>
-        <w:t xml:space="preserve">           </w:t>
-      </w:r>
-      <w:r>
-        <w:rPr>
-          <w:rFonts w:ascii="Times New Roman" w:hAnsi="Times New Roman"/>
-          <w:sz w:val="20"/>
-        </w:rPr>
-        <w:t>Oct. 2014 – Present</w:t>
+        <w:t xml:space="preserve">        </w:t>
+      </w:r>
+      <w:r>
+        <w:rPr>
+          <w:rFonts w:ascii="Times New Roman" w:hAnsi="Times New Roman"/>
+          <w:sz w:val="20"/>
+        </w:rPr>
+        <w:t xml:space="preserve">Oct. 2014 – </w:t>
+      </w:r>
+      <w:r>
+        <w:rPr>
+          <w:rFonts w:ascii="Times New Roman" w:hAnsi="Times New Roman"/>
+          <w:sz w:val="20"/>
+        </w:rPr>
+        <w:t>Jan. 2016</w:t>
       </w:r>
     </w:p>
     <w:p>
@@ -3684,7 +3806,6 @@
         <w:spacing w:before="40" w:after="80" w:line="240" w:lineRule="auto"/>
         <w:rPr>
           <w:rFonts w:ascii="Times New Roman" w:hAnsi="Times New Roman"/>
-          <w:b/>
           <w:sz w:val="20"/>
         </w:rPr>
       </w:pPr>
@@ -3731,6 +3852,73 @@
           <w:sz w:val="20"/>
         </w:rPr>
         <w:t>April 2015</w:t>
+      </w:r>
+    </w:p>
+    <w:p>
+      <w:pPr>
+        <w:spacing w:before="40" w:after="80" w:line="240" w:lineRule="auto"/>
+        <w:rPr>
+          <w:rFonts w:ascii="Times New Roman" w:hAnsi="Times New Roman"/>
+          <w:sz w:val="20"/>
+        </w:rPr>
+      </w:pPr>
+      <w:r>
+        <w:rPr>
+          <w:rFonts w:ascii="Times New Roman" w:hAnsi="Times New Roman"/>
+          <w:b/>
+          <w:sz w:val="20"/>
+        </w:rPr>
+        <w:t xml:space="preserve">Capital One Summit Winner </w:t>
+      </w:r>
+      <w:r>
+        <w:rPr>
+          <w:rFonts w:ascii="Times New Roman" w:hAnsi="Times New Roman"/>
+          <w:sz w:val="20"/>
+        </w:rPr>
+        <w:t>–</w:t>
+      </w:r>
+      <w:r>
+        <w:rPr>
+          <w:rFonts w:ascii="Times New Roman" w:hAnsi="Times New Roman"/>
+          <w:sz w:val="20"/>
+        </w:rPr>
+        <w:t xml:space="preserve"> Won </w:t>
+      </w:r>
+      <w:r>
+        <w:rPr>
+          <w:rFonts w:ascii="Times New Roman" w:hAnsi="Times New Roman"/>
+          <w:sz w:val="20"/>
+        </w:rPr>
+        <w:t>Capital One’s Engineering Summit</w:t>
+      </w:r>
+      <w:r>
+        <w:rPr>
+          <w:rFonts w:ascii="Times New Roman" w:hAnsi="Times New Roman"/>
+          <w:sz w:val="20"/>
+        </w:rPr>
+        <w:t xml:space="preserve"> coding challenge </w:t>
+      </w:r>
+      <w:r>
+        <w:rPr>
+          <w:rFonts w:ascii="Times New Roman" w:hAnsi="Times New Roman"/>
+          <w:sz w:val="20"/>
+        </w:rPr>
+        <w:tab/>
+      </w:r>
+      <w:r>
+        <w:rPr>
+          <w:rFonts w:ascii="Times New Roman" w:hAnsi="Times New Roman"/>
+          <w:sz w:val="20"/>
+        </w:rPr>
+        <w:tab/>
+      </w:r>
+      <w:r>
+        <w:rPr>
+          <w:rFonts w:ascii="Times New Roman" w:hAnsi="Times New Roman"/>
+          <w:sz w:val="20"/>
+        </w:rPr>
+        <w:tab/>
+        <w:t xml:space="preserve">             Jan. 2016</w:t>
       </w:r>
     </w:p>
     <w:p>
@@ -4027,7 +4215,7 @@
 </file>
 
 <file path=word/endnotes.xml><?xml version="1.0" encoding="utf-8"?>
-<w:endnotes xmlns:wpc="http://schemas.microsoft.com/office/word/2010/wordprocessingCanvas" xmlns:mc="http://schemas.openxmlformats.org/markup-compatibility/2006" xmlns:o="urn:schemas-microsoft-com:office:office" xmlns:r="http://schemas.openxmlformats.org/officeDocument/2006/relationships" xmlns:m="http://schemas.openxmlformats.org/officeDocument/2006/math" xmlns:v="urn:schemas-microsoft-com:vml" xmlns:wp14="http://schemas.microsoft.com/office/word/2010/wordprocessingDrawing" xmlns:wp="http://schemas.openxmlformats.org/drawingml/2006/wordprocessingDrawing" xmlns:w10="urn:schemas-microsoft-com:office:word" xmlns:w="http://schemas.openxmlformats.org/wordprocessingml/2006/main" xmlns:w14="http://schemas.microsoft.com/office/word/2010/wordml" xmlns:w15="http://schemas.microsoft.com/office/word/2012/wordml" xmlns:wpg="http://schemas.microsoft.com/office/word/2010/wordprocessingGroup" xmlns:wpi="http://schemas.microsoft.com/office/word/2010/wordprocessingInk" xmlns:wne="http://schemas.microsoft.com/office/word/2006/wordml" xmlns:wps="http://schemas.microsoft.com/office/word/2010/wordprocessingShape" mc:Ignorable="w14 w15 wp14">
+<w:endnotes xmlns:wpc="http://schemas.microsoft.com/office/word/2010/wordprocessingCanvas" xmlns:cx="http://schemas.microsoft.com/office/drawing/2014/chartex" xmlns:cx1="http://schemas.microsoft.com/office/drawing/2015/9/8/chartex" xmlns:cx2="http://schemas.microsoft.com/office/drawing/2015/10/21/chartex" xmlns:cx3="http://schemas.microsoft.com/office/drawing/2016/5/9/chartex" xmlns:cx4="http://schemas.microsoft.com/office/drawing/2016/5/10/chartex" xmlns:cx5="http://schemas.microsoft.com/office/drawing/2016/5/11/chartex" xmlns:cx6="http://schemas.microsoft.com/office/drawing/2016/5/12/chartex" xmlns:cx7="http://schemas.microsoft.com/office/drawing/2016/5/13/chartex" xmlns:cx8="http://schemas.microsoft.com/office/drawing/2016/5/14/chartex" xmlns:mc="http://schemas.openxmlformats.org/markup-compatibility/2006" xmlns:aink="http://schemas.microsoft.com/office/drawing/2016/ink" xmlns:o="urn:schemas-microsoft-com:office:office" xmlns:r="http://schemas.openxmlformats.org/officeDocument/2006/relationships" xmlns:m="http://schemas.openxmlformats.org/officeDocument/2006/math" xmlns:v="urn:schemas-microsoft-com:vml" xmlns:wp14="http://schemas.microsoft.com/office/word/2010/wordprocessingDrawing" xmlns:wp="http://schemas.openxmlformats.org/drawingml/2006/wordprocessingDrawing" xmlns:w10="urn:schemas-microsoft-com:office:word" xmlns:w="http://schemas.openxmlformats.org/wordprocessingml/2006/main" xmlns:w14="http://schemas.microsoft.com/office/word/2010/wordml" xmlns:w15="http://schemas.microsoft.com/office/word/2012/wordml" xmlns:w16se="http://schemas.microsoft.com/office/word/2015/wordml/symex" xmlns:wpg="http://schemas.microsoft.com/office/word/2010/wordprocessingGroup" xmlns:wpi="http://schemas.microsoft.com/office/word/2010/wordprocessingInk" xmlns:wne="http://schemas.microsoft.com/office/word/2006/wordml" xmlns:wps="http://schemas.microsoft.com/office/word/2010/wordprocessingShape" mc:Ignorable="w14 w15 w16se wp14">
   <w:endnote w:type="separator" w:id="-1">
     <w:p>
       <w:pPr>
@@ -4052,7 +4240,7 @@
 </file>
 
 <file path=word/footnotes.xml><?xml version="1.0" encoding="utf-8"?>
-<w:footnotes xmlns:wpc="http://schemas.microsoft.com/office/word/2010/wordprocessingCanvas" xmlns:mc="http://schemas.openxmlformats.org/markup-compatibility/2006" xmlns:o="urn:schemas-microsoft-com:office:office" xmlns:r="http://schemas.openxmlformats.org/officeDocument/2006/relationships" xmlns:m="http://schemas.openxmlformats.org/officeDocument/2006/math" xmlns:v="urn:schemas-microsoft-com:vml" xmlns:wp14="http://schemas.microsoft.com/office/word/2010/wordprocessingDrawing" xmlns:wp="http://schemas.openxmlformats.org/drawingml/2006/wordprocessingDrawing" xmlns:w10="urn:schemas-microsoft-com:office:word" xmlns:w="http://schemas.openxmlformats.org/wordprocessingml/2006/main" xmlns:w14="http://schemas.microsoft.com/office/word/2010/wordml" xmlns:w15="http://schemas.microsoft.com/office/word/2012/wordml" xmlns:wpg="http://schemas.microsoft.com/office/word/2010/wordprocessingGroup" xmlns:wpi="http://schemas.microsoft.com/office/word/2010/wordprocessingInk" xmlns:wne="http://schemas.microsoft.com/office/word/2006/wordml" xmlns:wps="http://schemas.microsoft.com/office/word/2010/wordprocessingShape" mc:Ignorable="w14 w15 wp14">
+<w:footnotes xmlns:wpc="http://schemas.microsoft.com/office/word/2010/wordprocessingCanvas" xmlns:cx="http://schemas.microsoft.com/office/drawing/2014/chartex" xmlns:cx1="http://schemas.microsoft.com/office/drawing/2015/9/8/chartex" xmlns:cx2="http://schemas.microsoft.com/office/drawing/2015/10/21/chartex" xmlns:cx3="http://schemas.microsoft.com/office/drawing/2016/5/9/chartex" xmlns:cx4="http://schemas.microsoft.com/office/drawing/2016/5/10/chartex" xmlns:cx5="http://schemas.microsoft.com/office/drawing/2016/5/11/chartex" xmlns:cx6="http://schemas.microsoft.com/office/drawing/2016/5/12/chartex" xmlns:cx7="http://schemas.microsoft.com/office/drawing/2016/5/13/chartex" xmlns:cx8="http://schemas.microsoft.com/office/drawing/2016/5/14/chartex" xmlns:mc="http://schemas.openxmlformats.org/markup-compatibility/2006" xmlns:aink="http://schemas.microsoft.com/office/drawing/2016/ink" xmlns:o="urn:schemas-microsoft-com:office:office" xmlns:r="http://schemas.openxmlformats.org/officeDocument/2006/relationships" xmlns:m="http://schemas.openxmlformats.org/officeDocument/2006/math" xmlns:v="urn:schemas-microsoft-com:vml" xmlns:wp14="http://schemas.microsoft.com/office/word/2010/wordprocessingDrawing" xmlns:wp="http://schemas.openxmlformats.org/drawingml/2006/wordprocessingDrawing" xmlns:w10="urn:schemas-microsoft-com:office:word" xmlns:w="http://schemas.openxmlformats.org/wordprocessingml/2006/main" xmlns:w14="http://schemas.microsoft.com/office/word/2010/wordml" xmlns:w15="http://schemas.microsoft.com/office/word/2012/wordml" xmlns:w16se="http://schemas.microsoft.com/office/word/2015/wordml/symex" xmlns:wpg="http://schemas.microsoft.com/office/word/2010/wordprocessingGroup" xmlns:wpi="http://schemas.microsoft.com/office/word/2010/wordprocessingInk" xmlns:wne="http://schemas.microsoft.com/office/word/2006/wordml" xmlns:wps="http://schemas.microsoft.com/office/word/2010/wordprocessingShape" mc:Ignorable="w14 w15 w16se wp14">
   <w:footnote w:type="separator" w:id="-1">
     <w:p>
       <w:pPr>
@@ -4077,8 +4265,8 @@
 </file>
 
 <file path=word/numbering.xml><?xml version="1.0" encoding="utf-8"?>
-<w:numbering xmlns:wpc="http://schemas.microsoft.com/office/word/2010/wordprocessingCanvas" xmlns:mc="http://schemas.openxmlformats.org/markup-compatibility/2006" xmlns:o="urn:schemas-microsoft-com:office:office" xmlns:r="http://schemas.openxmlformats.org/officeDocument/2006/relationships" xmlns:m="http://schemas.openxmlformats.org/officeDocument/2006/math" xmlns:v="urn:schemas-microsoft-com:vml" xmlns:wp14="http://schemas.microsoft.com/office/word/2010/wordprocessingDrawing" xmlns:wp="http://schemas.openxmlformats.org/drawingml/2006/wordprocessingDrawing" xmlns:w10="urn:schemas-microsoft-com:office:word" xmlns:w="http://schemas.openxmlformats.org/wordprocessingml/2006/main" xmlns:w14="http://schemas.microsoft.com/office/word/2010/wordml" xmlns:w15="http://schemas.microsoft.com/office/word/2012/wordml" xmlns:wpg="http://schemas.microsoft.com/office/word/2010/wordprocessingGroup" xmlns:wpi="http://schemas.microsoft.com/office/word/2010/wordprocessingInk" xmlns:wne="http://schemas.microsoft.com/office/word/2006/wordml" xmlns:wps="http://schemas.microsoft.com/office/word/2010/wordprocessingShape" mc:Ignorable="w14 w15 wp14">
-  <w:abstractNum w:abstractNumId="0">
+<w:numbering xmlns:wpc="http://schemas.microsoft.com/office/word/2010/wordprocessingCanvas" xmlns:cx="http://schemas.microsoft.com/office/drawing/2014/chartex" xmlns:cx1="http://schemas.microsoft.com/office/drawing/2015/9/8/chartex" xmlns:cx2="http://schemas.microsoft.com/office/drawing/2015/10/21/chartex" xmlns:cx3="http://schemas.microsoft.com/office/drawing/2016/5/9/chartex" xmlns:cx4="http://schemas.microsoft.com/office/drawing/2016/5/10/chartex" xmlns:cx5="http://schemas.microsoft.com/office/drawing/2016/5/11/chartex" xmlns:cx6="http://schemas.microsoft.com/office/drawing/2016/5/12/chartex" xmlns:cx7="http://schemas.microsoft.com/office/drawing/2016/5/13/chartex" xmlns:cx8="http://schemas.microsoft.com/office/drawing/2016/5/14/chartex" xmlns:mc="http://schemas.openxmlformats.org/markup-compatibility/2006" xmlns:aink="http://schemas.microsoft.com/office/drawing/2016/ink" xmlns:o="urn:schemas-microsoft-com:office:office" xmlns:r="http://schemas.openxmlformats.org/officeDocument/2006/relationships" xmlns:m="http://schemas.openxmlformats.org/officeDocument/2006/math" xmlns:v="urn:schemas-microsoft-com:vml" xmlns:wp14="http://schemas.microsoft.com/office/word/2010/wordprocessingDrawing" xmlns:wp="http://schemas.openxmlformats.org/drawingml/2006/wordprocessingDrawing" xmlns:w10="urn:schemas-microsoft-com:office:word" xmlns:w="http://schemas.openxmlformats.org/wordprocessingml/2006/main" xmlns:w14="http://schemas.microsoft.com/office/word/2010/wordml" xmlns:w15="http://schemas.microsoft.com/office/word/2012/wordml" xmlns:w16se="http://schemas.microsoft.com/office/word/2015/wordml/symex" xmlns:wpg="http://schemas.microsoft.com/office/word/2010/wordprocessingGroup" xmlns:wpi="http://schemas.microsoft.com/office/word/2010/wordprocessingInk" xmlns:wne="http://schemas.microsoft.com/office/word/2006/wordml" xmlns:wps="http://schemas.microsoft.com/office/word/2010/wordprocessingShape" mc:Ignorable="w14 w15 w16se wp14">
+  <w:abstractNum w:abstractNumId="0" w15:restartNumberingAfterBreak="0">
     <w:nsid w:val="05D27CE1"/>
     <w:multiLevelType w:val="hybridMultilevel"/>
     <w:tmpl w:val="1FF69F1E"/>
@@ -4191,7 +4379,7 @@
       </w:rPr>
     </w:lvl>
   </w:abstractNum>
-  <w:abstractNum w:abstractNumId="1">
+  <w:abstractNum w:abstractNumId="1" w15:restartNumberingAfterBreak="0">
     <w:nsid w:val="0A0336EC"/>
     <w:multiLevelType w:val="hybridMultilevel"/>
     <w:tmpl w:val="557AC040"/>
@@ -4304,7 +4492,7 @@
       </w:rPr>
     </w:lvl>
   </w:abstractNum>
-  <w:abstractNum w:abstractNumId="2">
+  <w:abstractNum w:abstractNumId="2" w15:restartNumberingAfterBreak="0">
     <w:nsid w:val="1D9338C0"/>
     <w:multiLevelType w:val="hybridMultilevel"/>
     <w:tmpl w:val="A6BAC3EC"/>
@@ -4417,7 +4605,7 @@
       </w:rPr>
     </w:lvl>
   </w:abstractNum>
-  <w:abstractNum w:abstractNumId="3">
+  <w:abstractNum w:abstractNumId="3" w15:restartNumberingAfterBreak="0">
     <w:nsid w:val="1DA5722E"/>
     <w:multiLevelType w:val="hybridMultilevel"/>
     <w:tmpl w:val="E2C4105C"/>
@@ -4530,7 +4718,7 @@
       </w:rPr>
     </w:lvl>
   </w:abstractNum>
-  <w:abstractNum w:abstractNumId="4">
+  <w:abstractNum w:abstractNumId="4" w15:restartNumberingAfterBreak="0">
     <w:nsid w:val="1DF876B8"/>
     <w:multiLevelType w:val="hybridMultilevel"/>
     <w:tmpl w:val="88DE582E"/>
@@ -4643,7 +4831,7 @@
       </w:rPr>
     </w:lvl>
   </w:abstractNum>
-  <w:abstractNum w:abstractNumId="5">
+  <w:abstractNum w:abstractNumId="5" w15:restartNumberingAfterBreak="0">
     <w:nsid w:val="2B55058B"/>
     <w:multiLevelType w:val="hybridMultilevel"/>
     <w:tmpl w:val="8BA83C68"/>
@@ -4756,7 +4944,7 @@
       </w:rPr>
     </w:lvl>
   </w:abstractNum>
-  <w:abstractNum w:abstractNumId="6">
+  <w:abstractNum w:abstractNumId="6" w15:restartNumberingAfterBreak="0">
     <w:nsid w:val="3C930E9F"/>
     <w:multiLevelType w:val="hybridMultilevel"/>
     <w:tmpl w:val="5CD02120"/>
@@ -4869,7 +5057,7 @@
       </w:rPr>
     </w:lvl>
   </w:abstractNum>
-  <w:abstractNum w:abstractNumId="7">
+  <w:abstractNum w:abstractNumId="7" w15:restartNumberingAfterBreak="0">
     <w:nsid w:val="41B452F7"/>
     <w:multiLevelType w:val="hybridMultilevel"/>
     <w:tmpl w:val="A8682A0A"/>
@@ -4982,7 +5170,7 @@
       </w:rPr>
     </w:lvl>
   </w:abstractNum>
-  <w:abstractNum w:abstractNumId="8">
+  <w:abstractNum w:abstractNumId="8" w15:restartNumberingAfterBreak="0">
     <w:nsid w:val="490168ED"/>
     <w:multiLevelType w:val="hybridMultilevel"/>
     <w:tmpl w:val="5470D376"/>
@@ -5095,7 +5283,7 @@
       </w:rPr>
     </w:lvl>
   </w:abstractNum>
-  <w:abstractNum w:abstractNumId="9">
+  <w:abstractNum w:abstractNumId="9" w15:restartNumberingAfterBreak="0">
     <w:nsid w:val="4B1C422E"/>
     <w:multiLevelType w:val="hybridMultilevel"/>
     <w:tmpl w:val="43BCFD4C"/>
@@ -5208,7 +5396,7 @@
       </w:rPr>
     </w:lvl>
   </w:abstractNum>
-  <w:abstractNum w:abstractNumId="10">
+  <w:abstractNum w:abstractNumId="10" w15:restartNumberingAfterBreak="0">
     <w:nsid w:val="4CD54927"/>
     <w:multiLevelType w:val="hybridMultilevel"/>
     <w:tmpl w:val="4A4A7F88"/>
@@ -5321,7 +5509,7 @@
       </w:rPr>
     </w:lvl>
   </w:abstractNum>
-  <w:abstractNum w:abstractNumId="11">
+  <w:abstractNum w:abstractNumId="11" w15:restartNumberingAfterBreak="0">
     <w:nsid w:val="4ECD52C4"/>
     <w:multiLevelType w:val="hybridMultilevel"/>
     <w:tmpl w:val="D9EE2688"/>
@@ -5434,7 +5622,7 @@
       </w:rPr>
     </w:lvl>
   </w:abstractNum>
-  <w:abstractNum w:abstractNumId="12">
+  <w:abstractNum w:abstractNumId="12" w15:restartNumberingAfterBreak="0">
     <w:nsid w:val="5C3657E0"/>
     <w:multiLevelType w:val="hybridMultilevel"/>
     <w:tmpl w:val="771ABD8A"/>
@@ -5547,7 +5735,7 @@
       </w:rPr>
     </w:lvl>
   </w:abstractNum>
-  <w:abstractNum w:abstractNumId="13">
+  <w:abstractNum w:abstractNumId="13" w15:restartNumberingAfterBreak="0">
     <w:nsid w:val="67114F5A"/>
     <w:multiLevelType w:val="hybridMultilevel"/>
     <w:tmpl w:val="0054DCB4"/>
@@ -5660,7 +5848,7 @@
       </w:rPr>
     </w:lvl>
   </w:abstractNum>
-  <w:abstractNum w:abstractNumId="14">
+  <w:abstractNum w:abstractNumId="14" w15:restartNumberingAfterBreak="0">
     <w:nsid w:val="77A42049"/>
     <w:multiLevelType w:val="hybridMultilevel"/>
     <w:tmpl w:val="6324F3EA"/>
@@ -5868,7 +6056,7 @@
 </file>
 
 <file path=word/styles.xml><?xml version="1.0" encoding="utf-8"?>
-<w:styles xmlns:mc="http://schemas.openxmlformats.org/markup-compatibility/2006" xmlns:r="http://schemas.openxmlformats.org/officeDocument/2006/relationships" xmlns:w="http://schemas.openxmlformats.org/wordprocessingml/2006/main" xmlns:w14="http://schemas.microsoft.com/office/word/2010/wordml" xmlns:w15="http://schemas.microsoft.com/office/word/2012/wordml" mc:Ignorable="w14 w15">
+<w:styles xmlns:mc="http://schemas.openxmlformats.org/markup-compatibility/2006" xmlns:r="http://schemas.openxmlformats.org/officeDocument/2006/relationships" xmlns:w="http://schemas.openxmlformats.org/wordprocessingml/2006/main" xmlns:w14="http://schemas.microsoft.com/office/word/2010/wordml" xmlns:w15="http://schemas.microsoft.com/office/word/2012/wordml" xmlns:w16se="http://schemas.microsoft.com/office/word/2015/wordml/symex" mc:Ignorable="w14 w15 w16se">
   <w:docDefaults>
     <w:rPrDefault>
       <w:rPr>
@@ -5884,7 +6072,7 @@
       </w:pPr>
     </w:pPrDefault>
   </w:docDefaults>
-  <w:latentStyles w:defLockedState="0" w:defUIPriority="99" w:defSemiHidden="0" w:defUnhideWhenUsed="0" w:defQFormat="0" w:count="371">
+  <w:latentStyles w:defLockedState="0" w:defUIPriority="99" w:defSemiHidden="0" w:defUnhideWhenUsed="0" w:defQFormat="0" w:count="374">
     <w:lsdException w:name="Normal" w:uiPriority="0" w:qFormat="1"/>
     <w:lsdException w:name="heading 1" w:uiPriority="9" w:qFormat="1"/>
     <w:lsdException w:name="heading 2" w:semiHidden="1" w:uiPriority="9" w:unhideWhenUsed="1" w:qFormat="1"/>
@@ -6256,6 +6444,9 @@
     <w:lsdException w:name="List Table 5 Dark Accent 6" w:uiPriority="50"/>
     <w:lsdException w:name="List Table 6 Colorful Accent 6" w:uiPriority="51"/>
     <w:lsdException w:name="List Table 7 Colorful Accent 6" w:uiPriority="52"/>
+    <w:lsdException w:name="Mention" w:semiHidden="1" w:unhideWhenUsed="1"/>
+    <w:lsdException w:name="Smart Hyperlink" w:semiHidden="1" w:unhideWhenUsed="1"/>
+    <w:lsdException w:name="Hashtag" w:semiHidden="1" w:unhideWhenUsed="1"/>
   </w:latentStyles>
   <w:style w:type="paragraph" w:default="1" w:styleId="Normal">
     <w:name w:val="Normal"/>
@@ -6269,6 +6460,7 @@
   <w:style w:type="character" w:default="1" w:styleId="DefaultParagraphFont">
     <w:name w:val="Default Paragraph Font"/>
     <w:uiPriority w:val="1"/>
+    <w:semiHidden/>
     <w:unhideWhenUsed/>
   </w:style>
   <w:style w:type="table" w:default="1" w:styleId="TableNormal">
@@ -6759,7 +6951,7 @@
 </file>
 
 <file path=customXml/itemProps1.xml><?xml version="1.0" encoding="utf-8"?>
-<ds:datastoreItem xmlns:ds="http://schemas.openxmlformats.org/officeDocument/2006/customXml" ds:itemID="{8C499526-35E1-4F59-888B-DD9671CDE4B0}">
+<ds:datastoreItem xmlns:ds="http://schemas.openxmlformats.org/officeDocument/2006/customXml" ds:itemID="{099859D6-C7EB-444B-9015-8D6704A53538}">
   <ds:schemaRefs>
     <ds:schemaRef ds:uri="http://schemas.openxmlformats.org/officeDocument/2006/bibliography"/>
   </ds:schemaRefs>

</xml_diff>

<commit_message>
Added 2017 summer for Two sigma
</commit_message>
<xml_diff>
--- a/Resume.docx
+++ b/Resume.docx
@@ -1,6 +1,6 @@
 
 <file path=word/document.xml><?xml version="1.0" encoding="utf-8"?>
-<w:document xmlns:wpc="http://schemas.microsoft.com/office/word/2010/wordprocessingCanvas" xmlns:cx="http://schemas.microsoft.com/office/drawing/2014/chartex" xmlns:cx1="http://schemas.microsoft.com/office/drawing/2015/9/8/chartex" xmlns:cx2="http://schemas.microsoft.com/office/drawing/2015/10/21/chartex" xmlns:cx3="http://schemas.microsoft.com/office/drawing/2016/5/9/chartex" xmlns:cx4="http://schemas.microsoft.com/office/drawing/2016/5/10/chartex" xmlns:cx5="http://schemas.microsoft.com/office/drawing/2016/5/11/chartex" xmlns:cx6="http://schemas.microsoft.com/office/drawing/2016/5/12/chartex" xmlns:cx7="http://schemas.microsoft.com/office/drawing/2016/5/13/chartex" xmlns:cx8="http://schemas.microsoft.com/office/drawing/2016/5/14/chartex" xmlns:mc="http://schemas.openxmlformats.org/markup-compatibility/2006" xmlns:aink="http://schemas.microsoft.com/office/drawing/2016/ink" xmlns:o="urn:schemas-microsoft-com:office:office" xmlns:r="http://schemas.openxmlformats.org/officeDocument/2006/relationships" xmlns:m="http://schemas.openxmlformats.org/officeDocument/2006/math" xmlns:v="urn:schemas-microsoft-com:vml" xmlns:wp14="http://schemas.microsoft.com/office/word/2010/wordprocessingDrawing" xmlns:wp="http://schemas.openxmlformats.org/drawingml/2006/wordprocessingDrawing" xmlns:w10="urn:schemas-microsoft-com:office:word" xmlns:w="http://schemas.openxmlformats.org/wordprocessingml/2006/main" xmlns:w14="http://schemas.microsoft.com/office/word/2010/wordml" xmlns:w15="http://schemas.microsoft.com/office/word/2012/wordml" xmlns:w16se="http://schemas.microsoft.com/office/word/2015/wordml/symex" xmlns:wpg="http://schemas.microsoft.com/office/word/2010/wordprocessingGroup" xmlns:wpi="http://schemas.microsoft.com/office/word/2010/wordprocessingInk" xmlns:wne="http://schemas.microsoft.com/office/word/2006/wordml" xmlns:wps="http://schemas.microsoft.com/office/word/2010/wordprocessingShape" mc:Ignorable="w14 w15 w16se wp14">
+<w:document xmlns:wpc="http://schemas.microsoft.com/office/word/2010/wordprocessingCanvas" xmlns:cx="http://schemas.microsoft.com/office/drawing/2014/chartex" xmlns:cx1="http://schemas.microsoft.com/office/drawing/2015/9/8/chartex" xmlns:cx2="http://schemas.microsoft.com/office/drawing/2015/10/21/chartex" xmlns:cx3="http://schemas.microsoft.com/office/drawing/2016/5/9/chartex" xmlns:cx4="http://schemas.microsoft.com/office/drawing/2016/5/10/chartex" xmlns:cx5="http://schemas.microsoft.com/office/drawing/2016/5/11/chartex" xmlns:cx6="http://schemas.microsoft.com/office/drawing/2016/5/12/chartex" xmlns:cx7="http://schemas.microsoft.com/office/drawing/2016/5/13/chartex" xmlns:cx8="http://schemas.microsoft.com/office/drawing/2016/5/14/chartex" xmlns:mc="http://schemas.openxmlformats.org/markup-compatibility/2006" xmlns:aink="http://schemas.microsoft.com/office/drawing/2016/ink" xmlns:am3d="http://schemas.microsoft.com/office/drawing/2017/model3d" xmlns:o="urn:schemas-microsoft-com:office:office" xmlns:r="http://schemas.openxmlformats.org/officeDocument/2006/relationships" xmlns:m="http://schemas.openxmlformats.org/officeDocument/2006/math" xmlns:v="urn:schemas-microsoft-com:vml" xmlns:wp14="http://schemas.microsoft.com/office/word/2010/wordprocessingDrawing" xmlns:wp="http://schemas.openxmlformats.org/drawingml/2006/wordprocessingDrawing" xmlns:w10="urn:schemas-microsoft-com:office:word" xmlns:w="http://schemas.openxmlformats.org/wordprocessingml/2006/main" xmlns:w14="http://schemas.microsoft.com/office/word/2010/wordml" xmlns:w15="http://schemas.microsoft.com/office/word/2012/wordml" xmlns:w16cid="http://schemas.microsoft.com/office/word/2016/wordml/cid" xmlns:w16se="http://schemas.microsoft.com/office/word/2015/wordml/symex" xmlns:wpg="http://schemas.microsoft.com/office/word/2010/wordprocessingGroup" xmlns:wpi="http://schemas.microsoft.com/office/word/2010/wordprocessingInk" xmlns:wne="http://schemas.microsoft.com/office/word/2006/wordml" xmlns:wps="http://schemas.microsoft.com/office/word/2010/wordprocessingShape" mc:Ignorable="w14 w15 w16se w16cid wp14">
   <w:body>
     <w:p>
       <w:pPr>
@@ -564,6 +564,8 @@
         </w:rPr>
         <w:t>s/Skills</w:t>
       </w:r>
+      <w:bookmarkStart w:id="0" w:name="_GoBack"/>
+      <w:bookmarkEnd w:id="0"/>
     </w:p>
     <w:p>
       <w:pPr>
@@ -906,7 +908,7 @@
     </w:p>
     <w:p>
       <w:pPr>
-        <w:spacing w:before="40" w:after="40" w:line="240" w:lineRule="auto"/>
+        <w:spacing w:before="40" w:after="0" w:line="240" w:lineRule="auto"/>
         <w:rPr>
           <w:rFonts w:ascii="Times New Roman" w:hAnsi="Times New Roman"/>
           <w:sz w:val="20"/>
@@ -1039,7 +1041,7 @@
     </w:p>
     <w:p>
       <w:pPr>
-        <w:spacing w:before="40" w:after="40" w:line="240" w:lineRule="auto"/>
+        <w:spacing w:after="40" w:line="240" w:lineRule="auto"/>
         <w:rPr>
           <w:rFonts w:ascii="Times New Roman" w:hAnsi="Times New Roman"/>
           <w:sz w:val="20"/>
@@ -1101,7 +1103,7 @@
           <w:sz w:val="20"/>
         </w:rPr>
         <w:tab/>
-        <w:t xml:space="preserve">           May 2016</w:t>
+        <w:t xml:space="preserve">     May 2016</w:t>
       </w:r>
       <w:r>
         <w:rPr>
@@ -1122,7 +1124,14 @@
           <w:rFonts w:ascii="Times New Roman" w:hAnsi="Times New Roman"/>
           <w:sz w:val="20"/>
         </w:rPr>
-        <w:t xml:space="preserve"> Present</w:t>
+        <w:t xml:space="preserve"> </w:t>
+      </w:r>
+      <w:r>
+        <w:rPr>
+          <w:rFonts w:ascii="Times New Roman" w:hAnsi="Times New Roman"/>
+          <w:sz w:val="20"/>
+        </w:rPr>
+        <w:t>Aug. 2017</w:t>
       </w:r>
     </w:p>
     <w:p>
@@ -1144,49 +1153,21 @@
           <w:rFonts w:ascii="Times New Roman" w:hAnsi="Times New Roman"/>
           <w:sz w:val="20"/>
         </w:rPr>
-        <w:t>Worked</w:t>
-      </w:r>
-      <w:r>
-        <w:rPr>
-          <w:rFonts w:ascii="Times New Roman" w:hAnsi="Times New Roman"/>
-          <w:sz w:val="20"/>
-        </w:rPr>
-        <w:t xml:space="preserve"> on the Collaboration, </w:t>
-      </w:r>
-      <w:r>
-        <w:rPr>
-          <w:rFonts w:ascii="Times New Roman" w:hAnsi="Times New Roman"/>
-          <w:sz w:val="20"/>
-        </w:rPr>
-        <w:t xml:space="preserve">Usability, and Engineering team building </w:t>
-      </w:r>
-      <w:r>
-        <w:rPr>
-          <w:rFonts w:ascii="Times New Roman" w:hAnsi="Times New Roman"/>
-          <w:sz w:val="20"/>
-        </w:rPr>
-        <w:t xml:space="preserve">the </w:t>
-      </w:r>
-      <w:r>
-        <w:rPr>
-          <w:rFonts w:ascii="Times New Roman" w:hAnsi="Times New Roman"/>
-          <w:sz w:val="20"/>
-        </w:rPr>
-        <w:t xml:space="preserve">interview scheduling </w:t>
-      </w:r>
-      <w:r>
-        <w:rPr>
-          <w:rFonts w:ascii="Times New Roman" w:hAnsi="Times New Roman"/>
-          <w:sz w:val="20"/>
-        </w:rPr>
-        <w:t>optimizer tool</w:t>
-      </w:r>
-      <w:r>
-        <w:rPr>
-          <w:rFonts w:ascii="Times New Roman" w:hAnsi="Times New Roman"/>
-          <w:sz w:val="20"/>
-        </w:rPr>
-        <w:t>.</w:t>
+        <w:t>Designed framework/platform for developers to more easily build HipChat Integrations and Bots</w:t>
+      </w:r>
+      <w:r>
+        <w:rPr>
+          <w:rFonts w:ascii="Times New Roman" w:hAnsi="Times New Roman"/>
+          <w:sz w:val="20"/>
+        </w:rPr>
+        <w:t xml:space="preserve"> and standardize them</w:t>
+      </w:r>
+      <w:r>
+        <w:rPr>
+          <w:rFonts w:ascii="Times New Roman" w:hAnsi="Times New Roman"/>
+          <w:sz w:val="20"/>
+        </w:rPr>
+        <w:t>. (2017)</w:t>
       </w:r>
     </w:p>
     <w:p>
@@ -1208,138 +1189,223 @@
           <w:rFonts w:ascii="Times New Roman" w:hAnsi="Times New Roman"/>
           <w:sz w:val="20"/>
         </w:rPr>
-        <w:t xml:space="preserve">Developed end to end solution for recruiting </w:t>
-      </w:r>
-      <w:r>
-        <w:rPr>
-          <w:rFonts w:ascii="Times New Roman" w:hAnsi="Times New Roman"/>
-          <w:sz w:val="20"/>
-        </w:rPr>
-        <w:t xml:space="preserve">by </w:t>
-      </w:r>
-      <w:r>
-        <w:rPr>
-          <w:rFonts w:ascii="Times New Roman" w:hAnsi="Times New Roman"/>
-          <w:sz w:val="20"/>
-        </w:rPr>
-        <w:t>tackling problems with automation, interview distribution</w:t>
-      </w:r>
-      <w:r>
-        <w:rPr>
-          <w:rFonts w:ascii="Times New Roman" w:hAnsi="Times New Roman"/>
-          <w:sz w:val="20"/>
-        </w:rPr>
-        <w:t>,</w:t>
-      </w:r>
-      <w:r>
-        <w:rPr>
-          <w:rFonts w:ascii="Times New Roman" w:hAnsi="Times New Roman"/>
-          <w:sz w:val="20"/>
-        </w:rPr>
-        <w:t xml:space="preserve"> and </w:t>
-      </w:r>
-      <w:r>
-        <w:rPr>
-          <w:rFonts w:ascii="Times New Roman" w:hAnsi="Times New Roman"/>
-          <w:sz w:val="20"/>
-        </w:rPr>
-        <w:t>feedback.</w:t>
+        <w:t>Worked</w:t>
+      </w:r>
+      <w:r>
+        <w:rPr>
+          <w:rFonts w:ascii="Times New Roman" w:hAnsi="Times New Roman"/>
+          <w:sz w:val="20"/>
+        </w:rPr>
+        <w:t xml:space="preserve"> on the Collaboration, </w:t>
+      </w:r>
+      <w:r>
+        <w:rPr>
+          <w:rFonts w:ascii="Times New Roman" w:hAnsi="Times New Roman"/>
+          <w:sz w:val="20"/>
+        </w:rPr>
+        <w:t xml:space="preserve">Usability, and Engineering team building </w:t>
+      </w:r>
+      <w:r>
+        <w:rPr>
+          <w:rFonts w:ascii="Times New Roman" w:hAnsi="Times New Roman"/>
+          <w:sz w:val="20"/>
+        </w:rPr>
+        <w:t xml:space="preserve">the </w:t>
+      </w:r>
+      <w:r>
+        <w:rPr>
+          <w:rFonts w:ascii="Times New Roman" w:hAnsi="Times New Roman"/>
+          <w:sz w:val="20"/>
+        </w:rPr>
+        <w:t xml:space="preserve">interview scheduling </w:t>
+      </w:r>
+      <w:r>
+        <w:rPr>
+          <w:rFonts w:ascii="Times New Roman" w:hAnsi="Times New Roman"/>
+          <w:sz w:val="20"/>
+        </w:rPr>
+        <w:t>optimizer tool</w:t>
+      </w:r>
+      <w:r>
+        <w:rPr>
+          <w:rFonts w:ascii="Times New Roman" w:hAnsi="Times New Roman"/>
+          <w:sz w:val="20"/>
+        </w:rPr>
+        <w:t>.</w:t>
+      </w:r>
+      <w:r>
+        <w:rPr>
+          <w:rFonts w:ascii="Times New Roman" w:hAnsi="Times New Roman"/>
+          <w:sz w:val="20"/>
+        </w:rPr>
+        <w:t xml:space="preserve"> (2016)</w:t>
       </w:r>
     </w:p>
     <w:p>
       <w:pPr>
+        <w:pStyle w:val="ListParagraph"/>
+        <w:numPr>
+          <w:ilvl w:val="0"/>
+          <w:numId w:val="14"/>
+        </w:numPr>
         <w:spacing w:before="40" w:after="40" w:line="240" w:lineRule="auto"/>
-        <w:rPr>
-          <w:rFonts w:ascii="Times New Roman" w:hAnsi="Times New Roman"/>
-          <w:b/>
-          <w:sz w:val="20"/>
-        </w:rPr>
-      </w:pPr>
-      <w:r>
-        <w:rPr>
-          <w:rFonts w:ascii="Times New Roman" w:hAnsi="Times New Roman"/>
-          <w:b/>
-          <w:sz w:val="20"/>
-        </w:rPr>
-        <w:t>University of Pittsburgh Medical Center</w:t>
-      </w:r>
-      <w:r>
-        <w:rPr>
-          <w:rFonts w:ascii="Times New Roman" w:hAnsi="Times New Roman"/>
-          <w:b/>
-          <w:sz w:val="20"/>
-        </w:rPr>
-        <w:t xml:space="preserve"> (UPMC)</w:t>
-      </w:r>
-      <w:r>
-        <w:rPr>
-          <w:rFonts w:ascii="Times New Roman" w:hAnsi="Times New Roman"/>
-          <w:b/>
-          <w:sz w:val="20"/>
-        </w:rPr>
-        <w:tab/>
-      </w:r>
-      <w:r>
-        <w:rPr>
-          <w:rFonts w:ascii="Times New Roman" w:hAnsi="Times New Roman"/>
-          <w:b/>
-          <w:sz w:val="20"/>
-        </w:rPr>
-        <w:tab/>
-      </w:r>
-      <w:r>
-        <w:rPr>
-          <w:rFonts w:ascii="Times New Roman" w:hAnsi="Times New Roman"/>
-          <w:b/>
-          <w:sz w:val="20"/>
-        </w:rPr>
-        <w:tab/>
-        <w:t xml:space="preserve">  </w:t>
-      </w:r>
-      <w:r>
-        <w:rPr>
-          <w:rFonts w:ascii="Times New Roman" w:hAnsi="Times New Roman"/>
-          <w:b/>
-          <w:sz w:val="20"/>
-        </w:rPr>
-        <w:tab/>
-      </w:r>
-      <w:r>
-        <w:rPr>
-          <w:rFonts w:ascii="Times New Roman" w:hAnsi="Times New Roman"/>
-          <w:b/>
-          <w:sz w:val="20"/>
-        </w:rPr>
-        <w:tab/>
-      </w:r>
-      <w:r>
-        <w:rPr>
-          <w:rFonts w:ascii="Times New Roman" w:hAnsi="Times New Roman"/>
-          <w:b/>
-          <w:sz w:val="20"/>
-        </w:rPr>
-        <w:tab/>
-        <w:t xml:space="preserve">            </w:t>
-      </w:r>
-      <w:r>
-        <w:rPr>
-          <w:rFonts w:ascii="Times New Roman" w:hAnsi="Times New Roman"/>
-          <w:b/>
-          <w:sz w:val="20"/>
-        </w:rPr>
-        <w:t xml:space="preserve">                      </w:t>
-      </w:r>
-      <w:r>
-        <w:rPr>
-          <w:rFonts w:ascii="Times New Roman" w:hAnsi="Times New Roman"/>
-          <w:sz w:val="20"/>
-        </w:rPr>
-        <w:t>Pittsburgh, PA</w:t>
+        <w:ind w:left="540" w:hanging="270"/>
+        <w:rPr>
+          <w:rFonts w:ascii="Times New Roman" w:hAnsi="Times New Roman"/>
+          <w:sz w:val="20"/>
+        </w:rPr>
+      </w:pPr>
+      <w:r>
+        <w:rPr>
+          <w:rFonts w:ascii="Times New Roman" w:hAnsi="Times New Roman"/>
+          <w:sz w:val="20"/>
+        </w:rPr>
+        <w:t>Developed end</w:t>
+      </w:r>
+      <w:r>
+        <w:rPr>
+          <w:rFonts w:ascii="Times New Roman" w:hAnsi="Times New Roman"/>
+          <w:sz w:val="20"/>
+        </w:rPr>
+        <w:t xml:space="preserve"> to end solution for recruiting, </w:t>
+      </w:r>
+      <w:r>
+        <w:rPr>
+          <w:rFonts w:ascii="Times New Roman" w:hAnsi="Times New Roman"/>
+          <w:sz w:val="20"/>
+        </w:rPr>
+        <w:t>tackling problems with automation, interview distribution</w:t>
+      </w:r>
+      <w:r>
+        <w:rPr>
+          <w:rFonts w:ascii="Times New Roman" w:hAnsi="Times New Roman"/>
+          <w:sz w:val="20"/>
+        </w:rPr>
+        <w:t>,</w:t>
+      </w:r>
+      <w:r>
+        <w:rPr>
+          <w:rFonts w:ascii="Times New Roman" w:hAnsi="Times New Roman"/>
+          <w:sz w:val="20"/>
+        </w:rPr>
+        <w:t xml:space="preserve"> and </w:t>
+      </w:r>
+      <w:r>
+        <w:rPr>
+          <w:rFonts w:ascii="Times New Roman" w:hAnsi="Times New Roman"/>
+          <w:sz w:val="20"/>
+        </w:rPr>
+        <w:t>feedback.</w:t>
+      </w:r>
+      <w:r>
+        <w:rPr>
+          <w:rFonts w:ascii="Times New Roman" w:hAnsi="Times New Roman"/>
+          <w:sz w:val="20"/>
+        </w:rPr>
+        <w:t xml:space="preserve"> </w:t>
+      </w:r>
+      <w:r>
+        <w:rPr>
+          <w:rFonts w:ascii="Times New Roman" w:hAnsi="Times New Roman"/>
+          <w:sz w:val="20"/>
+        </w:rPr>
+        <w:t>(2016)</w:t>
       </w:r>
     </w:p>
     <w:p>
       <w:pPr>
-        <w:spacing w:before="40" w:after="40" w:line="240" w:lineRule="auto"/>
+        <w:spacing w:before="40" w:after="0" w:line="240" w:lineRule="auto"/>
+        <w:rPr>
+          <w:rFonts w:ascii="Times New Roman" w:hAnsi="Times New Roman"/>
+          <w:b/>
+          <w:sz w:val="20"/>
+        </w:rPr>
+      </w:pPr>
+      <w:r>
+        <w:rPr>
+          <w:rFonts w:ascii="Times New Roman" w:hAnsi="Times New Roman"/>
+          <w:b/>
+          <w:sz w:val="20"/>
+        </w:rPr>
+        <w:t>University of Pittsburgh Medical Center</w:t>
+      </w:r>
+      <w:r>
+        <w:rPr>
+          <w:rFonts w:ascii="Times New Roman" w:hAnsi="Times New Roman"/>
+          <w:b/>
+          <w:sz w:val="20"/>
+        </w:rPr>
+        <w:t xml:space="preserve"> (UPMC)</w:t>
+      </w:r>
+      <w:r>
+        <w:rPr>
+          <w:rFonts w:ascii="Times New Roman" w:hAnsi="Times New Roman"/>
+          <w:b/>
+          <w:sz w:val="20"/>
+        </w:rPr>
+        <w:tab/>
+      </w:r>
+      <w:r>
+        <w:rPr>
+          <w:rFonts w:ascii="Times New Roman" w:hAnsi="Times New Roman"/>
+          <w:b/>
+          <w:sz w:val="20"/>
+        </w:rPr>
+        <w:tab/>
+      </w:r>
+      <w:r>
+        <w:rPr>
+          <w:rFonts w:ascii="Times New Roman" w:hAnsi="Times New Roman"/>
+          <w:b/>
+          <w:sz w:val="20"/>
+        </w:rPr>
+        <w:tab/>
+        <w:t xml:space="preserve">  </w:t>
+      </w:r>
+      <w:r>
+        <w:rPr>
+          <w:rFonts w:ascii="Times New Roman" w:hAnsi="Times New Roman"/>
+          <w:b/>
+          <w:sz w:val="20"/>
+        </w:rPr>
+        <w:tab/>
+      </w:r>
+      <w:r>
+        <w:rPr>
+          <w:rFonts w:ascii="Times New Roman" w:hAnsi="Times New Roman"/>
+          <w:b/>
+          <w:sz w:val="20"/>
+        </w:rPr>
+        <w:tab/>
+      </w:r>
+      <w:r>
+        <w:rPr>
+          <w:rFonts w:ascii="Times New Roman" w:hAnsi="Times New Roman"/>
+          <w:b/>
+          <w:sz w:val="20"/>
+        </w:rPr>
+        <w:tab/>
+        <w:t xml:space="preserve">            </w:t>
+      </w:r>
+      <w:r>
+        <w:rPr>
+          <w:rFonts w:ascii="Times New Roman" w:hAnsi="Times New Roman"/>
+          <w:b/>
+          <w:sz w:val="20"/>
+        </w:rPr>
+        <w:t xml:space="preserve">                      </w:t>
+      </w:r>
+      <w:r>
+        <w:rPr>
+          <w:rFonts w:ascii="Times New Roman" w:hAnsi="Times New Roman"/>
+          <w:sz w:val="20"/>
+        </w:rPr>
+        <w:t>Pittsburgh, PA</w:t>
+      </w:r>
+    </w:p>
+    <w:p>
+      <w:pPr>
+        <w:spacing w:after="40" w:line="240" w:lineRule="auto"/>
         <w:rPr>
           <w:rFonts w:ascii="Times New Roman" w:hAnsi="Times New Roman"/>
           <w:sz w:val="20"/>
@@ -1565,7 +1631,7 @@
     </w:p>
     <w:p>
       <w:pPr>
-        <w:spacing w:before="40" w:after="40" w:line="240" w:lineRule="auto"/>
+        <w:spacing w:before="40" w:after="0" w:line="240" w:lineRule="auto"/>
         <w:rPr>
           <w:rFonts w:ascii="Times New Roman" w:hAnsi="Times New Roman"/>
           <w:b/>
@@ -1695,7 +1761,7 @@
     </w:p>
     <w:p>
       <w:pPr>
-        <w:spacing w:before="40" w:after="40" w:line="240" w:lineRule="auto"/>
+        <w:spacing w:after="40" w:line="240" w:lineRule="auto"/>
         <w:rPr>
           <w:rFonts w:ascii="Times New Roman" w:hAnsi="Times New Roman"/>
           <w:sz w:val="20"/>
@@ -2019,7 +2085,7 @@
     </w:p>
     <w:p>
       <w:pPr>
-        <w:spacing w:before="40" w:after="40" w:line="240" w:lineRule="auto"/>
+        <w:spacing w:before="40" w:after="0" w:line="240" w:lineRule="auto"/>
         <w:rPr>
           <w:rFonts w:ascii="Times New Roman" w:hAnsi="Times New Roman"/>
           <w:b/>
@@ -2142,7 +2208,7 @@
     </w:p>
     <w:p>
       <w:pPr>
-        <w:spacing w:before="40" w:after="40" w:line="240" w:lineRule="auto"/>
+        <w:spacing w:after="40" w:line="240" w:lineRule="auto"/>
         <w:rPr>
           <w:rFonts w:ascii="Times New Roman" w:hAnsi="Times New Roman"/>
           <w:sz w:val="20"/>
@@ -2469,7 +2535,7 @@
     </w:p>
     <w:p>
       <w:pPr>
-        <w:spacing w:before="40" w:after="40" w:line="240" w:lineRule="auto"/>
+        <w:spacing w:before="40" w:after="0" w:line="240" w:lineRule="auto"/>
         <w:rPr>
           <w:rFonts w:ascii="Times New Roman" w:hAnsi="Times New Roman"/>
           <w:b/>
@@ -2584,7 +2650,7 @@
     </w:p>
     <w:p>
       <w:pPr>
-        <w:spacing w:before="40" w:after="40" w:line="240" w:lineRule="auto"/>
+        <w:spacing w:after="40" w:line="240" w:lineRule="auto"/>
         <w:rPr>
           <w:rFonts w:ascii="Times New Roman" w:hAnsi="Times New Roman"/>
           <w:sz w:val="20"/>
@@ -2793,16 +2859,6 @@
     </w:p>
     <w:p>
       <w:pPr>
-        <w:spacing w:before="40" w:after="0" w:line="240" w:lineRule="auto"/>
-        <w:rPr>
-          <w:rFonts w:ascii="Times New Roman" w:hAnsi="Times New Roman"/>
-          <w:sz w:val="2"/>
-          <w:szCs w:val="2"/>
-        </w:rPr>
-      </w:pPr>
-    </w:p>
-    <w:p>
-      <w:pPr>
         <w:pBdr>
           <w:bottom w:val="single" w:sz="6" w:space="1" w:color="auto"/>
         </w:pBdr>
@@ -3037,8 +3093,6 @@
         </w:rPr>
         <w:t>studies</w:t>
       </w:r>
-      <w:bookmarkStart w:id="0" w:name="_GoBack"/>
-      <w:bookmarkEnd w:id="0"/>
       <w:r>
         <w:rPr>
           <w:rFonts w:ascii="Times New Roman" w:hAnsi="Times New Roman"/>
@@ -3773,7 +3827,7 @@
         <w:spacing w:before="40" w:after="0" w:line="240" w:lineRule="auto"/>
         <w:rPr>
           <w:rFonts w:ascii="Times New Roman" w:hAnsi="Times New Roman"/>
-          <w:sz w:val="8"/>
+          <w:sz w:val="2"/>
           <w:szCs w:val="8"/>
         </w:rPr>
       </w:pPr>
@@ -3882,21 +3936,7 @@
           <w:rFonts w:ascii="Times New Roman" w:hAnsi="Times New Roman"/>
           <w:sz w:val="20"/>
         </w:rPr>
-        <w:t xml:space="preserve"> Won </w:t>
-      </w:r>
-      <w:r>
-        <w:rPr>
-          <w:rFonts w:ascii="Times New Roman" w:hAnsi="Times New Roman"/>
-          <w:sz w:val="20"/>
-        </w:rPr>
-        <w:t>Capital One’s Engineering Summit</w:t>
-      </w:r>
-      <w:r>
-        <w:rPr>
-          <w:rFonts w:ascii="Times New Roman" w:hAnsi="Times New Roman"/>
-          <w:sz w:val="20"/>
-        </w:rPr>
-        <w:t xml:space="preserve"> coding challenge </w:t>
+        <w:t xml:space="preserve"> Won Capital One’s Engineering Summit coding challenge </w:t>
       </w:r>
       <w:r>
         <w:rPr>
@@ -4215,7 +4255,7 @@
 </file>
 
 <file path=word/endnotes.xml><?xml version="1.0" encoding="utf-8"?>
-<w:endnotes xmlns:wpc="http://schemas.microsoft.com/office/word/2010/wordprocessingCanvas" xmlns:cx="http://schemas.microsoft.com/office/drawing/2014/chartex" xmlns:cx1="http://schemas.microsoft.com/office/drawing/2015/9/8/chartex" xmlns:cx2="http://schemas.microsoft.com/office/drawing/2015/10/21/chartex" xmlns:cx3="http://schemas.microsoft.com/office/drawing/2016/5/9/chartex" xmlns:cx4="http://schemas.microsoft.com/office/drawing/2016/5/10/chartex" xmlns:cx5="http://schemas.microsoft.com/office/drawing/2016/5/11/chartex" xmlns:cx6="http://schemas.microsoft.com/office/drawing/2016/5/12/chartex" xmlns:cx7="http://schemas.microsoft.com/office/drawing/2016/5/13/chartex" xmlns:cx8="http://schemas.microsoft.com/office/drawing/2016/5/14/chartex" xmlns:mc="http://schemas.openxmlformats.org/markup-compatibility/2006" xmlns:aink="http://schemas.microsoft.com/office/drawing/2016/ink" xmlns:o="urn:schemas-microsoft-com:office:office" xmlns:r="http://schemas.openxmlformats.org/officeDocument/2006/relationships" xmlns:m="http://schemas.openxmlformats.org/officeDocument/2006/math" xmlns:v="urn:schemas-microsoft-com:vml" xmlns:wp14="http://schemas.microsoft.com/office/word/2010/wordprocessingDrawing" xmlns:wp="http://schemas.openxmlformats.org/drawingml/2006/wordprocessingDrawing" xmlns:w10="urn:schemas-microsoft-com:office:word" xmlns:w="http://schemas.openxmlformats.org/wordprocessingml/2006/main" xmlns:w14="http://schemas.microsoft.com/office/word/2010/wordml" xmlns:w15="http://schemas.microsoft.com/office/word/2012/wordml" xmlns:w16se="http://schemas.microsoft.com/office/word/2015/wordml/symex" xmlns:wpg="http://schemas.microsoft.com/office/word/2010/wordprocessingGroup" xmlns:wpi="http://schemas.microsoft.com/office/word/2010/wordprocessingInk" xmlns:wne="http://schemas.microsoft.com/office/word/2006/wordml" xmlns:wps="http://schemas.microsoft.com/office/word/2010/wordprocessingShape" mc:Ignorable="w14 w15 w16se wp14">
+<w:endnotes xmlns:wpc="http://schemas.microsoft.com/office/word/2010/wordprocessingCanvas" xmlns:cx="http://schemas.microsoft.com/office/drawing/2014/chartex" xmlns:cx1="http://schemas.microsoft.com/office/drawing/2015/9/8/chartex" xmlns:cx2="http://schemas.microsoft.com/office/drawing/2015/10/21/chartex" xmlns:cx3="http://schemas.microsoft.com/office/drawing/2016/5/9/chartex" xmlns:cx4="http://schemas.microsoft.com/office/drawing/2016/5/10/chartex" xmlns:cx5="http://schemas.microsoft.com/office/drawing/2016/5/11/chartex" xmlns:cx6="http://schemas.microsoft.com/office/drawing/2016/5/12/chartex" xmlns:cx7="http://schemas.microsoft.com/office/drawing/2016/5/13/chartex" xmlns:cx8="http://schemas.microsoft.com/office/drawing/2016/5/14/chartex" xmlns:mc="http://schemas.openxmlformats.org/markup-compatibility/2006" xmlns:aink="http://schemas.microsoft.com/office/drawing/2016/ink" xmlns:am3d="http://schemas.microsoft.com/office/drawing/2017/model3d" xmlns:o="urn:schemas-microsoft-com:office:office" xmlns:r="http://schemas.openxmlformats.org/officeDocument/2006/relationships" xmlns:m="http://schemas.openxmlformats.org/officeDocument/2006/math" xmlns:v="urn:schemas-microsoft-com:vml" xmlns:wp14="http://schemas.microsoft.com/office/word/2010/wordprocessingDrawing" xmlns:wp="http://schemas.openxmlformats.org/drawingml/2006/wordprocessingDrawing" xmlns:w10="urn:schemas-microsoft-com:office:word" xmlns:w="http://schemas.openxmlformats.org/wordprocessingml/2006/main" xmlns:w14="http://schemas.microsoft.com/office/word/2010/wordml" xmlns:w15="http://schemas.microsoft.com/office/word/2012/wordml" xmlns:w16cid="http://schemas.microsoft.com/office/word/2016/wordml/cid" xmlns:w16se="http://schemas.microsoft.com/office/word/2015/wordml/symex" xmlns:wpg="http://schemas.microsoft.com/office/word/2010/wordprocessingGroup" xmlns:wpi="http://schemas.microsoft.com/office/word/2010/wordprocessingInk" xmlns:wne="http://schemas.microsoft.com/office/word/2006/wordml" xmlns:wps="http://schemas.microsoft.com/office/word/2010/wordprocessingShape" mc:Ignorable="w14 w15 w16se w16cid wp14">
   <w:endnote w:type="separator" w:id="-1">
     <w:p>
       <w:pPr>
@@ -4240,7 +4280,7 @@
 </file>
 
 <file path=word/footnotes.xml><?xml version="1.0" encoding="utf-8"?>
-<w:footnotes xmlns:wpc="http://schemas.microsoft.com/office/word/2010/wordprocessingCanvas" xmlns:cx="http://schemas.microsoft.com/office/drawing/2014/chartex" xmlns:cx1="http://schemas.microsoft.com/office/drawing/2015/9/8/chartex" xmlns:cx2="http://schemas.microsoft.com/office/drawing/2015/10/21/chartex" xmlns:cx3="http://schemas.microsoft.com/office/drawing/2016/5/9/chartex" xmlns:cx4="http://schemas.microsoft.com/office/drawing/2016/5/10/chartex" xmlns:cx5="http://schemas.microsoft.com/office/drawing/2016/5/11/chartex" xmlns:cx6="http://schemas.microsoft.com/office/drawing/2016/5/12/chartex" xmlns:cx7="http://schemas.microsoft.com/office/drawing/2016/5/13/chartex" xmlns:cx8="http://schemas.microsoft.com/office/drawing/2016/5/14/chartex" xmlns:mc="http://schemas.openxmlformats.org/markup-compatibility/2006" xmlns:aink="http://schemas.microsoft.com/office/drawing/2016/ink" xmlns:o="urn:schemas-microsoft-com:office:office" xmlns:r="http://schemas.openxmlformats.org/officeDocument/2006/relationships" xmlns:m="http://schemas.openxmlformats.org/officeDocument/2006/math" xmlns:v="urn:schemas-microsoft-com:vml" xmlns:wp14="http://schemas.microsoft.com/office/word/2010/wordprocessingDrawing" xmlns:wp="http://schemas.openxmlformats.org/drawingml/2006/wordprocessingDrawing" xmlns:w10="urn:schemas-microsoft-com:office:word" xmlns:w="http://schemas.openxmlformats.org/wordprocessingml/2006/main" xmlns:w14="http://schemas.microsoft.com/office/word/2010/wordml" xmlns:w15="http://schemas.microsoft.com/office/word/2012/wordml" xmlns:w16se="http://schemas.microsoft.com/office/word/2015/wordml/symex" xmlns:wpg="http://schemas.microsoft.com/office/word/2010/wordprocessingGroup" xmlns:wpi="http://schemas.microsoft.com/office/word/2010/wordprocessingInk" xmlns:wne="http://schemas.microsoft.com/office/word/2006/wordml" xmlns:wps="http://schemas.microsoft.com/office/word/2010/wordprocessingShape" mc:Ignorable="w14 w15 w16se wp14">
+<w:footnotes xmlns:wpc="http://schemas.microsoft.com/office/word/2010/wordprocessingCanvas" xmlns:cx="http://schemas.microsoft.com/office/drawing/2014/chartex" xmlns:cx1="http://schemas.microsoft.com/office/drawing/2015/9/8/chartex" xmlns:cx2="http://schemas.microsoft.com/office/drawing/2015/10/21/chartex" xmlns:cx3="http://schemas.microsoft.com/office/drawing/2016/5/9/chartex" xmlns:cx4="http://schemas.microsoft.com/office/drawing/2016/5/10/chartex" xmlns:cx5="http://schemas.microsoft.com/office/drawing/2016/5/11/chartex" xmlns:cx6="http://schemas.microsoft.com/office/drawing/2016/5/12/chartex" xmlns:cx7="http://schemas.microsoft.com/office/drawing/2016/5/13/chartex" xmlns:cx8="http://schemas.microsoft.com/office/drawing/2016/5/14/chartex" xmlns:mc="http://schemas.openxmlformats.org/markup-compatibility/2006" xmlns:aink="http://schemas.microsoft.com/office/drawing/2016/ink" xmlns:am3d="http://schemas.microsoft.com/office/drawing/2017/model3d" xmlns:o="urn:schemas-microsoft-com:office:office" xmlns:r="http://schemas.openxmlformats.org/officeDocument/2006/relationships" xmlns:m="http://schemas.openxmlformats.org/officeDocument/2006/math" xmlns:v="urn:schemas-microsoft-com:vml" xmlns:wp14="http://schemas.microsoft.com/office/word/2010/wordprocessingDrawing" xmlns:wp="http://schemas.openxmlformats.org/drawingml/2006/wordprocessingDrawing" xmlns:w10="urn:schemas-microsoft-com:office:word" xmlns:w="http://schemas.openxmlformats.org/wordprocessingml/2006/main" xmlns:w14="http://schemas.microsoft.com/office/word/2010/wordml" xmlns:w15="http://schemas.microsoft.com/office/word/2012/wordml" xmlns:w16cid="http://schemas.microsoft.com/office/word/2016/wordml/cid" xmlns:w16se="http://schemas.microsoft.com/office/word/2015/wordml/symex" xmlns:wpg="http://schemas.microsoft.com/office/word/2010/wordprocessingGroup" xmlns:wpi="http://schemas.microsoft.com/office/word/2010/wordprocessingInk" xmlns:wne="http://schemas.microsoft.com/office/word/2006/wordml" xmlns:wps="http://schemas.microsoft.com/office/word/2010/wordprocessingShape" mc:Ignorable="w14 w15 w16se w16cid wp14">
   <w:footnote w:type="separator" w:id="-1">
     <w:p>
       <w:pPr>
@@ -4265,7 +4305,7 @@
 </file>
 
 <file path=word/numbering.xml><?xml version="1.0" encoding="utf-8"?>
-<w:numbering xmlns:wpc="http://schemas.microsoft.com/office/word/2010/wordprocessingCanvas" xmlns:cx="http://schemas.microsoft.com/office/drawing/2014/chartex" xmlns:cx1="http://schemas.microsoft.com/office/drawing/2015/9/8/chartex" xmlns:cx2="http://schemas.microsoft.com/office/drawing/2015/10/21/chartex" xmlns:cx3="http://schemas.microsoft.com/office/drawing/2016/5/9/chartex" xmlns:cx4="http://schemas.microsoft.com/office/drawing/2016/5/10/chartex" xmlns:cx5="http://schemas.microsoft.com/office/drawing/2016/5/11/chartex" xmlns:cx6="http://schemas.microsoft.com/office/drawing/2016/5/12/chartex" xmlns:cx7="http://schemas.microsoft.com/office/drawing/2016/5/13/chartex" xmlns:cx8="http://schemas.microsoft.com/office/drawing/2016/5/14/chartex" xmlns:mc="http://schemas.openxmlformats.org/markup-compatibility/2006" xmlns:aink="http://schemas.microsoft.com/office/drawing/2016/ink" xmlns:o="urn:schemas-microsoft-com:office:office" xmlns:r="http://schemas.openxmlformats.org/officeDocument/2006/relationships" xmlns:m="http://schemas.openxmlformats.org/officeDocument/2006/math" xmlns:v="urn:schemas-microsoft-com:vml" xmlns:wp14="http://schemas.microsoft.com/office/word/2010/wordprocessingDrawing" xmlns:wp="http://schemas.openxmlformats.org/drawingml/2006/wordprocessingDrawing" xmlns:w10="urn:schemas-microsoft-com:office:word" xmlns:w="http://schemas.openxmlformats.org/wordprocessingml/2006/main" xmlns:w14="http://schemas.microsoft.com/office/word/2010/wordml" xmlns:w15="http://schemas.microsoft.com/office/word/2012/wordml" xmlns:w16se="http://schemas.microsoft.com/office/word/2015/wordml/symex" xmlns:wpg="http://schemas.microsoft.com/office/word/2010/wordprocessingGroup" xmlns:wpi="http://schemas.microsoft.com/office/word/2010/wordprocessingInk" xmlns:wne="http://schemas.microsoft.com/office/word/2006/wordml" xmlns:wps="http://schemas.microsoft.com/office/word/2010/wordprocessingShape" mc:Ignorable="w14 w15 w16se wp14">
+<w:numbering xmlns:wpc="http://schemas.microsoft.com/office/word/2010/wordprocessingCanvas" xmlns:cx="http://schemas.microsoft.com/office/drawing/2014/chartex" xmlns:cx1="http://schemas.microsoft.com/office/drawing/2015/9/8/chartex" xmlns:cx2="http://schemas.microsoft.com/office/drawing/2015/10/21/chartex" xmlns:cx3="http://schemas.microsoft.com/office/drawing/2016/5/9/chartex" xmlns:cx4="http://schemas.microsoft.com/office/drawing/2016/5/10/chartex" xmlns:cx5="http://schemas.microsoft.com/office/drawing/2016/5/11/chartex" xmlns:cx6="http://schemas.microsoft.com/office/drawing/2016/5/12/chartex" xmlns:cx7="http://schemas.microsoft.com/office/drawing/2016/5/13/chartex" xmlns:cx8="http://schemas.microsoft.com/office/drawing/2016/5/14/chartex" xmlns:mc="http://schemas.openxmlformats.org/markup-compatibility/2006" xmlns:aink="http://schemas.microsoft.com/office/drawing/2016/ink" xmlns:am3d="http://schemas.microsoft.com/office/drawing/2017/model3d" xmlns:o="urn:schemas-microsoft-com:office:office" xmlns:r="http://schemas.openxmlformats.org/officeDocument/2006/relationships" xmlns:m="http://schemas.openxmlformats.org/officeDocument/2006/math" xmlns:v="urn:schemas-microsoft-com:vml" xmlns:wp14="http://schemas.microsoft.com/office/word/2010/wordprocessingDrawing" xmlns:wp="http://schemas.openxmlformats.org/drawingml/2006/wordprocessingDrawing" xmlns:w10="urn:schemas-microsoft-com:office:word" xmlns:w="http://schemas.openxmlformats.org/wordprocessingml/2006/main" xmlns:w14="http://schemas.microsoft.com/office/word/2010/wordml" xmlns:w15="http://schemas.microsoft.com/office/word/2012/wordml" xmlns:w16cid="http://schemas.microsoft.com/office/word/2016/wordml/cid" xmlns:w16se="http://schemas.microsoft.com/office/word/2015/wordml/symex" xmlns:wpg="http://schemas.microsoft.com/office/word/2010/wordprocessingGroup" xmlns:wpi="http://schemas.microsoft.com/office/word/2010/wordprocessingInk" xmlns:wne="http://schemas.microsoft.com/office/word/2006/wordml" xmlns:wps="http://schemas.microsoft.com/office/word/2010/wordprocessingShape" mc:Ignorable="w14 w15 w16se w16cid wp14">
   <w:abstractNum w:abstractNumId="0" w15:restartNumberingAfterBreak="0">
     <w:nsid w:val="05D27CE1"/>
     <w:multiLevelType w:val="hybridMultilevel"/>
@@ -6056,7 +6096,7 @@
 </file>
 
 <file path=word/styles.xml><?xml version="1.0" encoding="utf-8"?>
-<w:styles xmlns:mc="http://schemas.openxmlformats.org/markup-compatibility/2006" xmlns:r="http://schemas.openxmlformats.org/officeDocument/2006/relationships" xmlns:w="http://schemas.openxmlformats.org/wordprocessingml/2006/main" xmlns:w14="http://schemas.microsoft.com/office/word/2010/wordml" xmlns:w15="http://schemas.microsoft.com/office/word/2012/wordml" xmlns:w16se="http://schemas.microsoft.com/office/word/2015/wordml/symex" mc:Ignorable="w14 w15 w16se">
+<w:styles xmlns:mc="http://schemas.openxmlformats.org/markup-compatibility/2006" xmlns:r="http://schemas.openxmlformats.org/officeDocument/2006/relationships" xmlns:w="http://schemas.openxmlformats.org/wordprocessingml/2006/main" xmlns:w14="http://schemas.microsoft.com/office/word/2010/wordml" xmlns:w15="http://schemas.microsoft.com/office/word/2012/wordml" xmlns:w16cid="http://schemas.microsoft.com/office/word/2016/wordml/cid" xmlns:w16se="http://schemas.microsoft.com/office/word/2015/wordml/symex" mc:Ignorable="w14 w15 w16se w16cid">
   <w:docDefaults>
     <w:rPrDefault>
       <w:rPr>
@@ -6072,7 +6112,7 @@
       </w:pPr>
     </w:pPrDefault>
   </w:docDefaults>
-  <w:latentStyles w:defLockedState="0" w:defUIPriority="99" w:defSemiHidden="0" w:defUnhideWhenUsed="0" w:defQFormat="0" w:count="374">
+  <w:latentStyles w:defLockedState="0" w:defUIPriority="99" w:defSemiHidden="0" w:defUnhideWhenUsed="0" w:defQFormat="0" w:count="375">
     <w:lsdException w:name="Normal" w:uiPriority="0" w:qFormat="1"/>
     <w:lsdException w:name="heading 1" w:uiPriority="9" w:qFormat="1"/>
     <w:lsdException w:name="heading 2" w:semiHidden="1" w:uiPriority="9" w:unhideWhenUsed="1" w:qFormat="1"/>
@@ -6178,7 +6218,6 @@
     <w:lsdException w:name="HTML Sample" w:semiHidden="1" w:unhideWhenUsed="1"/>
     <w:lsdException w:name="HTML Typewriter" w:semiHidden="1" w:unhideWhenUsed="1"/>
     <w:lsdException w:name="HTML Variable" w:semiHidden="1" w:unhideWhenUsed="1"/>
-    <w:lsdException w:name="Normal Table" w:semiHidden="1" w:unhideWhenUsed="1"/>
     <w:lsdException w:name="annotation subject" w:semiHidden="1" w:unhideWhenUsed="1"/>
     <w:lsdException w:name="No List" w:semiHidden="1" w:unhideWhenUsed="1"/>
     <w:lsdException w:name="Outline List 1" w:semiHidden="1" w:unhideWhenUsed="1"/>
@@ -6225,10 +6264,8 @@
     <w:lsdException w:name="Table Subtle 2" w:semiHidden="1" w:unhideWhenUsed="1"/>
     <w:lsdException w:name="Table Web 1" w:semiHidden="1" w:unhideWhenUsed="1"/>
     <w:lsdException w:name="Table Web 2" w:semiHidden="1" w:unhideWhenUsed="1"/>
-    <w:lsdException w:name="Table Web 3" w:semiHidden="1" w:unhideWhenUsed="1"/>
     <w:lsdException w:name="Balloon Text" w:semiHidden="1" w:unhideWhenUsed="1"/>
     <w:lsdException w:name="Table Grid" w:uiPriority="59"/>
-    <w:lsdException w:name="Table Theme" w:semiHidden="1" w:unhideWhenUsed="1"/>
     <w:lsdException w:name="Placeholder Text" w:semiHidden="1"/>
     <w:lsdException w:name="No Spacing" w:uiPriority="1" w:qFormat="1"/>
     <w:lsdException w:name="Light Shading" w:uiPriority="60"/>
@@ -6447,6 +6484,7 @@
     <w:lsdException w:name="Mention" w:semiHidden="1" w:unhideWhenUsed="1"/>
     <w:lsdException w:name="Smart Hyperlink" w:semiHidden="1" w:unhideWhenUsed="1"/>
     <w:lsdException w:name="Hashtag" w:semiHidden="1" w:unhideWhenUsed="1"/>
+    <w:lsdException w:name="Unresolved Mention" w:semiHidden="1" w:unhideWhenUsed="1"/>
   </w:latentStyles>
   <w:style w:type="paragraph" w:default="1" w:styleId="Normal">
     <w:name w:val="Normal"/>
@@ -6951,7 +6989,7 @@
 </file>
 
 <file path=customXml/itemProps1.xml><?xml version="1.0" encoding="utf-8"?>
-<ds:datastoreItem xmlns:ds="http://schemas.openxmlformats.org/officeDocument/2006/customXml" ds:itemID="{099859D6-C7EB-444B-9015-8D6704A53538}">
+<ds:datastoreItem xmlns:ds="http://schemas.openxmlformats.org/officeDocument/2006/customXml" ds:itemID="{4D65A116-2A18-465E-A904-7FDDFEBE10E5}">
   <ds:schemaRefs>
     <ds:schemaRef ds:uri="http://schemas.openxmlformats.org/officeDocument/2006/bibliography"/>
   </ds:schemaRefs>

</xml_diff>

<commit_message>
Changed font to Garamond
</commit_message>
<xml_diff>
--- a/Resume.docx
+++ b/Resume.docx
@@ -7,16 +7,14 @@
         <w:spacing w:after="0" w:line="240" w:lineRule="auto"/>
         <w:jc w:val="center"/>
         <w:rPr>
-          <w:rFonts w:ascii="Times New Roman" w:cs="Times New Roman" w:eastAsia="Times New Roman" w:hAnsi="Times New Roman"/>
-          <w:b w:val="1"/>
+          <w:rFonts w:ascii="EB Garamond ExtraBold" w:cs="EB Garamond ExtraBold" w:eastAsia="EB Garamond ExtraBold" w:hAnsi="EB Garamond ExtraBold"/>
           <w:sz w:val="36"/>
           <w:szCs w:val="36"/>
         </w:rPr>
       </w:pPr>
       <w:r>
         <w:rPr>
-          <w:rFonts w:ascii="Times New Roman" w:cs="Times New Roman" w:eastAsia="Times New Roman" w:hAnsi="Times New Roman"/>
-          <w:b w:val="1"/>
+          <w:rFonts w:ascii="EB Garamond ExtraBold" w:cs="EB Garamond ExtraBold" w:eastAsia="EB Garamond ExtraBold" w:hAnsi="EB Garamond ExtraBold"/>
           <w:sz w:val="36"/>
           <w:szCs w:val="36"/>
           <w:rtl w:val="0"/>
@@ -29,14 +27,14 @@
         <w:spacing w:after="0" w:line="240" w:lineRule="auto"/>
         <w:jc w:val="center"/>
         <w:rPr>
-          <w:rFonts w:ascii="Times New Roman" w:cs="Times New Roman" w:eastAsia="Times New Roman" w:hAnsi="Times New Roman"/>
+          <w:rFonts w:ascii="EB Garamond Medium" w:cs="EB Garamond Medium" w:eastAsia="EB Garamond Medium" w:hAnsi="EB Garamond Medium"/>
           <w:sz w:val="18"/>
           <w:szCs w:val="18"/>
         </w:rPr>
       </w:pPr>
       <w:r>
         <w:rPr>
-          <w:rFonts w:ascii="Times New Roman" w:cs="Times New Roman" w:eastAsia="Times New Roman" w:hAnsi="Times New Roman"/>
+          <w:rFonts w:ascii="EB Garamond Medium" w:cs="EB Garamond Medium" w:eastAsia="EB Garamond Medium" w:hAnsi="EB Garamond Medium"/>
           <w:sz w:val="20"/>
           <w:szCs w:val="20"/>
           <w:rtl w:val="0"/>
@@ -46,7 +44,7 @@
       <w:hyperlink r:id="rId6">
         <w:r>
           <w:rPr>
-            <w:rFonts w:ascii="Times New Roman" w:cs="Times New Roman" w:eastAsia="Times New Roman" w:hAnsi="Times New Roman"/>
+            <w:rFonts w:ascii="EB Garamond Medium" w:cs="EB Garamond Medium" w:eastAsia="EB Garamond Medium" w:hAnsi="EB Garamond Medium"/>
             <w:color w:val="000000"/>
             <w:sz w:val="20"/>
             <w:szCs w:val="20"/>
@@ -58,7 +56,7 @@
       </w:hyperlink>
       <w:r>
         <w:rPr>
-          <w:rFonts w:ascii="Times New Roman" w:cs="Times New Roman" w:eastAsia="Times New Roman" w:hAnsi="Times New Roman"/>
+          <w:rFonts w:ascii="EB Garamond Medium" w:cs="EB Garamond Medium" w:eastAsia="EB Garamond Medium" w:hAnsi="EB Garamond Medium"/>
           <w:sz w:val="18"/>
           <w:szCs w:val="18"/>
           <w:rtl w:val="0"/>
@@ -178,14 +176,14 @@
         <w:spacing w:after="0" w:line="240" w:lineRule="auto"/>
         <w:jc w:val="center"/>
         <w:rPr>
-          <w:rFonts w:ascii="Times New Roman" w:cs="Times New Roman" w:eastAsia="Times New Roman" w:hAnsi="Times New Roman"/>
-          <w:sz w:val="20"/>
-          <w:szCs w:val="20"/>
-        </w:rPr>
-      </w:pPr>
-      <w:r>
-        <w:rPr>
-          <w:rFonts w:ascii="Times New Roman" w:cs="Times New Roman" w:eastAsia="Times New Roman" w:hAnsi="Times New Roman"/>
+          <w:rFonts w:ascii="EB Garamond Medium" w:cs="EB Garamond Medium" w:eastAsia="EB Garamond Medium" w:hAnsi="EB Garamond Medium"/>
+          <w:sz w:val="20"/>
+          <w:szCs w:val="20"/>
+        </w:rPr>
+      </w:pPr>
+      <w:r>
+        <w:rPr>
+          <w:rFonts w:ascii="EB Garamond Medium" w:cs="EB Garamond Medium" w:eastAsia="EB Garamond Medium" w:hAnsi="EB Garamond Medium"/>
           <w:sz w:val="20"/>
           <w:szCs w:val="20"/>
           <w:rtl w:val="0"/>
@@ -195,7 +193,7 @@
       <w:hyperlink r:id="rId8">
         <w:r>
           <w:rPr>
-            <w:rFonts w:ascii="Times New Roman" w:cs="Times New Roman" w:eastAsia="Times New Roman" w:hAnsi="Times New Roman"/>
+            <w:rFonts w:ascii="EB Garamond Medium" w:cs="EB Garamond Medium" w:eastAsia="EB Garamond Medium" w:hAnsi="EB Garamond Medium"/>
             <w:color w:val="000000"/>
             <w:sz w:val="20"/>
             <w:szCs w:val="20"/>
@@ -207,7 +205,7 @@
       </w:hyperlink>
       <w:r>
         <w:rPr>
-          <w:rFonts w:ascii="Times New Roman" w:cs="Times New Roman" w:eastAsia="Times New Roman" w:hAnsi="Times New Roman"/>
+          <w:rFonts w:ascii="EB Garamond Medium" w:cs="EB Garamond Medium" w:eastAsia="EB Garamond Medium" w:hAnsi="EB Garamond Medium"/>
           <w:color w:val="000000"/>
           <w:sz w:val="20"/>
           <w:szCs w:val="20"/>
@@ -218,7 +216,7 @@
       </w:r>
       <w:r>
         <w:rPr>
-          <w:rFonts w:ascii="Times New Roman" w:cs="Times New Roman" w:eastAsia="Times New Roman" w:hAnsi="Times New Roman"/>
+          <w:rFonts w:ascii="EB Garamond Medium" w:cs="EB Garamond Medium" w:eastAsia="EB Garamond Medium" w:hAnsi="EB Garamond Medium"/>
           <w:sz w:val="20"/>
           <w:szCs w:val="20"/>
           <w:rtl w:val="0"/>
@@ -338,18 +336,22 @@
         <w:pBdr>
           <w:bottom w:color="000000" w:space="1" w:sz="6" w:val="single"/>
         </w:pBdr>
-        <w:spacing w:after="0" w:line="240" w:lineRule="auto"/>
-        <w:rPr>
-          <w:rFonts w:ascii="Times New Roman" w:cs="Times New Roman" w:eastAsia="Times New Roman" w:hAnsi="Times New Roman"/>
+        <w:spacing w:after="0" w:before="120" w:line="240" w:lineRule="auto"/>
+        <w:rPr>
+          <w:rFonts w:ascii="EB Garamond" w:cs="EB Garamond" w:eastAsia="EB Garamond" w:hAnsi="EB Garamond"/>
           <w:b w:val="1"/>
           <w:i w:val="1"/>
-        </w:rPr>
-      </w:pPr>
-      <w:r>
-        <w:rPr>
-          <w:rFonts w:ascii="Times New Roman" w:cs="Times New Roman" w:eastAsia="Times New Roman" w:hAnsi="Times New Roman"/>
+          <w:sz w:val="24"/>
+          <w:szCs w:val="24"/>
+        </w:rPr>
+      </w:pPr>
+      <w:r>
+        <w:rPr>
+          <w:rFonts w:ascii="EB Garamond" w:cs="EB Garamond" w:eastAsia="EB Garamond" w:hAnsi="EB Garamond"/>
           <w:b w:val="1"/>
           <w:i w:val="1"/>
+          <w:sz w:val="24"/>
+          <w:szCs w:val="24"/>
           <w:rtl w:val="0"/>
         </w:rPr>
         <w:t xml:space="preserve">Education</w:t>
@@ -359,20 +361,27 @@
       <w:pPr>
         <w:spacing w:after="0" w:before="40" w:line="240" w:lineRule="auto"/>
         <w:rPr>
-          <w:rFonts w:ascii="Times New Roman" w:cs="Times New Roman" w:eastAsia="Times New Roman" w:hAnsi="Times New Roman"/>
-          <w:sz w:val="20"/>
-          <w:szCs w:val="20"/>
-        </w:rPr>
-      </w:pPr>
-      <w:r>
-        <w:rPr>
-          <w:rFonts w:ascii="Times New Roman" w:cs="Times New Roman" w:eastAsia="Times New Roman" w:hAnsi="Times New Roman"/>
-          <w:b w:val="1"/>
+          <w:rFonts w:ascii="EB Garamond Medium" w:cs="EB Garamond Medium" w:eastAsia="EB Garamond Medium" w:hAnsi="EB Garamond Medium"/>
+          <w:sz w:val="20"/>
+          <w:szCs w:val="20"/>
+        </w:rPr>
+      </w:pPr>
+      <w:r>
+        <w:rPr>
+          <w:rFonts w:ascii="EB Garamond ExtraBold" w:cs="EB Garamond ExtraBold" w:eastAsia="EB Garamond ExtraBold" w:hAnsi="EB Garamond ExtraBold"/>
           <w:sz w:val="20"/>
           <w:szCs w:val="20"/>
           <w:rtl w:val="0"/>
         </w:rPr>
         <w:t xml:space="preserve">Carnegie Mellon University</w:t>
+      </w:r>
+      <w:r>
+        <w:rPr>
+          <w:rFonts w:ascii="EB Garamond Medium" w:cs="EB Garamond Medium" w:eastAsia="EB Garamond Medium" w:hAnsi="EB Garamond Medium"/>
+          <w:sz w:val="20"/>
+          <w:szCs w:val="20"/>
+          <w:rtl w:val="0"/>
+        </w:rPr>
         <w:tab/>
         <w:tab/>
         <w:tab/>
@@ -384,58 +393,31 @@
         <w:tab/>
         <w:t xml:space="preserve">           </w:t>
         <w:tab/>
-        <w:t xml:space="preserve">     </w:t>
-      </w:r>
-      <w:r>
-        <w:rPr>
-          <w:rFonts w:ascii="Times New Roman" w:cs="Times New Roman" w:eastAsia="Times New Roman" w:hAnsi="Times New Roman"/>
-          <w:sz w:val="20"/>
-          <w:szCs w:val="20"/>
-          <w:rtl w:val="0"/>
-        </w:rPr>
-        <w:t xml:space="preserve">Pittsburgh, PA</w:t>
-      </w:r>
-      <w:r>
-        <w:rPr>
-          <w:rFonts w:ascii="Times New Roman" w:cs="Times New Roman" w:eastAsia="Times New Roman" w:hAnsi="Times New Roman"/>
-          <w:b w:val="1"/>
-          <w:sz w:val="20"/>
-          <w:szCs w:val="20"/>
-          <w:rtl w:val="0"/>
-        </w:rPr>
-        <w:t xml:space="preserve">                       </w:t>
-      </w:r>
-      <w:r>
-        <w:rPr>
-          <w:rFonts w:ascii="Times New Roman" w:cs="Times New Roman" w:eastAsia="Times New Roman" w:hAnsi="Times New Roman"/>
-          <w:sz w:val="20"/>
-          <w:szCs w:val="20"/>
-          <w:rtl w:val="0"/>
-        </w:rPr>
-        <w:t xml:space="preserve">Bachelor of Science in Information Systems</w:t>
-        <w:tab/>
-        <w:tab/>
-        <w:tab/>
-        <w:tab/>
-        <w:tab/>
-        <w:tab/>
-        <w:tab/>
-        <w:tab/>
-        <w:t xml:space="preserve">     Sept. 2014 – May 2018</w:t>
+        <w:t xml:space="preserve">      Pittsburgh, PA                       B.S. in Information Systems</w:t>
+        <w:tab/>
+        <w:tab/>
+        <w:tab/>
+        <w:tab/>
+        <w:tab/>
+        <w:tab/>
+        <w:tab/>
+        <w:tab/>
+        <w:tab/>
+        <w:t xml:space="preserve">       Sept. 2014 – May 2018</w:t>
       </w:r>
     </w:p>
     <w:p>
       <w:pPr>
         <w:spacing w:after="0" w:line="240" w:lineRule="auto"/>
         <w:rPr>
-          <w:rFonts w:ascii="Times New Roman" w:cs="Times New Roman" w:eastAsia="Times New Roman" w:hAnsi="Times New Roman"/>
+          <w:rFonts w:ascii="EB Garamond Medium" w:cs="EB Garamond Medium" w:eastAsia="EB Garamond Medium" w:hAnsi="EB Garamond Medium"/>
           <w:sz w:val="8"/>
           <w:szCs w:val="8"/>
         </w:rPr>
       </w:pPr>
       <w:r>
         <w:rPr>
-          <w:rFonts w:ascii="Times New Roman" w:cs="Times New Roman" w:eastAsia="Times New Roman" w:hAnsi="Times New Roman"/>
+          <w:rFonts w:ascii="EB Garamond Medium" w:cs="EB Garamond Medium" w:eastAsia="EB Garamond Medium" w:hAnsi="EB Garamond Medium"/>
           <w:sz w:val="20"/>
           <w:szCs w:val="20"/>
           <w:rtl w:val="0"/>
@@ -452,20 +434,27 @@
       <w:pPr>
         <w:spacing w:after="0" w:before="80" w:line="240" w:lineRule="auto"/>
         <w:rPr>
-          <w:rFonts w:ascii="Times New Roman" w:cs="Times New Roman" w:eastAsia="Times New Roman" w:hAnsi="Times New Roman"/>
-          <w:sz w:val="20"/>
-          <w:szCs w:val="20"/>
-        </w:rPr>
-      </w:pPr>
-      <w:r>
-        <w:rPr>
-          <w:rFonts w:ascii="Times New Roman" w:cs="Times New Roman" w:eastAsia="Times New Roman" w:hAnsi="Times New Roman"/>
-          <w:b w:val="1"/>
+          <w:rFonts w:ascii="EB Garamond Medium" w:cs="EB Garamond Medium" w:eastAsia="EB Garamond Medium" w:hAnsi="EB Garamond Medium"/>
+          <w:sz w:val="20"/>
+          <w:szCs w:val="20"/>
+        </w:rPr>
+      </w:pPr>
+      <w:r>
+        <w:rPr>
+          <w:rFonts w:ascii="EB Garamond ExtraBold" w:cs="EB Garamond ExtraBold" w:eastAsia="EB Garamond ExtraBold" w:hAnsi="EB Garamond ExtraBold"/>
           <w:sz w:val="20"/>
           <w:szCs w:val="20"/>
           <w:rtl w:val="0"/>
         </w:rPr>
         <w:t xml:space="preserve">Oxford University - Trinity College</w:t>
+      </w:r>
+      <w:r>
+        <w:rPr>
+          <w:rFonts w:ascii="EB Garamond Medium" w:cs="EB Garamond Medium" w:eastAsia="EB Garamond Medium" w:hAnsi="EB Garamond Medium"/>
+          <w:sz w:val="20"/>
+          <w:szCs w:val="20"/>
+          <w:rtl w:val="0"/>
+        </w:rPr>
         <w:tab/>
         <w:tab/>
         <w:tab/>
@@ -476,39 +465,11 @@
         <w:tab/>
         <w:t xml:space="preserve">           </w:t>
         <w:tab/>
-        <w:t xml:space="preserve">         </w:t>
-      </w:r>
-      <w:r>
-        <w:rPr>
-          <w:rFonts w:ascii="Times New Roman" w:cs="Times New Roman" w:eastAsia="Times New Roman" w:hAnsi="Times New Roman"/>
-          <w:sz w:val="20"/>
-          <w:szCs w:val="20"/>
-          <w:rtl w:val="0"/>
-        </w:rPr>
-        <w:t xml:space="preserve">Oxford, UK</w:t>
-      </w:r>
-      <w:r>
-        <w:rPr>
-          <w:rFonts w:ascii="Times New Roman" w:cs="Times New Roman" w:eastAsia="Times New Roman" w:hAnsi="Times New Roman"/>
-          <w:b w:val="1"/>
-          <w:sz w:val="20"/>
-          <w:szCs w:val="20"/>
-          <w:rtl w:val="0"/>
-        </w:rPr>
-        <w:t xml:space="preserve">                       </w:t>
-      </w:r>
-      <w:r>
-        <w:rPr>
-          <w:rFonts w:ascii="Times New Roman" w:cs="Times New Roman" w:eastAsia="Times New Roman" w:hAnsi="Times New Roman"/>
-          <w:sz w:val="20"/>
-          <w:szCs w:val="20"/>
-          <w:rtl w:val="0"/>
-        </w:rPr>
-        <w:t xml:space="preserve">Courses: Product Management, International Financial Markets, Machine Learning</w:t>
-        <w:tab/>
-        <w:tab/>
-        <w:tab/>
-        <w:t xml:space="preserve">     Sept. 2016 – Dec. 2016</w:t>
+        <w:t xml:space="preserve">           Oxford, UK                       Courses: Product Management, International Financial Markets, Machine Learning</w:t>
+        <w:tab/>
+        <w:tab/>
+        <w:tab/>
+        <w:t xml:space="preserve">       Sept. 2016 – Dec. 2016</w:t>
         <w:tab/>
       </w:r>
     </w:p>
@@ -519,26 +480,21 @@
         </w:pBdr>
         <w:spacing w:after="0" w:before="120" w:line="240" w:lineRule="auto"/>
         <w:rPr>
-          <w:rFonts w:ascii="Times New Roman" w:cs="Times New Roman" w:eastAsia="Times New Roman" w:hAnsi="Times New Roman"/>
-          <w:b w:val="1"/>
+          <w:rFonts w:ascii="EB Garamond ExtraBold" w:cs="EB Garamond ExtraBold" w:eastAsia="EB Garamond ExtraBold" w:hAnsi="EB Garamond ExtraBold"/>
           <w:i w:val="1"/>
-          <w:sz w:val="12"/>
-          <w:szCs w:val="12"/>
-        </w:rPr>
-      </w:pPr>
-      <w:r>
-        <w:rPr>
-          <w:rFonts w:ascii="Times New Roman" w:cs="Times New Roman" w:eastAsia="Times New Roman" w:hAnsi="Times New Roman"/>
-          <w:b w:val="1"/>
+          <w:sz w:val="24"/>
+          <w:szCs w:val="24"/>
+        </w:rPr>
+      </w:pPr>
+      <w:r>
+        <w:rPr>
+          <w:rFonts w:ascii="EB Garamond ExtraBold" w:cs="EB Garamond ExtraBold" w:eastAsia="EB Garamond ExtraBold" w:hAnsi="EB Garamond ExtraBold"/>
           <w:i w:val="1"/>
+          <w:sz w:val="24"/>
+          <w:szCs w:val="24"/>
           <w:rtl w:val="0"/>
         </w:rPr>
         <w:t xml:space="preserve">Skills</w:t>
-      </w:r>
-      <w:r>
-        <w:rPr>
-          <w:rtl w:val="0"/>
-        </w:rPr>
       </w:r>
     </w:p>
     <w:p>
@@ -557,8 +513,7 @@
       </w:pPr>
       <w:r>
         <w:rPr>
-          <w:rFonts w:ascii="Times New Roman" w:cs="Times New Roman" w:eastAsia="Times New Roman" w:hAnsi="Times New Roman"/>
-          <w:b w:val="1"/>
+          <w:rFonts w:ascii="EB Garamond Medium" w:cs="EB Garamond Medium" w:eastAsia="EB Garamond Medium" w:hAnsi="EB Garamond Medium"/>
           <w:sz w:val="20"/>
           <w:szCs w:val="20"/>
           <w:rtl w:val="0"/>
@@ -567,7 +522,7 @@
       </w:r>
       <w:r>
         <w:rPr>
-          <w:rFonts w:ascii="Times New Roman" w:cs="Times New Roman" w:eastAsia="Times New Roman" w:hAnsi="Times New Roman"/>
+          <w:rFonts w:ascii="EB Garamond Medium" w:cs="EB Garamond Medium" w:eastAsia="EB Garamond Medium" w:hAnsi="EB Garamond Medium"/>
           <w:color w:val="404040"/>
           <w:sz w:val="20"/>
           <w:szCs w:val="20"/>
@@ -618,8 +573,7 @@
       </w:pPr>
       <w:r>
         <w:rPr>
-          <w:rFonts w:ascii="Times New Roman" w:cs="Times New Roman" w:eastAsia="Times New Roman" w:hAnsi="Times New Roman"/>
-          <w:b w:val="1"/>
+          <w:rFonts w:ascii="EB Garamond Medium" w:cs="EB Garamond Medium" w:eastAsia="EB Garamond Medium" w:hAnsi="EB Garamond Medium"/>
           <w:sz w:val="20"/>
           <w:szCs w:val="20"/>
           <w:rtl w:val="0"/>
@@ -628,8 +582,7 @@
       </w:r>
       <w:r>
         <w:rPr>
-          <w:rFonts w:ascii="Times New Roman" w:cs="Times New Roman" w:eastAsia="Times New Roman" w:hAnsi="Times New Roman"/>
-          <w:b w:val="1"/>
+          <w:rFonts w:ascii="EB Garamond Medium" w:cs="EB Garamond Medium" w:eastAsia="EB Garamond Medium" w:hAnsi="EB Garamond Medium"/>
           <w:i w:val="0"/>
           <w:smallCaps w:val="0"/>
           <w:strike w:val="0"/>
@@ -645,8 +598,7 @@
       </w:r>
       <w:r>
         <w:rPr>
-          <w:rFonts w:ascii="Times New Roman" w:cs="Times New Roman" w:eastAsia="Times New Roman" w:hAnsi="Times New Roman"/>
-          <w:b w:val="0"/>
+          <w:rFonts w:ascii="EB Garamond Medium" w:cs="EB Garamond Medium" w:eastAsia="EB Garamond Medium" w:hAnsi="EB Garamond Medium"/>
           <w:i w:val="0"/>
           <w:smallCaps w:val="0"/>
           <w:strike w:val="0"/>
@@ -662,7 +614,7 @@
       </w:r>
       <w:r>
         <w:rPr>
-          <w:rFonts w:ascii="Times New Roman" w:cs="Times New Roman" w:eastAsia="Times New Roman" w:hAnsi="Times New Roman"/>
+          <w:rFonts w:ascii="EB Garamond Medium" w:cs="EB Garamond Medium" w:eastAsia="EB Garamond Medium" w:hAnsi="EB Garamond Medium"/>
           <w:color w:val="404040"/>
           <w:sz w:val="20"/>
           <w:szCs w:val="20"/>
@@ -672,8 +624,7 @@
       </w:r>
       <w:r>
         <w:rPr>
-          <w:rFonts w:ascii="Times New Roman" w:cs="Times New Roman" w:eastAsia="Times New Roman" w:hAnsi="Times New Roman"/>
-          <w:b w:val="0"/>
+          <w:rFonts w:ascii="EB Garamond Medium" w:cs="EB Garamond Medium" w:eastAsia="EB Garamond Medium" w:hAnsi="EB Garamond Medium"/>
           <w:i w:val="0"/>
           <w:smallCaps w:val="0"/>
           <w:strike w:val="0"/>
@@ -689,7 +640,7 @@
       </w:r>
       <w:r>
         <w:rPr>
-          <w:rFonts w:ascii="Times New Roman" w:cs="Times New Roman" w:eastAsia="Times New Roman" w:hAnsi="Times New Roman"/>
+          <w:rFonts w:ascii="EB Garamond Medium" w:cs="EB Garamond Medium" w:eastAsia="EB Garamond Medium" w:hAnsi="EB Garamond Medium"/>
           <w:color w:val="404040"/>
           <w:sz w:val="20"/>
           <w:szCs w:val="20"/>
@@ -699,8 +650,7 @@
       </w:r>
       <w:r>
         <w:rPr>
-          <w:rFonts w:ascii="Times New Roman" w:cs="Times New Roman" w:eastAsia="Times New Roman" w:hAnsi="Times New Roman"/>
-          <w:b w:val="0"/>
+          <w:rFonts w:ascii="EB Garamond Medium" w:cs="EB Garamond Medium" w:eastAsia="EB Garamond Medium" w:hAnsi="EB Garamond Medium"/>
           <w:i w:val="0"/>
           <w:smallCaps w:val="0"/>
           <w:strike w:val="0"/>
@@ -727,16 +677,18 @@
         </w:pBdr>
         <w:spacing w:after="0" w:before="120" w:line="240" w:lineRule="auto"/>
         <w:rPr>
-          <w:rFonts w:ascii="Times New Roman" w:cs="Times New Roman" w:eastAsia="Times New Roman" w:hAnsi="Times New Roman"/>
-          <w:b w:val="1"/>
+          <w:rFonts w:ascii="EB Garamond ExtraBold" w:cs="EB Garamond ExtraBold" w:eastAsia="EB Garamond ExtraBold" w:hAnsi="EB Garamond ExtraBold"/>
           <w:i w:val="1"/>
-        </w:rPr>
-      </w:pPr>
-      <w:r>
-        <w:rPr>
-          <w:rFonts w:ascii="Times New Roman" w:cs="Times New Roman" w:eastAsia="Times New Roman" w:hAnsi="Times New Roman"/>
-          <w:b w:val="1"/>
+          <w:sz w:val="24"/>
+          <w:szCs w:val="24"/>
+        </w:rPr>
+      </w:pPr>
+      <w:r>
+        <w:rPr>
+          <w:rFonts w:ascii="EB Garamond ExtraBold" w:cs="EB Garamond ExtraBold" w:eastAsia="EB Garamond ExtraBold" w:hAnsi="EB Garamond ExtraBold"/>
           <w:i w:val="1"/>
+          <w:sz w:val="24"/>
+          <w:szCs w:val="24"/>
           <w:rtl w:val="0"/>
         </w:rPr>
         <w:t xml:space="preserve">Relevant Experience</w:t>
@@ -746,71 +698,53 @@
       <w:pPr>
         <w:spacing w:after="0" w:before="40" w:line="240" w:lineRule="auto"/>
         <w:rPr>
-          <w:rFonts w:ascii="Times New Roman" w:cs="Times New Roman" w:eastAsia="Times New Roman" w:hAnsi="Times New Roman"/>
-          <w:sz w:val="20"/>
-          <w:szCs w:val="20"/>
-        </w:rPr>
-      </w:pPr>
-      <w:r>
-        <w:rPr>
-          <w:rFonts w:ascii="Times New Roman" w:cs="Times New Roman" w:eastAsia="Times New Roman" w:hAnsi="Times New Roman"/>
-          <w:b w:val="1"/>
+          <w:rFonts w:ascii="EB Garamond Medium" w:cs="EB Garamond Medium" w:eastAsia="EB Garamond Medium" w:hAnsi="EB Garamond Medium"/>
+          <w:sz w:val="20"/>
+          <w:szCs w:val="20"/>
+        </w:rPr>
+      </w:pPr>
+      <w:r>
+        <w:rPr>
+          <w:rFonts w:ascii="EB Garamond ExtraBold" w:cs="EB Garamond ExtraBold" w:eastAsia="EB Garamond ExtraBold" w:hAnsi="EB Garamond ExtraBold"/>
           <w:sz w:val="20"/>
           <w:szCs w:val="20"/>
           <w:rtl w:val="0"/>
         </w:rPr>
         <w:t xml:space="preserve">Two Sigma Investments</w:t>
-        <w:tab/>
-        <w:tab/>
-        <w:tab/>
-        <w:tab/>
-        <w:tab/>
-        <w:tab/>
-        <w:tab/>
-        <w:tab/>
-        <w:tab/>
-      </w:r>
-      <w:r>
-        <w:rPr>
-          <w:rFonts w:ascii="Times New Roman" w:cs="Times New Roman" w:eastAsia="Times New Roman" w:hAnsi="Times New Roman"/>
-          <w:sz w:val="20"/>
-          <w:szCs w:val="20"/>
-          <w:rtl w:val="0"/>
-        </w:rPr>
-        <w:t xml:space="preserve">                     </w:t>
-      </w:r>
-      <w:r>
-        <w:rPr>
-          <w:rFonts w:ascii="Times New Roman" w:cs="Times New Roman" w:eastAsia="Times New Roman" w:hAnsi="Times New Roman"/>
-          <w:b w:val="1"/>
-          <w:sz w:val="20"/>
-          <w:szCs w:val="20"/>
-          <w:rtl w:val="0"/>
-        </w:rPr>
-        <w:t xml:space="preserve">            </w:t>
-      </w:r>
-      <w:r>
-        <w:rPr>
-          <w:rFonts w:ascii="Times New Roman" w:cs="Times New Roman" w:eastAsia="Times New Roman" w:hAnsi="Times New Roman"/>
-          <w:sz w:val="20"/>
-          <w:szCs w:val="20"/>
-          <w:rtl w:val="0"/>
-        </w:rPr>
-        <w:t xml:space="preserve">New York, NY</w:t>
+      </w:r>
+      <w:r>
+        <w:rPr>
+          <w:rFonts w:ascii="EB Garamond Medium" w:cs="EB Garamond Medium" w:eastAsia="EB Garamond Medium" w:hAnsi="EB Garamond Medium"/>
+          <w:sz w:val="20"/>
+          <w:szCs w:val="20"/>
+          <w:rtl w:val="0"/>
+        </w:rPr>
+        <w:tab/>
+        <w:tab/>
+        <w:tab/>
+        <w:tab/>
+        <w:tab/>
+        <w:tab/>
+        <w:tab/>
+        <w:tab/>
+        <w:tab/>
+        <w:t xml:space="preserve">                      </w:t>
+        <w:tab/>
+        <w:t xml:space="preserve">      New York, NY</w:t>
       </w:r>
     </w:p>
     <w:p>
       <w:pPr>
         <w:spacing w:after="40" w:line="240" w:lineRule="auto"/>
         <w:rPr>
-          <w:rFonts w:ascii="Times New Roman" w:cs="Times New Roman" w:eastAsia="Times New Roman" w:hAnsi="Times New Roman"/>
-          <w:sz w:val="20"/>
-          <w:szCs w:val="20"/>
-        </w:rPr>
-      </w:pPr>
-      <w:r>
-        <w:rPr>
-          <w:rFonts w:ascii="Times New Roman" w:cs="Times New Roman" w:eastAsia="Times New Roman" w:hAnsi="Times New Roman"/>
+          <w:rFonts w:ascii="EB Garamond Medium" w:cs="EB Garamond Medium" w:eastAsia="EB Garamond Medium" w:hAnsi="EB Garamond Medium"/>
+          <w:sz w:val="20"/>
+          <w:szCs w:val="20"/>
+        </w:rPr>
+      </w:pPr>
+      <w:r>
+        <w:rPr>
+          <w:rFonts w:ascii="EB Garamond Medium" w:cs="EB Garamond Medium" w:eastAsia="EB Garamond Medium" w:hAnsi="EB Garamond Medium"/>
           <w:sz w:val="20"/>
           <w:szCs w:val="20"/>
           <w:rtl w:val="0"/>
@@ -827,7 +761,7 @@
         <w:tab/>
         <w:t xml:space="preserve">      </w:t>
         <w:tab/>
-        <w:t xml:space="preserve">          Aug. 2018 – Present</w:t>
+        <w:t xml:space="preserve">            Aug. 2018 – Present</w:t>
       </w:r>
     </w:p>
     <w:p>
@@ -852,22 +786,20 @@
         <w:ind w:left="540" w:right="0" w:hanging="270"/>
         <w:jc w:val="left"/>
         <w:rPr>
-          <w:rFonts w:ascii="Times New Roman" w:cs="Times New Roman" w:eastAsia="Times New Roman" w:hAnsi="Times New Roman"/>
-          <w:b w:val="0"/>
-          <w:i w:val="0"/>
-          <w:smallCaps w:val="0"/>
-          <w:strike w:val="0"/>
-          <w:color w:val="404040"/>
-          <w:sz w:val="20"/>
-          <w:szCs w:val="20"/>
-          <w:u w:val="none"/>
-          <w:shd w:fill="auto" w:val="clear"/>
-          <w:vertAlign w:val="baseline"/>
-        </w:rPr>
-      </w:pPr>
-      <w:r>
-        <w:rPr>
-          <w:rFonts w:ascii="Times New Roman" w:cs="Times New Roman" w:eastAsia="Times New Roman" w:hAnsi="Times New Roman"/>
+          <w:rFonts w:ascii="EB Garamond Medium" w:cs="EB Garamond Medium" w:eastAsia="EB Garamond Medium" w:hAnsi="EB Garamond Medium"/>
+          <w:i w:val="0"/>
+          <w:smallCaps w:val="0"/>
+          <w:strike w:val="0"/>
+          <w:color w:val="404040"/>
+          <w:sz w:val="20"/>
+          <w:szCs w:val="20"/>
+          <w:shd w:fill="auto" w:val="clear"/>
+          <w:vertAlign w:val="baseline"/>
+        </w:rPr>
+      </w:pPr>
+      <w:r>
+        <w:rPr>
+          <w:rFonts w:ascii="EB Garamond Medium" w:cs="EB Garamond Medium" w:eastAsia="EB Garamond Medium" w:hAnsi="EB Garamond Medium"/>
           <w:color w:val="404040"/>
           <w:sz w:val="20"/>
           <w:szCs w:val="20"/>
@@ -898,23 +830,20 @@
         <w:ind w:left="540" w:right="0" w:hanging="270"/>
         <w:jc w:val="left"/>
         <w:rPr>
-          <w:rFonts w:ascii="Times New Roman" w:cs="Times New Roman" w:eastAsia="Times New Roman" w:hAnsi="Times New Roman"/>
-          <w:b w:val="0"/>
-          <w:i w:val="0"/>
-          <w:smallCaps w:val="0"/>
-          <w:strike w:val="0"/>
-          <w:color w:val="404040"/>
-          <w:sz w:val="20"/>
-          <w:szCs w:val="20"/>
-          <w:u w:val="none"/>
-          <w:shd w:fill="auto" w:val="clear"/>
-          <w:vertAlign w:val="baseline"/>
-        </w:rPr>
-      </w:pPr>
-      <w:r>
-        <w:rPr>
-          <w:rFonts w:ascii="Times New Roman" w:cs="Times New Roman" w:eastAsia="Times New Roman" w:hAnsi="Times New Roman"/>
-          <w:b w:val="0"/>
+          <w:rFonts w:ascii="EB Garamond Medium" w:cs="EB Garamond Medium" w:eastAsia="EB Garamond Medium" w:hAnsi="EB Garamond Medium"/>
+          <w:i w:val="0"/>
+          <w:smallCaps w:val="0"/>
+          <w:strike w:val="0"/>
+          <w:color w:val="404040"/>
+          <w:sz w:val="20"/>
+          <w:szCs w:val="20"/>
+          <w:shd w:fill="auto" w:val="clear"/>
+          <w:vertAlign w:val="baseline"/>
+        </w:rPr>
+      </w:pPr>
+      <w:r>
+        <w:rPr>
+          <w:rFonts w:ascii="EB Garamond Medium" w:cs="EB Garamond Medium" w:eastAsia="EB Garamond Medium" w:hAnsi="EB Garamond Medium"/>
           <w:i w:val="0"/>
           <w:smallCaps w:val="0"/>
           <w:strike w:val="0"/>
@@ -951,23 +880,20 @@
         <w:ind w:left="540" w:right="0" w:hanging="270"/>
         <w:jc w:val="left"/>
         <w:rPr>
-          <w:rFonts w:ascii="Times New Roman" w:cs="Times New Roman" w:eastAsia="Times New Roman" w:hAnsi="Times New Roman"/>
-          <w:b w:val="0"/>
-          <w:i w:val="0"/>
-          <w:smallCaps w:val="0"/>
-          <w:strike w:val="0"/>
-          <w:color w:val="404040"/>
-          <w:sz w:val="20"/>
-          <w:szCs w:val="20"/>
-          <w:u w:val="none"/>
-          <w:shd w:fill="auto" w:val="clear"/>
-          <w:vertAlign w:val="baseline"/>
-        </w:rPr>
-      </w:pPr>
-      <w:r>
-        <w:rPr>
-          <w:rFonts w:ascii="Times New Roman" w:cs="Times New Roman" w:eastAsia="Times New Roman" w:hAnsi="Times New Roman"/>
-          <w:b w:val="0"/>
+          <w:rFonts w:ascii="EB Garamond Medium" w:cs="EB Garamond Medium" w:eastAsia="EB Garamond Medium" w:hAnsi="EB Garamond Medium"/>
+          <w:i w:val="0"/>
+          <w:smallCaps w:val="0"/>
+          <w:strike w:val="0"/>
+          <w:color w:val="404040"/>
+          <w:sz w:val="20"/>
+          <w:szCs w:val="20"/>
+          <w:shd w:fill="auto" w:val="clear"/>
+          <w:vertAlign w:val="baseline"/>
+        </w:rPr>
+      </w:pPr>
+      <w:r>
+        <w:rPr>
+          <w:rFonts w:ascii="EB Garamond Medium" w:cs="EB Garamond Medium" w:eastAsia="EB Garamond Medium" w:hAnsi="EB Garamond Medium"/>
           <w:i w:val="0"/>
           <w:smallCaps w:val="0"/>
           <w:strike w:val="0"/>
@@ -1004,8 +930,20 @@
         <w:ind w:left="540" w:right="0" w:hanging="270"/>
         <w:jc w:val="left"/>
         <w:rPr>
-          <w:rFonts w:ascii="Times New Roman" w:cs="Times New Roman" w:eastAsia="Times New Roman" w:hAnsi="Times New Roman"/>
-          <w:b w:val="0"/>
+          <w:rFonts w:ascii="EB Garamond Medium" w:cs="EB Garamond Medium" w:eastAsia="EB Garamond Medium" w:hAnsi="EB Garamond Medium"/>
+          <w:i w:val="0"/>
+          <w:smallCaps w:val="0"/>
+          <w:strike w:val="0"/>
+          <w:color w:val="404040"/>
+          <w:sz w:val="20"/>
+          <w:szCs w:val="20"/>
+          <w:shd w:fill="auto" w:val="clear"/>
+          <w:vertAlign w:val="baseline"/>
+        </w:rPr>
+      </w:pPr>
+      <w:r>
+        <w:rPr>
+          <w:rFonts w:ascii="EB Garamond Medium" w:cs="EB Garamond Medium" w:eastAsia="EB Garamond Medium" w:hAnsi="EB Garamond Medium"/>
           <w:i w:val="0"/>
           <w:smallCaps w:val="0"/>
           <w:strike w:val="0"/>
@@ -1015,12 +953,23 @@
           <w:u w:val="none"/>
           <w:shd w:fill="auto" w:val="clear"/>
           <w:vertAlign w:val="baseline"/>
-        </w:rPr>
-      </w:pPr>
-      <w:r>
-        <w:rPr>
-          <w:rFonts w:ascii="Times New Roman" w:cs="Times New Roman" w:eastAsia="Times New Roman" w:hAnsi="Times New Roman"/>
-          <w:b w:val="0"/>
+          <w:rtl w:val="0"/>
+        </w:rPr>
+        <w:t xml:space="preserve">Architected and developed a </w:t>
+      </w:r>
+      <w:r>
+        <w:rPr>
+          <w:rFonts w:ascii="EB Garamond Medium" w:cs="EB Garamond Medium" w:eastAsia="EB Garamond Medium" w:hAnsi="EB Garamond Medium"/>
+          <w:color w:val="404040"/>
+          <w:sz w:val="20"/>
+          <w:szCs w:val="20"/>
+          <w:rtl w:val="0"/>
+        </w:rPr>
+        <w:t xml:space="preserve">new </w:t>
+      </w:r>
+      <w:r>
+        <w:rPr>
+          <w:rFonts w:ascii="EB Garamond Medium" w:cs="EB Garamond Medium" w:eastAsia="EB Garamond Medium" w:hAnsi="EB Garamond Medium"/>
           <w:i w:val="0"/>
           <w:smallCaps w:val="0"/>
           <w:strike w:val="0"/>
@@ -1032,7 +981,59 @@
           <w:vertAlign w:val="baseline"/>
           <w:rtl w:val="0"/>
         </w:rPr>
-        <w:t xml:space="preserve">Architected and developed a near greenfield product that allows us to collect trade ideas and data from a newly identified crowd of financial analysts. Led efforts in the ideation phase for large components including user management and database design.</w:t>
+        <w:t xml:space="preserve">product that allow</w:t>
+      </w:r>
+      <w:r>
+        <w:rPr>
+          <w:rFonts w:ascii="EB Garamond Medium" w:cs="EB Garamond Medium" w:eastAsia="EB Garamond Medium" w:hAnsi="EB Garamond Medium"/>
+          <w:color w:val="404040"/>
+          <w:sz w:val="20"/>
+          <w:szCs w:val="20"/>
+          <w:rtl w:val="0"/>
+        </w:rPr>
+        <w:t xml:space="preserve">ed</w:t>
+      </w:r>
+      <w:r>
+        <w:rPr>
+          <w:rFonts w:ascii="EB Garamond Medium" w:cs="EB Garamond Medium" w:eastAsia="EB Garamond Medium" w:hAnsi="EB Garamond Medium"/>
+          <w:i w:val="0"/>
+          <w:smallCaps w:val="0"/>
+          <w:strike w:val="0"/>
+          <w:color w:val="404040"/>
+          <w:sz w:val="20"/>
+          <w:szCs w:val="20"/>
+          <w:u w:val="none"/>
+          <w:shd w:fill="auto" w:val="clear"/>
+          <w:vertAlign w:val="baseline"/>
+          <w:rtl w:val="0"/>
+        </w:rPr>
+        <w:t xml:space="preserve"> </w:t>
+      </w:r>
+      <w:r>
+        <w:rPr>
+          <w:rFonts w:ascii="EB Garamond Medium" w:cs="EB Garamond Medium" w:eastAsia="EB Garamond Medium" w:hAnsi="EB Garamond Medium"/>
+          <w:color w:val="404040"/>
+          <w:sz w:val="20"/>
+          <w:szCs w:val="20"/>
+          <w:rtl w:val="0"/>
+        </w:rPr>
+        <w:t xml:space="preserve">the firm </w:t>
+      </w:r>
+      <w:r>
+        <w:rPr>
+          <w:rFonts w:ascii="EB Garamond Medium" w:cs="EB Garamond Medium" w:eastAsia="EB Garamond Medium" w:hAnsi="EB Garamond Medium"/>
+          <w:i w:val="0"/>
+          <w:smallCaps w:val="0"/>
+          <w:strike w:val="0"/>
+          <w:color w:val="404040"/>
+          <w:sz w:val="20"/>
+          <w:szCs w:val="20"/>
+          <w:u w:val="none"/>
+          <w:shd w:fill="auto" w:val="clear"/>
+          <w:vertAlign w:val="baseline"/>
+          <w:rtl w:val="0"/>
+        </w:rPr>
+        <w:t xml:space="preserve">to collect trade ideas and data from a newly identified crowd of financial analysts. Led efforts in the ideation phase for large components including user management and database design.</w:t>
       </w:r>
     </w:p>
     <w:p>
@@ -1057,8 +1058,20 @@
         <w:ind w:left="540" w:right="0" w:hanging="270"/>
         <w:jc w:val="left"/>
         <w:rPr>
-          <w:rFonts w:ascii="Times New Roman" w:cs="Times New Roman" w:eastAsia="Times New Roman" w:hAnsi="Times New Roman"/>
-          <w:b w:val="0"/>
+          <w:rFonts w:ascii="EB Garamond Medium" w:cs="EB Garamond Medium" w:eastAsia="EB Garamond Medium" w:hAnsi="EB Garamond Medium"/>
+          <w:i w:val="0"/>
+          <w:smallCaps w:val="0"/>
+          <w:strike w:val="0"/>
+          <w:color w:val="404040"/>
+          <w:sz w:val="20"/>
+          <w:szCs w:val="20"/>
+          <w:shd w:fill="auto" w:val="clear"/>
+          <w:vertAlign w:val="baseline"/>
+        </w:rPr>
+      </w:pPr>
+      <w:r>
+        <w:rPr>
+          <w:rFonts w:ascii="EB Garamond Medium" w:cs="EB Garamond Medium" w:eastAsia="EB Garamond Medium" w:hAnsi="EB Garamond Medium"/>
           <w:i w:val="0"/>
           <w:smallCaps w:val="0"/>
           <w:strike w:val="0"/>
@@ -1068,21 +1081,6 @@
           <w:u w:val="none"/>
           <w:shd w:fill="auto" w:val="clear"/>
           <w:vertAlign w:val="baseline"/>
-        </w:rPr>
-      </w:pPr>
-      <w:r>
-        <w:rPr>
-          <w:rFonts w:ascii="Times New Roman" w:cs="Times New Roman" w:eastAsia="Times New Roman" w:hAnsi="Times New Roman"/>
-          <w:b w:val="0"/>
-          <w:i w:val="0"/>
-          <w:smallCaps w:val="0"/>
-          <w:strike w:val="0"/>
-          <w:color w:val="404040"/>
-          <w:sz w:val="20"/>
-          <w:szCs w:val="20"/>
-          <w:u w:val="none"/>
-          <w:shd w:fill="auto" w:val="clear"/>
-          <w:vertAlign w:val="baseline"/>
           <w:rtl w:val="0"/>
         </w:rPr>
         <w:t xml:space="preserve">Rewrote and improved a legacy grading system for PICS, a platform that systematically collects trade ideas from sell-side brokers. Focused strongly on code readability/maintainability as well as testing to guarantee calculation correctness. </w:t>
@@ -1092,21 +1090,27 @@
       <w:pPr>
         <w:spacing w:after="0" w:before="80" w:line="240" w:lineRule="auto"/>
         <w:rPr>
-          <w:rFonts w:ascii="Times New Roman" w:cs="Times New Roman" w:eastAsia="Times New Roman" w:hAnsi="Times New Roman"/>
-          <w:b w:val="1"/>
-          <w:sz w:val="20"/>
-          <w:szCs w:val="20"/>
-        </w:rPr>
-      </w:pPr>
-      <w:r>
-        <w:rPr>
-          <w:rFonts w:ascii="Times New Roman" w:cs="Times New Roman" w:eastAsia="Times New Roman" w:hAnsi="Times New Roman"/>
-          <w:b w:val="1"/>
+          <w:rFonts w:ascii="EB Garamond Medium" w:cs="EB Garamond Medium" w:eastAsia="EB Garamond Medium" w:hAnsi="EB Garamond Medium"/>
+          <w:sz w:val="20"/>
+          <w:szCs w:val="20"/>
+        </w:rPr>
+      </w:pPr>
+      <w:r>
+        <w:rPr>
+          <w:rFonts w:ascii="EB Garamond ExtraBold" w:cs="EB Garamond ExtraBold" w:eastAsia="EB Garamond ExtraBold" w:hAnsi="EB Garamond ExtraBold"/>
           <w:sz w:val="20"/>
           <w:szCs w:val="20"/>
           <w:rtl w:val="0"/>
         </w:rPr>
         <w:t xml:space="preserve">Carnegie Mellon University</w:t>
+      </w:r>
+      <w:r>
+        <w:rPr>
+          <w:rFonts w:ascii="EB Garamond Medium" w:cs="EB Garamond Medium" w:eastAsia="EB Garamond Medium" w:hAnsi="EB Garamond Medium"/>
+          <w:sz w:val="20"/>
+          <w:szCs w:val="20"/>
+          <w:rtl w:val="0"/>
+        </w:rPr>
         <w:tab/>
         <w:tab/>
         <w:tab/>
@@ -1117,35 +1121,21 @@
         <w:t xml:space="preserve">                                  </w:t>
         <w:tab/>
         <w:tab/>
-        <w:t xml:space="preserve">     </w:t>
-      </w:r>
-      <w:r>
-        <w:rPr>
-          <w:rFonts w:ascii="Times New Roman" w:cs="Times New Roman" w:eastAsia="Times New Roman" w:hAnsi="Times New Roman"/>
-          <w:sz w:val="20"/>
-          <w:szCs w:val="20"/>
-          <w:rtl w:val="0"/>
-        </w:rPr>
-        <w:t xml:space="preserve">Pittsburgh, PA</w:t>
-      </w:r>
-      <w:r>
-        <w:rPr>
-          <w:rtl w:val="0"/>
-        </w:rPr>
+        <w:t xml:space="preserve">      Pittsburgh, PA</w:t>
       </w:r>
     </w:p>
     <w:p>
       <w:pPr>
         <w:spacing w:after="40" w:line="240" w:lineRule="auto"/>
         <w:rPr>
-          <w:rFonts w:ascii="Times New Roman" w:cs="Times New Roman" w:eastAsia="Times New Roman" w:hAnsi="Times New Roman"/>
-          <w:sz w:val="20"/>
-          <w:szCs w:val="20"/>
-        </w:rPr>
-      </w:pPr>
-      <w:r>
-        <w:rPr>
-          <w:rFonts w:ascii="Times New Roman" w:cs="Times New Roman" w:eastAsia="Times New Roman" w:hAnsi="Times New Roman"/>
+          <w:rFonts w:ascii="EB Garamond Medium" w:cs="EB Garamond Medium" w:eastAsia="EB Garamond Medium" w:hAnsi="EB Garamond Medium"/>
+          <w:sz w:val="20"/>
+          <w:szCs w:val="20"/>
+        </w:rPr>
+      </w:pPr>
+      <w:r>
+        <w:rPr>
+          <w:rFonts w:ascii="EB Garamond Medium" w:cs="EB Garamond Medium" w:eastAsia="EB Garamond Medium" w:hAnsi="EB Garamond Medium"/>
           <w:sz w:val="20"/>
           <w:szCs w:val="20"/>
           <w:rtl w:val="0"/>
@@ -1162,7 +1152,7 @@
         <w:t xml:space="preserve">       </w:t>
         <w:tab/>
         <w:tab/>
-        <w:t xml:space="preserve">       Jan. 2016 – May 2018</w:t>
+        <w:t xml:space="preserve">         Jan. 2016 – May 2018</w:t>
       </w:r>
     </w:p>
     <w:p>
@@ -1187,8 +1177,20 @@
         <w:ind w:left="540" w:right="0" w:hanging="270"/>
         <w:jc w:val="left"/>
         <w:rPr>
-          <w:rFonts w:ascii="Times New Roman" w:cs="Times New Roman" w:eastAsia="Times New Roman" w:hAnsi="Times New Roman"/>
-          <w:b w:val="0"/>
+          <w:rFonts w:ascii="EB Garamond Medium" w:cs="EB Garamond Medium" w:eastAsia="EB Garamond Medium" w:hAnsi="EB Garamond Medium"/>
+          <w:i w:val="0"/>
+          <w:smallCaps w:val="0"/>
+          <w:strike w:val="0"/>
+          <w:color w:val="404040"/>
+          <w:sz w:val="20"/>
+          <w:szCs w:val="20"/>
+          <w:shd w:fill="auto" w:val="clear"/>
+          <w:vertAlign w:val="baseline"/>
+        </w:rPr>
+      </w:pPr>
+      <w:r>
+        <w:rPr>
+          <w:rFonts w:ascii="EB Garamond Medium" w:cs="EB Garamond Medium" w:eastAsia="EB Garamond Medium" w:hAnsi="EB Garamond Medium"/>
           <w:i w:val="0"/>
           <w:smallCaps w:val="0"/>
           <w:strike w:val="0"/>
@@ -1198,12 +1200,23 @@
           <w:u w:val="none"/>
           <w:shd w:fill="auto" w:val="clear"/>
           <w:vertAlign w:val="baseline"/>
-        </w:rPr>
-      </w:pPr>
-      <w:r>
-        <w:rPr>
-          <w:rFonts w:ascii="Times New Roman" w:cs="Times New Roman" w:eastAsia="Times New Roman" w:hAnsi="Times New Roman"/>
-          <w:b w:val="0"/>
+          <w:rtl w:val="0"/>
+        </w:rPr>
+        <w:t xml:space="preserve">Developed curriculum for two core Information System courses as well as </w:t>
+      </w:r>
+      <w:r>
+        <w:rPr>
+          <w:rFonts w:ascii="EB Garamond Medium" w:cs="EB Garamond Medium" w:eastAsia="EB Garamond Medium" w:hAnsi="EB Garamond Medium"/>
+          <w:color w:val="404040"/>
+          <w:sz w:val="20"/>
+          <w:szCs w:val="20"/>
+          <w:rtl w:val="0"/>
+        </w:rPr>
+        <w:t xml:space="preserve">a </w:t>
+      </w:r>
+      <w:r>
+        <w:rPr>
+          <w:rFonts w:ascii="EB Garamond Medium" w:cs="EB Garamond Medium" w:eastAsia="EB Garamond Medium" w:hAnsi="EB Garamond Medium"/>
           <w:i w:val="0"/>
           <w:smallCaps w:val="0"/>
           <w:strike w:val="0"/>
@@ -1215,7 +1228,7 @@
           <w:vertAlign w:val="baseline"/>
           <w:rtl w:val="0"/>
         </w:rPr>
-        <w:t xml:space="preserve">Developed curriculum for two core Information System courses as well as two new elective courses with topics ranging from technical (frontend/backend, Git, API, design patterns) to non-technical (case study analysis and organization science).</w:t>
+        <w:t xml:space="preserve">new elective course with topics ranging from technical (frontend/backend, Git, API, design patterns) to non-technical (case study analysis and organization science).</w:t>
       </w:r>
     </w:p>
     <w:p>
@@ -1240,8 +1253,20 @@
         <w:ind w:left="540" w:right="0" w:hanging="270"/>
         <w:jc w:val="left"/>
         <w:rPr>
-          <w:rFonts w:ascii="Times New Roman" w:cs="Times New Roman" w:eastAsia="Times New Roman" w:hAnsi="Times New Roman"/>
-          <w:b w:val="0"/>
+          <w:rFonts w:ascii="EB Garamond Medium" w:cs="EB Garamond Medium" w:eastAsia="EB Garamond Medium" w:hAnsi="EB Garamond Medium"/>
+          <w:i w:val="0"/>
+          <w:smallCaps w:val="0"/>
+          <w:strike w:val="0"/>
+          <w:color w:val="404040"/>
+          <w:sz w:val="20"/>
+          <w:szCs w:val="20"/>
+          <w:shd w:fill="auto" w:val="clear"/>
+          <w:vertAlign w:val="baseline"/>
+        </w:rPr>
+      </w:pPr>
+      <w:r>
+        <w:rPr>
+          <w:rFonts w:ascii="EB Garamond Medium" w:cs="EB Garamond Medium" w:eastAsia="EB Garamond Medium" w:hAnsi="EB Garamond Medium"/>
           <w:i w:val="0"/>
           <w:smallCaps w:val="0"/>
           <w:strike w:val="0"/>
@@ -1251,21 +1276,6 @@
           <w:u w:val="none"/>
           <w:shd w:fill="auto" w:val="clear"/>
           <w:vertAlign w:val="baseline"/>
-        </w:rPr>
-      </w:pPr>
-      <w:r>
-        <w:rPr>
-          <w:rFonts w:ascii="Times New Roman" w:cs="Times New Roman" w:eastAsia="Times New Roman" w:hAnsi="Times New Roman"/>
-          <w:b w:val="0"/>
-          <w:i w:val="0"/>
-          <w:smallCaps w:val="0"/>
-          <w:strike w:val="0"/>
-          <w:color w:val="404040"/>
-          <w:sz w:val="20"/>
-          <w:szCs w:val="20"/>
-          <w:u w:val="none"/>
-          <w:shd w:fill="auto" w:val="clear"/>
-          <w:vertAlign w:val="baseline"/>
           <w:rtl w:val="0"/>
         </w:rPr>
         <w:t xml:space="preserve">Assisted professors in teaching the courses, led recitations, trained TA's, organized grading sessions, and ran office hours.</w:t>
@@ -1275,76 +1285,65 @@
       <w:pPr>
         <w:spacing w:after="0" w:before="80" w:line="240" w:lineRule="auto"/>
         <w:rPr>
-          <w:rFonts w:ascii="Times New Roman" w:cs="Times New Roman" w:eastAsia="Times New Roman" w:hAnsi="Times New Roman"/>
-          <w:sz w:val="20"/>
-          <w:szCs w:val="20"/>
-        </w:rPr>
-      </w:pPr>
-      <w:r>
-        <w:rPr>
-          <w:rFonts w:ascii="Times New Roman" w:cs="Times New Roman" w:eastAsia="Times New Roman" w:hAnsi="Times New Roman"/>
+          <w:rFonts w:ascii="EB Garamond Medium" w:cs="EB Garamond Medium" w:eastAsia="EB Garamond Medium" w:hAnsi="EB Garamond Medium"/>
+          <w:sz w:val="20"/>
+          <w:szCs w:val="20"/>
+        </w:rPr>
+      </w:pPr>
+      <w:r>
+        <w:rPr>
+          <w:rFonts w:ascii="EB Garamond ExtraBold" w:cs="EB Garamond ExtraBold" w:eastAsia="EB Garamond ExtraBold" w:hAnsi="EB Garamond ExtraBold"/>
+          <w:sz w:val="20"/>
+          <w:szCs w:val="20"/>
+          <w:rtl w:val="0"/>
+        </w:rPr>
+        <w:t xml:space="preserve">Two Sigma Investments</w:t>
+      </w:r>
+      <w:r>
+        <w:rPr>
+          <w:rFonts w:ascii="EB Garamond" w:cs="EB Garamond" w:eastAsia="EB Garamond" w:hAnsi="EB Garamond"/>
           <w:b w:val="1"/>
           <w:sz w:val="20"/>
           <w:szCs w:val="20"/>
           <w:rtl w:val="0"/>
         </w:rPr>
-        <w:t xml:space="preserve">Two Sigma Investments</w:t>
-        <w:tab/>
-        <w:tab/>
-        <w:tab/>
-        <w:tab/>
-        <w:tab/>
-        <w:tab/>
-        <w:tab/>
-        <w:tab/>
-        <w:tab/>
-      </w:r>
-      <w:r>
-        <w:rPr>
-          <w:rFonts w:ascii="Times New Roman" w:cs="Times New Roman" w:eastAsia="Times New Roman" w:hAnsi="Times New Roman"/>
-          <w:sz w:val="20"/>
-          <w:szCs w:val="20"/>
-          <w:rtl w:val="0"/>
-        </w:rPr>
-        <w:t xml:space="preserve">                     </w:t>
-      </w:r>
-      <w:r>
-        <w:rPr>
-          <w:rFonts w:ascii="Times New Roman" w:cs="Times New Roman" w:eastAsia="Times New Roman" w:hAnsi="Times New Roman"/>
-          <w:b w:val="1"/>
-          <w:sz w:val="20"/>
-          <w:szCs w:val="20"/>
-          <w:rtl w:val="0"/>
-        </w:rPr>
-        <w:t xml:space="preserve">            </w:t>
-      </w:r>
-      <w:r>
-        <w:rPr>
-          <w:rFonts w:ascii="Times New Roman" w:cs="Times New Roman" w:eastAsia="Times New Roman" w:hAnsi="Times New Roman"/>
-          <w:sz w:val="20"/>
-          <w:szCs w:val="20"/>
-          <w:rtl w:val="0"/>
-        </w:rPr>
-        <w:t xml:space="preserve">New York, NY</w:t>
+        <w:tab/>
+      </w:r>
+      <w:r>
+        <w:rPr>
+          <w:rFonts w:ascii="EB Garamond Medium" w:cs="EB Garamond Medium" w:eastAsia="EB Garamond Medium" w:hAnsi="EB Garamond Medium"/>
+          <w:sz w:val="20"/>
+          <w:szCs w:val="20"/>
+          <w:rtl w:val="0"/>
+        </w:rPr>
+        <w:tab/>
+        <w:tab/>
+        <w:tab/>
+        <w:tab/>
+        <w:tab/>
+        <w:tab/>
+        <w:tab/>
+        <w:tab/>
+        <w:t xml:space="preserve">                                        New York, NY</w:t>
       </w:r>
     </w:p>
     <w:p>
       <w:pPr>
         <w:spacing w:after="40" w:line="240" w:lineRule="auto"/>
         <w:rPr>
-          <w:rFonts w:ascii="Times New Roman" w:cs="Times New Roman" w:eastAsia="Times New Roman" w:hAnsi="Times New Roman"/>
-          <w:sz w:val="20"/>
-          <w:szCs w:val="20"/>
-        </w:rPr>
-      </w:pPr>
-      <w:r>
-        <w:rPr>
-          <w:rFonts w:ascii="Times New Roman" w:cs="Times New Roman" w:eastAsia="Times New Roman" w:hAnsi="Times New Roman"/>
-          <w:sz w:val="20"/>
-          <w:szCs w:val="20"/>
-          <w:rtl w:val="0"/>
-        </w:rPr>
-        <w:t xml:space="preserve">Software Engineering/Product Management Intern</w:t>
+          <w:rFonts w:ascii="EB Garamond Medium" w:cs="EB Garamond Medium" w:eastAsia="EB Garamond Medium" w:hAnsi="EB Garamond Medium"/>
+          <w:sz w:val="20"/>
+          <w:szCs w:val="20"/>
+        </w:rPr>
+      </w:pPr>
+      <w:r>
+        <w:rPr>
+          <w:rFonts w:ascii="EB Garamond Medium" w:cs="EB Garamond Medium" w:eastAsia="EB Garamond Medium" w:hAnsi="EB Garamond Medium"/>
+          <w:sz w:val="20"/>
+          <w:szCs w:val="20"/>
+          <w:rtl w:val="0"/>
+        </w:rPr>
+        <w:t xml:space="preserve">Software Engineering Intern</w:t>
         <w:tab/>
         <w:tab/>
         <w:tab/>
@@ -1353,7 +1352,10 @@
         <w:tab/>
         <w:t xml:space="preserve">      </w:t>
         <w:tab/>
-        <w:t xml:space="preserve">     May 2016 – Aug. 2017</w:t>
+        <w:t xml:space="preserve">        </w:t>
+        <w:tab/>
+        <w:tab/>
+        <w:t xml:space="preserve">        May 2016 – Aug. 2017</w:t>
       </w:r>
     </w:p>
     <w:p>
@@ -1378,23 +1380,20 @@
         <w:ind w:left="540" w:right="0" w:hanging="270"/>
         <w:jc w:val="left"/>
         <w:rPr>
-          <w:rFonts w:ascii="Times New Roman" w:cs="Times New Roman" w:eastAsia="Times New Roman" w:hAnsi="Times New Roman"/>
-          <w:b w:val="0"/>
-          <w:i w:val="0"/>
-          <w:smallCaps w:val="0"/>
-          <w:strike w:val="0"/>
-          <w:color w:val="404040"/>
-          <w:sz w:val="20"/>
-          <w:szCs w:val="20"/>
-          <w:u w:val="none"/>
-          <w:shd w:fill="auto" w:val="clear"/>
-          <w:vertAlign w:val="baseline"/>
-        </w:rPr>
-      </w:pPr>
-      <w:r>
-        <w:rPr>
-          <w:rFonts w:ascii="Times New Roman" w:cs="Times New Roman" w:eastAsia="Times New Roman" w:hAnsi="Times New Roman"/>
-          <w:b w:val="0"/>
+          <w:rFonts w:ascii="EB Garamond Medium" w:cs="EB Garamond Medium" w:eastAsia="EB Garamond Medium" w:hAnsi="EB Garamond Medium"/>
+          <w:i w:val="0"/>
+          <w:smallCaps w:val="0"/>
+          <w:strike w:val="0"/>
+          <w:color w:val="404040"/>
+          <w:sz w:val="20"/>
+          <w:szCs w:val="20"/>
+          <w:shd w:fill="auto" w:val="clear"/>
+          <w:vertAlign w:val="baseline"/>
+        </w:rPr>
+      </w:pPr>
+      <w:r>
+        <w:rPr>
+          <w:rFonts w:ascii="EB Garamond Medium" w:cs="EB Garamond Medium" w:eastAsia="EB Garamond Medium" w:hAnsi="EB Garamond Medium"/>
           <w:i w:val="0"/>
           <w:smallCaps w:val="0"/>
           <w:strike w:val="0"/>
@@ -1431,8 +1430,20 @@
         <w:ind w:left="540" w:right="0" w:hanging="270"/>
         <w:jc w:val="left"/>
         <w:rPr>
-          <w:rFonts w:ascii="Times New Roman" w:cs="Times New Roman" w:eastAsia="Times New Roman" w:hAnsi="Times New Roman"/>
-          <w:b w:val="0"/>
+          <w:rFonts w:ascii="EB Garamond Medium" w:cs="EB Garamond Medium" w:eastAsia="EB Garamond Medium" w:hAnsi="EB Garamond Medium"/>
+          <w:i w:val="0"/>
+          <w:smallCaps w:val="0"/>
+          <w:strike w:val="0"/>
+          <w:color w:val="404040"/>
+          <w:sz w:val="20"/>
+          <w:szCs w:val="20"/>
+          <w:shd w:fill="auto" w:val="clear"/>
+          <w:vertAlign w:val="baseline"/>
+        </w:rPr>
+      </w:pPr>
+      <w:r>
+        <w:rPr>
+          <w:rFonts w:ascii="EB Garamond Medium" w:cs="EB Garamond Medium" w:eastAsia="EB Garamond Medium" w:hAnsi="EB Garamond Medium"/>
           <w:i w:val="0"/>
           <w:smallCaps w:val="0"/>
           <w:strike w:val="0"/>
@@ -1442,21 +1453,6 @@
           <w:u w:val="none"/>
           <w:shd w:fill="auto" w:val="clear"/>
           <w:vertAlign w:val="baseline"/>
-        </w:rPr>
-      </w:pPr>
-      <w:r>
-        <w:rPr>
-          <w:rFonts w:ascii="Times New Roman" w:cs="Times New Roman" w:eastAsia="Times New Roman" w:hAnsi="Times New Roman"/>
-          <w:b w:val="0"/>
-          <w:i w:val="0"/>
-          <w:smallCaps w:val="0"/>
-          <w:strike w:val="0"/>
-          <w:color w:val="404040"/>
-          <w:sz w:val="20"/>
-          <w:szCs w:val="20"/>
-          <w:u w:val="none"/>
-          <w:shd w:fill="auto" w:val="clear"/>
-          <w:vertAlign w:val="baseline"/>
           <w:rtl w:val="0"/>
         </w:rPr>
         <w:t xml:space="preserve">Developed an end to end interview scheduling tool that tackled automation, interview distribution, and feedback issues.</w:t>
@@ -1466,57 +1462,49 @@
       <w:pPr>
         <w:spacing w:after="0" w:before="80" w:line="240" w:lineRule="auto"/>
         <w:rPr>
-          <w:rFonts w:ascii="Times New Roman" w:cs="Times New Roman" w:eastAsia="Times New Roman" w:hAnsi="Times New Roman"/>
-          <w:b w:val="1"/>
-          <w:sz w:val="20"/>
-          <w:szCs w:val="20"/>
-        </w:rPr>
-      </w:pPr>
-      <w:r>
-        <w:rPr>
-          <w:rFonts w:ascii="Times New Roman" w:cs="Times New Roman" w:eastAsia="Times New Roman" w:hAnsi="Times New Roman"/>
-          <w:b w:val="1"/>
+          <w:rFonts w:ascii="EB Garamond Medium" w:cs="EB Garamond Medium" w:eastAsia="EB Garamond Medium" w:hAnsi="EB Garamond Medium"/>
+          <w:sz w:val="20"/>
+          <w:szCs w:val="20"/>
+        </w:rPr>
+      </w:pPr>
+      <w:r>
+        <w:rPr>
+          <w:rFonts w:ascii="EB Garamond ExtraBold" w:cs="EB Garamond ExtraBold" w:eastAsia="EB Garamond ExtraBold" w:hAnsi="EB Garamond ExtraBold"/>
           <w:sz w:val="20"/>
           <w:szCs w:val="20"/>
           <w:rtl w:val="0"/>
         </w:rPr>
         <w:t xml:space="preserve">University of Pittsburgh Medical Center (UPMC)</w:t>
         <w:tab/>
+      </w:r>
+      <w:r>
+        <w:rPr>
+          <w:rFonts w:ascii="EB Garamond Medium" w:cs="EB Garamond Medium" w:eastAsia="EB Garamond Medium" w:hAnsi="EB Garamond Medium"/>
+          <w:sz w:val="20"/>
+          <w:szCs w:val="20"/>
+          <w:rtl w:val="0"/>
+        </w:rPr>
         <w:tab/>
         <w:tab/>
         <w:t xml:space="preserve">  </w:t>
         <w:tab/>
         <w:tab/>
         <w:tab/>
-        <w:t xml:space="preserve">                                  </w:t>
-      </w:r>
-      <w:r>
-        <w:rPr>
-          <w:rFonts w:ascii="Times New Roman" w:cs="Times New Roman" w:eastAsia="Times New Roman" w:hAnsi="Times New Roman"/>
-          <w:sz w:val="20"/>
-          <w:szCs w:val="20"/>
-          <w:rtl w:val="0"/>
-        </w:rPr>
-        <w:t xml:space="preserve">Pittsburgh, PA</w:t>
-      </w:r>
-      <w:r>
-        <w:rPr>
-          <w:rtl w:val="0"/>
-        </w:rPr>
+        <w:t xml:space="preserve">                                       Pittsburgh, PA</w:t>
       </w:r>
     </w:p>
     <w:p>
       <w:pPr>
         <w:spacing w:after="40" w:line="240" w:lineRule="auto"/>
         <w:rPr>
-          <w:rFonts w:ascii="Times New Roman" w:cs="Times New Roman" w:eastAsia="Times New Roman" w:hAnsi="Times New Roman"/>
-          <w:sz w:val="20"/>
-          <w:szCs w:val="20"/>
-        </w:rPr>
-      </w:pPr>
-      <w:r>
-        <w:rPr>
-          <w:rFonts w:ascii="Times New Roman" w:cs="Times New Roman" w:eastAsia="Times New Roman" w:hAnsi="Times New Roman"/>
+          <w:rFonts w:ascii="EB Garamond Medium" w:cs="EB Garamond Medium" w:eastAsia="EB Garamond Medium" w:hAnsi="EB Garamond Medium"/>
+          <w:sz w:val="20"/>
+          <w:szCs w:val="20"/>
+        </w:rPr>
+      </w:pPr>
+      <w:r>
+        <w:rPr>
+          <w:rFonts w:ascii="EB Garamond Medium" w:cs="EB Garamond Medium" w:eastAsia="EB Garamond Medium" w:hAnsi="EB Garamond Medium"/>
           <w:sz w:val="20"/>
           <w:szCs w:val="20"/>
           <w:rtl w:val="0"/>
@@ -1531,7 +1519,7 @@
         <w:tab/>
         <w:tab/>
         <w:tab/>
-        <w:t xml:space="preserve">      Nov. 2015 – Jan. 2017</w:t>
+        <w:t xml:space="preserve">         Nov. 2015 – Jan. 2017</w:t>
       </w:r>
     </w:p>
     <w:p>
@@ -1556,8 +1544,20 @@
         <w:ind w:left="540" w:right="0" w:hanging="270"/>
         <w:jc w:val="left"/>
         <w:rPr>
-          <w:rFonts w:ascii="Times New Roman" w:cs="Times New Roman" w:eastAsia="Times New Roman" w:hAnsi="Times New Roman"/>
-          <w:b w:val="1"/>
+          <w:rFonts w:ascii="EB Garamond Medium" w:cs="EB Garamond Medium" w:eastAsia="EB Garamond Medium" w:hAnsi="EB Garamond Medium"/>
+          <w:i w:val="0"/>
+          <w:smallCaps w:val="0"/>
+          <w:strike w:val="0"/>
+          <w:color w:val="404040"/>
+          <w:sz w:val="20"/>
+          <w:szCs w:val="20"/>
+          <w:shd w:fill="auto" w:val="clear"/>
+          <w:vertAlign w:val="baseline"/>
+        </w:rPr>
+      </w:pPr>
+      <w:r>
+        <w:rPr>
+          <w:rFonts w:ascii="EB Garamond Medium" w:cs="EB Garamond Medium" w:eastAsia="EB Garamond Medium" w:hAnsi="EB Garamond Medium"/>
           <w:i w:val="0"/>
           <w:smallCaps w:val="0"/>
           <w:strike w:val="0"/>
@@ -1567,12 +1567,23 @@
           <w:u w:val="none"/>
           <w:shd w:fill="auto" w:val="clear"/>
           <w:vertAlign w:val="baseline"/>
-        </w:rPr>
-      </w:pPr>
-      <w:r>
-        <w:rPr>
-          <w:rFonts w:ascii="Times New Roman" w:cs="Times New Roman" w:eastAsia="Times New Roman" w:hAnsi="Times New Roman"/>
-          <w:b w:val="0"/>
+          <w:rtl w:val="0"/>
+        </w:rPr>
+        <w:t xml:space="preserve">Designed a database model for</w:t>
+      </w:r>
+      <w:r>
+        <w:rPr>
+          <w:rFonts w:ascii="EB Garamond Medium" w:cs="EB Garamond Medium" w:eastAsia="EB Garamond Medium" w:hAnsi="EB Garamond Medium"/>
+          <w:color w:val="404040"/>
+          <w:sz w:val="20"/>
+          <w:szCs w:val="20"/>
+          <w:rtl w:val="0"/>
+        </w:rPr>
+        <w:t xml:space="preserve"> </w:t>
+      </w:r>
+      <w:r>
+        <w:rPr>
+          <w:rFonts w:ascii="EB Garamond Medium" w:cs="EB Garamond Medium" w:eastAsia="EB Garamond Medium" w:hAnsi="EB Garamond Medium"/>
           <w:i w:val="0"/>
           <w:smallCaps w:val="0"/>
           <w:strike w:val="0"/>
@@ -1584,7 +1595,33 @@
           <w:vertAlign w:val="baseline"/>
           <w:rtl w:val="0"/>
         </w:rPr>
-        <w:t xml:space="preserve">Designed a database model for the medical data within UPMC and developed a webapp to help govern and manage it.</w:t>
+        <w:t xml:space="preserve">medical data within UPMC and developed a webapp to help users govern and manage </w:t>
+      </w:r>
+      <w:r>
+        <w:rPr>
+          <w:rFonts w:ascii="EB Garamond Medium" w:cs="EB Garamond Medium" w:eastAsia="EB Garamond Medium" w:hAnsi="EB Garamond Medium"/>
+          <w:color w:val="404040"/>
+          <w:sz w:val="20"/>
+          <w:szCs w:val="20"/>
+          <w:rtl w:val="0"/>
+        </w:rPr>
+        <w:t xml:space="preserve">the data</w:t>
+      </w:r>
+      <w:r>
+        <w:rPr>
+          <w:rFonts w:ascii="EB Garamond Medium" w:cs="EB Garamond Medium" w:eastAsia="EB Garamond Medium" w:hAnsi="EB Garamond Medium"/>
+          <w:i w:val="0"/>
+          <w:smallCaps w:val="0"/>
+          <w:strike w:val="0"/>
+          <w:color w:val="404040"/>
+          <w:sz w:val="20"/>
+          <w:szCs w:val="20"/>
+          <w:u w:val="none"/>
+          <w:shd w:fill="auto" w:val="clear"/>
+          <w:vertAlign w:val="baseline"/>
+          <w:rtl w:val="0"/>
+        </w:rPr>
+        <w:t xml:space="preserve">.</w:t>
       </w:r>
       <w:r>
         <w:rPr>
@@ -1614,8 +1651,20 @@
         <w:ind w:left="540" w:right="0" w:hanging="270"/>
         <w:jc w:val="left"/>
         <w:rPr>
-          <w:rFonts w:ascii="Times New Roman" w:cs="Times New Roman" w:eastAsia="Times New Roman" w:hAnsi="Times New Roman"/>
-          <w:b w:val="1"/>
+          <w:rFonts w:ascii="EB Garamond Medium" w:cs="EB Garamond Medium" w:eastAsia="EB Garamond Medium" w:hAnsi="EB Garamond Medium"/>
+          <w:i w:val="0"/>
+          <w:smallCaps w:val="0"/>
+          <w:strike w:val="0"/>
+          <w:color w:val="404040"/>
+          <w:sz w:val="20"/>
+          <w:szCs w:val="20"/>
+          <w:shd w:fill="auto" w:val="clear"/>
+          <w:vertAlign w:val="baseline"/>
+        </w:rPr>
+      </w:pPr>
+      <w:r>
+        <w:rPr>
+          <w:rFonts w:ascii="EB Garamond Medium" w:cs="EB Garamond Medium" w:eastAsia="EB Garamond Medium" w:hAnsi="EB Garamond Medium"/>
           <w:i w:val="0"/>
           <w:smallCaps w:val="0"/>
           <w:strike w:val="0"/>
@@ -1625,21 +1674,6 @@
           <w:u w:val="none"/>
           <w:shd w:fill="auto" w:val="clear"/>
           <w:vertAlign w:val="baseline"/>
-        </w:rPr>
-      </w:pPr>
-      <w:r>
-        <w:rPr>
-          <w:rFonts w:ascii="Times New Roman" w:cs="Times New Roman" w:eastAsia="Times New Roman" w:hAnsi="Times New Roman"/>
-          <w:b w:val="0"/>
-          <w:i w:val="0"/>
-          <w:smallCaps w:val="0"/>
-          <w:strike w:val="0"/>
-          <w:color w:val="404040"/>
-          <w:sz w:val="20"/>
-          <w:szCs w:val="20"/>
-          <w:u w:val="none"/>
-          <w:shd w:fill="auto" w:val="clear"/>
-          <w:vertAlign w:val="baseline"/>
           <w:rtl w:val="0"/>
         </w:rPr>
         <w:t xml:space="preserve">Built data analytics and visualization dashboards using D3 to find pain points and do impact analysis.</w:t>
@@ -1654,21 +1688,27 @@
       <w:pPr>
         <w:spacing w:after="0" w:before="80" w:line="240" w:lineRule="auto"/>
         <w:rPr>
-          <w:rFonts w:ascii="Times New Roman" w:cs="Times New Roman" w:eastAsia="Times New Roman" w:hAnsi="Times New Roman"/>
-          <w:b w:val="1"/>
-          <w:sz w:val="20"/>
-          <w:szCs w:val="20"/>
-        </w:rPr>
-      </w:pPr>
-      <w:r>
-        <w:rPr>
-          <w:rFonts w:ascii="Times New Roman" w:cs="Times New Roman" w:eastAsia="Times New Roman" w:hAnsi="Times New Roman"/>
-          <w:b w:val="1"/>
+          <w:rFonts w:ascii="EB Garamond Medium" w:cs="EB Garamond Medium" w:eastAsia="EB Garamond Medium" w:hAnsi="EB Garamond Medium"/>
+          <w:sz w:val="20"/>
+          <w:szCs w:val="20"/>
+        </w:rPr>
+      </w:pPr>
+      <w:r>
+        <w:rPr>
+          <w:rFonts w:ascii="EB Garamond ExtraBold" w:cs="EB Garamond ExtraBold" w:eastAsia="EB Garamond ExtraBold" w:hAnsi="EB Garamond ExtraBold"/>
           <w:sz w:val="20"/>
           <w:szCs w:val="20"/>
           <w:rtl w:val="0"/>
         </w:rPr>
         <w:t xml:space="preserve">Kyruus</w:t>
+      </w:r>
+      <w:r>
+        <w:rPr>
+          <w:rFonts w:ascii="EB Garamond Medium" w:cs="EB Garamond Medium" w:eastAsia="EB Garamond Medium" w:hAnsi="EB Garamond Medium"/>
+          <w:sz w:val="20"/>
+          <w:szCs w:val="20"/>
+          <w:rtl w:val="0"/>
+        </w:rPr>
         <w:tab/>
         <w:tab/>
         <w:tab/>
@@ -1681,35 +1721,24 @@
         <w:tab/>
         <w:tab/>
         <w:tab/>
-        <w:t xml:space="preserve">                                     </w:t>
-      </w:r>
-      <w:r>
-        <w:rPr>
-          <w:rFonts w:ascii="Times New Roman" w:cs="Times New Roman" w:eastAsia="Times New Roman" w:hAnsi="Times New Roman"/>
-          <w:sz w:val="20"/>
-          <w:szCs w:val="20"/>
-          <w:rtl w:val="0"/>
-        </w:rPr>
-        <w:t xml:space="preserve">Boston, MA</w:t>
-      </w:r>
-      <w:r>
-        <w:rPr>
-          <w:rtl w:val="0"/>
-        </w:rPr>
+        <w:t xml:space="preserve">                </w:t>
+        <w:tab/>
+        <w:tab/>
+        <w:t xml:space="preserve">          Boston, MA</w:t>
       </w:r>
     </w:p>
     <w:p>
       <w:pPr>
         <w:spacing w:after="40" w:line="240" w:lineRule="auto"/>
         <w:rPr>
-          <w:rFonts w:ascii="Times New Roman" w:cs="Times New Roman" w:eastAsia="Times New Roman" w:hAnsi="Times New Roman"/>
-          <w:sz w:val="20"/>
-          <w:szCs w:val="20"/>
-        </w:rPr>
-      </w:pPr>
-      <w:r>
-        <w:rPr>
-          <w:rFonts w:ascii="Times New Roman" w:cs="Times New Roman" w:eastAsia="Times New Roman" w:hAnsi="Times New Roman"/>
+          <w:rFonts w:ascii="EB Garamond Medium" w:cs="EB Garamond Medium" w:eastAsia="EB Garamond Medium" w:hAnsi="EB Garamond Medium"/>
+          <w:sz w:val="20"/>
+          <w:szCs w:val="20"/>
+        </w:rPr>
+      </w:pPr>
+      <w:r>
+        <w:rPr>
+          <w:rFonts w:ascii="EB Garamond Medium" w:cs="EB Garamond Medium" w:eastAsia="EB Garamond Medium" w:hAnsi="EB Garamond Medium"/>
           <w:sz w:val="20"/>
           <w:szCs w:val="20"/>
           <w:rtl w:val="0"/>
@@ -1724,7 +1753,7 @@
         <w:tab/>
         <w:tab/>
         <w:tab/>
-        <w:t xml:space="preserve">     May 2015 – Aug. 2015</w:t>
+        <w:t xml:space="preserve">        May 2015 – Aug. 2015</w:t>
       </w:r>
     </w:p>
     <w:p>
@@ -1749,23 +1778,20 @@
         <w:ind w:left="540" w:right="0" w:hanging="270"/>
         <w:jc w:val="left"/>
         <w:rPr>
-          <w:rFonts w:ascii="Times New Roman" w:cs="Times New Roman" w:eastAsia="Times New Roman" w:hAnsi="Times New Roman"/>
-          <w:b w:val="1"/>
-          <w:i w:val="0"/>
-          <w:smallCaps w:val="0"/>
-          <w:strike w:val="0"/>
-          <w:color w:val="404040"/>
-          <w:sz w:val="20"/>
-          <w:szCs w:val="20"/>
-          <w:u w:val="none"/>
-          <w:shd w:fill="auto" w:val="clear"/>
-          <w:vertAlign w:val="baseline"/>
-        </w:rPr>
-      </w:pPr>
-      <w:r>
-        <w:rPr>
-          <w:rFonts w:ascii="Times New Roman" w:cs="Times New Roman" w:eastAsia="Times New Roman" w:hAnsi="Times New Roman"/>
-          <w:b w:val="0"/>
+          <w:rFonts w:ascii="EB Garamond Medium" w:cs="EB Garamond Medium" w:eastAsia="EB Garamond Medium" w:hAnsi="EB Garamond Medium"/>
+          <w:i w:val="0"/>
+          <w:smallCaps w:val="0"/>
+          <w:strike w:val="0"/>
+          <w:color w:val="404040"/>
+          <w:sz w:val="20"/>
+          <w:szCs w:val="20"/>
+          <w:shd w:fill="auto" w:val="clear"/>
+          <w:vertAlign w:val="baseline"/>
+        </w:rPr>
+      </w:pPr>
+      <w:r>
+        <w:rPr>
+          <w:rFonts w:ascii="EB Garamond Medium" w:cs="EB Garamond Medium" w:eastAsia="EB Garamond Medium" w:hAnsi="EB Garamond Medium"/>
           <w:i w:val="0"/>
           <w:smallCaps w:val="0"/>
           <w:strike w:val="0"/>
@@ -1807,23 +1833,20 @@
         <w:ind w:left="540" w:right="0" w:hanging="270"/>
         <w:jc w:val="left"/>
         <w:rPr>
-          <w:rFonts w:ascii="Times New Roman" w:cs="Times New Roman" w:eastAsia="Times New Roman" w:hAnsi="Times New Roman"/>
-          <w:b w:val="1"/>
-          <w:i w:val="0"/>
-          <w:smallCaps w:val="0"/>
-          <w:strike w:val="0"/>
-          <w:color w:val="404040"/>
-          <w:sz w:val="20"/>
-          <w:szCs w:val="20"/>
-          <w:u w:val="none"/>
-          <w:shd w:fill="auto" w:val="clear"/>
-          <w:vertAlign w:val="baseline"/>
-        </w:rPr>
-      </w:pPr>
-      <w:r>
-        <w:rPr>
-          <w:rFonts w:ascii="Times New Roman" w:cs="Times New Roman" w:eastAsia="Times New Roman" w:hAnsi="Times New Roman"/>
-          <w:b w:val="0"/>
+          <w:rFonts w:ascii="EB Garamond Medium" w:cs="EB Garamond Medium" w:eastAsia="EB Garamond Medium" w:hAnsi="EB Garamond Medium"/>
+          <w:i w:val="0"/>
+          <w:smallCaps w:val="0"/>
+          <w:strike w:val="0"/>
+          <w:color w:val="404040"/>
+          <w:sz w:val="20"/>
+          <w:szCs w:val="20"/>
+          <w:shd w:fill="auto" w:val="clear"/>
+          <w:vertAlign w:val="baseline"/>
+        </w:rPr>
+      </w:pPr>
+      <w:r>
+        <w:rPr>
+          <w:rFonts w:ascii="EB Garamond Medium" w:cs="EB Garamond Medium" w:eastAsia="EB Garamond Medium" w:hAnsi="EB Garamond Medium"/>
           <w:i w:val="0"/>
           <w:smallCaps w:val="0"/>
           <w:strike w:val="0"/>
@@ -1850,8 +1873,7 @@
         </w:pBdr>
         <w:spacing w:after="0" w:before="120" w:line="240" w:lineRule="auto"/>
         <w:rPr>
-          <w:rFonts w:ascii="Times New Roman" w:cs="Times New Roman" w:eastAsia="Times New Roman" w:hAnsi="Times New Roman"/>
-          <w:b w:val="1"/>
+          <w:rFonts w:ascii="EB Garamond ExtraBold" w:cs="EB Garamond ExtraBold" w:eastAsia="EB Garamond ExtraBold" w:hAnsi="EB Garamond ExtraBold"/>
           <w:i w:val="1"/>
           <w:sz w:val="24"/>
           <w:szCs w:val="24"/>
@@ -1859,51 +1881,48 @@
       </w:pPr>
       <w:r>
         <w:rPr>
-          <w:rFonts w:ascii="Times New Roman" w:cs="Times New Roman" w:eastAsia="Times New Roman" w:hAnsi="Times New Roman"/>
-          <w:b w:val="1"/>
+          <w:rFonts w:ascii="EB Garamond ExtraBold" w:cs="EB Garamond ExtraBold" w:eastAsia="EB Garamond ExtraBold" w:hAnsi="EB Garamond ExtraBold"/>
           <w:i w:val="1"/>
+          <w:sz w:val="24"/>
+          <w:szCs w:val="24"/>
           <w:rtl w:val="0"/>
         </w:rPr>
         <w:t xml:space="preserve">Involvement</w:t>
       </w:r>
-      <w:r>
-        <w:rPr>
-          <w:rtl w:val="0"/>
-        </w:rPr>
-      </w:r>
     </w:p>
     <w:p>
       <w:pPr>
         <w:spacing w:after="40" w:before="40" w:line="240" w:lineRule="auto"/>
-        <w:rPr/>
-      </w:pPr>
-      <w:r>
-        <w:rPr>
-          <w:rFonts w:ascii="Times New Roman" w:cs="Times New Roman" w:eastAsia="Times New Roman" w:hAnsi="Times New Roman"/>
-          <w:b w:val="1"/>
+        <w:rPr>
+          <w:rFonts w:ascii="EB Garamond Medium" w:cs="EB Garamond Medium" w:eastAsia="EB Garamond Medium" w:hAnsi="EB Garamond Medium"/>
+        </w:rPr>
+      </w:pPr>
+      <w:r>
+        <w:rPr>
+          <w:rFonts w:ascii="EB Garamond ExtraBold" w:cs="EB Garamond ExtraBold" w:eastAsia="EB Garamond ExtraBold" w:hAnsi="EB Garamond ExtraBold"/>
           <w:sz w:val="20"/>
           <w:szCs w:val="20"/>
           <w:rtl w:val="0"/>
         </w:rPr>
         <w:t xml:space="preserve">ImpacTS – Employee Engagement Lead</w:t>
-        <w:tab/>
-        <w:tab/>
-        <w:tab/>
-        <w:tab/>
-        <w:tab/>
-        <w:tab/>
-        <w:tab/>
-      </w:r>
-      <w:r>
-        <w:rPr>
-          <w:rFonts w:ascii="Times New Roman" w:cs="Times New Roman" w:eastAsia="Times New Roman" w:hAnsi="Times New Roman"/>
-          <w:sz w:val="20"/>
-          <w:szCs w:val="20"/>
-          <w:rtl w:val="0"/>
-        </w:rPr>
+      </w:r>
+      <w:r>
+        <w:rPr>
+          <w:rFonts w:ascii="EB Garamond Medium" w:cs="EB Garamond Medium" w:eastAsia="EB Garamond Medium" w:hAnsi="EB Garamond Medium"/>
+          <w:sz w:val="20"/>
+          <w:szCs w:val="20"/>
+          <w:rtl w:val="0"/>
+        </w:rPr>
+        <w:tab/>
+        <w:tab/>
+        <w:tab/>
+        <w:tab/>
+        <w:tab/>
+        <w:tab/>
+        <w:tab/>
         <w:t xml:space="preserve">           </w:t>
         <w:tab/>
-        <w:t xml:space="preserve">            Jan. 2019 – Present</w:t>
+        <w:t xml:space="preserve">              Jan. 2019 – Present</w:t>
       </w:r>
       <w:r>
         <w:rPr>
@@ -1933,8 +1952,20 @@
         <w:ind w:left="540" w:right="0" w:hanging="270"/>
         <w:jc w:val="left"/>
         <w:rPr>
-          <w:rFonts w:ascii="Times New Roman" w:cs="Times New Roman" w:eastAsia="Times New Roman" w:hAnsi="Times New Roman"/>
-          <w:b w:val="0"/>
+          <w:rFonts w:ascii="EB Garamond Medium" w:cs="EB Garamond Medium" w:eastAsia="EB Garamond Medium" w:hAnsi="EB Garamond Medium"/>
+          <w:i w:val="0"/>
+          <w:smallCaps w:val="0"/>
+          <w:strike w:val="0"/>
+          <w:color w:val="404040"/>
+          <w:sz w:val="20"/>
+          <w:szCs w:val="20"/>
+          <w:shd w:fill="auto" w:val="clear"/>
+          <w:vertAlign w:val="baseline"/>
+        </w:rPr>
+      </w:pPr>
+      <w:r>
+        <w:rPr>
+          <w:rFonts w:ascii="EB Garamond Medium" w:cs="EB Garamond Medium" w:eastAsia="EB Garamond Medium" w:hAnsi="EB Garamond Medium"/>
           <w:i w:val="0"/>
           <w:smallCaps w:val="0"/>
           <w:strike w:val="0"/>
@@ -1944,21 +1975,6 @@
           <w:u w:val="none"/>
           <w:shd w:fill="auto" w:val="clear"/>
           <w:vertAlign w:val="baseline"/>
-        </w:rPr>
-      </w:pPr>
-      <w:r>
-        <w:rPr>
-          <w:rFonts w:ascii="Times New Roman" w:cs="Times New Roman" w:eastAsia="Times New Roman" w:hAnsi="Times New Roman"/>
-          <w:b w:val="0"/>
-          <w:i w:val="0"/>
-          <w:smallCaps w:val="0"/>
-          <w:strike w:val="0"/>
-          <w:color w:val="404040"/>
-          <w:sz w:val="20"/>
-          <w:szCs w:val="20"/>
-          <w:u w:val="none"/>
-          <w:shd w:fill="auto" w:val="clear"/>
-          <w:vertAlign w:val="baseline"/>
           <w:rtl w:val="0"/>
         </w:rPr>
         <w:t xml:space="preserve">Organized volunteering opportunities for employees and built relationships with non-profits across NYC. </w:t>
@@ -1973,42 +1989,43 @@
       <w:pPr>
         <w:spacing w:after="40" w:before="40" w:line="240" w:lineRule="auto"/>
         <w:rPr>
-          <w:rFonts w:ascii="Times New Roman" w:cs="Times New Roman" w:eastAsia="Times New Roman" w:hAnsi="Times New Roman"/>
+          <w:rFonts w:ascii="EB Garamond Medium" w:cs="EB Garamond Medium" w:eastAsia="EB Garamond Medium" w:hAnsi="EB Garamond Medium"/>
+          <w:sz w:val="20"/>
+          <w:szCs w:val="20"/>
+        </w:rPr>
+      </w:pPr>
+      <w:r>
+        <w:rPr>
+          <w:rFonts w:ascii="EB Garamond ExtraBold" w:cs="EB Garamond ExtraBold" w:eastAsia="EB Garamond ExtraBold" w:hAnsi="EB Garamond ExtraBold"/>
+          <w:sz w:val="20"/>
+          <w:szCs w:val="20"/>
+          <w:rtl w:val="0"/>
+        </w:rPr>
+        <w:t xml:space="preserve">Cloud-First and React Frontend Courses (Two Sigma)</w:t>
+      </w:r>
+      <w:r>
+        <w:rPr>
+          <w:rFonts w:ascii="EB Garamond" w:cs="EB Garamond" w:eastAsia="EB Garamond" w:hAnsi="EB Garamond"/>
           <w:b w:val="1"/>
           <w:sz w:val="20"/>
           <w:szCs w:val="20"/>
-        </w:rPr>
-      </w:pPr>
-      <w:r>
-        <w:rPr>
-          <w:rFonts w:ascii="Times New Roman" w:cs="Times New Roman" w:eastAsia="Times New Roman" w:hAnsi="Times New Roman"/>
-          <w:b w:val="1"/>
-          <w:sz w:val="20"/>
-          <w:szCs w:val="20"/>
-          <w:rtl w:val="0"/>
-        </w:rPr>
-        <w:t xml:space="preserve">Cloud-First and React Frontend Courses (Two Sigma)</w:t>
-        <w:tab/>
-        <w:tab/>
-        <w:tab/>
-        <w:tab/>
-        <w:tab/>
-        <w:tab/>
-        <w:t xml:space="preserve">            </w:t>
-      </w:r>
-      <w:r>
-        <w:rPr>
-          <w:rFonts w:ascii="Times New Roman" w:cs="Times New Roman" w:eastAsia="Times New Roman" w:hAnsi="Times New Roman"/>
-          <w:sz w:val="20"/>
-          <w:szCs w:val="20"/>
-          <w:rtl w:val="0"/>
-        </w:rPr>
-        <w:t xml:space="preserve">Jan. 2020 – Present</w:t>
-      </w:r>
-      <w:r>
-        <w:rPr>
-          <w:rtl w:val="0"/>
-        </w:rPr>
+          <w:rtl w:val="0"/>
+        </w:rPr>
+        <w:tab/>
+        <w:tab/>
+      </w:r>
+      <w:r>
+        <w:rPr>
+          <w:rFonts w:ascii="EB Garamond Medium" w:cs="EB Garamond Medium" w:eastAsia="EB Garamond Medium" w:hAnsi="EB Garamond Medium"/>
+          <w:sz w:val="20"/>
+          <w:szCs w:val="20"/>
+          <w:rtl w:val="0"/>
+        </w:rPr>
+        <w:tab/>
+        <w:tab/>
+        <w:tab/>
+        <w:tab/>
+        <w:t xml:space="preserve">            Aug. 2019 – Present</w:t>
       </w:r>
     </w:p>
     <w:p>
@@ -2020,15 +2037,15 @@
         <w:spacing w:after="40" w:before="40" w:line="240" w:lineRule="auto"/>
         <w:ind w:left="540" w:hanging="270"/>
         <w:rPr>
-          <w:rFonts w:ascii="Times New Roman" w:cs="Times New Roman" w:eastAsia="Times New Roman" w:hAnsi="Times New Roman"/>
-          <w:color w:val="404040"/>
-          <w:sz w:val="20"/>
-          <w:szCs w:val="20"/>
-        </w:rPr>
-      </w:pPr>
-      <w:r>
-        <w:rPr>
-          <w:rFonts w:ascii="Times New Roman" w:cs="Times New Roman" w:eastAsia="Times New Roman" w:hAnsi="Times New Roman"/>
+          <w:rFonts w:ascii="EB Garamond Medium" w:cs="EB Garamond Medium" w:eastAsia="EB Garamond Medium" w:hAnsi="EB Garamond Medium"/>
+          <w:color w:val="404040"/>
+          <w:sz w:val="20"/>
+          <w:szCs w:val="20"/>
+        </w:rPr>
+      </w:pPr>
+      <w:r>
+        <w:rPr>
+          <w:rFonts w:ascii="EB Garamond Medium" w:cs="EB Garamond Medium" w:eastAsia="EB Garamond Medium" w:hAnsi="EB Garamond Medium"/>
           <w:color w:val="404040"/>
           <w:sz w:val="20"/>
           <w:szCs w:val="20"/>
@@ -2046,39 +2063,38 @@
       <w:pPr>
         <w:spacing w:after="40" w:before="40" w:line="240" w:lineRule="auto"/>
         <w:rPr>
-          <w:rFonts w:ascii="Times New Roman" w:cs="Times New Roman" w:eastAsia="Times New Roman" w:hAnsi="Times New Roman"/>
-          <w:sz w:val="20"/>
-          <w:szCs w:val="20"/>
-        </w:rPr>
-      </w:pPr>
-      <w:r>
-        <w:rPr>
-          <w:rFonts w:ascii="Times New Roman" w:cs="Times New Roman" w:eastAsia="Times New Roman" w:hAnsi="Times New Roman"/>
-          <w:b w:val="1"/>
+          <w:rFonts w:ascii="EB Garamond Medium" w:cs="EB Garamond Medium" w:eastAsia="EB Garamond Medium" w:hAnsi="EB Garamond Medium"/>
+          <w:sz w:val="20"/>
+          <w:szCs w:val="20"/>
+        </w:rPr>
+      </w:pPr>
+      <w:r>
+        <w:rPr>
+          <w:rFonts w:ascii="EB Garamond ExtraBold" w:cs="EB Garamond ExtraBold" w:eastAsia="EB Garamond ExtraBold" w:hAnsi="EB Garamond ExtraBold"/>
           <w:sz w:val="20"/>
           <w:szCs w:val="20"/>
           <w:rtl w:val="0"/>
         </w:rPr>
         <w:t xml:space="preserve">Milk Line, President</w:t>
-        <w:tab/>
-        <w:tab/>
-        <w:tab/>
-        <w:tab/>
-        <w:tab/>
-        <w:tab/>
-        <w:tab/>
-        <w:tab/>
-        <w:tab/>
-        <w:tab/>
-      </w:r>
-      <w:r>
-        <w:rPr>
-          <w:rFonts w:ascii="Times New Roman" w:cs="Times New Roman" w:eastAsia="Times New Roman" w:hAnsi="Times New Roman"/>
-          <w:sz w:val="20"/>
-          <w:szCs w:val="20"/>
-          <w:rtl w:val="0"/>
-        </w:rPr>
-        <w:t xml:space="preserve">    Sept. 2014 – Sept. 2016</w:t>
+      </w:r>
+      <w:r>
+        <w:rPr>
+          <w:rFonts w:ascii="EB Garamond Medium" w:cs="EB Garamond Medium" w:eastAsia="EB Garamond Medium" w:hAnsi="EB Garamond Medium"/>
+          <w:sz w:val="20"/>
+          <w:szCs w:val="20"/>
+          <w:rtl w:val="0"/>
+        </w:rPr>
+        <w:tab/>
+        <w:tab/>
+        <w:tab/>
+        <w:tab/>
+        <w:tab/>
+        <w:tab/>
+        <w:tab/>
+        <w:tab/>
+        <w:tab/>
+        <w:tab/>
+        <w:t xml:space="preserve">      Sept. 2014 – Sept. 2016</w:t>
       </w:r>
     </w:p>
     <w:p>
@@ -2103,8 +2119,20 @@
         <w:ind w:left="540" w:right="0" w:hanging="270"/>
         <w:jc w:val="left"/>
         <w:rPr>
-          <w:rFonts w:ascii="Times New Roman" w:cs="Times New Roman" w:eastAsia="Times New Roman" w:hAnsi="Times New Roman"/>
-          <w:b w:val="0"/>
+          <w:rFonts w:ascii="EB Garamond Medium" w:cs="EB Garamond Medium" w:eastAsia="EB Garamond Medium" w:hAnsi="EB Garamond Medium"/>
+          <w:i w:val="0"/>
+          <w:smallCaps w:val="0"/>
+          <w:strike w:val="0"/>
+          <w:color w:val="404040"/>
+          <w:sz w:val="20"/>
+          <w:szCs w:val="20"/>
+          <w:shd w:fill="auto" w:val="clear"/>
+          <w:vertAlign w:val="baseline"/>
+        </w:rPr>
+      </w:pPr>
+      <w:r>
+        <w:rPr>
+          <w:rFonts w:ascii="EB Garamond Medium" w:cs="EB Garamond Medium" w:eastAsia="EB Garamond Medium" w:hAnsi="EB Garamond Medium"/>
           <w:i w:val="0"/>
           <w:smallCaps w:val="0"/>
           <w:strike w:val="0"/>
@@ -2114,21 +2142,6 @@
           <w:u w:val="none"/>
           <w:shd w:fill="auto" w:val="clear"/>
           <w:vertAlign w:val="baseline"/>
-        </w:rPr>
-      </w:pPr>
-      <w:r>
-        <w:rPr>
-          <w:rFonts w:ascii="Times New Roman" w:cs="Times New Roman" w:eastAsia="Times New Roman" w:hAnsi="Times New Roman"/>
-          <w:b w:val="0"/>
-          <w:i w:val="0"/>
-          <w:smallCaps w:val="0"/>
-          <w:strike w:val="0"/>
-          <w:color w:val="404040"/>
-          <w:sz w:val="20"/>
-          <w:szCs w:val="20"/>
-          <w:u w:val="none"/>
-          <w:shd w:fill="auto" w:val="clear"/>
-          <w:vertAlign w:val="baseline"/>
           <w:rtl w:val="0"/>
         </w:rPr>
         <w:t xml:space="preserve">Co-founded a business club that conveniently delivers healthy breakfasts to students around campus.</w:t>
@@ -2138,40 +2151,47 @@
       <w:pPr>
         <w:spacing w:after="40" w:before="40" w:line="240" w:lineRule="auto"/>
         <w:rPr>
-          <w:rFonts w:ascii="Times New Roman" w:cs="Times New Roman" w:eastAsia="Times New Roman" w:hAnsi="Times New Roman"/>
-          <w:sz w:val="20"/>
-          <w:szCs w:val="20"/>
-        </w:rPr>
-      </w:pPr>
-      <w:r>
-        <w:rPr>
-          <w:rFonts w:ascii="Times New Roman" w:cs="Times New Roman" w:eastAsia="Times New Roman" w:hAnsi="Times New Roman"/>
+          <w:rFonts w:ascii="EB Garamond Medium" w:cs="EB Garamond Medium" w:eastAsia="EB Garamond Medium" w:hAnsi="EB Garamond Medium"/>
+          <w:sz w:val="20"/>
+          <w:szCs w:val="20"/>
+        </w:rPr>
+      </w:pPr>
+      <w:r>
+        <w:rPr>
+          <w:rFonts w:ascii="EB Garamond ExtraBold" w:cs="EB Garamond ExtraBold" w:eastAsia="EB Garamond ExtraBold" w:hAnsi="EB Garamond ExtraBold"/>
+          <w:sz w:val="20"/>
+          <w:szCs w:val="20"/>
+          <w:rtl w:val="0"/>
+        </w:rPr>
+        <w:t xml:space="preserve">Delta Tau Delta, Treasurer</w:t>
+      </w:r>
+      <w:r>
+        <w:rPr>
+          <w:rFonts w:ascii="EB Garamond" w:cs="EB Garamond" w:eastAsia="EB Garamond" w:hAnsi="EB Garamond"/>
           <w:b w:val="1"/>
           <w:sz w:val="20"/>
           <w:szCs w:val="20"/>
           <w:rtl w:val="0"/>
         </w:rPr>
-        <w:t xml:space="preserve">Delta Tau Delta, Treasurer</w:t>
-        <w:tab/>
-        <w:tab/>
-        <w:tab/>
-        <w:tab/>
-        <w:tab/>
-        <w:tab/>
-        <w:tab/>
-        <w:tab/>
-        <w:t xml:space="preserve">      </w:t>
-      </w:r>
-      <w:r>
-        <w:rPr>
-          <w:rFonts w:ascii="Times New Roman" w:cs="Times New Roman" w:eastAsia="Times New Roman" w:hAnsi="Times New Roman"/>
-          <w:sz w:val="20"/>
-          <w:szCs w:val="20"/>
-          <w:rtl w:val="0"/>
-        </w:rPr>
-        <w:t xml:space="preserve">     </w:t>
-        <w:tab/>
-        <w:t xml:space="preserve">        Oct. 2014 – Jan. 2016</w:t>
+        <w:tab/>
+        <w:tab/>
+      </w:r>
+      <w:r>
+        <w:rPr>
+          <w:rFonts w:ascii="EB Garamond Medium" w:cs="EB Garamond Medium" w:eastAsia="EB Garamond Medium" w:hAnsi="EB Garamond Medium"/>
+          <w:sz w:val="20"/>
+          <w:szCs w:val="20"/>
+          <w:rtl w:val="0"/>
+        </w:rPr>
+        <w:tab/>
+        <w:tab/>
+        <w:tab/>
+        <w:tab/>
+        <w:tab/>
+        <w:tab/>
+        <w:t xml:space="preserve">           </w:t>
+        <w:tab/>
+        <w:t xml:space="preserve">         Oct. 2014 – Jan. 2016</w:t>
       </w:r>
     </w:p>
     <w:p>
@@ -2196,23 +2216,20 @@
         <w:ind w:left="540" w:right="0" w:hanging="270"/>
         <w:jc w:val="left"/>
         <w:rPr>
-          <w:rFonts w:ascii="Times New Roman" w:cs="Times New Roman" w:eastAsia="Times New Roman" w:hAnsi="Times New Roman"/>
-          <w:b w:val="0"/>
-          <w:i w:val="0"/>
-          <w:smallCaps w:val="0"/>
-          <w:strike w:val="0"/>
-          <w:color w:val="404040"/>
-          <w:sz w:val="20"/>
-          <w:szCs w:val="20"/>
-          <w:u w:val="none"/>
-          <w:shd w:fill="auto" w:val="clear"/>
-          <w:vertAlign w:val="baseline"/>
-        </w:rPr>
-      </w:pPr>
-      <w:r>
-        <w:rPr>
-          <w:rFonts w:ascii="Times New Roman" w:cs="Times New Roman" w:eastAsia="Times New Roman" w:hAnsi="Times New Roman"/>
-          <w:b w:val="0"/>
+          <w:rFonts w:ascii="EB Garamond Medium" w:cs="EB Garamond Medium" w:eastAsia="EB Garamond Medium" w:hAnsi="EB Garamond Medium"/>
+          <w:i w:val="0"/>
+          <w:smallCaps w:val="0"/>
+          <w:strike w:val="0"/>
+          <w:color w:val="404040"/>
+          <w:sz w:val="20"/>
+          <w:szCs w:val="20"/>
+          <w:shd w:fill="auto" w:val="clear"/>
+          <w:vertAlign w:val="baseline"/>
+        </w:rPr>
+      </w:pPr>
+      <w:r>
+        <w:rPr>
+          <w:rFonts w:ascii="EB Garamond Medium" w:cs="EB Garamond Medium" w:eastAsia="EB Garamond Medium" w:hAnsi="EB Garamond Medium"/>
           <w:i w:val="0"/>
           <w:smallCaps w:val="0"/>
           <w:strike w:val="0"/>

</xml_diff>

<commit_message>
Added more specific technologies to TS section
</commit_message>
<xml_diff>
--- a/Resume.docx
+++ b/Resume.docx
@@ -805,7 +805,59 @@
           <w:szCs w:val="20"/>
           <w:rtl w:val="0"/>
         </w:rPr>
-        <w:t xml:space="preserve">Engineered and released a greenfield product that allowed the firm to serve contributors targeted questions, generated by a recommendation engine, and systematically collect their sentiment on various themes and instruments. This new method of crowdsourcing proprietary data allowed for new model releases that diversified from the core live data streams. </w:t>
+        <w:t xml:space="preserve">Architected and developed data crowdsourcing platforms to systematically collect new proprietary data from external contributors globally that our modeling and trading systems leverage to gain valuable insights into the market.</w:t>
+      </w:r>
+    </w:p>
+    <w:p>
+      <w:pPr>
+        <w:numPr>
+          <w:ilvl w:val="0"/>
+          <w:numId w:val="3"/>
+        </w:numPr>
+        <w:spacing w:after="0" w:before="40" w:line="240" w:lineRule="auto"/>
+        <w:ind w:left="540" w:hanging="270"/>
+        <w:rPr>
+          <w:rFonts w:ascii="EB Garamond Medium" w:cs="EB Garamond Medium" w:eastAsia="EB Garamond Medium" w:hAnsi="EB Garamond Medium"/>
+          <w:color w:val="404040"/>
+          <w:sz w:val="20"/>
+          <w:szCs w:val="20"/>
+        </w:rPr>
+      </w:pPr>
+      <w:r>
+        <w:rPr>
+          <w:rFonts w:ascii="EB Garamond Medium" w:cs="EB Garamond Medium" w:eastAsia="EB Garamond Medium" w:hAnsi="EB Garamond Medium"/>
+          <w:color w:val="404040"/>
+          <w:sz w:val="20"/>
+          <w:szCs w:val="20"/>
+          <w:rtl w:val="0"/>
+        </w:rPr>
+        <w:t xml:space="preserve">Developed core recommendation engine logic and determined optimal data signals to accurately target and collect sentiment data from contributors through auto-generated poll questions. Built real time reports of contributor responses using Java Spring/Boot, React Typescript and cached the calculated metrics using Redis. </w:t>
+      </w:r>
+    </w:p>
+    <w:p>
+      <w:pPr>
+        <w:numPr>
+          <w:ilvl w:val="0"/>
+          <w:numId w:val="3"/>
+        </w:numPr>
+        <w:spacing w:after="0" w:before="40" w:line="240" w:lineRule="auto"/>
+        <w:ind w:left="540" w:hanging="270"/>
+        <w:rPr>
+          <w:rFonts w:ascii="EB Garamond Medium" w:cs="EB Garamond Medium" w:eastAsia="EB Garamond Medium" w:hAnsi="EB Garamond Medium"/>
+          <w:color w:val="404040"/>
+          <w:sz w:val="20"/>
+          <w:szCs w:val="20"/>
+        </w:rPr>
+      </w:pPr>
+      <w:r>
+        <w:rPr>
+          <w:rFonts w:ascii="EB Garamond Medium" w:cs="EB Garamond Medium" w:eastAsia="EB Garamond Medium" w:hAnsi="EB Garamond Medium"/>
+          <w:color w:val="404040"/>
+          <w:sz w:val="20"/>
+          <w:szCs w:val="20"/>
+          <w:rtl w:val="0"/>
+        </w:rPr>
+        <w:t xml:space="preserve">Built an extensible data pipeline infrastructure using Terraform with AWS (ECS, SQS, EC2, S3, IAM) and Java to efficiently collect, normalize, and evaluate large datasets of historical algorithmic trades from our more technical contributors. </w:t>
       </w:r>
     </w:p>
     <w:p>
@@ -831,259 +883,47 @@
         <w:jc w:val="left"/>
         <w:rPr>
           <w:rFonts w:ascii="EB Garamond Medium" w:cs="EB Garamond Medium" w:eastAsia="EB Garamond Medium" w:hAnsi="EB Garamond Medium"/>
-          <w:i w:val="0"/>
-          <w:smallCaps w:val="0"/>
-          <w:strike w:val="0"/>
-          <w:color w:val="404040"/>
-          <w:sz w:val="20"/>
-          <w:szCs w:val="20"/>
-          <w:shd w:fill="auto" w:val="clear"/>
-          <w:vertAlign w:val="baseline"/>
-        </w:rPr>
-      </w:pPr>
-      <w:r>
-        <w:rPr>
-          <w:rFonts w:ascii="EB Garamond Medium" w:cs="EB Garamond Medium" w:eastAsia="EB Garamond Medium" w:hAnsi="EB Garamond Medium"/>
-          <w:i w:val="0"/>
-          <w:smallCaps w:val="0"/>
-          <w:strike w:val="0"/>
           <w:color w:val="404040"/>
           <w:sz w:val="20"/>
           <w:szCs w:val="20"/>
           <w:u w:val="none"/>
-          <w:shd w:fill="auto" w:val="clear"/>
-          <w:vertAlign w:val="baseline"/>
-          <w:rtl w:val="0"/>
-        </w:rPr>
-        <w:t xml:space="preserve">Built and took ownership of Data Portal, the main platform that Two Sigma uses to discover new and interesting dataset leads. Led discussions on critical architectural decisions for file upload, dataset review, and scalability features for the product.</w:t>
-      </w:r>
-    </w:p>
-    <w:p>
-      <w:pPr>
-        <w:keepNext w:val="0"/>
-        <w:keepLines w:val="0"/>
-        <w:pageBreakBefore w:val="0"/>
-        <w:widowControl w:val="1"/>
+        </w:rPr>
+      </w:pPr>
+      <w:r>
+        <w:rPr>
+          <w:rFonts w:ascii="EB Garamond Medium" w:cs="EB Garamond Medium" w:eastAsia="EB Garamond Medium" w:hAnsi="EB Garamond Medium"/>
+          <w:color w:val="404040"/>
+          <w:sz w:val="20"/>
+          <w:szCs w:val="20"/>
+          <w:rtl w:val="0"/>
+        </w:rPr>
+        <w:t xml:space="preserve">Established a scalable metrics calculation and reporting framework using Python and Pandas that is responsible for determining the engagement of our contributors and the performance of their ideas and sentiment  across all platforms. </w:t>
+      </w:r>
+    </w:p>
+    <w:p>
+      <w:pPr>
         <w:numPr>
           <w:ilvl w:val="0"/>
           <w:numId w:val="3"/>
         </w:numPr>
-        <w:pBdr>
-          <w:top w:space="0" w:sz="0" w:val="nil"/>
-          <w:left w:space="0" w:sz="0" w:val="nil"/>
-          <w:bottom w:space="0" w:sz="0" w:val="nil"/>
-          <w:right w:space="0" w:sz="0" w:val="nil"/>
-          <w:between w:space="0" w:sz="0" w:val="nil"/>
-        </w:pBdr>
-        <w:shd w:fill="auto" w:val="clear"/>
-        <w:spacing w:after="0" w:before="0" w:line="240" w:lineRule="auto"/>
-        <w:ind w:left="540" w:right="0" w:hanging="270"/>
-        <w:jc w:val="left"/>
-        <w:rPr>
-          <w:rFonts w:ascii="EB Garamond Medium" w:cs="EB Garamond Medium" w:eastAsia="EB Garamond Medium" w:hAnsi="EB Garamond Medium"/>
-          <w:i w:val="0"/>
-          <w:smallCaps w:val="0"/>
-          <w:strike w:val="0"/>
-          <w:color w:val="404040"/>
-          <w:sz w:val="20"/>
-          <w:szCs w:val="20"/>
-          <w:shd w:fill="auto" w:val="clear"/>
-          <w:vertAlign w:val="baseline"/>
-        </w:rPr>
-      </w:pPr>
-      <w:r>
-        <w:rPr>
-          <w:rFonts w:ascii="EB Garamond Medium" w:cs="EB Garamond Medium" w:eastAsia="EB Garamond Medium" w:hAnsi="EB Garamond Medium"/>
-          <w:i w:val="0"/>
-          <w:smallCaps w:val="0"/>
-          <w:strike w:val="0"/>
-          <w:color w:val="404040"/>
-          <w:sz w:val="20"/>
-          <w:szCs w:val="20"/>
-          <w:u w:val="none"/>
-          <w:shd w:fill="auto" w:val="clear"/>
-          <w:vertAlign w:val="baseline"/>
-          <w:rtl w:val="0"/>
-        </w:rPr>
-        <w:t xml:space="preserve">Designed and implemented a SFTP data pipeline that validates and processes trading data for our platform that collects algorithmic trades from our more technical contributors.</w:t>
-      </w:r>
-    </w:p>
-    <w:p>
-      <w:pPr>
-        <w:keepNext w:val="0"/>
-        <w:keepLines w:val="0"/>
-        <w:pageBreakBefore w:val="0"/>
-        <w:widowControl w:val="1"/>
-        <w:numPr>
-          <w:ilvl w:val="0"/>
-          <w:numId w:val="3"/>
-        </w:numPr>
-        <w:pBdr>
-          <w:top w:space="0" w:sz="0" w:val="nil"/>
-          <w:left w:space="0" w:sz="0" w:val="nil"/>
-          <w:bottom w:space="0" w:sz="0" w:val="nil"/>
-          <w:right w:space="0" w:sz="0" w:val="nil"/>
-          <w:between w:space="0" w:sz="0" w:val="nil"/>
-        </w:pBdr>
-        <w:shd w:fill="auto" w:val="clear"/>
-        <w:spacing w:after="0" w:before="0" w:line="240" w:lineRule="auto"/>
-        <w:ind w:left="540" w:right="0" w:hanging="270"/>
-        <w:jc w:val="left"/>
-        <w:rPr>
-          <w:rFonts w:ascii="EB Garamond Medium" w:cs="EB Garamond Medium" w:eastAsia="EB Garamond Medium" w:hAnsi="EB Garamond Medium"/>
-          <w:i w:val="0"/>
-          <w:smallCaps w:val="0"/>
-          <w:strike w:val="0"/>
-          <w:color w:val="404040"/>
-          <w:sz w:val="20"/>
-          <w:szCs w:val="20"/>
-          <w:shd w:fill="auto" w:val="clear"/>
-          <w:vertAlign w:val="baseline"/>
-        </w:rPr>
-      </w:pPr>
-      <w:r>
-        <w:rPr>
-          <w:rFonts w:ascii="EB Garamond Medium" w:cs="EB Garamond Medium" w:eastAsia="EB Garamond Medium" w:hAnsi="EB Garamond Medium"/>
-          <w:i w:val="0"/>
-          <w:smallCaps w:val="0"/>
-          <w:strike w:val="0"/>
-          <w:color w:val="404040"/>
-          <w:sz w:val="20"/>
-          <w:szCs w:val="20"/>
-          <w:u w:val="none"/>
-          <w:shd w:fill="auto" w:val="clear"/>
-          <w:vertAlign w:val="baseline"/>
-          <w:rtl w:val="0"/>
-        </w:rPr>
-        <w:t xml:space="preserve">Architected and developed a </w:t>
-      </w:r>
-      <w:r>
-        <w:rPr>
-          <w:rFonts w:ascii="EB Garamond Medium" w:cs="EB Garamond Medium" w:eastAsia="EB Garamond Medium" w:hAnsi="EB Garamond Medium"/>
-          <w:color w:val="404040"/>
-          <w:sz w:val="20"/>
-          <w:szCs w:val="20"/>
-          <w:rtl w:val="0"/>
-        </w:rPr>
-        <w:t xml:space="preserve">new </w:t>
-      </w:r>
-      <w:r>
-        <w:rPr>
-          <w:rFonts w:ascii="EB Garamond Medium" w:cs="EB Garamond Medium" w:eastAsia="EB Garamond Medium" w:hAnsi="EB Garamond Medium"/>
-          <w:i w:val="0"/>
-          <w:smallCaps w:val="0"/>
-          <w:strike w:val="0"/>
-          <w:color w:val="404040"/>
-          <w:sz w:val="20"/>
-          <w:szCs w:val="20"/>
-          <w:u w:val="none"/>
-          <w:shd w:fill="auto" w:val="clear"/>
-          <w:vertAlign w:val="baseline"/>
-          <w:rtl w:val="0"/>
-        </w:rPr>
-        <w:t xml:space="preserve">product that allow</w:t>
-      </w:r>
-      <w:r>
-        <w:rPr>
-          <w:rFonts w:ascii="EB Garamond Medium" w:cs="EB Garamond Medium" w:eastAsia="EB Garamond Medium" w:hAnsi="EB Garamond Medium"/>
-          <w:color w:val="404040"/>
-          <w:sz w:val="20"/>
-          <w:szCs w:val="20"/>
-          <w:rtl w:val="0"/>
-        </w:rPr>
-        <w:t xml:space="preserve">ed</w:t>
-      </w:r>
-      <w:r>
-        <w:rPr>
-          <w:rFonts w:ascii="EB Garamond Medium" w:cs="EB Garamond Medium" w:eastAsia="EB Garamond Medium" w:hAnsi="EB Garamond Medium"/>
-          <w:i w:val="0"/>
-          <w:smallCaps w:val="0"/>
-          <w:strike w:val="0"/>
-          <w:color w:val="404040"/>
-          <w:sz w:val="20"/>
-          <w:szCs w:val="20"/>
-          <w:u w:val="none"/>
-          <w:shd w:fill="auto" w:val="clear"/>
-          <w:vertAlign w:val="baseline"/>
-          <w:rtl w:val="0"/>
-        </w:rPr>
-        <w:t xml:space="preserve"> </w:t>
-      </w:r>
-      <w:r>
-        <w:rPr>
-          <w:rFonts w:ascii="EB Garamond Medium" w:cs="EB Garamond Medium" w:eastAsia="EB Garamond Medium" w:hAnsi="EB Garamond Medium"/>
-          <w:color w:val="404040"/>
-          <w:sz w:val="20"/>
-          <w:szCs w:val="20"/>
-          <w:rtl w:val="0"/>
-        </w:rPr>
-        <w:t xml:space="preserve">the firm </w:t>
-      </w:r>
-      <w:r>
-        <w:rPr>
-          <w:rFonts w:ascii="EB Garamond Medium" w:cs="EB Garamond Medium" w:eastAsia="EB Garamond Medium" w:hAnsi="EB Garamond Medium"/>
-          <w:i w:val="0"/>
-          <w:smallCaps w:val="0"/>
-          <w:strike w:val="0"/>
-          <w:color w:val="404040"/>
-          <w:sz w:val="20"/>
-          <w:szCs w:val="20"/>
-          <w:u w:val="none"/>
-          <w:shd w:fill="auto" w:val="clear"/>
-          <w:vertAlign w:val="baseline"/>
-          <w:rtl w:val="0"/>
-        </w:rPr>
-        <w:t xml:space="preserve">to collect trade ideas and data from a newly identified crowd of financial analysts. Led efforts in the ideation phase for large components including user management and database design.</w:t>
-      </w:r>
-    </w:p>
-    <w:p>
-      <w:pPr>
-        <w:keepNext w:val="0"/>
-        <w:keepLines w:val="0"/>
-        <w:pageBreakBefore w:val="0"/>
-        <w:widowControl w:val="1"/>
-        <w:numPr>
-          <w:ilvl w:val="0"/>
-          <w:numId w:val="3"/>
-        </w:numPr>
-        <w:pBdr>
-          <w:top w:space="0" w:sz="0" w:val="nil"/>
-          <w:left w:space="0" w:sz="0" w:val="nil"/>
-          <w:bottom w:space="0" w:sz="0" w:val="nil"/>
-          <w:right w:space="0" w:sz="0" w:val="nil"/>
-          <w:between w:space="0" w:sz="0" w:val="nil"/>
-        </w:pBdr>
-        <w:shd w:fill="auto" w:val="clear"/>
-        <w:spacing w:after="40" w:before="0" w:line="240" w:lineRule="auto"/>
-        <w:ind w:left="540" w:right="0" w:hanging="270"/>
-        <w:jc w:val="left"/>
-        <w:rPr>
-          <w:rFonts w:ascii="EB Garamond Medium" w:cs="EB Garamond Medium" w:eastAsia="EB Garamond Medium" w:hAnsi="EB Garamond Medium"/>
-          <w:i w:val="0"/>
-          <w:smallCaps w:val="0"/>
-          <w:strike w:val="0"/>
-          <w:color w:val="404040"/>
-          <w:sz w:val="20"/>
-          <w:szCs w:val="20"/>
-          <w:shd w:fill="auto" w:val="clear"/>
-          <w:vertAlign w:val="baseline"/>
-        </w:rPr>
-      </w:pPr>
-      <w:r>
-        <w:rPr>
-          <w:rFonts w:ascii="EB Garamond Medium" w:cs="EB Garamond Medium" w:eastAsia="EB Garamond Medium" w:hAnsi="EB Garamond Medium"/>
-          <w:i w:val="0"/>
-          <w:smallCaps w:val="0"/>
-          <w:strike w:val="0"/>
-          <w:color w:val="404040"/>
-          <w:sz w:val="20"/>
-          <w:szCs w:val="20"/>
-          <w:u w:val="none"/>
-          <w:shd w:fill="auto" w:val="clear"/>
-          <w:vertAlign w:val="baseline"/>
-          <w:rtl w:val="0"/>
-        </w:rPr>
-        <w:t xml:space="preserve">Rewrote and improved a legacy grading system for PICS, a platform that systematically collects trade ideas from sell-side brokers. Focused strongly on code readability/maintainability as well as testing to guarantee calculation correctness. </w:t>
+        <w:spacing w:after="0" w:before="40" w:line="240" w:lineRule="auto"/>
+        <w:ind w:left="540" w:hanging="270"/>
+        <w:rPr>
+          <w:rFonts w:ascii="EB Garamond Medium" w:cs="EB Garamond Medium" w:eastAsia="EB Garamond Medium" w:hAnsi="EB Garamond Medium"/>
+          <w:color w:val="404040"/>
+          <w:sz w:val="20"/>
+          <w:szCs w:val="20"/>
+        </w:rPr>
+      </w:pPr>
+      <w:r>
+        <w:rPr>
+          <w:rFonts w:ascii="EB Garamond Medium" w:cs="EB Garamond Medium" w:eastAsia="EB Garamond Medium" w:hAnsi="EB Garamond Medium"/>
+          <w:color w:val="404040"/>
+          <w:sz w:val="20"/>
+          <w:szCs w:val="20"/>
+          <w:rtl w:val="0"/>
+        </w:rPr>
+        <w:t xml:space="preserve">Created a greenfield product with Java, React, and GraphQL to discover interesting datasets through thousands of contributors and vendors. Led technical and product feature decisions that resulted in the firm’s expansion of new datasets and signal sources. </w:t>
       </w:r>
     </w:p>
     <w:p>
@@ -1191,6 +1031,16 @@
       <w:r>
         <w:rPr>
           <w:rFonts w:ascii="EB Garamond Medium" w:cs="EB Garamond Medium" w:eastAsia="EB Garamond Medium" w:hAnsi="EB Garamond Medium"/>
+          <w:color w:val="404040"/>
+          <w:sz w:val="20"/>
+          <w:szCs w:val="20"/>
+          <w:rtl w:val="0"/>
+        </w:rPr>
+        <w:t xml:space="preserve">Established</w:t>
+      </w:r>
+      <w:r>
+        <w:rPr>
+          <w:rFonts w:ascii="EB Garamond Medium" w:cs="EB Garamond Medium" w:eastAsia="EB Garamond Medium" w:hAnsi="EB Garamond Medium"/>
           <w:i w:val="0"/>
           <w:smallCaps w:val="0"/>
           <w:strike w:val="0"/>
@@ -1202,7 +1052,7 @@
           <w:vertAlign w:val="baseline"/>
           <w:rtl w:val="0"/>
         </w:rPr>
-        <w:t xml:space="preserve">Developed curriculum for two core Information System courses as well as </w:t>
+        <w:t xml:space="preserve"> curriculum for two core Information System courses as well as </w:t>
       </w:r>
       <w:r>
         <w:rPr>
@@ -1228,7 +1078,33 @@
           <w:vertAlign w:val="baseline"/>
           <w:rtl w:val="0"/>
         </w:rPr>
-        <w:t xml:space="preserve">new elective course with topics ranging from technical (frontend/backend, Git, API, design patterns) to non-technical (case study analysis and organization science).</w:t>
+        <w:t xml:space="preserve">new elective course with topics ranging from technical </w:t>
+      </w:r>
+      <w:r>
+        <w:rPr>
+          <w:rFonts w:ascii="EB Garamond Medium" w:cs="EB Garamond Medium" w:eastAsia="EB Garamond Medium" w:hAnsi="EB Garamond Medium"/>
+          <w:color w:val="404040"/>
+          <w:sz w:val="20"/>
+          <w:szCs w:val="20"/>
+          <w:rtl w:val="0"/>
+        </w:rPr>
+        <w:t xml:space="preserve">(Ruby on Rails, Vue</w:t>
+      </w:r>
+      <w:r>
+        <w:rPr>
+          <w:rFonts w:ascii="EB Garamond Medium" w:cs="EB Garamond Medium" w:eastAsia="EB Garamond Medium" w:hAnsi="EB Garamond Medium"/>
+          <w:i w:val="0"/>
+          <w:smallCaps w:val="0"/>
+          <w:strike w:val="0"/>
+          <w:color w:val="404040"/>
+          <w:sz w:val="20"/>
+          <w:szCs w:val="20"/>
+          <w:u w:val="none"/>
+          <w:shd w:fill="auto" w:val="clear"/>
+          <w:vertAlign w:val="baseline"/>
+          <w:rtl w:val="0"/>
+        </w:rPr>
+        <w:t xml:space="preserve">, Git, API, design patterns) to non-technical (case study analysis and organization science).</w:t>
       </w:r>
     </w:p>
     <w:p>
@@ -1405,7 +1281,33 @@
           <w:vertAlign w:val="baseline"/>
           <w:rtl w:val="0"/>
         </w:rPr>
-        <w:t xml:space="preserve">Designed framework/platform for developers to more easily build HipChat Integrations and Bots and standardize them.</w:t>
+        <w:t xml:space="preserve">Designed Java framework/</w:t>
+      </w:r>
+      <w:r>
+        <w:rPr>
+          <w:rFonts w:ascii="EB Garamond Medium" w:cs="EB Garamond Medium" w:eastAsia="EB Garamond Medium" w:hAnsi="EB Garamond Medium"/>
+          <w:color w:val="404040"/>
+          <w:sz w:val="20"/>
+          <w:szCs w:val="20"/>
+          <w:rtl w:val="0"/>
+        </w:rPr>
+        <w:t xml:space="preserve">library</w:t>
+      </w:r>
+      <w:r>
+        <w:rPr>
+          <w:rFonts w:ascii="EB Garamond Medium" w:cs="EB Garamond Medium" w:eastAsia="EB Garamond Medium" w:hAnsi="EB Garamond Medium"/>
+          <w:i w:val="0"/>
+          <w:smallCaps w:val="0"/>
+          <w:strike w:val="0"/>
+          <w:color w:val="404040"/>
+          <w:sz w:val="20"/>
+          <w:szCs w:val="20"/>
+          <w:u w:val="none"/>
+          <w:shd w:fill="auto" w:val="clear"/>
+          <w:vertAlign w:val="baseline"/>
+          <w:rtl w:val="0"/>
+        </w:rPr>
+        <w:t xml:space="preserve"> for developers to more easily build HipChat Integrations and Bots and standardize them.</w:t>
       </w:r>
     </w:p>
     <w:p>

</xml_diff>